<commit_message>
README updates, minor merge fix
</commit_message>
<xml_diff>
--- a/README.docx
+++ b/README.docx
@@ -3128,6 +3128,206 @@
     </w:p>
     <w:p>
       <w:pPr>
+        <w:spacing w:line="276" w:lineRule="auto"/>
+        <w:ind w:left="720"/>
+        <w:rPr>
+          <w:rFonts w:ascii="Segoe UI" w:hAnsi="Segoe UI" w:cs="Segoe UI"/>
+          <w:sz w:val="21"/>
+          <w:szCs w:val="21"/>
+        </w:rPr>
+      </w:pPr>
+      <w:r>
+        <w:rPr>
+          <w:rFonts w:ascii="Segoe UI" w:hAnsi="Segoe UI" w:cs="Segoe UI"/>
+          <w:sz w:val="21"/>
+          <w:szCs w:val="21"/>
+        </w:rPr>
+        <w:t>The script checks for duplicate entries by comparing each entry in the appending data to each entry in the base data. If an entry in the appending data matches in any of the following ways (checked in order), it will not be added to the merged file.</w:t>
+      </w:r>
+    </w:p>
+    <w:p>
+      <w:pPr>
+        <w:numPr>
+          <w:ilvl w:val="0"/>
+          <w:numId w:val="15"/>
+        </w:numPr>
+        <w:tabs>
+          <w:tab w:val="clear" w:pos="720"/>
+          <w:tab w:val="num" w:pos="360"/>
+        </w:tabs>
+        <w:spacing w:line="276" w:lineRule="auto"/>
+        <w:ind w:left="1440"/>
+        <w:rPr>
+          <w:rFonts w:ascii="Segoe UI" w:hAnsi="Segoe UI" w:cs="Segoe UI"/>
+          <w:sz w:val="21"/>
+          <w:szCs w:val="21"/>
+        </w:rPr>
+      </w:pPr>
+      <w:r>
+        <w:rPr>
+          <w:rFonts w:ascii="Segoe UI" w:hAnsi="Segoe UI" w:cs="Segoe UI"/>
+          <w:sz w:val="21"/>
+          <w:szCs w:val="21"/>
+        </w:rPr>
+        <w:t>Observation No.: If the "Observation No." values are not empty, two entries match if their "Observation No." fields match.</w:t>
+      </w:r>
+    </w:p>
+    <w:p>
+      <w:pPr>
+        <w:numPr>
+          <w:ilvl w:val="0"/>
+          <w:numId w:val="15"/>
+        </w:numPr>
+        <w:tabs>
+          <w:tab w:val="clear" w:pos="720"/>
+          <w:tab w:val="num" w:pos="360"/>
+        </w:tabs>
+        <w:spacing w:line="276" w:lineRule="auto"/>
+        <w:ind w:left="1440"/>
+        <w:rPr>
+          <w:rFonts w:ascii="Segoe UI" w:hAnsi="Segoe UI" w:cs="Segoe UI"/>
+          <w:sz w:val="21"/>
+          <w:szCs w:val="21"/>
+        </w:rPr>
+      </w:pPr>
+      <w:r>
+        <w:rPr>
+          <w:rFonts w:ascii="Segoe UI" w:hAnsi="Segoe UI" w:cs="Segoe UI"/>
+          <w:sz w:val="21"/>
+          <w:szCs w:val="21"/>
+        </w:rPr>
+        <w:t xml:space="preserve">URL, Sample ID, and Specimen ID: If the "Associated plant - </w:t>
+      </w:r>
+      <w:proofErr w:type="spellStart"/>
+      <w:r>
+        <w:rPr>
+          <w:rFonts w:ascii="Segoe UI" w:hAnsi="Segoe UI" w:cs="Segoe UI"/>
+          <w:sz w:val="21"/>
+          <w:szCs w:val="21"/>
+        </w:rPr>
+        <w:t>Inaturalist</w:t>
+      </w:r>
+      <w:proofErr w:type="spellEnd"/>
+      <w:r>
+        <w:rPr>
+          <w:rFonts w:ascii="Segoe UI" w:hAnsi="Segoe UI" w:cs="Segoe UI"/>
+          <w:sz w:val="21"/>
+          <w:szCs w:val="21"/>
+        </w:rPr>
+        <w:t xml:space="preserve"> URL" values are not empty, two entries match if their "Associated plant - </w:t>
+      </w:r>
+      <w:proofErr w:type="spellStart"/>
+      <w:r>
+        <w:rPr>
+          <w:rFonts w:ascii="Segoe UI" w:hAnsi="Segoe UI" w:cs="Segoe UI"/>
+          <w:sz w:val="21"/>
+          <w:szCs w:val="21"/>
+        </w:rPr>
+        <w:t>Inaturalist</w:t>
+      </w:r>
+      <w:proofErr w:type="spellEnd"/>
+      <w:r>
+        <w:rPr>
+          <w:rFonts w:ascii="Segoe UI" w:hAnsi="Segoe UI" w:cs="Segoe UI"/>
+          <w:sz w:val="21"/>
+          <w:szCs w:val="21"/>
+        </w:rPr>
+        <w:t xml:space="preserve"> URL", "Sample ID", and "Specimen ID" fields all match.</w:t>
+      </w:r>
+    </w:p>
+    <w:p>
+      <w:pPr>
+        <w:numPr>
+          <w:ilvl w:val="0"/>
+          <w:numId w:val="15"/>
+        </w:numPr>
+        <w:tabs>
+          <w:tab w:val="clear" w:pos="720"/>
+          <w:tab w:val="num" w:pos="360"/>
+        </w:tabs>
+        <w:spacing w:line="276" w:lineRule="auto"/>
+        <w:ind w:left="1440"/>
+        <w:rPr>
+          <w:rFonts w:ascii="Segoe UI" w:hAnsi="Segoe UI" w:cs="Segoe UI"/>
+          <w:sz w:val="21"/>
+          <w:szCs w:val="21"/>
+        </w:rPr>
+      </w:pPr>
+      <w:r>
+        <w:rPr>
+          <w:rFonts w:ascii="Segoe UI" w:hAnsi="Segoe UI" w:cs="Segoe UI"/>
+          <w:sz w:val="21"/>
+          <w:szCs w:val="21"/>
+        </w:rPr>
+        <w:lastRenderedPageBreak/>
+        <w:t xml:space="preserve">Alias, Date, Sample ID, and Specimen ID: </w:t>
+      </w:r>
+      <w:r>
+        <w:rPr>
+          <w:rFonts w:ascii="Segoe UI" w:hAnsi="Segoe UI" w:cs="Segoe UI"/>
+          <w:sz w:val="21"/>
+          <w:szCs w:val="21"/>
+        </w:rPr>
+        <w:t>I</w:t>
+      </w:r>
+      <w:r>
+        <w:rPr>
+          <w:rFonts w:ascii="Segoe UI" w:hAnsi="Segoe UI" w:cs="Segoe UI"/>
+          <w:sz w:val="21"/>
+          <w:szCs w:val="21"/>
+        </w:rPr>
+        <w:t>n all other cases, two entries match if their "</w:t>
+      </w:r>
+      <w:proofErr w:type="spellStart"/>
+      <w:r>
+        <w:rPr>
+          <w:rFonts w:ascii="Segoe UI" w:hAnsi="Segoe UI" w:cs="Segoe UI"/>
+          <w:sz w:val="21"/>
+          <w:szCs w:val="21"/>
+        </w:rPr>
+        <w:t>iNaturalist</w:t>
+      </w:r>
+      <w:proofErr w:type="spellEnd"/>
+      <w:r>
+        <w:rPr>
+          <w:rFonts w:ascii="Segoe UI" w:hAnsi="Segoe UI" w:cs="Segoe UI"/>
+          <w:sz w:val="21"/>
+          <w:szCs w:val="21"/>
+        </w:rPr>
+        <w:t xml:space="preserve"> Alias", "Collection Day 1", "Month 1", "Year 1", "Sample ID", and "Specimen ID" fields all match.</w:t>
+      </w:r>
+    </w:p>
+    <w:p>
+      <w:pPr>
+        <w:spacing w:line="276" w:lineRule="auto"/>
+        <w:ind w:left="720"/>
+        <w:rPr>
+          <w:rFonts w:ascii="Segoe UI" w:hAnsi="Segoe UI" w:cs="Segoe UI"/>
+          <w:sz w:val="21"/>
+          <w:szCs w:val="21"/>
+        </w:rPr>
+      </w:pPr>
+      <w:r>
+        <w:rPr>
+          <w:rFonts w:ascii="Segoe UI" w:hAnsi="Segoe UI" w:cs="Segoe UI"/>
+          <w:sz w:val="21"/>
+          <w:szCs w:val="21"/>
+        </w:rPr>
+        <w:t>Entries with empty "Dec. Lat." or "Dec. Long." fields will also not be added to the merged file.</w:t>
+      </w:r>
+    </w:p>
+    <w:p>
+      <w:pPr>
+        <w:spacing w:line="276" w:lineRule="auto"/>
+        <w:rPr>
+          <w:rFonts w:ascii="Segoe UI" w:eastAsia="Times New Roman" w:hAnsi="Segoe UI" w:cs="Segoe UI"/>
+          <w:sz w:val="21"/>
+          <w:szCs w:val="21"/>
+        </w:rPr>
+      </w:pPr>
+    </w:p>
+    <w:p>
+      <w:pPr>
         <w:pStyle w:val="NormalWeb"/>
         <w:spacing w:after="0" w:line="276" w:lineRule="auto"/>
         <w:ind w:left="720"/>
@@ -3143,187 +3343,6 @@
           <w:sz w:val="21"/>
           <w:szCs w:val="21"/>
         </w:rPr>
-        <w:t>The merged data will not have duplicate entries, given that the combination of the following fields uniquely identify an entry:</w:t>
-      </w:r>
-    </w:p>
-    <w:p>
-      <w:pPr>
-        <w:numPr>
-          <w:ilvl w:val="1"/>
-          <w:numId w:val="7"/>
-        </w:numPr>
-        <w:spacing w:line="276" w:lineRule="auto"/>
-        <w:rPr>
-          <w:rFonts w:ascii="Segoe UI" w:eastAsia="Times New Roman" w:hAnsi="Segoe UI" w:cs="Segoe UI"/>
-          <w:sz w:val="21"/>
-          <w:szCs w:val="21"/>
-        </w:rPr>
-      </w:pPr>
-      <w:r>
-        <w:rPr>
-          <w:rFonts w:ascii="Segoe UI" w:eastAsia="Times New Roman" w:hAnsi="Segoe UI" w:cs="Segoe UI"/>
-          <w:sz w:val="21"/>
-          <w:szCs w:val="21"/>
-        </w:rPr>
-        <w:t>"</w:t>
-      </w:r>
-      <w:proofErr w:type="spellStart"/>
-      <w:r>
-        <w:rPr>
-          <w:rFonts w:ascii="Segoe UI" w:eastAsia="Times New Roman" w:hAnsi="Segoe UI" w:cs="Segoe UI"/>
-          <w:sz w:val="21"/>
-          <w:szCs w:val="21"/>
-        </w:rPr>
-        <w:t>iNaturalist</w:t>
-      </w:r>
-      <w:proofErr w:type="spellEnd"/>
-      <w:r>
-        <w:rPr>
-          <w:rFonts w:ascii="Segoe UI" w:eastAsia="Times New Roman" w:hAnsi="Segoe UI" w:cs="Segoe UI"/>
-          <w:sz w:val="21"/>
-          <w:szCs w:val="21"/>
-        </w:rPr>
-        <w:t xml:space="preserve"> Alias"</w:t>
-      </w:r>
-    </w:p>
-    <w:p>
-      <w:pPr>
-        <w:numPr>
-          <w:ilvl w:val="1"/>
-          <w:numId w:val="7"/>
-        </w:numPr>
-        <w:spacing w:line="276" w:lineRule="auto"/>
-        <w:rPr>
-          <w:rFonts w:ascii="Segoe UI" w:eastAsia="Times New Roman" w:hAnsi="Segoe UI" w:cs="Segoe UI"/>
-          <w:sz w:val="21"/>
-          <w:szCs w:val="21"/>
-        </w:rPr>
-      </w:pPr>
-      <w:r>
-        <w:rPr>
-          <w:rFonts w:ascii="Segoe UI" w:eastAsia="Times New Roman" w:hAnsi="Segoe UI" w:cs="Segoe UI"/>
-          <w:sz w:val="21"/>
-          <w:szCs w:val="21"/>
-        </w:rPr>
-        <w:t>"Sample ID"</w:t>
-      </w:r>
-    </w:p>
-    <w:p>
-      <w:pPr>
-        <w:numPr>
-          <w:ilvl w:val="1"/>
-          <w:numId w:val="7"/>
-        </w:numPr>
-        <w:spacing w:line="276" w:lineRule="auto"/>
-        <w:rPr>
-          <w:rFonts w:ascii="Segoe UI" w:eastAsia="Times New Roman" w:hAnsi="Segoe UI" w:cs="Segoe UI"/>
-          <w:sz w:val="21"/>
-          <w:szCs w:val="21"/>
-        </w:rPr>
-      </w:pPr>
-      <w:r>
-        <w:rPr>
-          <w:rFonts w:ascii="Segoe UI" w:eastAsia="Times New Roman" w:hAnsi="Segoe UI" w:cs="Segoe UI"/>
-          <w:sz w:val="21"/>
-          <w:szCs w:val="21"/>
-        </w:rPr>
-        <w:t>"Specimen ID"</w:t>
-      </w:r>
-    </w:p>
-    <w:p>
-      <w:pPr>
-        <w:numPr>
-          <w:ilvl w:val="1"/>
-          <w:numId w:val="7"/>
-        </w:numPr>
-        <w:spacing w:line="276" w:lineRule="auto"/>
-        <w:rPr>
-          <w:rFonts w:ascii="Segoe UI" w:eastAsia="Times New Roman" w:hAnsi="Segoe UI" w:cs="Segoe UI"/>
-          <w:sz w:val="21"/>
-          <w:szCs w:val="21"/>
-        </w:rPr>
-      </w:pPr>
-      <w:r>
-        <w:rPr>
-          <w:rFonts w:ascii="Segoe UI" w:eastAsia="Times New Roman" w:hAnsi="Segoe UI" w:cs="Segoe UI"/>
-          <w:sz w:val="21"/>
-          <w:szCs w:val="21"/>
-        </w:rPr>
-        <w:t>"Collection Day 1"</w:t>
-      </w:r>
-    </w:p>
-    <w:p>
-      <w:pPr>
-        <w:numPr>
-          <w:ilvl w:val="1"/>
-          <w:numId w:val="7"/>
-        </w:numPr>
-        <w:spacing w:line="276" w:lineRule="auto"/>
-        <w:rPr>
-          <w:rFonts w:ascii="Segoe UI" w:eastAsia="Times New Roman" w:hAnsi="Segoe UI" w:cs="Segoe UI"/>
-          <w:sz w:val="21"/>
-          <w:szCs w:val="21"/>
-        </w:rPr>
-      </w:pPr>
-      <w:r>
-        <w:rPr>
-          <w:rFonts w:ascii="Segoe UI" w:eastAsia="Times New Roman" w:hAnsi="Segoe UI" w:cs="Segoe UI"/>
-          <w:sz w:val="21"/>
-          <w:szCs w:val="21"/>
-        </w:rPr>
-        <w:t>"Month 1"</w:t>
-      </w:r>
-    </w:p>
-    <w:p>
-      <w:pPr>
-        <w:numPr>
-          <w:ilvl w:val="1"/>
-          <w:numId w:val="7"/>
-        </w:numPr>
-        <w:spacing w:line="276" w:lineRule="auto"/>
-        <w:rPr>
-          <w:rFonts w:ascii="Segoe UI" w:eastAsia="Times New Roman" w:hAnsi="Segoe UI" w:cs="Segoe UI"/>
-          <w:sz w:val="21"/>
-          <w:szCs w:val="21"/>
-        </w:rPr>
-      </w:pPr>
-      <w:r>
-        <w:rPr>
-          <w:rFonts w:ascii="Segoe UI" w:eastAsia="Times New Roman" w:hAnsi="Segoe UI" w:cs="Segoe UI"/>
-          <w:sz w:val="21"/>
-          <w:szCs w:val="21"/>
-        </w:rPr>
-        <w:t>"Year 1"</w:t>
-      </w:r>
-    </w:p>
-    <w:p>
-      <w:pPr>
-        <w:spacing w:line="276" w:lineRule="auto"/>
-        <w:rPr>
-          <w:rFonts w:ascii="Segoe UI" w:eastAsia="Times New Roman" w:hAnsi="Segoe UI" w:cs="Segoe UI"/>
-          <w:sz w:val="21"/>
-          <w:szCs w:val="21"/>
-        </w:rPr>
-      </w:pPr>
-    </w:p>
-    <w:p>
-      <w:pPr>
-        <w:pStyle w:val="NormalWeb"/>
-        <w:spacing w:after="0" w:line="276" w:lineRule="auto"/>
-        <w:ind w:left="720"/>
-        <w:rPr>
-          <w:rFonts w:ascii="Segoe UI" w:hAnsi="Segoe UI" w:cs="Segoe UI"/>
-          <w:sz w:val="21"/>
-          <w:szCs w:val="21"/>
-        </w:rPr>
-      </w:pPr>
-      <w:r>
-        <w:rPr>
-          <w:rFonts w:ascii="Segoe UI" w:hAnsi="Segoe UI" w:cs="Segoe UI"/>
-          <w:sz w:val="21"/>
-          <w:szCs w:val="21"/>
-        </w:rPr>
-        <w:lastRenderedPageBreak/>
         <w:t>The script will index (assign a unique number to) the data in the "Observation No." field using the format YY#####, where YY is the two-digit abbreviation of the year when the script ran and ##### are five sequentially assigned digits. The script assigns these numbers by sorting the data by</w:t>
       </w:r>
     </w:p>
@@ -3747,9 +3766,10 @@
           <w:sz w:val="21"/>
           <w:szCs w:val="21"/>
         </w:rPr>
+        <w:lastRenderedPageBreak/>
         <w:drawing>
-          <wp:inline distT="0" distB="0" distL="0" distR="0" wp14:anchorId="7FAC99CD" wp14:editId="2621D7C4">
-            <wp:extent cx="4572000" cy="1105152"/>
+          <wp:inline distT="0" distB="0" distL="0" distR="0" wp14:anchorId="7FAC99CD" wp14:editId="58452A80">
+            <wp:extent cx="4114800" cy="994637"/>
             <wp:effectExtent l="0" t="0" r="0" b="0"/>
             <wp:docPr id="1232888867" name="Picture 29" descr="A screenshot of a computer&#10;&#10;Description automatically generated"/>
             <wp:cNvGraphicFramePr>
@@ -3777,7 +3797,7 @@
                   <pic:spPr>
                     <a:xfrm>
                       <a:off x="0" y="0"/>
-                      <a:ext cx="4572000" cy="1105152"/>
+                      <a:ext cx="4114800" cy="994637"/>
                     </a:xfrm>
                     <a:prstGeom prst="rect">
                       <a:avLst/>
@@ -3809,7 +3829,6 @@
           <w:sz w:val="21"/>
           <w:szCs w:val="21"/>
         </w:rPr>
-        <w:lastRenderedPageBreak/>
         <w:t>Right click on the target file and click "Copy as Path"</w:t>
       </w:r>
       <w:r>
@@ -3999,9 +4018,9 @@
           <w:szCs w:val="21"/>
         </w:rPr>
         <w:drawing>
-          <wp:inline distT="0" distB="0" distL="0" distR="0" wp14:anchorId="52FF76FD" wp14:editId="7462BF3C">
-            <wp:extent cx="4568991" cy="2305878"/>
-            <wp:effectExtent l="0" t="0" r="3175" b="0"/>
+          <wp:inline distT="0" distB="0" distL="0" distR="0" wp14:anchorId="52FF76FD" wp14:editId="3265982E">
+            <wp:extent cx="4568608" cy="1625600"/>
+            <wp:effectExtent l="0" t="0" r="3810" b="0"/>
             <wp:docPr id="1184903547" name="Picture 26" descr="A screenshot of a computer&#10;&#10;Description automatically generated"/>
             <wp:cNvGraphicFramePr>
               <a:graphicFrameLocks xmlns:a="http://schemas.openxmlformats.org/drawingml/2006/main" noChangeAspect="1"/>
@@ -4021,13 +4040,13 @@
                         </a:ext>
                       </a:extLst>
                     </a:blip>
-                    <a:srcRect t="-1" b="10398"/>
+                    <a:srcRect t="-2" b="36828"/>
                     <a:stretch/>
                   </pic:blipFill>
                   <pic:spPr bwMode="auto">
                     <a:xfrm>
                       <a:off x="0" y="0"/>
-                      <a:ext cx="4572000" cy="2307397"/>
+                      <a:ext cx="4568608" cy="1625600"/>
                     </a:xfrm>
                     <a:prstGeom prst="rect">
                       <a:avLst/>
@@ -5449,10 +5468,10 @@
           <w:szCs w:val="21"/>
         </w:rPr>
         <w:drawing>
-          <wp:inline distT="0" distB="0" distL="0" distR="0" wp14:anchorId="23985857" wp14:editId="19FAF7F1">
-            <wp:extent cx="5485765" cy="2235200"/>
-            <wp:effectExtent l="0" t="0" r="635" b="0"/>
-            <wp:docPr id="525486937" name="Picture 4" descr="A screenshot of a computer&#10;&#10;Description automatically generated"/>
+          <wp:inline distT="0" distB="0" distL="0" distR="0" wp14:anchorId="23985857" wp14:editId="7931EE29">
+            <wp:extent cx="5486400" cy="2235459"/>
+            <wp:effectExtent l="0" t="0" r="0" b="0"/>
+            <wp:docPr id="525486937" name="Picture 4"/>
             <wp:cNvGraphicFramePr>
               <a:graphicFrameLocks xmlns:a="http://schemas.openxmlformats.org/drawingml/2006/main" noChangeAspect="1"/>
             </wp:cNvGraphicFramePr>
@@ -5460,10 +5479,10 @@
               <a:graphicData uri="http://schemas.openxmlformats.org/drawingml/2006/picture">
                 <pic:pic xmlns:pic="http://schemas.openxmlformats.org/drawingml/2006/picture">
                   <pic:nvPicPr>
-                    <pic:cNvPr id="525486937" name="Picture 4" descr="A screenshot of a computer&#10;&#10;Description automatically generated"/>
+                    <pic:cNvPr id="525486937" name="Picture 4"/>
                     <pic:cNvPicPr/>
                   </pic:nvPicPr>
-                  <pic:blipFill rotWithShape="1">
+                  <pic:blipFill>
                     <a:blip r:embed="rId36">
                       <a:extLst>
                         <a:ext uri="{28A0092B-C50C-407E-A947-70E740481C1C}">
@@ -5471,8 +5490,10 @@
                         </a:ext>
                       </a:extLst>
                     </a:blip>
-                    <a:srcRect t="-1" b="27661"/>
-                    <a:stretch/>
+                    <a:srcRect t="13829" b="13829"/>
+                    <a:stretch>
+                      <a:fillRect/>
+                    </a:stretch>
                   </pic:blipFill>
                   <pic:spPr bwMode="auto">
                     <a:xfrm>
@@ -5540,10 +5561,10 @@
           <w:szCs w:val="21"/>
         </w:rPr>
         <w:drawing>
-          <wp:inline distT="0" distB="0" distL="0" distR="0" wp14:anchorId="78200C4C" wp14:editId="74EEF6DB">
-            <wp:extent cx="5943600" cy="3347720"/>
-            <wp:effectExtent l="0" t="0" r="0" b="5080"/>
-            <wp:docPr id="2032047751" name="Picture 5" descr="A screenshot of a computer program&#10;&#10;Description automatically generated"/>
+          <wp:inline distT="0" distB="0" distL="0" distR="0" wp14:anchorId="78200C4C" wp14:editId="247FD397">
+            <wp:extent cx="5943600" cy="3347606"/>
+            <wp:effectExtent l="0" t="0" r="0" b="5715"/>
+            <wp:docPr id="2032047751" name="Picture 5"/>
             <wp:cNvGraphicFramePr>
               <a:graphicFrameLocks xmlns:a="http://schemas.openxmlformats.org/drawingml/2006/main" noChangeAspect="1"/>
             </wp:cNvGraphicFramePr>
@@ -5551,7 +5572,7 @@
               <a:graphicData uri="http://schemas.openxmlformats.org/drawingml/2006/picture">
                 <pic:pic xmlns:pic="http://schemas.openxmlformats.org/drawingml/2006/picture">
                   <pic:nvPicPr>
-                    <pic:cNvPr id="2032047751" name="Picture 5" descr="A screenshot of a computer program&#10;&#10;Description automatically generated"/>
+                    <pic:cNvPr id="2032047751" name="Picture 5"/>
                     <pic:cNvPicPr/>
                   </pic:nvPicPr>
                   <pic:blipFill>
@@ -5569,7 +5590,7 @@
                   <pic:spPr>
                     <a:xfrm>
                       <a:off x="0" y="0"/>
-                      <a:ext cx="5943600" cy="3347720"/>
+                      <a:ext cx="5943600" cy="3347606"/>
                     </a:xfrm>
                     <a:prstGeom prst="rect">
                       <a:avLst/>
@@ -6539,6 +6560,119 @@
     </w:lvl>
   </w:abstractNum>
   <w:abstractNum w:abstractNumId="2" w15:restartNumberingAfterBreak="0">
+    <w:nsid w:val="1BB11D8C"/>
+    <w:multiLevelType w:val="multilevel"/>
+    <w:tmpl w:val="5968589C"/>
+    <w:lvl w:ilvl="0">
+      <w:start w:val="1"/>
+      <w:numFmt w:val="decimal"/>
+      <w:lvlText w:val="%1."/>
+      <w:lvlJc w:val="left"/>
+      <w:pPr>
+        <w:tabs>
+          <w:tab w:val="num" w:pos="720"/>
+        </w:tabs>
+        <w:ind w:left="720" w:hanging="360"/>
+      </w:pPr>
+    </w:lvl>
+    <w:lvl w:ilvl="1" w:tentative="1">
+      <w:start w:val="1"/>
+      <w:numFmt w:val="decimal"/>
+      <w:lvlText w:val="%2."/>
+      <w:lvlJc w:val="left"/>
+      <w:pPr>
+        <w:tabs>
+          <w:tab w:val="num" w:pos="1440"/>
+        </w:tabs>
+        <w:ind w:left="1440" w:hanging="360"/>
+      </w:pPr>
+    </w:lvl>
+    <w:lvl w:ilvl="2" w:tentative="1">
+      <w:start w:val="1"/>
+      <w:numFmt w:val="decimal"/>
+      <w:lvlText w:val="%3."/>
+      <w:lvlJc w:val="left"/>
+      <w:pPr>
+        <w:tabs>
+          <w:tab w:val="num" w:pos="2160"/>
+        </w:tabs>
+        <w:ind w:left="2160" w:hanging="360"/>
+      </w:pPr>
+    </w:lvl>
+    <w:lvl w:ilvl="3" w:tentative="1">
+      <w:start w:val="1"/>
+      <w:numFmt w:val="decimal"/>
+      <w:lvlText w:val="%4."/>
+      <w:lvlJc w:val="left"/>
+      <w:pPr>
+        <w:tabs>
+          <w:tab w:val="num" w:pos="2880"/>
+        </w:tabs>
+        <w:ind w:left="2880" w:hanging="360"/>
+      </w:pPr>
+    </w:lvl>
+    <w:lvl w:ilvl="4" w:tentative="1">
+      <w:start w:val="1"/>
+      <w:numFmt w:val="decimal"/>
+      <w:lvlText w:val="%5."/>
+      <w:lvlJc w:val="left"/>
+      <w:pPr>
+        <w:tabs>
+          <w:tab w:val="num" w:pos="3600"/>
+        </w:tabs>
+        <w:ind w:left="3600" w:hanging="360"/>
+      </w:pPr>
+    </w:lvl>
+    <w:lvl w:ilvl="5" w:tentative="1">
+      <w:start w:val="1"/>
+      <w:numFmt w:val="decimal"/>
+      <w:lvlText w:val="%6."/>
+      <w:lvlJc w:val="left"/>
+      <w:pPr>
+        <w:tabs>
+          <w:tab w:val="num" w:pos="4320"/>
+        </w:tabs>
+        <w:ind w:left="4320" w:hanging="360"/>
+      </w:pPr>
+    </w:lvl>
+    <w:lvl w:ilvl="6" w:tentative="1">
+      <w:start w:val="1"/>
+      <w:numFmt w:val="decimal"/>
+      <w:lvlText w:val="%7."/>
+      <w:lvlJc w:val="left"/>
+      <w:pPr>
+        <w:tabs>
+          <w:tab w:val="num" w:pos="5040"/>
+        </w:tabs>
+        <w:ind w:left="5040" w:hanging="360"/>
+      </w:pPr>
+    </w:lvl>
+    <w:lvl w:ilvl="7" w:tentative="1">
+      <w:start w:val="1"/>
+      <w:numFmt w:val="decimal"/>
+      <w:lvlText w:val="%8."/>
+      <w:lvlJc w:val="left"/>
+      <w:pPr>
+        <w:tabs>
+          <w:tab w:val="num" w:pos="5760"/>
+        </w:tabs>
+        <w:ind w:left="5760" w:hanging="360"/>
+      </w:pPr>
+    </w:lvl>
+    <w:lvl w:ilvl="8" w:tentative="1">
+      <w:start w:val="1"/>
+      <w:numFmt w:val="decimal"/>
+      <w:lvlText w:val="%9."/>
+      <w:lvlJc w:val="left"/>
+      <w:pPr>
+        <w:tabs>
+          <w:tab w:val="num" w:pos="6480"/>
+        </w:tabs>
+        <w:ind w:left="6480" w:hanging="360"/>
+      </w:pPr>
+    </w:lvl>
+  </w:abstractNum>
+  <w:abstractNum w:abstractNumId="3" w15:restartNumberingAfterBreak="0">
     <w:nsid w:val="29A96017"/>
     <w:multiLevelType w:val="multilevel"/>
     <w:tmpl w:val="78D61AF0"/>
@@ -6676,7 +6810,7 @@
       </w:rPr>
     </w:lvl>
   </w:abstractNum>
-  <w:abstractNum w:abstractNumId="3" w15:restartNumberingAfterBreak="0">
+  <w:abstractNum w:abstractNumId="4" w15:restartNumberingAfterBreak="0">
     <w:nsid w:val="2D8A3329"/>
     <w:multiLevelType w:val="multilevel"/>
     <w:tmpl w:val="B126A96E"/>
@@ -6817,7 +6951,7 @@
       </w:rPr>
     </w:lvl>
   </w:abstractNum>
-  <w:abstractNum w:abstractNumId="4" w15:restartNumberingAfterBreak="0">
+  <w:abstractNum w:abstractNumId="5" w15:restartNumberingAfterBreak="0">
     <w:nsid w:val="47530DDD"/>
     <w:multiLevelType w:val="multilevel"/>
     <w:tmpl w:val="85687538"/>
@@ -6955,7 +7089,7 @@
       </w:rPr>
     </w:lvl>
   </w:abstractNum>
-  <w:abstractNum w:abstractNumId="5" w15:restartNumberingAfterBreak="0">
+  <w:abstractNum w:abstractNumId="6" w15:restartNumberingAfterBreak="0">
     <w:nsid w:val="48E6546A"/>
     <w:multiLevelType w:val="multilevel"/>
     <w:tmpl w:val="448E6A6E"/>
@@ -7068,7 +7202,7 @@
       </w:pPr>
     </w:lvl>
   </w:abstractNum>
-  <w:abstractNum w:abstractNumId="6" w15:restartNumberingAfterBreak="0">
+  <w:abstractNum w:abstractNumId="7" w15:restartNumberingAfterBreak="0">
     <w:nsid w:val="533A1996"/>
     <w:multiLevelType w:val="multilevel"/>
     <w:tmpl w:val="66205136"/>
@@ -7217,7 +7351,7 @@
       </w:rPr>
     </w:lvl>
   </w:abstractNum>
-  <w:abstractNum w:abstractNumId="7" w15:restartNumberingAfterBreak="0">
+  <w:abstractNum w:abstractNumId="8" w15:restartNumberingAfterBreak="0">
     <w:nsid w:val="6DA3467D"/>
     <w:multiLevelType w:val="multilevel"/>
     <w:tmpl w:val="84287CFA"/>
@@ -7355,7 +7489,7 @@
       </w:rPr>
     </w:lvl>
   </w:abstractNum>
-  <w:abstractNum w:abstractNumId="8" w15:restartNumberingAfterBreak="0">
+  <w:abstractNum w:abstractNumId="9" w15:restartNumberingAfterBreak="0">
     <w:nsid w:val="77066661"/>
     <w:multiLevelType w:val="multilevel"/>
     <w:tmpl w:val="C7DA709A"/>
@@ -7472,7 +7606,7 @@
       </w:pPr>
     </w:lvl>
   </w:abstractNum>
-  <w:abstractNum w:abstractNumId="9" w15:restartNumberingAfterBreak="0">
+  <w:abstractNum w:abstractNumId="10" w15:restartNumberingAfterBreak="0">
     <w:nsid w:val="785F28C7"/>
     <w:multiLevelType w:val="multilevel"/>
     <w:tmpl w:val="224C0D56"/>
@@ -7589,7 +7723,7 @@
       </w:pPr>
     </w:lvl>
   </w:abstractNum>
-  <w:abstractNum w:abstractNumId="10" w15:restartNumberingAfterBreak="0">
+  <w:abstractNum w:abstractNumId="11" w15:restartNumberingAfterBreak="0">
     <w:nsid w:val="7CF046A4"/>
     <w:multiLevelType w:val="multilevel"/>
     <w:tmpl w:val="BBFC5FE8"/>
@@ -7728,13 +7862,13 @@
     </w:lvl>
   </w:abstractNum>
   <w:num w:numId="1" w16cid:durableId="1256943184">
-    <w:abstractNumId w:val="5"/>
+    <w:abstractNumId w:val="6"/>
   </w:num>
   <w:num w:numId="2" w16cid:durableId="2125490701">
-    <w:abstractNumId w:val="6"/>
+    <w:abstractNumId w:val="7"/>
   </w:num>
   <w:num w:numId="3" w16cid:durableId="1457943870">
-    <w:abstractNumId w:val="4"/>
+    <w:abstractNumId w:val="5"/>
   </w:num>
   <w:num w:numId="4" w16cid:durableId="513618701">
     <w:abstractNumId w:val="0"/>
@@ -7743,31 +7877,34 @@
     <w:abstractNumId w:val="0"/>
   </w:num>
   <w:num w:numId="6" w16cid:durableId="821238945">
-    <w:abstractNumId w:val="8"/>
+    <w:abstractNumId w:val="9"/>
   </w:num>
   <w:num w:numId="7" w16cid:durableId="197283764">
-    <w:abstractNumId w:val="9"/>
+    <w:abstractNumId w:val="10"/>
   </w:num>
   <w:num w:numId="8" w16cid:durableId="2087796106">
-    <w:abstractNumId w:val="9"/>
+    <w:abstractNumId w:val="10"/>
   </w:num>
   <w:num w:numId="9" w16cid:durableId="1206796899">
-    <w:abstractNumId w:val="3"/>
+    <w:abstractNumId w:val="4"/>
   </w:num>
   <w:num w:numId="10" w16cid:durableId="488712752">
-    <w:abstractNumId w:val="3"/>
+    <w:abstractNumId w:val="4"/>
   </w:num>
   <w:num w:numId="11" w16cid:durableId="1304434496">
     <w:abstractNumId w:val="1"/>
   </w:num>
   <w:num w:numId="12" w16cid:durableId="1891383122">
-    <w:abstractNumId w:val="10"/>
+    <w:abstractNumId w:val="11"/>
   </w:num>
   <w:num w:numId="13" w16cid:durableId="1717386194">
-    <w:abstractNumId w:val="2"/>
+    <w:abstractNumId w:val="3"/>
   </w:num>
   <w:num w:numId="14" w16cid:durableId="2115786363">
-    <w:abstractNumId w:val="7"/>
+    <w:abstractNumId w:val="8"/>
+  </w:num>
+  <w:num w:numId="15" w16cid:durableId="107937975">
+    <w:abstractNumId w:val="2"/>
   </w:num>
 </w:numbering>
 </file>

</xml_diff>

<commit_message>
Installation instructions in READMEs
</commit_message>
<xml_diff>
--- a/README.docx
+++ b/README.docx
@@ -197,29 +197,22 @@
     <w:p>
       <w:pPr>
         <w:pStyle w:val="Heading2"/>
-        <w:spacing w:after="0" w:line="276" w:lineRule="auto"/>
-        <w:rPr>
-          <w:rFonts w:ascii="Segoe UI" w:eastAsia="Times New Roman" w:hAnsi="Segoe UI" w:cs="Segoe UI"/>
-        </w:rPr>
-      </w:pPr>
-      <w:r>
-        <w:rPr>
-          <w:rStyle w:val="Strong"/>
-          <w:rFonts w:ascii="Segoe UI" w:eastAsia="Times New Roman" w:hAnsi="Segoe UI" w:cs="Segoe UI"/>
-          <w:sz w:val="32"/>
-          <w:szCs w:val="32"/>
-        </w:rPr>
-        <w:t xml:space="preserve">Pulling and Formatting Data from </w:t>
-      </w:r>
-      <w:r>
-        <w:rPr>
-          <w:rFonts w:ascii="Segoe UI" w:eastAsia="Times New Roman" w:hAnsi="Segoe UI" w:cs="Segoe UI"/>
+        <w:spacing w:line="276" w:lineRule="auto"/>
+        <w:rPr>
+          <w:rFonts w:ascii="Segoe UI" w:hAnsi="Segoe UI" w:cs="Segoe UI"/>
+          <w:b/>
+          <w:bCs/>
+        </w:rPr>
+      </w:pPr>
+      <w:r>
+        <w:rPr>
+          <w:rFonts w:ascii="Segoe UI" w:hAnsi="Segoe UI" w:cs="Segoe UI"/>
           <w:b/>
           <w:bCs/>
           <w:sz w:val="32"/>
           <w:szCs w:val="32"/>
         </w:rPr>
-        <w:t>iNaturalist.org</w:t>
+        <w:t>Installation</w:t>
       </w:r>
     </w:p>
     <w:p>
@@ -238,59 +231,7 @@
           <w:sz w:val="21"/>
           <w:szCs w:val="21"/>
         </w:rPr>
-        <w:t xml:space="preserve">This script (iNaturalist_Process.bat) will query </w:t>
-      </w:r>
-      <w:r>
-        <w:rPr>
-          <w:rFonts w:ascii="Segoe UI" w:hAnsi="Segoe UI" w:cs="Segoe UI"/>
-          <w:sz w:val="21"/>
-          <w:szCs w:val="21"/>
-        </w:rPr>
-        <w:t>iNaturalist.org</w:t>
-      </w:r>
-      <w:r>
-        <w:rPr>
-          <w:rFonts w:ascii="Segoe UI" w:hAnsi="Segoe UI" w:cs="Segoe UI"/>
-          <w:sz w:val="21"/>
-          <w:szCs w:val="21"/>
-        </w:rPr>
-        <w:t xml:space="preserve"> for observation data from a given year and from a given list of </w:t>
-      </w:r>
-      <w:proofErr w:type="spellStart"/>
-      <w:r>
-        <w:rPr>
-          <w:rFonts w:ascii="Segoe UI" w:hAnsi="Segoe UI" w:cs="Segoe UI"/>
-          <w:sz w:val="21"/>
-          <w:szCs w:val="21"/>
-        </w:rPr>
-        <w:t>iNaturalist</w:t>
-      </w:r>
-      <w:proofErr w:type="spellEnd"/>
-      <w:r>
-        <w:rPr>
-          <w:rFonts w:ascii="Segoe UI" w:hAnsi="Segoe UI" w:cs="Segoe UI"/>
-          <w:sz w:val="21"/>
-          <w:szCs w:val="21"/>
-        </w:rPr>
-        <w:t xml:space="preserve"> projects. When a user runs the script, they will be prompted to type a year to query. The list of </w:t>
-      </w:r>
-      <w:proofErr w:type="spellStart"/>
-      <w:r>
-        <w:rPr>
-          <w:rFonts w:ascii="Segoe UI" w:hAnsi="Segoe UI" w:cs="Segoe UI"/>
-          <w:sz w:val="21"/>
-          <w:szCs w:val="21"/>
-        </w:rPr>
-        <w:t>iNaturalist</w:t>
-      </w:r>
-      <w:proofErr w:type="spellEnd"/>
-      <w:r>
-        <w:rPr>
-          <w:rFonts w:ascii="Segoe UI" w:hAnsi="Segoe UI" w:cs="Segoe UI"/>
-          <w:sz w:val="21"/>
-          <w:szCs w:val="21"/>
-        </w:rPr>
-        <w:t xml:space="preserve"> projects to query is stored in OBP-Script/config/sources.txt (see "Changing Sources" below).</w:t>
+        <w:t>These scripts depend on a several pieces of third-party software to function. For developers' convenience, there is a list in OBP-Script/config/dependencies.txt. This section will provide instructions on how to install each in order on a Windows computer.</w:t>
       </w:r>
     </w:p>
     <w:p>
@@ -306,6 +247,26 @@
     </w:p>
     <w:p>
       <w:pPr>
+        <w:pStyle w:val="Heading3"/>
+        <w:rPr>
+          <w:rFonts w:ascii="Segoe UI" w:hAnsi="Segoe UI" w:cs="Segoe UI"/>
+          <w:b/>
+          <w:bCs/>
+        </w:rPr>
+      </w:pPr>
+      <w:r>
+        <w:rPr>
+          <w:rFonts w:ascii="Segoe UI" w:hAnsi="Segoe UI" w:cs="Segoe UI"/>
+          <w:b/>
+          <w:bCs/>
+          <w:sz w:val="24"/>
+          <w:szCs w:val="24"/>
+        </w:rPr>
+        <w:t>Python</w:t>
+      </w:r>
+    </w:p>
+    <w:p>
+      <w:pPr>
         <w:pStyle w:val="NormalWeb"/>
         <w:spacing w:after="0" w:line="276" w:lineRule="auto"/>
         <w:rPr>
@@ -320,155 +281,7 @@
           <w:sz w:val="21"/>
           <w:szCs w:val="21"/>
         </w:rPr>
-        <w:t xml:space="preserve">As of </w:t>
-      </w:r>
-      <w:r>
-        <w:rPr>
-          <w:rFonts w:ascii="Segoe UI" w:hAnsi="Segoe UI" w:cs="Segoe UI"/>
-          <w:sz w:val="21"/>
-          <w:szCs w:val="21"/>
-        </w:rPr>
-        <w:t>July</w:t>
-      </w:r>
-      <w:r>
-        <w:rPr>
-          <w:rFonts w:ascii="Segoe UI" w:hAnsi="Segoe UI" w:cs="Segoe UI"/>
-          <w:sz w:val="21"/>
-          <w:szCs w:val="21"/>
-        </w:rPr>
-        <w:t xml:space="preserve"> 2023, the script pulls from the following projects:</w:t>
-      </w:r>
-    </w:p>
-    <w:p>
-      <w:pPr>
-        <w:numPr>
-          <w:ilvl w:val="0"/>
-          <w:numId w:val="2"/>
-        </w:numPr>
-        <w:spacing w:line="276" w:lineRule="auto"/>
-        <w:rPr>
-          <w:rFonts w:ascii="Segoe UI" w:eastAsia="Times New Roman" w:hAnsi="Segoe UI" w:cs="Segoe UI"/>
-          <w:sz w:val="21"/>
-          <w:szCs w:val="21"/>
-        </w:rPr>
-      </w:pPr>
-      <w:r>
-        <w:rPr>
-          <w:rFonts w:ascii="Segoe UI" w:eastAsia="Times New Roman" w:hAnsi="Segoe UI" w:cs="Segoe UI"/>
-          <w:sz w:val="21"/>
-          <w:szCs w:val="21"/>
-        </w:rPr>
-        <w:t>Oregon Bee Atlas (OBA)</w:t>
-      </w:r>
-    </w:p>
-    <w:p>
-      <w:pPr>
-        <w:numPr>
-          <w:ilvl w:val="0"/>
-          <w:numId w:val="2"/>
-        </w:numPr>
-        <w:spacing w:line="276" w:lineRule="auto"/>
-        <w:rPr>
-          <w:rFonts w:ascii="Segoe UI" w:eastAsia="Times New Roman" w:hAnsi="Segoe UI" w:cs="Segoe UI"/>
-          <w:sz w:val="21"/>
-          <w:szCs w:val="21"/>
-        </w:rPr>
-      </w:pPr>
-      <w:r>
-        <w:rPr>
-          <w:rFonts w:ascii="Segoe UI" w:eastAsia="Times New Roman" w:hAnsi="Segoe UI" w:cs="Segoe UI"/>
-          <w:sz w:val="21"/>
-          <w:szCs w:val="21"/>
-        </w:rPr>
-        <w:t xml:space="preserve">Master </w:t>
-      </w:r>
-      <w:proofErr w:type="spellStart"/>
-      <w:r>
-        <w:rPr>
-          <w:rFonts w:ascii="Segoe UI" w:eastAsia="Times New Roman" w:hAnsi="Segoe UI" w:cs="Segoe UI"/>
-          <w:sz w:val="21"/>
-          <w:szCs w:val="21"/>
-        </w:rPr>
-        <w:t>Melittologist</w:t>
-      </w:r>
-      <w:proofErr w:type="spellEnd"/>
-      <w:r>
-        <w:rPr>
-          <w:rFonts w:ascii="Segoe UI" w:eastAsia="Times New Roman" w:hAnsi="Segoe UI" w:cs="Segoe UI"/>
-          <w:sz w:val="21"/>
-          <w:szCs w:val="21"/>
-        </w:rPr>
-        <w:t xml:space="preserve"> (MM)</w:t>
-      </w:r>
-    </w:p>
-    <w:p>
-      <w:pPr>
-        <w:numPr>
-          <w:ilvl w:val="0"/>
-          <w:numId w:val="2"/>
-        </w:numPr>
-        <w:spacing w:line="276" w:lineRule="auto"/>
-        <w:rPr>
-          <w:rFonts w:ascii="Segoe UI" w:eastAsia="Times New Roman" w:hAnsi="Segoe UI" w:cs="Segoe UI"/>
-          <w:sz w:val="21"/>
-          <w:szCs w:val="21"/>
-        </w:rPr>
-      </w:pPr>
-      <w:r>
-        <w:rPr>
-          <w:rFonts w:ascii="Segoe UI" w:eastAsia="Times New Roman" w:hAnsi="Segoe UI" w:cs="Segoe UI"/>
-          <w:sz w:val="21"/>
-          <w:szCs w:val="21"/>
-        </w:rPr>
-        <w:t>Washington Bee Atlas (</w:t>
-      </w:r>
-      <w:proofErr w:type="spellStart"/>
-      <w:r>
-        <w:rPr>
-          <w:rFonts w:ascii="Segoe UI" w:eastAsia="Times New Roman" w:hAnsi="Segoe UI" w:cs="Segoe UI"/>
-          <w:sz w:val="21"/>
-          <w:szCs w:val="21"/>
-        </w:rPr>
-        <w:t>WaBA</w:t>
-      </w:r>
-      <w:proofErr w:type="spellEnd"/>
-      <w:r>
-        <w:rPr>
-          <w:rFonts w:ascii="Segoe UI" w:eastAsia="Times New Roman" w:hAnsi="Segoe UI" w:cs="Segoe UI"/>
-          <w:sz w:val="21"/>
-          <w:szCs w:val="21"/>
-        </w:rPr>
-        <w:t>)</w:t>
-      </w:r>
-    </w:p>
-    <w:p>
-      <w:pPr>
-        <w:spacing w:line="276" w:lineRule="auto"/>
-        <w:rPr>
-          <w:rFonts w:ascii="Segoe UI" w:eastAsia="Times New Roman" w:hAnsi="Segoe UI" w:cs="Segoe UI"/>
-          <w:sz w:val="21"/>
-          <w:szCs w:val="21"/>
-        </w:rPr>
-      </w:pPr>
-    </w:p>
-    <w:p>
-      <w:pPr>
-        <w:pStyle w:val="Heading3"/>
-        <w:spacing w:after="0" w:line="276" w:lineRule="auto"/>
-        <w:rPr>
-          <w:rFonts w:ascii="Segoe UI" w:eastAsia="Times New Roman" w:hAnsi="Segoe UI" w:cs="Segoe UI"/>
-          <w:sz w:val="24"/>
-          <w:szCs w:val="24"/>
-        </w:rPr>
-      </w:pPr>
-      <w:r>
-        <w:rPr>
-          <w:rStyle w:val="Strong"/>
-          <w:rFonts w:ascii="Segoe UI" w:eastAsia="Times New Roman" w:hAnsi="Segoe UI" w:cs="Segoe UI"/>
-          <w:sz w:val="24"/>
-          <w:szCs w:val="24"/>
-        </w:rPr>
-        <w:t>Running the Process</w:t>
+        <w:t>Firstly, the scripts require a version of Python 3 installed.</w:t>
       </w:r>
     </w:p>
     <w:p>
@@ -476,7 +289,7 @@
         <w:pStyle w:val="NormalWeb"/>
         <w:numPr>
           <w:ilvl w:val="0"/>
-          <w:numId w:val="3"/>
+          <w:numId w:val="16"/>
         </w:numPr>
         <w:spacing w:after="0" w:line="276" w:lineRule="auto"/>
         <w:rPr>
@@ -491,53 +304,96 @@
           <w:sz w:val="21"/>
           <w:szCs w:val="21"/>
         </w:rPr>
-        <w:t>Check that the script is set to pull data from the desired projects (OBP-Script/config/sources.txt).</w:t>
-      </w:r>
-    </w:p>
-    <w:p>
-      <w:pPr>
+        <w:t>Open a Command Prompt terminal.</w:t>
+      </w:r>
+    </w:p>
+    <w:p>
+      <w:pPr>
+        <w:pStyle w:val="NormalWeb"/>
+        <w:numPr>
+          <w:ilvl w:val="0"/>
+          <w:numId w:val="16"/>
+        </w:numPr>
+        <w:spacing w:after="0" w:line="276" w:lineRule="auto"/>
+        <w:rPr>
+          <w:rFonts w:ascii="Segoe UI" w:hAnsi="Segoe UI" w:cs="Segoe UI"/>
+          <w:sz w:val="21"/>
+          <w:szCs w:val="21"/>
+        </w:rPr>
+      </w:pPr>
+      <w:r>
+        <w:rPr>
+          <w:rFonts w:ascii="Segoe UI" w:hAnsi="Segoe UI" w:cs="Segoe UI"/>
+          <w:sz w:val="21"/>
+          <w:szCs w:val="21"/>
+        </w:rPr>
+        <w:t>Type "python --version" and press enter.</w:t>
+      </w:r>
+    </w:p>
+    <w:p>
+      <w:pPr>
+        <w:pStyle w:val="NormalWeb"/>
         <w:numPr>
           <w:ilvl w:val="1"/>
-          <w:numId w:val="3"/>
+          <w:numId w:val="16"/>
         </w:numPr>
-        <w:spacing w:line="276" w:lineRule="auto"/>
-        <w:rPr>
-          <w:rFonts w:ascii="Segoe UI" w:eastAsia="Times New Roman" w:hAnsi="Segoe UI" w:cs="Segoe UI"/>
-          <w:sz w:val="21"/>
-          <w:szCs w:val="21"/>
-        </w:rPr>
-      </w:pPr>
-      <w:r>
-        <w:rPr>
-          <w:rFonts w:ascii="Segoe UI" w:eastAsia="Times New Roman" w:hAnsi="Segoe UI" w:cs="Segoe UI"/>
-          <w:sz w:val="21"/>
-          <w:szCs w:val="21"/>
-        </w:rPr>
-        <w:t>If not, see "Changing Sources" below.</w:t>
-      </w:r>
-    </w:p>
-    <w:p>
-      <w:pPr>
-        <w:spacing w:line="276" w:lineRule="auto"/>
+        <w:spacing w:after="0" w:line="276" w:lineRule="auto"/>
+        <w:rPr>
+          <w:rFonts w:ascii="Segoe UI" w:hAnsi="Segoe UI" w:cs="Segoe UI"/>
+          <w:sz w:val="21"/>
+          <w:szCs w:val="21"/>
+        </w:rPr>
+      </w:pPr>
+      <w:r>
+        <w:rPr>
+          <w:rFonts w:ascii="Segoe UI" w:hAnsi="Segoe UI" w:cs="Segoe UI"/>
+          <w:sz w:val="21"/>
+          <w:szCs w:val="21"/>
+        </w:rPr>
+        <w:t>If the command returns "Python 3.</w:t>
+      </w:r>
+      <w:proofErr w:type="gramStart"/>
+      <w:r>
+        <w:rPr>
+          <w:rFonts w:ascii="Segoe UI" w:hAnsi="Segoe UI" w:cs="Segoe UI"/>
+          <w:sz w:val="21"/>
+          <w:szCs w:val="21"/>
+        </w:rPr>
+        <w:t>*.*</w:t>
+      </w:r>
+      <w:proofErr w:type="gramEnd"/>
+      <w:r>
+        <w:rPr>
+          <w:rFonts w:ascii="Segoe UI" w:hAnsi="Segoe UI" w:cs="Segoe UI"/>
+          <w:sz w:val="21"/>
+          <w:szCs w:val="21"/>
+        </w:rPr>
+        <w:t>", where * is any number, steps 3-5 are optional but recommended.</w:t>
+      </w:r>
+    </w:p>
+    <w:p>
+      <w:pPr>
+        <w:pStyle w:val="NormalWeb"/>
+        <w:spacing w:after="0" w:line="276" w:lineRule="auto"/>
         <w:jc w:val="center"/>
         <w:rPr>
-          <w:rFonts w:ascii="Segoe UI" w:eastAsia="Times New Roman" w:hAnsi="Segoe UI" w:cs="Segoe UI"/>
-          <w:sz w:val="21"/>
-          <w:szCs w:val="21"/>
-        </w:rPr>
-      </w:pPr>
-      <w:r>
-        <w:rPr>
-          <w:rFonts w:ascii="Segoe UI" w:eastAsia="Times New Roman" w:hAnsi="Segoe UI" w:cs="Segoe UI"/>
+          <w:rFonts w:ascii="Segoe UI" w:hAnsi="Segoe UI" w:cs="Segoe UI"/>
+          <w:sz w:val="21"/>
+          <w:szCs w:val="21"/>
+        </w:rPr>
+      </w:pPr>
+      <w:r>
+        <w:rPr>
+          <w:rFonts w:ascii="Segoe UI" w:hAnsi="Segoe UI" w:cs="Segoe UI"/>
           <w:noProof/>
           <w:sz w:val="21"/>
           <w:szCs w:val="21"/>
         </w:rPr>
         <w:drawing>
-          <wp:inline distT="0" distB="0" distL="0" distR="0" wp14:anchorId="08E10440" wp14:editId="2E6508DA">
-            <wp:extent cx="3429000" cy="2252048"/>
+          <wp:inline distT="0" distB="0" distL="0" distR="0" wp14:anchorId="3DA25024" wp14:editId="2F370379">
+            <wp:extent cx="5486400" cy="1087902"/>
             <wp:effectExtent l="0" t="0" r="0" b="0"/>
-            <wp:docPr id="588191258" name="Picture 1" descr="A screenshot of a computer program&#10;&#10;Description automatically generated with medium confidence"/>
+            <wp:docPr id="2065873023" name="Picture 2" descr="A screenshot of a computer&#10;&#10;Description automatically generated"/>
             <wp:cNvGraphicFramePr>
               <a:graphicFrameLocks xmlns:a="http://schemas.openxmlformats.org/drawingml/2006/main" noChangeAspect="1"/>
             </wp:cNvGraphicFramePr>
@@ -545,109 +401,24 @@
               <a:graphicData uri="http://schemas.openxmlformats.org/drawingml/2006/picture">
                 <pic:pic xmlns:pic="http://schemas.openxmlformats.org/drawingml/2006/picture">
                   <pic:nvPicPr>
-                    <pic:cNvPr id="588191258" name="Picture 1" descr="A screenshot of a computer program&#10;&#10;Description automatically generated with medium confidence"/>
+                    <pic:cNvPr id="2065873023" name="Picture 2" descr="A screenshot of a computer&#10;&#10;Description automatically generated"/>
                     <pic:cNvPicPr/>
                   </pic:nvPicPr>
-                  <pic:blipFill>
-                    <a:blip r:embed="rId6">
+                  <pic:blipFill rotWithShape="1">
+                    <a:blip r:embed="rId6" cstate="print">
                       <a:extLst>
                         <a:ext uri="{28A0092B-C50C-407E-A947-70E740481C1C}">
                           <a14:useLocalDpi xmlns:a14="http://schemas.microsoft.com/office/drawing/2010/main" val="0"/>
                         </a:ext>
                       </a:extLst>
                     </a:blip>
-                    <a:stretch>
-                      <a:fillRect/>
-                    </a:stretch>
-                  </pic:blipFill>
-                  <pic:spPr>
-                    <a:xfrm>
-                      <a:off x="0" y="0"/>
-                      <a:ext cx="3429000" cy="2252048"/>
-                    </a:xfrm>
-                    <a:prstGeom prst="rect">
-                      <a:avLst/>
-                    </a:prstGeom>
-                  </pic:spPr>
-                </pic:pic>
-              </a:graphicData>
-            </a:graphic>
-          </wp:inline>
-        </w:drawing>
-      </w:r>
-    </w:p>
-    <w:p>
-      <w:pPr>
-        <w:pStyle w:val="NormalWeb"/>
-        <w:numPr>
-          <w:ilvl w:val="0"/>
-          <w:numId w:val="3"/>
-        </w:numPr>
-        <w:spacing w:after="0" w:line="276" w:lineRule="auto"/>
-        <w:rPr>
-          <w:rFonts w:ascii="Segoe UI" w:hAnsi="Segoe UI" w:cs="Segoe UI"/>
-          <w:sz w:val="21"/>
-          <w:szCs w:val="21"/>
-        </w:rPr>
-      </w:pPr>
-      <w:r>
-        <w:rPr>
-          <w:rFonts w:ascii="Segoe UI" w:hAnsi="Segoe UI" w:cs="Segoe UI"/>
-          <w:sz w:val="21"/>
-          <w:szCs w:val="21"/>
-        </w:rPr>
-        <w:lastRenderedPageBreak/>
-        <w:t>Execute (double-click) iNaturalist_Process.bat.</w:t>
-      </w:r>
-    </w:p>
-    <w:p>
-      <w:pPr>
-        <w:pStyle w:val="NormalWeb"/>
-        <w:spacing w:after="0" w:line="276" w:lineRule="auto"/>
-        <w:jc w:val="center"/>
-        <w:rPr>
-          <w:rFonts w:ascii="Segoe UI" w:hAnsi="Segoe UI" w:cs="Segoe UI"/>
-          <w:sz w:val="21"/>
-          <w:szCs w:val="21"/>
-        </w:rPr>
-      </w:pPr>
-      <w:r>
-        <w:rPr>
-          <w:rFonts w:ascii="Segoe UI" w:hAnsi="Segoe UI" w:cs="Segoe UI"/>
-          <w:noProof/>
-          <w:sz w:val="21"/>
-          <w:szCs w:val="21"/>
-        </w:rPr>
-        <w:drawing>
-          <wp:inline distT="0" distB="0" distL="0" distR="0" wp14:anchorId="6EC55180" wp14:editId="52AE47F1">
-            <wp:extent cx="3428726" cy="3498574"/>
-            <wp:effectExtent l="0" t="0" r="635" b="6985"/>
-            <wp:docPr id="1932443367" name="Picture 2" descr="A screenshot of a computer&#10;&#10;Description automatically generated"/>
-            <wp:cNvGraphicFramePr>
-              <a:graphicFrameLocks xmlns:a="http://schemas.openxmlformats.org/drawingml/2006/main" noChangeAspect="1"/>
-            </wp:cNvGraphicFramePr>
-            <a:graphic xmlns:a="http://schemas.openxmlformats.org/drawingml/2006/main">
-              <a:graphicData uri="http://schemas.openxmlformats.org/drawingml/2006/picture">
-                <pic:pic xmlns:pic="http://schemas.openxmlformats.org/drawingml/2006/picture">
-                  <pic:nvPicPr>
-                    <pic:cNvPr id="1932443367" name="Picture 2" descr="A screenshot of a computer&#10;&#10;Description automatically generated"/>
-                    <pic:cNvPicPr/>
-                  </pic:nvPicPr>
-                  <pic:blipFill rotWithShape="1">
-                    <a:blip r:embed="rId7">
-                      <a:extLst>
-                        <a:ext uri="{28A0092B-C50C-407E-A947-70E740481C1C}">
-                          <a14:useLocalDpi xmlns:a14="http://schemas.microsoft.com/office/drawing/2010/main" val="0"/>
-                        </a:ext>
-                      </a:extLst>
-                    </a:blip>
-                    <a:srcRect b="10106"/>
+                    <a:srcRect b="64795"/>
                     <a:stretch/>
                   </pic:blipFill>
                   <pic:spPr bwMode="auto">
                     <a:xfrm>
                       <a:off x="0" y="0"/>
-                      <a:ext cx="3429000" cy="3498854"/>
+                      <a:ext cx="5486400" cy="1087902"/>
                     </a:xfrm>
                     <a:prstGeom prst="rect">
                       <a:avLst/>
@@ -672,6 +443,1807 @@
       <w:pPr>
         <w:pStyle w:val="NormalWeb"/>
         <w:numPr>
+          <w:ilvl w:val="1"/>
+          <w:numId w:val="16"/>
+        </w:numPr>
+        <w:spacing w:after="0" w:line="276" w:lineRule="auto"/>
+        <w:rPr>
+          <w:rFonts w:ascii="Segoe UI" w:hAnsi="Segoe UI" w:cs="Segoe UI"/>
+          <w:sz w:val="21"/>
+          <w:szCs w:val="21"/>
+        </w:rPr>
+      </w:pPr>
+      <w:r>
+        <w:rPr>
+          <w:rFonts w:ascii="Segoe UI" w:hAnsi="Segoe UI" w:cs="Segoe UI"/>
+          <w:sz w:val="21"/>
+          <w:szCs w:val="21"/>
+        </w:rPr>
+        <w:t>If the command returns a "Python was not found" error or a version of Python less than 3, close the Command Prompt window and continue with steps 3-5.</w:t>
+      </w:r>
+    </w:p>
+    <w:p>
+      <w:pPr>
+        <w:pStyle w:val="NormalWeb"/>
+        <w:spacing w:after="0" w:line="276" w:lineRule="auto"/>
+        <w:jc w:val="center"/>
+        <w:rPr>
+          <w:rFonts w:ascii="Segoe UI" w:hAnsi="Segoe UI" w:cs="Segoe UI"/>
+          <w:sz w:val="21"/>
+          <w:szCs w:val="21"/>
+        </w:rPr>
+      </w:pPr>
+      <w:r>
+        <w:rPr>
+          <w:rFonts w:ascii="Segoe UI" w:hAnsi="Segoe UI" w:cs="Segoe UI"/>
+          <w:noProof/>
+          <w:sz w:val="21"/>
+          <w:szCs w:val="21"/>
+        </w:rPr>
+        <w:drawing>
+          <wp:inline distT="0" distB="0" distL="0" distR="0" wp14:anchorId="46E16316" wp14:editId="7FE43993">
+            <wp:extent cx="5483860" cy="1402080"/>
+            <wp:effectExtent l="0" t="0" r="2540" b="7620"/>
+            <wp:docPr id="1561774353" name="Picture 1" descr="A screenshot of a computer&#10;&#10;Description automatically generated"/>
+            <wp:cNvGraphicFramePr>
+              <a:graphicFrameLocks xmlns:a="http://schemas.openxmlformats.org/drawingml/2006/main" noChangeAspect="1"/>
+            </wp:cNvGraphicFramePr>
+            <a:graphic xmlns:a="http://schemas.openxmlformats.org/drawingml/2006/main">
+              <a:graphicData uri="http://schemas.openxmlformats.org/drawingml/2006/picture">
+                <pic:pic xmlns:pic="http://schemas.openxmlformats.org/drawingml/2006/picture">
+                  <pic:nvPicPr>
+                    <pic:cNvPr id="1561774353" name="Picture 1" descr="A screenshot of a computer&#10;&#10;Description automatically generated"/>
+                    <pic:cNvPicPr/>
+                  </pic:nvPicPr>
+                  <pic:blipFill rotWithShape="1">
+                    <a:blip r:embed="rId7" cstate="print">
+                      <a:extLst>
+                        <a:ext uri="{28A0092B-C50C-407E-A947-70E740481C1C}">
+                          <a14:useLocalDpi xmlns:a14="http://schemas.microsoft.com/office/drawing/2010/main" val="0"/>
+                        </a:ext>
+                      </a:extLst>
+                    </a:blip>
+                    <a:srcRect b="54608"/>
+                    <a:stretch/>
+                  </pic:blipFill>
+                  <pic:spPr bwMode="auto">
+                    <a:xfrm>
+                      <a:off x="0" y="0"/>
+                      <a:ext cx="5486400" cy="1402729"/>
+                    </a:xfrm>
+                    <a:prstGeom prst="rect">
+                      <a:avLst/>
+                    </a:prstGeom>
+                    <a:ln>
+                      <a:noFill/>
+                    </a:ln>
+                    <a:extLst>
+                      <a:ext uri="{53640926-AAD7-44D8-BBD7-CCE9431645EC}">
+                        <a14:shadowObscured xmlns:a14="http://schemas.microsoft.com/office/drawing/2010/main"/>
+                      </a:ext>
+                    </a:extLst>
+                  </pic:spPr>
+                </pic:pic>
+              </a:graphicData>
+            </a:graphic>
+          </wp:inline>
+        </w:drawing>
+      </w:r>
+    </w:p>
+    <w:p>
+      <w:pPr>
+        <w:pStyle w:val="NormalWeb"/>
+        <w:numPr>
+          <w:ilvl w:val="0"/>
+          <w:numId w:val="16"/>
+        </w:numPr>
+        <w:spacing w:after="0" w:line="276" w:lineRule="auto"/>
+        <w:rPr>
+          <w:rFonts w:ascii="Segoe UI" w:hAnsi="Segoe UI" w:cs="Segoe UI"/>
+          <w:sz w:val="21"/>
+          <w:szCs w:val="21"/>
+        </w:rPr>
+      </w:pPr>
+      <w:r>
+        <w:rPr>
+          <w:rFonts w:ascii="Segoe UI" w:hAnsi="Segoe UI" w:cs="Segoe UI"/>
+          <w:sz w:val="21"/>
+          <w:szCs w:val="21"/>
+        </w:rPr>
+        <w:lastRenderedPageBreak/>
+        <w:t>Go to </w:t>
+      </w:r>
+      <w:hyperlink r:id="rId8" w:history="1">
+        <w:r>
+          <w:rPr>
+            <w:rStyle w:val="Hyperlink"/>
+            <w:rFonts w:ascii="Segoe UI" w:hAnsi="Segoe UI" w:cs="Segoe UI"/>
+            <w:sz w:val="21"/>
+            <w:szCs w:val="21"/>
+          </w:rPr>
+          <w:t>https://www.python.org/downloads/</w:t>
+        </w:r>
+      </w:hyperlink>
+      <w:r>
+        <w:rPr>
+          <w:rFonts w:ascii="Segoe UI" w:hAnsi="Segoe UI" w:cs="Segoe UI"/>
+          <w:sz w:val="21"/>
+          <w:szCs w:val="21"/>
+        </w:rPr>
+        <w:t> and click "Download Python 3.</w:t>
+      </w:r>
+      <w:proofErr w:type="gramStart"/>
+      <w:r>
+        <w:rPr>
+          <w:rFonts w:ascii="Segoe UI" w:hAnsi="Segoe UI" w:cs="Segoe UI"/>
+          <w:sz w:val="21"/>
+          <w:szCs w:val="21"/>
+        </w:rPr>
+        <w:t>*.*</w:t>
+      </w:r>
+      <w:proofErr w:type="gramEnd"/>
+      <w:r>
+        <w:rPr>
+          <w:rFonts w:ascii="Segoe UI" w:hAnsi="Segoe UI" w:cs="Segoe UI"/>
+          <w:sz w:val="21"/>
+          <w:szCs w:val="21"/>
+        </w:rPr>
+        <w:t>".</w:t>
+      </w:r>
+    </w:p>
+    <w:p>
+      <w:pPr>
+        <w:pStyle w:val="NormalWeb"/>
+        <w:spacing w:after="0" w:line="276" w:lineRule="auto"/>
+        <w:jc w:val="center"/>
+        <w:rPr>
+          <w:rFonts w:ascii="Segoe UI" w:hAnsi="Segoe UI" w:cs="Segoe UI"/>
+          <w:sz w:val="21"/>
+          <w:szCs w:val="21"/>
+        </w:rPr>
+      </w:pPr>
+      <w:r>
+        <w:rPr>
+          <w:rFonts w:ascii="Segoe UI" w:hAnsi="Segoe UI" w:cs="Segoe UI"/>
+          <w:noProof/>
+          <w:sz w:val="21"/>
+          <w:szCs w:val="21"/>
+        </w:rPr>
+        <w:drawing>
+          <wp:inline distT="0" distB="0" distL="0" distR="0" wp14:anchorId="386D0B6D" wp14:editId="58DB3EEA">
+            <wp:extent cx="4572000" cy="2615143"/>
+            <wp:effectExtent l="0" t="0" r="0" b="0"/>
+            <wp:docPr id="1091632589" name="Picture 3" descr="A screenshot of a computer&#10;&#10;Description automatically generated"/>
+            <wp:cNvGraphicFramePr>
+              <a:graphicFrameLocks xmlns:a="http://schemas.openxmlformats.org/drawingml/2006/main" noChangeAspect="1"/>
+            </wp:cNvGraphicFramePr>
+            <a:graphic xmlns:a="http://schemas.openxmlformats.org/drawingml/2006/main">
+              <a:graphicData uri="http://schemas.openxmlformats.org/drawingml/2006/picture">
+                <pic:pic xmlns:pic="http://schemas.openxmlformats.org/drawingml/2006/picture">
+                  <pic:nvPicPr>
+                    <pic:cNvPr id="1091632589" name="Picture 3" descr="A screenshot of a computer&#10;&#10;Description automatically generated"/>
+                    <pic:cNvPicPr/>
+                  </pic:nvPicPr>
+                  <pic:blipFill rotWithShape="1">
+                    <a:blip r:embed="rId9" cstate="print">
+                      <a:extLst>
+                        <a:ext uri="{28A0092B-C50C-407E-A947-70E740481C1C}">
+                          <a14:useLocalDpi xmlns:a14="http://schemas.microsoft.com/office/drawing/2010/main" val="0"/>
+                        </a:ext>
+                      </a:extLst>
+                    </a:blip>
+                    <a:srcRect t="8901" b="31978"/>
+                    <a:stretch/>
+                  </pic:blipFill>
+                  <pic:spPr bwMode="auto">
+                    <a:xfrm>
+                      <a:off x="0" y="0"/>
+                      <a:ext cx="4572000" cy="2615143"/>
+                    </a:xfrm>
+                    <a:prstGeom prst="rect">
+                      <a:avLst/>
+                    </a:prstGeom>
+                    <a:ln>
+                      <a:noFill/>
+                    </a:ln>
+                    <a:extLst>
+                      <a:ext uri="{53640926-AAD7-44D8-BBD7-CCE9431645EC}">
+                        <a14:shadowObscured xmlns:a14="http://schemas.microsoft.com/office/drawing/2010/main"/>
+                      </a:ext>
+                    </a:extLst>
+                  </pic:spPr>
+                </pic:pic>
+              </a:graphicData>
+            </a:graphic>
+          </wp:inline>
+        </w:drawing>
+      </w:r>
+    </w:p>
+    <w:p>
+      <w:pPr>
+        <w:pStyle w:val="NormalWeb"/>
+        <w:numPr>
+          <w:ilvl w:val="0"/>
+          <w:numId w:val="16"/>
+        </w:numPr>
+        <w:spacing w:after="0" w:line="276" w:lineRule="auto"/>
+        <w:rPr>
+          <w:rFonts w:ascii="Segoe UI" w:hAnsi="Segoe UI" w:cs="Segoe UI"/>
+          <w:sz w:val="21"/>
+          <w:szCs w:val="21"/>
+        </w:rPr>
+      </w:pPr>
+      <w:r>
+        <w:rPr>
+          <w:rFonts w:ascii="Segoe UI" w:hAnsi="Segoe UI" w:cs="Segoe UI"/>
+          <w:sz w:val="21"/>
+          <w:szCs w:val="21"/>
+        </w:rPr>
+        <w:t>Go to the folder where the EXE file downloaded and execute (double-click) it.</w:t>
+      </w:r>
+    </w:p>
+    <w:p>
+      <w:pPr>
+        <w:pStyle w:val="NormalWeb"/>
+        <w:spacing w:after="0" w:line="276" w:lineRule="auto"/>
+        <w:jc w:val="center"/>
+        <w:rPr>
+          <w:rFonts w:ascii="Segoe UI" w:hAnsi="Segoe UI" w:cs="Segoe UI"/>
+          <w:sz w:val="21"/>
+          <w:szCs w:val="21"/>
+        </w:rPr>
+      </w:pPr>
+      <w:r>
+        <w:rPr>
+          <w:rFonts w:ascii="Segoe UI" w:hAnsi="Segoe UI" w:cs="Segoe UI"/>
+          <w:noProof/>
+          <w:sz w:val="21"/>
+          <w:szCs w:val="21"/>
+        </w:rPr>
+        <w:drawing>
+          <wp:inline distT="0" distB="0" distL="0" distR="0" wp14:anchorId="2F45E773" wp14:editId="4566939B">
+            <wp:extent cx="4572000" cy="910492"/>
+            <wp:effectExtent l="0" t="0" r="0" b="4445"/>
+            <wp:docPr id="1076058703" name="Picture 4" descr="A screenshot of a computer&#10;&#10;Description automatically generated"/>
+            <wp:cNvGraphicFramePr>
+              <a:graphicFrameLocks xmlns:a="http://schemas.openxmlformats.org/drawingml/2006/main" noChangeAspect="1"/>
+            </wp:cNvGraphicFramePr>
+            <a:graphic xmlns:a="http://schemas.openxmlformats.org/drawingml/2006/main">
+              <a:graphicData uri="http://schemas.openxmlformats.org/drawingml/2006/picture">
+                <pic:pic xmlns:pic="http://schemas.openxmlformats.org/drawingml/2006/picture">
+                  <pic:nvPicPr>
+                    <pic:cNvPr id="1076058703" name="Picture 4" descr="A screenshot of a computer&#10;&#10;Description automatically generated"/>
+                    <pic:cNvPicPr/>
+                  </pic:nvPicPr>
+                  <pic:blipFill>
+                    <a:blip r:embed="rId10">
+                      <a:extLst>
+                        <a:ext uri="{28A0092B-C50C-407E-A947-70E740481C1C}">
+                          <a14:useLocalDpi xmlns:a14="http://schemas.microsoft.com/office/drawing/2010/main" val="0"/>
+                        </a:ext>
+                      </a:extLst>
+                    </a:blip>
+                    <a:stretch>
+                      <a:fillRect/>
+                    </a:stretch>
+                  </pic:blipFill>
+                  <pic:spPr>
+                    <a:xfrm>
+                      <a:off x="0" y="0"/>
+                      <a:ext cx="4572000" cy="910492"/>
+                    </a:xfrm>
+                    <a:prstGeom prst="rect">
+                      <a:avLst/>
+                    </a:prstGeom>
+                  </pic:spPr>
+                </pic:pic>
+              </a:graphicData>
+            </a:graphic>
+          </wp:inline>
+        </w:drawing>
+      </w:r>
+    </w:p>
+    <w:p>
+      <w:pPr>
+        <w:pStyle w:val="NormalWeb"/>
+        <w:numPr>
+          <w:ilvl w:val="1"/>
+          <w:numId w:val="16"/>
+        </w:numPr>
+        <w:spacing w:after="0" w:line="276" w:lineRule="auto"/>
+        <w:rPr>
+          <w:rFonts w:ascii="Segoe UI" w:hAnsi="Segoe UI" w:cs="Segoe UI"/>
+          <w:sz w:val="21"/>
+          <w:szCs w:val="21"/>
+        </w:rPr>
+      </w:pPr>
+      <w:r>
+        <w:rPr>
+          <w:rFonts w:ascii="Segoe UI" w:hAnsi="Segoe UI" w:cs="Segoe UI"/>
+          <w:sz w:val="21"/>
+          <w:szCs w:val="21"/>
+        </w:rPr>
+        <w:t>Follow the installation instructions.</w:t>
+      </w:r>
+    </w:p>
+    <w:p>
+      <w:pPr>
+        <w:pStyle w:val="NormalWeb"/>
+        <w:numPr>
+          <w:ilvl w:val="1"/>
+          <w:numId w:val="16"/>
+        </w:numPr>
+        <w:spacing w:after="0" w:line="276" w:lineRule="auto"/>
+        <w:rPr>
+          <w:rFonts w:ascii="Segoe UI" w:hAnsi="Segoe UI" w:cs="Segoe UI"/>
+          <w:sz w:val="21"/>
+          <w:szCs w:val="21"/>
+        </w:rPr>
+      </w:pPr>
+      <w:r>
+        <w:rPr>
+          <w:rFonts w:ascii="Segoe UI" w:hAnsi="Segoe UI" w:cs="Segoe UI"/>
+          <w:sz w:val="21"/>
+          <w:szCs w:val="21"/>
+        </w:rPr>
+        <w:t>Check the box marked "Add python.exe to PATH variable" when prompted.</w:t>
+      </w:r>
+    </w:p>
+    <w:p>
+      <w:pPr>
+        <w:pStyle w:val="NormalWeb"/>
+        <w:spacing w:after="0" w:line="276" w:lineRule="auto"/>
+        <w:jc w:val="center"/>
+        <w:rPr>
+          <w:rFonts w:ascii="Segoe UI" w:hAnsi="Segoe UI" w:cs="Segoe UI"/>
+          <w:sz w:val="21"/>
+          <w:szCs w:val="21"/>
+        </w:rPr>
+      </w:pPr>
+      <w:r>
+        <w:rPr>
+          <w:rFonts w:ascii="Segoe UI" w:hAnsi="Segoe UI" w:cs="Segoe UI"/>
+          <w:noProof/>
+          <w:sz w:val="21"/>
+          <w:szCs w:val="21"/>
+        </w:rPr>
+        <w:drawing>
+          <wp:inline distT="0" distB="0" distL="0" distR="0" wp14:anchorId="0FD9AD60" wp14:editId="6472C21A">
+            <wp:extent cx="2743200" cy="1693400"/>
+            <wp:effectExtent l="0" t="0" r="0" b="2540"/>
+            <wp:docPr id="542386793" name="Picture 5" descr="A screen shot of a computer&#10;&#10;Description automatically generated"/>
+            <wp:cNvGraphicFramePr>
+              <a:graphicFrameLocks xmlns:a="http://schemas.openxmlformats.org/drawingml/2006/main" noChangeAspect="1"/>
+            </wp:cNvGraphicFramePr>
+            <a:graphic xmlns:a="http://schemas.openxmlformats.org/drawingml/2006/main">
+              <a:graphicData uri="http://schemas.openxmlformats.org/drawingml/2006/picture">
+                <pic:pic xmlns:pic="http://schemas.openxmlformats.org/drawingml/2006/picture">
+                  <pic:nvPicPr>
+                    <pic:cNvPr id="542386793" name="Picture 5" descr="A screen shot of a computer&#10;&#10;Description automatically generated"/>
+                    <pic:cNvPicPr/>
+                  </pic:nvPicPr>
+                  <pic:blipFill>
+                    <a:blip r:embed="rId11">
+                      <a:extLst>
+                        <a:ext uri="{28A0092B-C50C-407E-A947-70E740481C1C}">
+                          <a14:useLocalDpi xmlns:a14="http://schemas.microsoft.com/office/drawing/2010/main" val="0"/>
+                        </a:ext>
+                      </a:extLst>
+                    </a:blip>
+                    <a:stretch>
+                      <a:fillRect/>
+                    </a:stretch>
+                  </pic:blipFill>
+                  <pic:spPr>
+                    <a:xfrm>
+                      <a:off x="0" y="0"/>
+                      <a:ext cx="2743200" cy="1693400"/>
+                    </a:xfrm>
+                    <a:prstGeom prst="rect">
+                      <a:avLst/>
+                    </a:prstGeom>
+                  </pic:spPr>
+                </pic:pic>
+              </a:graphicData>
+            </a:graphic>
+          </wp:inline>
+        </w:drawing>
+      </w:r>
+    </w:p>
+    <w:p>
+      <w:pPr>
+        <w:pStyle w:val="NormalWeb"/>
+        <w:numPr>
+          <w:ilvl w:val="0"/>
+          <w:numId w:val="16"/>
+        </w:numPr>
+        <w:spacing w:after="0" w:line="276" w:lineRule="auto"/>
+        <w:rPr>
+          <w:rFonts w:ascii="Segoe UI" w:hAnsi="Segoe UI" w:cs="Segoe UI"/>
+          <w:sz w:val="21"/>
+          <w:szCs w:val="21"/>
+        </w:rPr>
+      </w:pPr>
+      <w:r>
+        <w:rPr>
+          <w:rFonts w:ascii="Segoe UI" w:hAnsi="Segoe UI" w:cs="Segoe UI"/>
+          <w:sz w:val="21"/>
+          <w:szCs w:val="21"/>
+        </w:rPr>
+        <w:t>When the installation is complete, continue to the next section ("Python Libraries").</w:t>
+      </w:r>
+    </w:p>
+    <w:p>
+      <w:pPr>
+        <w:pStyle w:val="NormalWeb"/>
+        <w:spacing w:after="0" w:line="276" w:lineRule="auto"/>
+        <w:jc w:val="center"/>
+        <w:rPr>
+          <w:rFonts w:ascii="Segoe UI" w:hAnsi="Segoe UI" w:cs="Segoe UI"/>
+          <w:sz w:val="21"/>
+          <w:szCs w:val="21"/>
+        </w:rPr>
+      </w:pPr>
+      <w:r>
+        <w:rPr>
+          <w:rFonts w:ascii="Segoe UI" w:hAnsi="Segoe UI" w:cs="Segoe UI"/>
+          <w:noProof/>
+          <w:sz w:val="21"/>
+          <w:szCs w:val="21"/>
+        </w:rPr>
+        <w:drawing>
+          <wp:inline distT="0" distB="0" distL="0" distR="0" wp14:anchorId="553AB6CD" wp14:editId="4E9F2D59">
+            <wp:extent cx="2743200" cy="1693399"/>
+            <wp:effectExtent l="0" t="0" r="0" b="2540"/>
+            <wp:docPr id="232554424" name="Picture 6" descr="A yellow object with text&#10;&#10;Description automatically generated"/>
+            <wp:cNvGraphicFramePr>
+              <a:graphicFrameLocks xmlns:a="http://schemas.openxmlformats.org/drawingml/2006/main" noChangeAspect="1"/>
+            </wp:cNvGraphicFramePr>
+            <a:graphic xmlns:a="http://schemas.openxmlformats.org/drawingml/2006/main">
+              <a:graphicData uri="http://schemas.openxmlformats.org/drawingml/2006/picture">
+                <pic:pic xmlns:pic="http://schemas.openxmlformats.org/drawingml/2006/picture">
+                  <pic:nvPicPr>
+                    <pic:cNvPr id="232554424" name="Picture 6" descr="A yellow object with text&#10;&#10;Description automatically generated"/>
+                    <pic:cNvPicPr/>
+                  </pic:nvPicPr>
+                  <pic:blipFill>
+                    <a:blip r:embed="rId12">
+                      <a:extLst>
+                        <a:ext uri="{28A0092B-C50C-407E-A947-70E740481C1C}">
+                          <a14:useLocalDpi xmlns:a14="http://schemas.microsoft.com/office/drawing/2010/main" val="0"/>
+                        </a:ext>
+                      </a:extLst>
+                    </a:blip>
+                    <a:stretch>
+                      <a:fillRect/>
+                    </a:stretch>
+                  </pic:blipFill>
+                  <pic:spPr>
+                    <a:xfrm>
+                      <a:off x="0" y="0"/>
+                      <a:ext cx="2743200" cy="1693399"/>
+                    </a:xfrm>
+                    <a:prstGeom prst="rect">
+                      <a:avLst/>
+                    </a:prstGeom>
+                  </pic:spPr>
+                </pic:pic>
+              </a:graphicData>
+            </a:graphic>
+          </wp:inline>
+        </w:drawing>
+      </w:r>
+    </w:p>
+    <w:p>
+      <w:pPr>
+        <w:pStyle w:val="NormalWeb"/>
+        <w:spacing w:after="0" w:line="276" w:lineRule="auto"/>
+        <w:rPr>
+          <w:rFonts w:ascii="Segoe UI" w:hAnsi="Segoe UI" w:cs="Segoe UI"/>
+          <w:sz w:val="21"/>
+          <w:szCs w:val="21"/>
+        </w:rPr>
+      </w:pPr>
+    </w:p>
+    <w:p>
+      <w:pPr>
+        <w:pStyle w:val="Heading3"/>
+        <w:rPr>
+          <w:rFonts w:ascii="Segoe UI" w:hAnsi="Segoe UI" w:cs="Segoe UI"/>
+          <w:b/>
+          <w:bCs/>
+        </w:rPr>
+      </w:pPr>
+      <w:r>
+        <w:rPr>
+          <w:rFonts w:ascii="Segoe UI" w:hAnsi="Segoe UI" w:cs="Segoe UI"/>
+          <w:b/>
+          <w:bCs/>
+          <w:sz w:val="24"/>
+          <w:szCs w:val="24"/>
+        </w:rPr>
+        <w:lastRenderedPageBreak/>
+        <w:t>Python Libraries</w:t>
+      </w:r>
+    </w:p>
+    <w:p>
+      <w:pPr>
+        <w:pStyle w:val="NormalWeb"/>
+        <w:spacing w:after="0" w:line="276" w:lineRule="auto"/>
+        <w:rPr>
+          <w:rFonts w:ascii="Segoe UI" w:hAnsi="Segoe UI" w:cs="Segoe UI"/>
+          <w:sz w:val="21"/>
+          <w:szCs w:val="21"/>
+        </w:rPr>
+      </w:pPr>
+      <w:r>
+        <w:rPr>
+          <w:rFonts w:ascii="Segoe UI" w:hAnsi="Segoe UI" w:cs="Segoe UI"/>
+          <w:sz w:val="21"/>
+          <w:szCs w:val="21"/>
+        </w:rPr>
+        <w:t>Next, the scripts need some external Python libraries installed.</w:t>
+      </w:r>
+    </w:p>
+    <w:p>
+      <w:pPr>
+        <w:pStyle w:val="NormalWeb"/>
+        <w:numPr>
+          <w:ilvl w:val="0"/>
+          <w:numId w:val="17"/>
+        </w:numPr>
+        <w:spacing w:after="0" w:line="276" w:lineRule="auto"/>
+        <w:rPr>
+          <w:rFonts w:ascii="Segoe UI" w:hAnsi="Segoe UI" w:cs="Segoe UI"/>
+          <w:sz w:val="21"/>
+          <w:szCs w:val="21"/>
+        </w:rPr>
+      </w:pPr>
+      <w:r>
+        <w:rPr>
+          <w:rFonts w:ascii="Segoe UI" w:hAnsi="Segoe UI" w:cs="Segoe UI"/>
+          <w:sz w:val="21"/>
+          <w:szCs w:val="21"/>
+        </w:rPr>
+        <w:t>Open a Command Prompt terminal.</w:t>
+      </w:r>
+    </w:p>
+    <w:p>
+      <w:pPr>
+        <w:pStyle w:val="NormalWeb"/>
+        <w:numPr>
+          <w:ilvl w:val="0"/>
+          <w:numId w:val="17"/>
+        </w:numPr>
+        <w:spacing w:after="0" w:line="276" w:lineRule="auto"/>
+        <w:rPr>
+          <w:rFonts w:ascii="Segoe UI" w:hAnsi="Segoe UI" w:cs="Segoe UI"/>
+          <w:sz w:val="21"/>
+          <w:szCs w:val="21"/>
+        </w:rPr>
+      </w:pPr>
+      <w:r>
+        <w:rPr>
+          <w:rFonts w:ascii="Segoe UI" w:hAnsi="Segoe UI" w:cs="Segoe UI"/>
+          <w:sz w:val="21"/>
+          <w:szCs w:val="21"/>
+        </w:rPr>
+        <w:t xml:space="preserve">Type "pip install </w:t>
+      </w:r>
+      <w:proofErr w:type="spellStart"/>
+      <w:r>
+        <w:rPr>
+          <w:rFonts w:ascii="Segoe UI" w:hAnsi="Segoe UI" w:cs="Segoe UI"/>
+          <w:sz w:val="21"/>
+          <w:szCs w:val="21"/>
+        </w:rPr>
+        <w:t>pyinaturalist</w:t>
+      </w:r>
+      <w:proofErr w:type="spellEnd"/>
+      <w:r>
+        <w:rPr>
+          <w:rFonts w:ascii="Segoe UI" w:hAnsi="Segoe UI" w:cs="Segoe UI"/>
+          <w:sz w:val="21"/>
+          <w:szCs w:val="21"/>
+        </w:rPr>
+        <w:t xml:space="preserve"> matplotlib </w:t>
+      </w:r>
+      <w:proofErr w:type="spellStart"/>
+      <w:r>
+        <w:rPr>
+          <w:rFonts w:ascii="Segoe UI" w:hAnsi="Segoe UI" w:cs="Segoe UI"/>
+          <w:sz w:val="21"/>
+          <w:szCs w:val="21"/>
+        </w:rPr>
+        <w:t>treepoem</w:t>
+      </w:r>
+      <w:proofErr w:type="spellEnd"/>
+      <w:r>
+        <w:rPr>
+          <w:rFonts w:ascii="Segoe UI" w:hAnsi="Segoe UI" w:cs="Segoe UI"/>
+          <w:sz w:val="21"/>
+          <w:szCs w:val="21"/>
+        </w:rPr>
+        <w:t xml:space="preserve"> </w:t>
+      </w:r>
+      <w:proofErr w:type="spellStart"/>
+      <w:r>
+        <w:rPr>
+          <w:rFonts w:ascii="Segoe UI" w:hAnsi="Segoe UI" w:cs="Segoe UI"/>
+          <w:sz w:val="21"/>
+          <w:szCs w:val="21"/>
+        </w:rPr>
+        <w:t>ghostscript</w:t>
+      </w:r>
+      <w:proofErr w:type="spellEnd"/>
+      <w:r>
+        <w:rPr>
+          <w:rFonts w:ascii="Segoe UI" w:hAnsi="Segoe UI" w:cs="Segoe UI"/>
+          <w:sz w:val="21"/>
+          <w:szCs w:val="21"/>
+        </w:rPr>
+        <w:t xml:space="preserve"> </w:t>
+      </w:r>
+      <w:proofErr w:type="spellStart"/>
+      <w:r>
+        <w:rPr>
+          <w:rFonts w:ascii="Segoe UI" w:hAnsi="Segoe UI" w:cs="Segoe UI"/>
+          <w:sz w:val="21"/>
+          <w:szCs w:val="21"/>
+        </w:rPr>
+        <w:t>tqdm</w:t>
+      </w:r>
+      <w:proofErr w:type="spellEnd"/>
+      <w:r>
+        <w:rPr>
+          <w:rFonts w:ascii="Segoe UI" w:hAnsi="Segoe UI" w:cs="Segoe UI"/>
+          <w:sz w:val="21"/>
+          <w:szCs w:val="21"/>
+        </w:rPr>
+        <w:t>" and press Enter.</w:t>
+      </w:r>
+    </w:p>
+    <w:p>
+      <w:pPr>
+        <w:pStyle w:val="NormalWeb"/>
+        <w:spacing w:after="0" w:line="276" w:lineRule="auto"/>
+        <w:jc w:val="center"/>
+        <w:rPr>
+          <w:rFonts w:ascii="Segoe UI" w:hAnsi="Segoe UI" w:cs="Segoe UI"/>
+          <w:sz w:val="21"/>
+          <w:szCs w:val="21"/>
+        </w:rPr>
+      </w:pPr>
+      <w:r>
+        <w:rPr>
+          <w:rFonts w:ascii="Segoe UI" w:hAnsi="Segoe UI" w:cs="Segoe UI"/>
+          <w:noProof/>
+          <w:sz w:val="21"/>
+          <w:szCs w:val="21"/>
+        </w:rPr>
+        <w:drawing>
+          <wp:inline distT="0" distB="0" distL="0" distR="0" wp14:anchorId="4952BDF6" wp14:editId="5469B482">
+            <wp:extent cx="4571567" cy="660400"/>
+            <wp:effectExtent l="0" t="0" r="635" b="6350"/>
+            <wp:docPr id="1409023859" name="Picture 7" descr="A screenshot of a computer&#10;&#10;Description automatically generated"/>
+            <wp:cNvGraphicFramePr>
+              <a:graphicFrameLocks xmlns:a="http://schemas.openxmlformats.org/drawingml/2006/main" noChangeAspect="1"/>
+            </wp:cNvGraphicFramePr>
+            <a:graphic xmlns:a="http://schemas.openxmlformats.org/drawingml/2006/main">
+              <a:graphicData uri="http://schemas.openxmlformats.org/drawingml/2006/picture">
+                <pic:pic xmlns:pic="http://schemas.openxmlformats.org/drawingml/2006/picture">
+                  <pic:nvPicPr>
+                    <pic:cNvPr id="1409023859" name="Picture 7" descr="A screenshot of a computer&#10;&#10;Description automatically generated"/>
+                    <pic:cNvPicPr/>
+                  </pic:nvPicPr>
+                  <pic:blipFill rotWithShape="1">
+                    <a:blip r:embed="rId13" cstate="print">
+                      <a:extLst>
+                        <a:ext uri="{28A0092B-C50C-407E-A947-70E740481C1C}">
+                          <a14:useLocalDpi xmlns:a14="http://schemas.microsoft.com/office/drawing/2010/main" val="0"/>
+                        </a:ext>
+                      </a:extLst>
+                    </a:blip>
+                    <a:srcRect b="74353"/>
+                    <a:stretch/>
+                  </pic:blipFill>
+                  <pic:spPr bwMode="auto">
+                    <a:xfrm>
+                      <a:off x="0" y="0"/>
+                      <a:ext cx="4572000" cy="660463"/>
+                    </a:xfrm>
+                    <a:prstGeom prst="rect">
+                      <a:avLst/>
+                    </a:prstGeom>
+                    <a:ln>
+                      <a:noFill/>
+                    </a:ln>
+                    <a:extLst>
+                      <a:ext uri="{53640926-AAD7-44D8-BBD7-CCE9431645EC}">
+                        <a14:shadowObscured xmlns:a14="http://schemas.microsoft.com/office/drawing/2010/main"/>
+                      </a:ext>
+                    </a:extLst>
+                  </pic:spPr>
+                </pic:pic>
+              </a:graphicData>
+            </a:graphic>
+          </wp:inline>
+        </w:drawing>
+      </w:r>
+    </w:p>
+    <w:p>
+      <w:pPr>
+        <w:pStyle w:val="NormalWeb"/>
+        <w:numPr>
+          <w:ilvl w:val="0"/>
+          <w:numId w:val="17"/>
+        </w:numPr>
+        <w:spacing w:after="0" w:line="276" w:lineRule="auto"/>
+        <w:rPr>
+          <w:rFonts w:ascii="Segoe UI" w:hAnsi="Segoe UI" w:cs="Segoe UI"/>
+          <w:sz w:val="21"/>
+          <w:szCs w:val="21"/>
+        </w:rPr>
+      </w:pPr>
+      <w:r>
+        <w:rPr>
+          <w:rFonts w:ascii="Segoe UI" w:hAnsi="Segoe UI" w:cs="Segoe UI"/>
+          <w:sz w:val="21"/>
+          <w:szCs w:val="21"/>
+        </w:rPr>
+        <w:t>When installation is complete</w:t>
+      </w:r>
+      <w:r>
+        <w:rPr>
+          <w:rFonts w:ascii="Segoe UI" w:hAnsi="Segoe UI" w:cs="Segoe UI"/>
+          <w:sz w:val="21"/>
+          <w:szCs w:val="21"/>
+        </w:rPr>
+        <w:t xml:space="preserve"> (</w:t>
+      </w:r>
+      <w:r>
+        <w:rPr>
+          <w:rFonts w:ascii="Segoe UI" w:hAnsi="Segoe UI" w:cs="Segoe UI"/>
+          <w:sz w:val="21"/>
+          <w:szCs w:val="21"/>
+        </w:rPr>
+        <w:t>the cursor is flashing next to a line ending with "&gt;"</w:t>
+      </w:r>
+      <w:r>
+        <w:rPr>
+          <w:rFonts w:ascii="Segoe UI" w:hAnsi="Segoe UI" w:cs="Segoe UI"/>
+          <w:sz w:val="21"/>
+          <w:szCs w:val="21"/>
+        </w:rPr>
+        <w:t>)</w:t>
+      </w:r>
+      <w:r>
+        <w:rPr>
+          <w:rFonts w:ascii="Segoe UI" w:hAnsi="Segoe UI" w:cs="Segoe UI"/>
+          <w:sz w:val="21"/>
+          <w:szCs w:val="21"/>
+        </w:rPr>
+        <w:t>, continue to the next section ("</w:t>
+      </w:r>
+      <w:proofErr w:type="spellStart"/>
+      <w:r>
+        <w:rPr>
+          <w:rFonts w:ascii="Segoe UI" w:hAnsi="Segoe UI" w:cs="Segoe UI"/>
+          <w:sz w:val="21"/>
+          <w:szCs w:val="21"/>
+        </w:rPr>
+        <w:t>Ghostscript</w:t>
+      </w:r>
+      <w:proofErr w:type="spellEnd"/>
+      <w:r>
+        <w:rPr>
+          <w:rFonts w:ascii="Segoe UI" w:hAnsi="Segoe UI" w:cs="Segoe UI"/>
+          <w:sz w:val="21"/>
+          <w:szCs w:val="21"/>
+        </w:rPr>
+        <w:t>").</w:t>
+      </w:r>
+    </w:p>
+    <w:p>
+      <w:pPr>
+        <w:pStyle w:val="NormalWeb"/>
+        <w:spacing w:after="0" w:line="276" w:lineRule="auto"/>
+        <w:jc w:val="center"/>
+        <w:rPr>
+          <w:rFonts w:ascii="Segoe UI" w:hAnsi="Segoe UI" w:cs="Segoe UI"/>
+          <w:sz w:val="21"/>
+          <w:szCs w:val="21"/>
+        </w:rPr>
+      </w:pPr>
+      <w:r>
+        <w:rPr>
+          <w:rFonts w:ascii="Segoe UI" w:hAnsi="Segoe UI" w:cs="Segoe UI"/>
+          <w:noProof/>
+          <w:sz w:val="21"/>
+          <w:szCs w:val="21"/>
+        </w:rPr>
+        <w:drawing>
+          <wp:inline distT="0" distB="0" distL="0" distR="0" wp14:anchorId="7B9BA787" wp14:editId="25087587">
+            <wp:extent cx="4572000" cy="2575169"/>
+            <wp:effectExtent l="0" t="0" r="0" b="0"/>
+            <wp:docPr id="1695697961" name="Picture 8" descr="A screen shot of a computer program&#10;&#10;Description automatically generated"/>
+            <wp:cNvGraphicFramePr>
+              <a:graphicFrameLocks xmlns:a="http://schemas.openxmlformats.org/drawingml/2006/main" noChangeAspect="1"/>
+            </wp:cNvGraphicFramePr>
+            <a:graphic xmlns:a="http://schemas.openxmlformats.org/drawingml/2006/main">
+              <a:graphicData uri="http://schemas.openxmlformats.org/drawingml/2006/picture">
+                <pic:pic xmlns:pic="http://schemas.openxmlformats.org/drawingml/2006/picture">
+                  <pic:nvPicPr>
+                    <pic:cNvPr id="1695697961" name="Picture 8" descr="A screen shot of a computer program&#10;&#10;Description automatically generated"/>
+                    <pic:cNvPicPr/>
+                  </pic:nvPicPr>
+                  <pic:blipFill>
+                    <a:blip r:embed="rId14" cstate="print">
+                      <a:extLst>
+                        <a:ext uri="{28A0092B-C50C-407E-A947-70E740481C1C}">
+                          <a14:useLocalDpi xmlns:a14="http://schemas.microsoft.com/office/drawing/2010/main" val="0"/>
+                        </a:ext>
+                      </a:extLst>
+                    </a:blip>
+                    <a:stretch>
+                      <a:fillRect/>
+                    </a:stretch>
+                  </pic:blipFill>
+                  <pic:spPr>
+                    <a:xfrm>
+                      <a:off x="0" y="0"/>
+                      <a:ext cx="4572000" cy="2575169"/>
+                    </a:xfrm>
+                    <a:prstGeom prst="rect">
+                      <a:avLst/>
+                    </a:prstGeom>
+                  </pic:spPr>
+                </pic:pic>
+              </a:graphicData>
+            </a:graphic>
+          </wp:inline>
+        </w:drawing>
+      </w:r>
+    </w:p>
+    <w:p>
+      <w:pPr>
+        <w:pStyle w:val="NormalWeb"/>
+        <w:spacing w:after="0" w:line="276" w:lineRule="auto"/>
+        <w:rPr>
+          <w:rFonts w:ascii="Segoe UI" w:hAnsi="Segoe UI" w:cs="Segoe UI"/>
+          <w:sz w:val="21"/>
+          <w:szCs w:val="21"/>
+        </w:rPr>
+      </w:pPr>
+    </w:p>
+    <w:p>
+      <w:pPr>
+        <w:pStyle w:val="Heading3"/>
+        <w:rPr>
+          <w:rFonts w:ascii="Segoe UI" w:hAnsi="Segoe UI" w:cs="Segoe UI"/>
+          <w:b/>
+          <w:bCs/>
+        </w:rPr>
+      </w:pPr>
+      <w:proofErr w:type="spellStart"/>
+      <w:r>
+        <w:rPr>
+          <w:rFonts w:ascii="Segoe UI" w:hAnsi="Segoe UI" w:cs="Segoe UI"/>
+          <w:b/>
+          <w:bCs/>
+          <w:sz w:val="24"/>
+          <w:szCs w:val="24"/>
+        </w:rPr>
+        <w:t>Ghostscript</w:t>
+      </w:r>
+      <w:proofErr w:type="spellEnd"/>
+    </w:p>
+    <w:p>
+      <w:pPr>
+        <w:pStyle w:val="NormalWeb"/>
+        <w:spacing w:after="0" w:line="276" w:lineRule="auto"/>
+        <w:rPr>
+          <w:rFonts w:ascii="Segoe UI" w:hAnsi="Segoe UI" w:cs="Segoe UI"/>
+          <w:sz w:val="21"/>
+          <w:szCs w:val="21"/>
+        </w:rPr>
+      </w:pPr>
+      <w:r>
+        <w:rPr>
+          <w:rFonts w:ascii="Segoe UI" w:hAnsi="Segoe UI" w:cs="Segoe UI"/>
+          <w:sz w:val="21"/>
+          <w:szCs w:val="21"/>
+        </w:rPr>
+        <w:t>Finally, some of the Python libraries (</w:t>
+      </w:r>
+      <w:proofErr w:type="spellStart"/>
+      <w:r>
+        <w:rPr>
+          <w:rFonts w:ascii="Segoe UI" w:hAnsi="Segoe UI" w:cs="Segoe UI"/>
+          <w:sz w:val="21"/>
+          <w:szCs w:val="21"/>
+        </w:rPr>
+        <w:t>treepoem</w:t>
+      </w:r>
+      <w:proofErr w:type="spellEnd"/>
+      <w:r>
+        <w:rPr>
+          <w:rFonts w:ascii="Segoe UI" w:hAnsi="Segoe UI" w:cs="Segoe UI"/>
+          <w:sz w:val="21"/>
+          <w:szCs w:val="21"/>
+        </w:rPr>
+        <w:t xml:space="preserve"> and </w:t>
+      </w:r>
+      <w:proofErr w:type="spellStart"/>
+      <w:r>
+        <w:rPr>
+          <w:rFonts w:ascii="Segoe UI" w:hAnsi="Segoe UI" w:cs="Segoe UI"/>
+          <w:sz w:val="21"/>
+          <w:szCs w:val="21"/>
+        </w:rPr>
+        <w:t>ghostscript</w:t>
+      </w:r>
+      <w:proofErr w:type="spellEnd"/>
+      <w:r>
+        <w:rPr>
+          <w:rFonts w:ascii="Segoe UI" w:hAnsi="Segoe UI" w:cs="Segoe UI"/>
+          <w:sz w:val="21"/>
+          <w:szCs w:val="21"/>
+        </w:rPr>
+        <w:t xml:space="preserve">) require a version of the software </w:t>
+      </w:r>
+      <w:proofErr w:type="spellStart"/>
+      <w:r>
+        <w:rPr>
+          <w:rFonts w:ascii="Segoe UI" w:hAnsi="Segoe UI" w:cs="Segoe UI"/>
+          <w:sz w:val="21"/>
+          <w:szCs w:val="21"/>
+        </w:rPr>
+        <w:t>Ghostscript</w:t>
+      </w:r>
+      <w:proofErr w:type="spellEnd"/>
+      <w:r>
+        <w:rPr>
+          <w:rFonts w:ascii="Segoe UI" w:hAnsi="Segoe UI" w:cs="Segoe UI"/>
+          <w:sz w:val="21"/>
+          <w:szCs w:val="21"/>
+        </w:rPr>
+        <w:t xml:space="preserve"> installed.</w:t>
+      </w:r>
+    </w:p>
+    <w:p>
+      <w:pPr>
+        <w:pStyle w:val="NormalWeb"/>
+        <w:numPr>
+          <w:ilvl w:val="0"/>
+          <w:numId w:val="18"/>
+        </w:numPr>
+        <w:spacing w:after="0" w:line="276" w:lineRule="auto"/>
+        <w:rPr>
+          <w:rFonts w:ascii="Segoe UI" w:hAnsi="Segoe UI" w:cs="Segoe UI"/>
+          <w:sz w:val="21"/>
+          <w:szCs w:val="21"/>
+        </w:rPr>
+      </w:pPr>
+      <w:r>
+        <w:rPr>
+          <w:rFonts w:ascii="Segoe UI" w:hAnsi="Segoe UI" w:cs="Segoe UI"/>
+          <w:sz w:val="21"/>
+          <w:szCs w:val="21"/>
+        </w:rPr>
+        <w:t>Go to </w:t>
+      </w:r>
+      <w:hyperlink r:id="rId15" w:history="1">
+        <w:r>
+          <w:rPr>
+            <w:rStyle w:val="Hyperlink"/>
+            <w:rFonts w:ascii="Segoe UI" w:hAnsi="Segoe UI" w:cs="Segoe UI"/>
+            <w:sz w:val="21"/>
+            <w:szCs w:val="21"/>
+          </w:rPr>
+          <w:t>https://www.ghostscript.com/releases/gsdnld.html</w:t>
+        </w:r>
+      </w:hyperlink>
+      <w:r>
+        <w:rPr>
+          <w:rFonts w:ascii="Segoe UI" w:hAnsi="Segoe UI" w:cs="Segoe UI"/>
+          <w:sz w:val="21"/>
+          <w:szCs w:val="21"/>
+        </w:rPr>
+        <w:t>.</w:t>
+      </w:r>
+    </w:p>
+    <w:p>
+      <w:pPr>
+        <w:pStyle w:val="NormalWeb"/>
+        <w:spacing w:after="0" w:line="276" w:lineRule="auto"/>
+        <w:jc w:val="center"/>
+        <w:rPr>
+          <w:rFonts w:ascii="Segoe UI" w:hAnsi="Segoe UI" w:cs="Segoe UI"/>
+          <w:sz w:val="21"/>
+          <w:szCs w:val="21"/>
+        </w:rPr>
+      </w:pPr>
+      <w:r>
+        <w:rPr>
+          <w:rFonts w:ascii="Segoe UI" w:hAnsi="Segoe UI" w:cs="Segoe UI"/>
+          <w:noProof/>
+          <w:sz w:val="21"/>
+          <w:szCs w:val="21"/>
+        </w:rPr>
+        <w:drawing>
+          <wp:inline distT="0" distB="0" distL="0" distR="0" wp14:anchorId="121044A3" wp14:editId="081FB4C9">
+            <wp:extent cx="2743200" cy="2389901"/>
+            <wp:effectExtent l="0" t="0" r="0" b="0"/>
+            <wp:docPr id="69758956" name="Picture 9" descr="A screenshot of a computer&#10;&#10;Description automatically generated"/>
+            <wp:cNvGraphicFramePr>
+              <a:graphicFrameLocks xmlns:a="http://schemas.openxmlformats.org/drawingml/2006/main" noChangeAspect="1"/>
+            </wp:cNvGraphicFramePr>
+            <a:graphic xmlns:a="http://schemas.openxmlformats.org/drawingml/2006/main">
+              <a:graphicData uri="http://schemas.openxmlformats.org/drawingml/2006/picture">
+                <pic:pic xmlns:pic="http://schemas.openxmlformats.org/drawingml/2006/picture">
+                  <pic:nvPicPr>
+                    <pic:cNvPr id="69758956" name="Picture 9" descr="A screenshot of a computer&#10;&#10;Description automatically generated"/>
+                    <pic:cNvPicPr/>
+                  </pic:nvPicPr>
+                  <pic:blipFill rotWithShape="1">
+                    <a:blip r:embed="rId16" cstate="print">
+                      <a:extLst>
+                        <a:ext uri="{28A0092B-C50C-407E-A947-70E740481C1C}">
+                          <a14:useLocalDpi xmlns:a14="http://schemas.microsoft.com/office/drawing/2010/main" val="0"/>
+                        </a:ext>
+                      </a:extLst>
+                    </a:blip>
+                    <a:srcRect t="9955"/>
+                    <a:stretch/>
+                  </pic:blipFill>
+                  <pic:spPr bwMode="auto">
+                    <a:xfrm>
+                      <a:off x="0" y="0"/>
+                      <a:ext cx="2743200" cy="2389901"/>
+                    </a:xfrm>
+                    <a:prstGeom prst="rect">
+                      <a:avLst/>
+                    </a:prstGeom>
+                    <a:ln>
+                      <a:noFill/>
+                    </a:ln>
+                    <a:extLst>
+                      <a:ext uri="{53640926-AAD7-44D8-BBD7-CCE9431645EC}">
+                        <a14:shadowObscured xmlns:a14="http://schemas.microsoft.com/office/drawing/2010/main"/>
+                      </a:ext>
+                    </a:extLst>
+                  </pic:spPr>
+                </pic:pic>
+              </a:graphicData>
+            </a:graphic>
+          </wp:inline>
+        </w:drawing>
+      </w:r>
+    </w:p>
+    <w:p>
+      <w:pPr>
+        <w:pStyle w:val="NormalWeb"/>
+        <w:numPr>
+          <w:ilvl w:val="0"/>
+          <w:numId w:val="18"/>
+        </w:numPr>
+        <w:spacing w:after="0" w:line="276" w:lineRule="auto"/>
+        <w:rPr>
+          <w:rFonts w:ascii="Segoe UI" w:hAnsi="Segoe UI" w:cs="Segoe UI"/>
+          <w:sz w:val="21"/>
+          <w:szCs w:val="21"/>
+        </w:rPr>
+      </w:pPr>
+      <w:r>
+        <w:rPr>
+          <w:rFonts w:ascii="Segoe UI" w:hAnsi="Segoe UI" w:cs="Segoe UI"/>
+          <w:sz w:val="21"/>
+          <w:szCs w:val="21"/>
+        </w:rPr>
+        <w:lastRenderedPageBreak/>
+        <w:t>Click the link "</w:t>
+      </w:r>
+      <w:proofErr w:type="spellStart"/>
+      <w:r>
+        <w:rPr>
+          <w:rFonts w:ascii="Segoe UI" w:hAnsi="Segoe UI" w:cs="Segoe UI"/>
+          <w:sz w:val="21"/>
+          <w:szCs w:val="21"/>
+        </w:rPr>
+        <w:t>Ghostscript</w:t>
+      </w:r>
+      <w:proofErr w:type="spellEnd"/>
+      <w:r>
+        <w:rPr>
+          <w:rFonts w:ascii="Segoe UI" w:hAnsi="Segoe UI" w:cs="Segoe UI"/>
+          <w:sz w:val="21"/>
+          <w:szCs w:val="21"/>
+        </w:rPr>
+        <w:t xml:space="preserve"> AGPL release" next to either "</w:t>
+      </w:r>
+      <w:proofErr w:type="spellStart"/>
+      <w:r>
+        <w:rPr>
+          <w:rFonts w:ascii="Segoe UI" w:hAnsi="Segoe UI" w:cs="Segoe UI"/>
+          <w:sz w:val="21"/>
+          <w:szCs w:val="21"/>
+        </w:rPr>
+        <w:t>Ghostscript</w:t>
+      </w:r>
+      <w:proofErr w:type="spellEnd"/>
+      <w:r>
+        <w:rPr>
+          <w:rFonts w:ascii="Segoe UI" w:hAnsi="Segoe UI" w:cs="Segoe UI"/>
+          <w:sz w:val="21"/>
+          <w:szCs w:val="21"/>
+        </w:rPr>
+        <w:t xml:space="preserve"> 10.01.2 for Windows (64 bit)" or "</w:t>
+      </w:r>
+      <w:proofErr w:type="spellStart"/>
+      <w:r>
+        <w:rPr>
+          <w:rFonts w:ascii="Segoe UI" w:hAnsi="Segoe UI" w:cs="Segoe UI"/>
+          <w:sz w:val="21"/>
+          <w:szCs w:val="21"/>
+        </w:rPr>
+        <w:t>Ghostscript</w:t>
+      </w:r>
+      <w:proofErr w:type="spellEnd"/>
+      <w:r>
+        <w:rPr>
+          <w:rFonts w:ascii="Segoe UI" w:hAnsi="Segoe UI" w:cs="Segoe UI"/>
+          <w:sz w:val="21"/>
+          <w:szCs w:val="21"/>
+        </w:rPr>
+        <w:t xml:space="preserve"> 10.01.2 for Windows (32 bit)", depending on whether the computer is a 64-bit or 32-bit architecture.</w:t>
+      </w:r>
+    </w:p>
+    <w:p>
+      <w:pPr>
+        <w:pStyle w:val="NormalWeb"/>
+        <w:numPr>
+          <w:ilvl w:val="1"/>
+          <w:numId w:val="18"/>
+        </w:numPr>
+        <w:spacing w:after="0" w:line="276" w:lineRule="auto"/>
+        <w:rPr>
+          <w:rFonts w:ascii="Segoe UI" w:hAnsi="Segoe UI" w:cs="Segoe UI"/>
+          <w:sz w:val="21"/>
+          <w:szCs w:val="21"/>
+        </w:rPr>
+      </w:pPr>
+      <w:r>
+        <w:rPr>
+          <w:rFonts w:ascii="Segoe UI" w:hAnsi="Segoe UI" w:cs="Segoe UI"/>
+          <w:sz w:val="21"/>
+          <w:szCs w:val="21"/>
+        </w:rPr>
+        <w:t>To check the computer's architecture, open the System Information application. The "System Type" field will contain either x64 or x32, corresponding to 64-bit and 32-bit architectures, respectively.</w:t>
+      </w:r>
+    </w:p>
+    <w:p>
+      <w:pPr>
+        <w:pStyle w:val="NormalWeb"/>
+        <w:spacing w:after="0" w:line="276" w:lineRule="auto"/>
+        <w:jc w:val="center"/>
+        <w:rPr>
+          <w:rFonts w:ascii="Segoe UI" w:hAnsi="Segoe UI" w:cs="Segoe UI"/>
+          <w:sz w:val="21"/>
+          <w:szCs w:val="21"/>
+        </w:rPr>
+      </w:pPr>
+      <w:r>
+        <w:rPr>
+          <w:rFonts w:ascii="Segoe UI" w:hAnsi="Segoe UI" w:cs="Segoe UI"/>
+          <w:noProof/>
+          <w:sz w:val="21"/>
+          <w:szCs w:val="21"/>
+        </w:rPr>
+        <w:drawing>
+          <wp:inline distT="0" distB="0" distL="0" distR="0" wp14:anchorId="55C56128" wp14:editId="6FF94C1C">
+            <wp:extent cx="3657600" cy="1924929"/>
+            <wp:effectExtent l="0" t="0" r="0" b="0"/>
+            <wp:docPr id="1636751461" name="Picture 10" descr="A screenshot of a computer&#10;&#10;Description automatically generated"/>
+            <wp:cNvGraphicFramePr>
+              <a:graphicFrameLocks xmlns:a="http://schemas.openxmlformats.org/drawingml/2006/main" noChangeAspect="1"/>
+            </wp:cNvGraphicFramePr>
+            <a:graphic xmlns:a="http://schemas.openxmlformats.org/drawingml/2006/main">
+              <a:graphicData uri="http://schemas.openxmlformats.org/drawingml/2006/picture">
+                <pic:pic xmlns:pic="http://schemas.openxmlformats.org/drawingml/2006/picture">
+                  <pic:nvPicPr>
+                    <pic:cNvPr id="1636751461" name="Picture 10" descr="A screenshot of a computer&#10;&#10;Description automatically generated"/>
+                    <pic:cNvPicPr/>
+                  </pic:nvPicPr>
+                  <pic:blipFill>
+                    <a:blip r:embed="rId17">
+                      <a:extLst>
+                        <a:ext uri="{28A0092B-C50C-407E-A947-70E740481C1C}">
+                          <a14:useLocalDpi xmlns:a14="http://schemas.microsoft.com/office/drawing/2010/main" val="0"/>
+                        </a:ext>
+                      </a:extLst>
+                    </a:blip>
+                    <a:stretch>
+                      <a:fillRect/>
+                    </a:stretch>
+                  </pic:blipFill>
+                  <pic:spPr>
+                    <a:xfrm>
+                      <a:off x="0" y="0"/>
+                      <a:ext cx="3657600" cy="1924929"/>
+                    </a:xfrm>
+                    <a:prstGeom prst="rect">
+                      <a:avLst/>
+                    </a:prstGeom>
+                  </pic:spPr>
+                </pic:pic>
+              </a:graphicData>
+            </a:graphic>
+          </wp:inline>
+        </w:drawing>
+      </w:r>
+    </w:p>
+    <w:p>
+      <w:pPr>
+        <w:pStyle w:val="NormalWeb"/>
+        <w:numPr>
+          <w:ilvl w:val="0"/>
+          <w:numId w:val="18"/>
+        </w:numPr>
+        <w:spacing w:after="0" w:line="276" w:lineRule="auto"/>
+        <w:rPr>
+          <w:rFonts w:ascii="Segoe UI" w:hAnsi="Segoe UI" w:cs="Segoe UI"/>
+          <w:sz w:val="21"/>
+          <w:szCs w:val="21"/>
+        </w:rPr>
+      </w:pPr>
+      <w:r>
+        <w:rPr>
+          <w:rFonts w:ascii="Segoe UI" w:hAnsi="Segoe UI" w:cs="Segoe UI"/>
+          <w:sz w:val="21"/>
+          <w:szCs w:val="21"/>
+        </w:rPr>
+        <w:t>Go to the folder where the EXE file downloaded and execute (double-click) it.</w:t>
+      </w:r>
+    </w:p>
+    <w:p>
+      <w:pPr>
+        <w:pStyle w:val="NormalWeb"/>
+        <w:numPr>
+          <w:ilvl w:val="1"/>
+          <w:numId w:val="18"/>
+        </w:numPr>
+        <w:spacing w:after="0" w:line="276" w:lineRule="auto"/>
+        <w:rPr>
+          <w:rFonts w:ascii="Segoe UI" w:hAnsi="Segoe UI" w:cs="Segoe UI"/>
+          <w:sz w:val="21"/>
+          <w:szCs w:val="21"/>
+        </w:rPr>
+      </w:pPr>
+      <w:r>
+        <w:rPr>
+          <w:rFonts w:ascii="Segoe UI" w:hAnsi="Segoe UI" w:cs="Segoe UI"/>
+          <w:sz w:val="21"/>
+          <w:szCs w:val="21"/>
+        </w:rPr>
+        <w:t xml:space="preserve">This will require </w:t>
+      </w:r>
+      <w:proofErr w:type="gramStart"/>
+      <w:r>
+        <w:rPr>
+          <w:rFonts w:ascii="Segoe UI" w:hAnsi="Segoe UI" w:cs="Segoe UI"/>
+          <w:sz w:val="21"/>
+          <w:szCs w:val="21"/>
+        </w:rPr>
+        <w:t>administrator</w:t>
+      </w:r>
+      <w:proofErr w:type="gramEnd"/>
+      <w:r>
+        <w:rPr>
+          <w:rFonts w:ascii="Segoe UI" w:hAnsi="Segoe UI" w:cs="Segoe UI"/>
+          <w:sz w:val="21"/>
+          <w:szCs w:val="21"/>
+        </w:rPr>
+        <w:t xml:space="preserve"> privileges on the computer.</w:t>
+      </w:r>
+    </w:p>
+    <w:p>
+      <w:pPr>
+        <w:pStyle w:val="NormalWeb"/>
+        <w:numPr>
+          <w:ilvl w:val="1"/>
+          <w:numId w:val="18"/>
+        </w:numPr>
+        <w:spacing w:after="0" w:line="276" w:lineRule="auto"/>
+        <w:rPr>
+          <w:rFonts w:ascii="Segoe UI" w:hAnsi="Segoe UI" w:cs="Segoe UI"/>
+          <w:sz w:val="21"/>
+          <w:szCs w:val="21"/>
+        </w:rPr>
+      </w:pPr>
+      <w:r>
+        <w:rPr>
+          <w:rFonts w:ascii="Segoe UI" w:hAnsi="Segoe UI" w:cs="Segoe UI"/>
+          <w:sz w:val="21"/>
+          <w:szCs w:val="21"/>
+        </w:rPr>
+        <w:t>Follow the installation instructions without changing any of the options.</w:t>
+      </w:r>
+    </w:p>
+    <w:p>
+      <w:pPr>
+        <w:pStyle w:val="NormalWeb"/>
+        <w:spacing w:after="0" w:line="276" w:lineRule="auto"/>
+        <w:jc w:val="center"/>
+        <w:rPr>
+          <w:rFonts w:ascii="Segoe UI" w:hAnsi="Segoe UI" w:cs="Segoe UI"/>
+          <w:sz w:val="21"/>
+          <w:szCs w:val="21"/>
+        </w:rPr>
+      </w:pPr>
+      <w:r>
+        <w:rPr>
+          <w:rFonts w:ascii="Segoe UI" w:hAnsi="Segoe UI" w:cs="Segoe UI"/>
+          <w:noProof/>
+          <w:sz w:val="21"/>
+          <w:szCs w:val="21"/>
+        </w:rPr>
+        <w:drawing>
+          <wp:inline distT="0" distB="0" distL="0" distR="0" wp14:anchorId="6E1F7861" wp14:editId="7C34DF99">
+            <wp:extent cx="2743200" cy="2132989"/>
+            <wp:effectExtent l="0" t="0" r="0" b="635"/>
+            <wp:docPr id="1977062528" name="Picture 11" descr="A screenshot of a computer&#10;&#10;Description automatically generated"/>
+            <wp:cNvGraphicFramePr>
+              <a:graphicFrameLocks xmlns:a="http://schemas.openxmlformats.org/drawingml/2006/main" noChangeAspect="1"/>
+            </wp:cNvGraphicFramePr>
+            <a:graphic xmlns:a="http://schemas.openxmlformats.org/drawingml/2006/main">
+              <a:graphicData uri="http://schemas.openxmlformats.org/drawingml/2006/picture">
+                <pic:pic xmlns:pic="http://schemas.openxmlformats.org/drawingml/2006/picture">
+                  <pic:nvPicPr>
+                    <pic:cNvPr id="1977062528" name="Picture 11" descr="A screenshot of a computer&#10;&#10;Description automatically generated"/>
+                    <pic:cNvPicPr/>
+                  </pic:nvPicPr>
+                  <pic:blipFill>
+                    <a:blip r:embed="rId18">
+                      <a:extLst>
+                        <a:ext uri="{28A0092B-C50C-407E-A947-70E740481C1C}">
+                          <a14:useLocalDpi xmlns:a14="http://schemas.microsoft.com/office/drawing/2010/main" val="0"/>
+                        </a:ext>
+                      </a:extLst>
+                    </a:blip>
+                    <a:stretch>
+                      <a:fillRect/>
+                    </a:stretch>
+                  </pic:blipFill>
+                  <pic:spPr>
+                    <a:xfrm>
+                      <a:off x="0" y="0"/>
+                      <a:ext cx="2743200" cy="2132989"/>
+                    </a:xfrm>
+                    <a:prstGeom prst="rect">
+                      <a:avLst/>
+                    </a:prstGeom>
+                  </pic:spPr>
+                </pic:pic>
+              </a:graphicData>
+            </a:graphic>
+          </wp:inline>
+        </w:drawing>
+      </w:r>
+    </w:p>
+    <w:p>
+      <w:pPr>
+        <w:pStyle w:val="NormalWeb"/>
+        <w:numPr>
+          <w:ilvl w:val="0"/>
+          <w:numId w:val="18"/>
+        </w:numPr>
+        <w:spacing w:after="0" w:line="276" w:lineRule="auto"/>
+        <w:rPr>
+          <w:rFonts w:ascii="Segoe UI" w:hAnsi="Segoe UI" w:cs="Segoe UI"/>
+          <w:sz w:val="21"/>
+          <w:szCs w:val="21"/>
+        </w:rPr>
+      </w:pPr>
+      <w:r>
+        <w:rPr>
+          <w:rFonts w:ascii="Segoe UI" w:hAnsi="Segoe UI" w:cs="Segoe UI"/>
+          <w:sz w:val="21"/>
+          <w:szCs w:val="21"/>
+        </w:rPr>
+        <w:t>Wait until installation finishes.</w:t>
+      </w:r>
+    </w:p>
+    <w:p>
+      <w:pPr>
+        <w:pStyle w:val="NormalWeb"/>
+        <w:spacing w:after="0" w:line="276" w:lineRule="auto"/>
+        <w:jc w:val="center"/>
+        <w:rPr>
+          <w:rFonts w:ascii="Segoe UI" w:hAnsi="Segoe UI" w:cs="Segoe UI"/>
+          <w:sz w:val="21"/>
+          <w:szCs w:val="21"/>
+        </w:rPr>
+      </w:pPr>
+      <w:r>
+        <w:rPr>
+          <w:rFonts w:ascii="Segoe UI" w:hAnsi="Segoe UI" w:cs="Segoe UI"/>
+          <w:noProof/>
+          <w:sz w:val="21"/>
+          <w:szCs w:val="21"/>
+        </w:rPr>
+        <w:drawing>
+          <wp:inline distT="0" distB="0" distL="0" distR="0" wp14:anchorId="203A4FBB" wp14:editId="4131703E">
+            <wp:extent cx="914400" cy="718056"/>
+            <wp:effectExtent l="0" t="0" r="0" b="6350"/>
+            <wp:docPr id="2010978921" name="Picture 12" descr="A screenshot of a computer error&#10;&#10;Description automatically generated"/>
+            <wp:cNvGraphicFramePr>
+              <a:graphicFrameLocks xmlns:a="http://schemas.openxmlformats.org/drawingml/2006/main" noChangeAspect="1"/>
+            </wp:cNvGraphicFramePr>
+            <a:graphic xmlns:a="http://schemas.openxmlformats.org/drawingml/2006/main">
+              <a:graphicData uri="http://schemas.openxmlformats.org/drawingml/2006/picture">
+                <pic:pic xmlns:pic="http://schemas.openxmlformats.org/drawingml/2006/picture">
+                  <pic:nvPicPr>
+                    <pic:cNvPr id="2010978921" name="Picture 12" descr="A screenshot of a computer error&#10;&#10;Description automatically generated"/>
+                    <pic:cNvPicPr/>
+                  </pic:nvPicPr>
+                  <pic:blipFill>
+                    <a:blip r:embed="rId19">
+                      <a:extLst>
+                        <a:ext uri="{28A0092B-C50C-407E-A947-70E740481C1C}">
+                          <a14:useLocalDpi xmlns:a14="http://schemas.microsoft.com/office/drawing/2010/main" val="0"/>
+                        </a:ext>
+                      </a:extLst>
+                    </a:blip>
+                    <a:stretch>
+                      <a:fillRect/>
+                    </a:stretch>
+                  </pic:blipFill>
+                  <pic:spPr>
+                    <a:xfrm>
+                      <a:off x="0" y="0"/>
+                      <a:ext cx="914400" cy="718056"/>
+                    </a:xfrm>
+                    <a:prstGeom prst="rect">
+                      <a:avLst/>
+                    </a:prstGeom>
+                  </pic:spPr>
+                </pic:pic>
+              </a:graphicData>
+            </a:graphic>
+          </wp:inline>
+        </w:drawing>
+      </w:r>
+    </w:p>
+    <w:p>
+      <w:pPr>
+        <w:pStyle w:val="NormalWeb"/>
+        <w:spacing w:after="0" w:line="276" w:lineRule="auto"/>
+        <w:rPr>
+          <w:rFonts w:ascii="Segoe UI" w:hAnsi="Segoe UI" w:cs="Segoe UI"/>
+          <w:sz w:val="21"/>
+          <w:szCs w:val="21"/>
+        </w:rPr>
+      </w:pPr>
+    </w:p>
+    <w:p>
+      <w:pPr>
+        <w:pStyle w:val="NormalWeb"/>
+        <w:spacing w:after="0" w:line="276" w:lineRule="auto"/>
+        <w:rPr>
+          <w:rFonts w:ascii="Segoe UI" w:hAnsi="Segoe UI" w:cs="Segoe UI"/>
+          <w:sz w:val="21"/>
+          <w:szCs w:val="21"/>
+        </w:rPr>
+      </w:pPr>
+      <w:r>
+        <w:rPr>
+          <w:rFonts w:ascii="Segoe UI" w:hAnsi="Segoe UI" w:cs="Segoe UI"/>
+          <w:sz w:val="21"/>
+          <w:szCs w:val="21"/>
+        </w:rPr>
+        <w:t>After completing the above steps, the scripts should be able to run on the computer.</w:t>
+      </w:r>
+    </w:p>
+    <w:p>
+      <w:pPr>
+        <w:rPr>
+          <w:rFonts w:ascii="Segoe UI" w:hAnsi="Segoe UI" w:cs="Segoe UI"/>
+          <w:sz w:val="21"/>
+          <w:szCs w:val="21"/>
+        </w:rPr>
+      </w:pPr>
+      <w:r>
+        <w:rPr>
+          <w:rFonts w:ascii="Segoe UI" w:hAnsi="Segoe UI" w:cs="Segoe UI"/>
+          <w:sz w:val="21"/>
+          <w:szCs w:val="21"/>
+        </w:rPr>
+        <w:br w:type="page"/>
+      </w:r>
+    </w:p>
+    <w:p>
+      <w:pPr>
+        <w:pStyle w:val="Heading2"/>
+        <w:spacing w:after="0" w:line="276" w:lineRule="auto"/>
+        <w:rPr>
+          <w:rFonts w:ascii="Segoe UI" w:eastAsia="Times New Roman" w:hAnsi="Segoe UI" w:cs="Segoe UI"/>
+        </w:rPr>
+      </w:pPr>
+      <w:r>
+        <w:rPr>
+          <w:rStyle w:val="Strong"/>
+          <w:rFonts w:ascii="Segoe UI" w:eastAsia="Times New Roman" w:hAnsi="Segoe UI" w:cs="Segoe UI"/>
+          <w:sz w:val="32"/>
+          <w:szCs w:val="32"/>
+        </w:rPr>
+        <w:lastRenderedPageBreak/>
+        <w:t xml:space="preserve">Pulling and Formatting Data from </w:t>
+      </w:r>
+      <w:r>
+        <w:rPr>
+          <w:rFonts w:ascii="Segoe UI" w:eastAsia="Times New Roman" w:hAnsi="Segoe UI" w:cs="Segoe UI"/>
+          <w:b/>
+          <w:bCs/>
+          <w:sz w:val="32"/>
+          <w:szCs w:val="32"/>
+        </w:rPr>
+        <w:t>iNaturalist.org</w:t>
+      </w:r>
+    </w:p>
+    <w:p>
+      <w:pPr>
+        <w:pStyle w:val="NormalWeb"/>
+        <w:spacing w:after="0" w:line="276" w:lineRule="auto"/>
+        <w:rPr>
+          <w:rFonts w:ascii="Segoe UI" w:hAnsi="Segoe UI" w:cs="Segoe UI"/>
+          <w:sz w:val="21"/>
+          <w:szCs w:val="21"/>
+        </w:rPr>
+      </w:pPr>
+      <w:r>
+        <w:rPr>
+          <w:rFonts w:ascii="Segoe UI" w:hAnsi="Segoe UI" w:cs="Segoe UI"/>
+          <w:sz w:val="21"/>
+          <w:szCs w:val="21"/>
+        </w:rPr>
+        <w:t xml:space="preserve">This script (iNaturalist_Process.bat) will query </w:t>
+      </w:r>
+      <w:r>
+        <w:rPr>
+          <w:rFonts w:ascii="Segoe UI" w:hAnsi="Segoe UI" w:cs="Segoe UI"/>
+          <w:sz w:val="21"/>
+          <w:szCs w:val="21"/>
+        </w:rPr>
+        <w:t>iNaturalist.org</w:t>
+      </w:r>
+      <w:r>
+        <w:rPr>
+          <w:rFonts w:ascii="Segoe UI" w:hAnsi="Segoe UI" w:cs="Segoe UI"/>
+          <w:sz w:val="21"/>
+          <w:szCs w:val="21"/>
+        </w:rPr>
+        <w:t xml:space="preserve"> for observation data from a given year and from a given list of </w:t>
+      </w:r>
+      <w:proofErr w:type="spellStart"/>
+      <w:r>
+        <w:rPr>
+          <w:rFonts w:ascii="Segoe UI" w:hAnsi="Segoe UI" w:cs="Segoe UI"/>
+          <w:sz w:val="21"/>
+          <w:szCs w:val="21"/>
+        </w:rPr>
+        <w:t>iNaturalist</w:t>
+      </w:r>
+      <w:proofErr w:type="spellEnd"/>
+      <w:r>
+        <w:rPr>
+          <w:rFonts w:ascii="Segoe UI" w:hAnsi="Segoe UI" w:cs="Segoe UI"/>
+          <w:sz w:val="21"/>
+          <w:szCs w:val="21"/>
+        </w:rPr>
+        <w:t xml:space="preserve"> projects. When a user runs the script, they will be prompted to type a year to query. The list of </w:t>
+      </w:r>
+      <w:proofErr w:type="spellStart"/>
+      <w:r>
+        <w:rPr>
+          <w:rFonts w:ascii="Segoe UI" w:hAnsi="Segoe UI" w:cs="Segoe UI"/>
+          <w:sz w:val="21"/>
+          <w:szCs w:val="21"/>
+        </w:rPr>
+        <w:t>iNaturalist</w:t>
+      </w:r>
+      <w:proofErr w:type="spellEnd"/>
+      <w:r>
+        <w:rPr>
+          <w:rFonts w:ascii="Segoe UI" w:hAnsi="Segoe UI" w:cs="Segoe UI"/>
+          <w:sz w:val="21"/>
+          <w:szCs w:val="21"/>
+        </w:rPr>
+        <w:t xml:space="preserve"> projects to query is stored in OBP-Script/config/sources.txt (see "Changing Sources" below).</w:t>
+      </w:r>
+    </w:p>
+    <w:p>
+      <w:pPr>
+        <w:pStyle w:val="NormalWeb"/>
+        <w:spacing w:after="0" w:line="276" w:lineRule="auto"/>
+        <w:rPr>
+          <w:rFonts w:ascii="Segoe UI" w:hAnsi="Segoe UI" w:cs="Segoe UI"/>
+          <w:sz w:val="21"/>
+          <w:szCs w:val="21"/>
+        </w:rPr>
+      </w:pPr>
+    </w:p>
+    <w:p>
+      <w:pPr>
+        <w:pStyle w:val="NormalWeb"/>
+        <w:spacing w:after="0" w:line="276" w:lineRule="auto"/>
+        <w:rPr>
+          <w:rFonts w:ascii="Segoe UI" w:hAnsi="Segoe UI" w:cs="Segoe UI"/>
+          <w:sz w:val="21"/>
+          <w:szCs w:val="21"/>
+        </w:rPr>
+      </w:pPr>
+      <w:r>
+        <w:rPr>
+          <w:rFonts w:ascii="Segoe UI" w:hAnsi="Segoe UI" w:cs="Segoe UI"/>
+          <w:sz w:val="21"/>
+          <w:szCs w:val="21"/>
+        </w:rPr>
+        <w:t xml:space="preserve">As of </w:t>
+      </w:r>
+      <w:r>
+        <w:rPr>
+          <w:rFonts w:ascii="Segoe UI" w:hAnsi="Segoe UI" w:cs="Segoe UI"/>
+          <w:sz w:val="21"/>
+          <w:szCs w:val="21"/>
+        </w:rPr>
+        <w:t>July</w:t>
+      </w:r>
+      <w:r>
+        <w:rPr>
+          <w:rFonts w:ascii="Segoe UI" w:hAnsi="Segoe UI" w:cs="Segoe UI"/>
+          <w:sz w:val="21"/>
+          <w:szCs w:val="21"/>
+        </w:rPr>
+        <w:t xml:space="preserve"> 2023, the script pulls from the following projects:</w:t>
+      </w:r>
+    </w:p>
+    <w:p>
+      <w:pPr>
+        <w:numPr>
+          <w:ilvl w:val="0"/>
+          <w:numId w:val="2"/>
+        </w:numPr>
+        <w:spacing w:line="276" w:lineRule="auto"/>
+        <w:rPr>
+          <w:rFonts w:ascii="Segoe UI" w:eastAsia="Times New Roman" w:hAnsi="Segoe UI" w:cs="Segoe UI"/>
+          <w:sz w:val="21"/>
+          <w:szCs w:val="21"/>
+        </w:rPr>
+      </w:pPr>
+      <w:r>
+        <w:rPr>
+          <w:rFonts w:ascii="Segoe UI" w:eastAsia="Times New Roman" w:hAnsi="Segoe UI" w:cs="Segoe UI"/>
+          <w:sz w:val="21"/>
+          <w:szCs w:val="21"/>
+        </w:rPr>
+        <w:t>Oregon Bee Atlas (OBA)</w:t>
+      </w:r>
+    </w:p>
+    <w:p>
+      <w:pPr>
+        <w:numPr>
+          <w:ilvl w:val="0"/>
+          <w:numId w:val="2"/>
+        </w:numPr>
+        <w:spacing w:line="276" w:lineRule="auto"/>
+        <w:rPr>
+          <w:rFonts w:ascii="Segoe UI" w:eastAsia="Times New Roman" w:hAnsi="Segoe UI" w:cs="Segoe UI"/>
+          <w:sz w:val="21"/>
+          <w:szCs w:val="21"/>
+        </w:rPr>
+      </w:pPr>
+      <w:r>
+        <w:rPr>
+          <w:rFonts w:ascii="Segoe UI" w:eastAsia="Times New Roman" w:hAnsi="Segoe UI" w:cs="Segoe UI"/>
+          <w:sz w:val="21"/>
+          <w:szCs w:val="21"/>
+        </w:rPr>
+        <w:t xml:space="preserve">Master </w:t>
+      </w:r>
+      <w:proofErr w:type="spellStart"/>
+      <w:r>
+        <w:rPr>
+          <w:rFonts w:ascii="Segoe UI" w:eastAsia="Times New Roman" w:hAnsi="Segoe UI" w:cs="Segoe UI"/>
+          <w:sz w:val="21"/>
+          <w:szCs w:val="21"/>
+        </w:rPr>
+        <w:t>Melittologist</w:t>
+      </w:r>
+      <w:proofErr w:type="spellEnd"/>
+      <w:r>
+        <w:rPr>
+          <w:rFonts w:ascii="Segoe UI" w:eastAsia="Times New Roman" w:hAnsi="Segoe UI" w:cs="Segoe UI"/>
+          <w:sz w:val="21"/>
+          <w:szCs w:val="21"/>
+        </w:rPr>
+        <w:t xml:space="preserve"> (MM)</w:t>
+      </w:r>
+    </w:p>
+    <w:p>
+      <w:pPr>
+        <w:numPr>
+          <w:ilvl w:val="0"/>
+          <w:numId w:val="2"/>
+        </w:numPr>
+        <w:spacing w:line="276" w:lineRule="auto"/>
+        <w:rPr>
+          <w:rFonts w:ascii="Segoe UI" w:eastAsia="Times New Roman" w:hAnsi="Segoe UI" w:cs="Segoe UI"/>
+          <w:sz w:val="21"/>
+          <w:szCs w:val="21"/>
+        </w:rPr>
+      </w:pPr>
+      <w:r>
+        <w:rPr>
+          <w:rFonts w:ascii="Segoe UI" w:eastAsia="Times New Roman" w:hAnsi="Segoe UI" w:cs="Segoe UI"/>
+          <w:sz w:val="21"/>
+          <w:szCs w:val="21"/>
+        </w:rPr>
+        <w:t>Washington Bee Atlas (</w:t>
+      </w:r>
+      <w:proofErr w:type="spellStart"/>
+      <w:r>
+        <w:rPr>
+          <w:rFonts w:ascii="Segoe UI" w:eastAsia="Times New Roman" w:hAnsi="Segoe UI" w:cs="Segoe UI"/>
+          <w:sz w:val="21"/>
+          <w:szCs w:val="21"/>
+        </w:rPr>
+        <w:t>WaBA</w:t>
+      </w:r>
+      <w:proofErr w:type="spellEnd"/>
+      <w:r>
+        <w:rPr>
+          <w:rFonts w:ascii="Segoe UI" w:eastAsia="Times New Roman" w:hAnsi="Segoe UI" w:cs="Segoe UI"/>
+          <w:sz w:val="21"/>
+          <w:szCs w:val="21"/>
+        </w:rPr>
+        <w:t>)</w:t>
+      </w:r>
+    </w:p>
+    <w:p>
+      <w:pPr>
+        <w:spacing w:line="276" w:lineRule="auto"/>
+        <w:rPr>
+          <w:rFonts w:ascii="Segoe UI" w:eastAsia="Times New Roman" w:hAnsi="Segoe UI" w:cs="Segoe UI"/>
+          <w:sz w:val="21"/>
+          <w:szCs w:val="21"/>
+        </w:rPr>
+      </w:pPr>
+    </w:p>
+    <w:p>
+      <w:pPr>
+        <w:pStyle w:val="Heading3"/>
+        <w:spacing w:after="0" w:line="276" w:lineRule="auto"/>
+        <w:rPr>
+          <w:rFonts w:ascii="Segoe UI" w:eastAsia="Times New Roman" w:hAnsi="Segoe UI" w:cs="Segoe UI"/>
+          <w:sz w:val="24"/>
+          <w:szCs w:val="24"/>
+        </w:rPr>
+      </w:pPr>
+      <w:r>
+        <w:rPr>
+          <w:rStyle w:val="Strong"/>
+          <w:rFonts w:ascii="Segoe UI" w:eastAsia="Times New Roman" w:hAnsi="Segoe UI" w:cs="Segoe UI"/>
+          <w:sz w:val="24"/>
+          <w:szCs w:val="24"/>
+        </w:rPr>
+        <w:t>Running the Process</w:t>
+      </w:r>
+    </w:p>
+    <w:p>
+      <w:pPr>
+        <w:pStyle w:val="NormalWeb"/>
+        <w:numPr>
           <w:ilvl w:val="0"/>
           <w:numId w:val="3"/>
         </w:numPr>
@@ -688,6 +2260,203 @@
           <w:sz w:val="21"/>
           <w:szCs w:val="21"/>
         </w:rPr>
+        <w:t>Check that the script is set to pull data from the desired projects (OBP-Script/config/sources.txt).</w:t>
+      </w:r>
+    </w:p>
+    <w:p>
+      <w:pPr>
+        <w:numPr>
+          <w:ilvl w:val="1"/>
+          <w:numId w:val="3"/>
+        </w:numPr>
+        <w:spacing w:line="276" w:lineRule="auto"/>
+        <w:rPr>
+          <w:rFonts w:ascii="Segoe UI" w:eastAsia="Times New Roman" w:hAnsi="Segoe UI" w:cs="Segoe UI"/>
+          <w:sz w:val="21"/>
+          <w:szCs w:val="21"/>
+        </w:rPr>
+      </w:pPr>
+      <w:r>
+        <w:rPr>
+          <w:rFonts w:ascii="Segoe UI" w:eastAsia="Times New Roman" w:hAnsi="Segoe UI" w:cs="Segoe UI"/>
+          <w:sz w:val="21"/>
+          <w:szCs w:val="21"/>
+        </w:rPr>
+        <w:t>If not, see "Changing Sources" below.</w:t>
+      </w:r>
+    </w:p>
+    <w:p>
+      <w:pPr>
+        <w:spacing w:line="276" w:lineRule="auto"/>
+        <w:jc w:val="center"/>
+        <w:rPr>
+          <w:rFonts w:ascii="Segoe UI" w:eastAsia="Times New Roman" w:hAnsi="Segoe UI" w:cs="Segoe UI"/>
+          <w:sz w:val="21"/>
+          <w:szCs w:val="21"/>
+        </w:rPr>
+      </w:pPr>
+      <w:r>
+        <w:rPr>
+          <w:rFonts w:ascii="Segoe UI" w:eastAsia="Times New Roman" w:hAnsi="Segoe UI" w:cs="Segoe UI"/>
+          <w:noProof/>
+          <w:sz w:val="21"/>
+          <w:szCs w:val="21"/>
+        </w:rPr>
+        <w:drawing>
+          <wp:inline distT="0" distB="0" distL="0" distR="0" wp14:anchorId="08E10440" wp14:editId="63DEF26F">
+            <wp:extent cx="3200400" cy="2101911"/>
+            <wp:effectExtent l="0" t="0" r="0" b="0"/>
+            <wp:docPr id="588191258" name="Picture 1" descr="A screenshot of a computer program&#10;&#10;Description automatically generated with medium confidence"/>
+            <wp:cNvGraphicFramePr>
+              <a:graphicFrameLocks xmlns:a="http://schemas.openxmlformats.org/drawingml/2006/main" noChangeAspect="1"/>
+            </wp:cNvGraphicFramePr>
+            <a:graphic xmlns:a="http://schemas.openxmlformats.org/drawingml/2006/main">
+              <a:graphicData uri="http://schemas.openxmlformats.org/drawingml/2006/picture">
+                <pic:pic xmlns:pic="http://schemas.openxmlformats.org/drawingml/2006/picture">
+                  <pic:nvPicPr>
+                    <pic:cNvPr id="588191258" name="Picture 1" descr="A screenshot of a computer program&#10;&#10;Description automatically generated with medium confidence"/>
+                    <pic:cNvPicPr/>
+                  </pic:nvPicPr>
+                  <pic:blipFill>
+                    <a:blip r:embed="rId20">
+                      <a:extLst>
+                        <a:ext uri="{28A0092B-C50C-407E-A947-70E740481C1C}">
+                          <a14:useLocalDpi xmlns:a14="http://schemas.microsoft.com/office/drawing/2010/main" val="0"/>
+                        </a:ext>
+                      </a:extLst>
+                    </a:blip>
+                    <a:stretch>
+                      <a:fillRect/>
+                    </a:stretch>
+                  </pic:blipFill>
+                  <pic:spPr>
+                    <a:xfrm>
+                      <a:off x="0" y="0"/>
+                      <a:ext cx="3200400" cy="2101911"/>
+                    </a:xfrm>
+                    <a:prstGeom prst="rect">
+                      <a:avLst/>
+                    </a:prstGeom>
+                  </pic:spPr>
+                </pic:pic>
+              </a:graphicData>
+            </a:graphic>
+          </wp:inline>
+        </w:drawing>
+      </w:r>
+    </w:p>
+    <w:p>
+      <w:pPr>
+        <w:pStyle w:val="NormalWeb"/>
+        <w:numPr>
+          <w:ilvl w:val="0"/>
+          <w:numId w:val="3"/>
+        </w:numPr>
+        <w:spacing w:after="0" w:line="276" w:lineRule="auto"/>
+        <w:rPr>
+          <w:rFonts w:ascii="Segoe UI" w:hAnsi="Segoe UI" w:cs="Segoe UI"/>
+          <w:sz w:val="21"/>
+          <w:szCs w:val="21"/>
+        </w:rPr>
+      </w:pPr>
+      <w:r>
+        <w:rPr>
+          <w:rFonts w:ascii="Segoe UI" w:hAnsi="Segoe UI" w:cs="Segoe UI"/>
+          <w:sz w:val="21"/>
+          <w:szCs w:val="21"/>
+        </w:rPr>
+        <w:t>Execute (double-click) iNaturalist_Process.bat.</w:t>
+      </w:r>
+    </w:p>
+    <w:p>
+      <w:pPr>
+        <w:pStyle w:val="NormalWeb"/>
+        <w:spacing w:after="0" w:line="276" w:lineRule="auto"/>
+        <w:jc w:val="center"/>
+        <w:rPr>
+          <w:rFonts w:ascii="Segoe UI" w:hAnsi="Segoe UI" w:cs="Segoe UI"/>
+          <w:sz w:val="21"/>
+          <w:szCs w:val="21"/>
+        </w:rPr>
+      </w:pPr>
+      <w:r>
+        <w:rPr>
+          <w:rFonts w:ascii="Segoe UI" w:hAnsi="Segoe UI" w:cs="Segoe UI"/>
+          <w:noProof/>
+          <w:sz w:val="21"/>
+          <w:szCs w:val="21"/>
+        </w:rPr>
+        <w:drawing>
+          <wp:inline distT="0" distB="0" distL="0" distR="0" wp14:anchorId="6EC55180" wp14:editId="7499E377">
+            <wp:extent cx="3199765" cy="2682240"/>
+            <wp:effectExtent l="0" t="0" r="635" b="3810"/>
+            <wp:docPr id="1932443367" name="Picture 2" descr="A screenshot of a computer&#10;&#10;Description automatically generated"/>
+            <wp:cNvGraphicFramePr>
+              <a:graphicFrameLocks xmlns:a="http://schemas.openxmlformats.org/drawingml/2006/main" noChangeAspect="1"/>
+            </wp:cNvGraphicFramePr>
+            <a:graphic xmlns:a="http://schemas.openxmlformats.org/drawingml/2006/main">
+              <a:graphicData uri="http://schemas.openxmlformats.org/drawingml/2006/picture">
+                <pic:pic xmlns:pic="http://schemas.openxmlformats.org/drawingml/2006/picture">
+                  <pic:nvPicPr>
+                    <pic:cNvPr id="1932443367" name="Picture 2" descr="A screenshot of a computer&#10;&#10;Description automatically generated"/>
+                    <pic:cNvPicPr/>
+                  </pic:nvPicPr>
+                  <pic:blipFill rotWithShape="1">
+                    <a:blip r:embed="rId21">
+                      <a:extLst>
+                        <a:ext uri="{28A0092B-C50C-407E-A947-70E740481C1C}">
+                          <a14:useLocalDpi xmlns:a14="http://schemas.microsoft.com/office/drawing/2010/main" val="0"/>
+                        </a:ext>
+                      </a:extLst>
+                    </a:blip>
+                    <a:srcRect b="26149"/>
+                    <a:stretch/>
+                  </pic:blipFill>
+                  <pic:spPr bwMode="auto">
+                    <a:xfrm>
+                      <a:off x="0" y="0"/>
+                      <a:ext cx="3200400" cy="2682772"/>
+                    </a:xfrm>
+                    <a:prstGeom prst="rect">
+                      <a:avLst/>
+                    </a:prstGeom>
+                    <a:ln>
+                      <a:noFill/>
+                    </a:ln>
+                    <a:extLst>
+                      <a:ext uri="{53640926-AAD7-44D8-BBD7-CCE9431645EC}">
+                        <a14:shadowObscured xmlns:a14="http://schemas.microsoft.com/office/drawing/2010/main"/>
+                      </a:ext>
+                    </a:extLst>
+                  </pic:spPr>
+                </pic:pic>
+              </a:graphicData>
+            </a:graphic>
+          </wp:inline>
+        </w:drawing>
+      </w:r>
+    </w:p>
+    <w:p>
+      <w:pPr>
+        <w:pStyle w:val="NormalWeb"/>
+        <w:numPr>
+          <w:ilvl w:val="0"/>
+          <w:numId w:val="3"/>
+        </w:numPr>
+        <w:spacing w:after="0" w:line="276" w:lineRule="auto"/>
+        <w:rPr>
+          <w:rFonts w:ascii="Segoe UI" w:hAnsi="Segoe UI" w:cs="Segoe UI"/>
+          <w:sz w:val="21"/>
+          <w:szCs w:val="21"/>
+        </w:rPr>
+      </w:pPr>
+      <w:r>
+        <w:rPr>
+          <w:rFonts w:ascii="Segoe UI" w:hAnsi="Segoe UI" w:cs="Segoe UI"/>
+          <w:sz w:val="21"/>
+          <w:szCs w:val="21"/>
+        </w:rPr>
+        <w:lastRenderedPageBreak/>
         <w:t>A terminal will open. When prompted, type a year to query</w:t>
       </w:r>
       <w:r>
@@ -741,7 +2510,7 @@
                     <pic:cNvPicPr/>
                   </pic:nvPicPr>
                   <pic:blipFill rotWithShape="1">
-                    <a:blip r:embed="rId8" cstate="print">
+                    <a:blip r:embed="rId22" cstate="print">
                       <a:extLst>
                         <a:ext uri="{28A0092B-C50C-407E-A947-70E740481C1C}">
                           <a14:useLocalDpi xmlns:a14="http://schemas.microsoft.com/office/drawing/2010/main" val="0"/>
@@ -833,9 +2602,9 @@
           <w:szCs w:val="21"/>
         </w:rPr>
         <w:drawing>
-          <wp:inline distT="0" distB="0" distL="0" distR="0" wp14:anchorId="16B06D6B" wp14:editId="63FE683C">
-            <wp:extent cx="4572000" cy="2575081"/>
-            <wp:effectExtent l="0" t="0" r="0" b="0"/>
+          <wp:inline distT="0" distB="0" distL="0" distR="0" wp14:anchorId="16B06D6B" wp14:editId="060CEE6A">
+            <wp:extent cx="4114800" cy="2317573"/>
+            <wp:effectExtent l="0" t="0" r="0" b="6985"/>
             <wp:docPr id="2121862965" name="Picture 4"/>
             <wp:cNvGraphicFramePr>
               <a:graphicFrameLocks xmlns:a="http://schemas.openxmlformats.org/drawingml/2006/main" noChangeAspect="1"/>
@@ -848,7 +2617,7 @@
                     <pic:cNvPicPr/>
                   </pic:nvPicPr>
                   <pic:blipFill>
-                    <a:blip r:embed="rId9" cstate="print">
+                    <a:blip r:embed="rId23" cstate="print">
                       <a:extLst>
                         <a:ext uri="{28A0092B-C50C-407E-A947-70E740481C1C}">
                           <a14:useLocalDpi xmlns:a14="http://schemas.microsoft.com/office/drawing/2010/main" val="0"/>
@@ -862,7 +2631,7 @@
                   <pic:spPr>
                     <a:xfrm>
                       <a:off x="0" y="0"/>
-                      <a:ext cx="4572000" cy="2575081"/>
+                      <a:ext cx="4114800" cy="2317573"/>
                     </a:xfrm>
                     <a:prstGeom prst="rect">
                       <a:avLst/>
@@ -895,7 +2664,6 @@
           <w:sz w:val="21"/>
           <w:szCs w:val="21"/>
         </w:rPr>
-        <w:lastRenderedPageBreak/>
         <w:t>The resulting formatted CSV files will appear in source-specific folders under OBP-Script/results/.</w:t>
       </w:r>
     </w:p>
@@ -1116,7 +2884,7 @@
                     <pic:cNvPicPr/>
                   </pic:nvPicPr>
                   <pic:blipFill>
-                    <a:blip r:embed="rId10">
+                    <a:blip r:embed="rId24">
                       <a:extLst>
                         <a:ext uri="{28A0092B-C50C-407E-A947-70E740481C1C}">
                           <a14:useLocalDpi xmlns:a14="http://schemas.microsoft.com/office/drawing/2010/main" val="0"/>
@@ -1169,6 +2937,7 @@
           <w:sz w:val="24"/>
           <w:szCs w:val="24"/>
         </w:rPr>
+        <w:lastRenderedPageBreak/>
         <w:t>Changing Sources</w:t>
       </w:r>
     </w:p>
@@ -1330,7 +3099,7 @@
                     <pic:cNvPicPr/>
                   </pic:nvPicPr>
                   <pic:blipFill>
-                    <a:blip r:embed="rId11">
+                    <a:blip r:embed="rId25">
                       <a:extLst>
                         <a:ext uri="{28A0092B-C50C-407E-A947-70E740481C1C}">
                           <a14:useLocalDpi xmlns:a14="http://schemas.microsoft.com/office/drawing/2010/main" val="0"/>
@@ -1376,7 +3145,6 @@
           <w:sz w:val="21"/>
           <w:szCs w:val="21"/>
         </w:rPr>
-        <w:lastRenderedPageBreak/>
         <w:t>Add a line at the end of the file.</w:t>
       </w:r>
     </w:p>
@@ -1398,9 +3166,9 @@
           <w:szCs w:val="21"/>
         </w:rPr>
         <w:drawing>
-          <wp:inline distT="0" distB="0" distL="0" distR="0" wp14:anchorId="637E6F6C" wp14:editId="12BDA5B8">
-            <wp:extent cx="2743200" cy="1121974"/>
-            <wp:effectExtent l="0" t="0" r="0" b="2540"/>
+          <wp:inline distT="0" distB="0" distL="0" distR="0" wp14:anchorId="637E6F6C" wp14:editId="00BAB0D5">
+            <wp:extent cx="3429000" cy="1402468"/>
+            <wp:effectExtent l="0" t="0" r="0" b="7620"/>
             <wp:docPr id="600566138" name="Picture 7" descr="A screenshot of a computer&#10;&#10;Description automatically generated"/>
             <wp:cNvGraphicFramePr>
               <a:graphicFrameLocks xmlns:a="http://schemas.openxmlformats.org/drawingml/2006/main" noChangeAspect="1"/>
@@ -1413,7 +3181,234 @@
                     <pic:cNvPicPr/>
                   </pic:nvPicPr>
                   <pic:blipFill>
-                    <a:blip r:embed="rId12">
+                    <a:blip r:embed="rId26">
+                      <a:extLst>
+                        <a:ext uri="{28A0092B-C50C-407E-A947-70E740481C1C}">
+                          <a14:useLocalDpi xmlns:a14="http://schemas.microsoft.com/office/drawing/2010/main" val="0"/>
+                        </a:ext>
+                      </a:extLst>
+                    </a:blip>
+                    <a:stretch>
+                      <a:fillRect/>
+                    </a:stretch>
+                  </pic:blipFill>
+                  <pic:spPr>
+                    <a:xfrm>
+                      <a:off x="0" y="0"/>
+                      <a:ext cx="3429000" cy="1402468"/>
+                    </a:xfrm>
+                    <a:prstGeom prst="rect">
+                      <a:avLst/>
+                    </a:prstGeom>
+                  </pic:spPr>
+                </pic:pic>
+              </a:graphicData>
+            </a:graphic>
+          </wp:inline>
+        </w:drawing>
+      </w:r>
+    </w:p>
+    <w:p>
+      <w:pPr>
+        <w:numPr>
+          <w:ilvl w:val="0"/>
+          <w:numId w:val="4"/>
+        </w:numPr>
+        <w:spacing w:line="276" w:lineRule="auto"/>
+        <w:rPr>
+          <w:rFonts w:ascii="Segoe UI" w:eastAsia="Times New Roman" w:hAnsi="Segoe UI" w:cs="Segoe UI"/>
+          <w:sz w:val="21"/>
+          <w:szCs w:val="21"/>
+        </w:rPr>
+      </w:pPr>
+      <w:r>
+        <w:rPr>
+          <w:rFonts w:ascii="Segoe UI" w:eastAsia="Times New Roman" w:hAnsi="Segoe UI" w:cs="Segoe UI"/>
+          <w:sz w:val="21"/>
+          <w:szCs w:val="21"/>
+        </w:rPr>
+        <w:t>Type a name for the source.</w:t>
+      </w:r>
+    </w:p>
+    <w:p>
+      <w:pPr>
+        <w:numPr>
+          <w:ilvl w:val="1"/>
+          <w:numId w:val="4"/>
+        </w:numPr>
+        <w:spacing w:line="276" w:lineRule="auto"/>
+        <w:rPr>
+          <w:rFonts w:ascii="Segoe UI" w:eastAsia="Times New Roman" w:hAnsi="Segoe UI" w:cs="Segoe UI"/>
+          <w:sz w:val="21"/>
+          <w:szCs w:val="21"/>
+        </w:rPr>
+      </w:pPr>
+      <w:r>
+        <w:rPr>
+          <w:rFonts w:ascii="Segoe UI" w:eastAsia="Times New Roman" w:hAnsi="Segoe UI" w:cs="Segoe UI"/>
+          <w:sz w:val="21"/>
+          <w:szCs w:val="21"/>
+        </w:rPr>
+        <w:t>The name cannot contain commas, but all other keyboard characters are allowed.</w:t>
+      </w:r>
+    </w:p>
+    <w:p>
+      <w:pPr>
+        <w:numPr>
+          <w:ilvl w:val="1"/>
+          <w:numId w:val="4"/>
+        </w:numPr>
+        <w:spacing w:line="276" w:lineRule="auto"/>
+        <w:rPr>
+          <w:rFonts w:ascii="Segoe UI" w:eastAsia="Times New Roman" w:hAnsi="Segoe UI" w:cs="Segoe UI"/>
+          <w:sz w:val="21"/>
+          <w:szCs w:val="21"/>
+        </w:rPr>
+      </w:pPr>
+      <w:r>
+        <w:rPr>
+          <w:rFonts w:ascii="Segoe UI" w:eastAsia="Times New Roman" w:hAnsi="Segoe UI" w:cs="Segoe UI"/>
+          <w:sz w:val="21"/>
+          <w:szCs w:val="21"/>
+        </w:rPr>
+        <w:t>New sources will not have an abbreviation unless the code is modified. Output files and folders will use the project ID instead.</w:t>
+      </w:r>
+    </w:p>
+    <w:p>
+      <w:pPr>
+        <w:spacing w:line="276" w:lineRule="auto"/>
+        <w:jc w:val="center"/>
+        <w:rPr>
+          <w:rFonts w:ascii="Segoe UI" w:eastAsia="Times New Roman" w:hAnsi="Segoe UI" w:cs="Segoe UI"/>
+          <w:sz w:val="21"/>
+          <w:szCs w:val="21"/>
+        </w:rPr>
+      </w:pPr>
+      <w:r>
+        <w:rPr>
+          <w:rFonts w:ascii="Segoe UI" w:eastAsia="Times New Roman" w:hAnsi="Segoe UI" w:cs="Segoe UI"/>
+          <w:noProof/>
+          <w:sz w:val="21"/>
+          <w:szCs w:val="21"/>
+        </w:rPr>
+        <w:drawing>
+          <wp:inline distT="0" distB="0" distL="0" distR="0" wp14:anchorId="29AAA571" wp14:editId="7C3DF3E5">
+            <wp:extent cx="3429000" cy="1402468"/>
+            <wp:effectExtent l="0" t="0" r="0" b="7620"/>
+            <wp:docPr id="132145895" name="Picture 8" descr="A screenshot of a computer&#10;&#10;Description automatically generated"/>
+            <wp:cNvGraphicFramePr>
+              <a:graphicFrameLocks xmlns:a="http://schemas.openxmlformats.org/drawingml/2006/main" noChangeAspect="1"/>
+            </wp:cNvGraphicFramePr>
+            <a:graphic xmlns:a="http://schemas.openxmlformats.org/drawingml/2006/main">
+              <a:graphicData uri="http://schemas.openxmlformats.org/drawingml/2006/picture">
+                <pic:pic xmlns:pic="http://schemas.openxmlformats.org/drawingml/2006/picture">
+                  <pic:nvPicPr>
+                    <pic:cNvPr id="132145895" name="Picture 8" descr="A screenshot of a computer&#10;&#10;Description automatically generated"/>
+                    <pic:cNvPicPr/>
+                  </pic:nvPicPr>
+                  <pic:blipFill>
+                    <a:blip r:embed="rId27">
+                      <a:extLst>
+                        <a:ext uri="{28A0092B-C50C-407E-A947-70E740481C1C}">
+                          <a14:useLocalDpi xmlns:a14="http://schemas.microsoft.com/office/drawing/2010/main" val="0"/>
+                        </a:ext>
+                      </a:extLst>
+                    </a:blip>
+                    <a:stretch>
+                      <a:fillRect/>
+                    </a:stretch>
+                  </pic:blipFill>
+                  <pic:spPr>
+                    <a:xfrm>
+                      <a:off x="0" y="0"/>
+                      <a:ext cx="3429000" cy="1402468"/>
+                    </a:xfrm>
+                    <a:prstGeom prst="rect">
+                      <a:avLst/>
+                    </a:prstGeom>
+                  </pic:spPr>
+                </pic:pic>
+              </a:graphicData>
+            </a:graphic>
+          </wp:inline>
+        </w:drawing>
+      </w:r>
+    </w:p>
+    <w:p>
+      <w:pPr>
+        <w:numPr>
+          <w:ilvl w:val="0"/>
+          <w:numId w:val="4"/>
+        </w:numPr>
+        <w:spacing w:line="276" w:lineRule="auto"/>
+        <w:rPr>
+          <w:rFonts w:ascii="Segoe UI" w:eastAsia="Times New Roman" w:hAnsi="Segoe UI" w:cs="Segoe UI"/>
+          <w:sz w:val="21"/>
+          <w:szCs w:val="21"/>
+        </w:rPr>
+      </w:pPr>
+      <w:r>
+        <w:rPr>
+          <w:rFonts w:ascii="Segoe UI" w:eastAsia="Times New Roman" w:hAnsi="Segoe UI" w:cs="Segoe UI"/>
+          <w:sz w:val="21"/>
+          <w:szCs w:val="21"/>
+        </w:rPr>
+        <w:lastRenderedPageBreak/>
+        <w:t xml:space="preserve">Type a comma and then the </w:t>
+      </w:r>
+      <w:proofErr w:type="spellStart"/>
+      <w:r>
+        <w:rPr>
+          <w:rFonts w:ascii="Segoe UI" w:eastAsia="Times New Roman" w:hAnsi="Segoe UI" w:cs="Segoe UI"/>
+          <w:sz w:val="21"/>
+          <w:szCs w:val="21"/>
+        </w:rPr>
+        <w:t>iNaturalist</w:t>
+      </w:r>
+      <w:proofErr w:type="spellEnd"/>
+      <w:r>
+        <w:rPr>
+          <w:rFonts w:ascii="Segoe UI" w:eastAsia="Times New Roman" w:hAnsi="Segoe UI" w:cs="Segoe UI"/>
+          <w:sz w:val="21"/>
+          <w:szCs w:val="21"/>
+        </w:rPr>
+        <w:t xml:space="preserve"> project ID.</w:t>
+      </w:r>
+    </w:p>
+    <w:p>
+      <w:pPr>
+        <w:spacing w:line="276" w:lineRule="auto"/>
+        <w:jc w:val="center"/>
+        <w:rPr>
+          <w:rFonts w:ascii="Segoe UI" w:eastAsia="Times New Roman" w:hAnsi="Segoe UI" w:cs="Segoe UI"/>
+          <w:sz w:val="21"/>
+          <w:szCs w:val="21"/>
+        </w:rPr>
+      </w:pPr>
+      <w:r>
+        <w:rPr>
+          <w:rFonts w:ascii="Segoe UI" w:eastAsia="Times New Roman" w:hAnsi="Segoe UI" w:cs="Segoe UI"/>
+          <w:noProof/>
+          <w:sz w:val="21"/>
+          <w:szCs w:val="21"/>
+        </w:rPr>
+        <w:drawing>
+          <wp:inline distT="0" distB="0" distL="0" distR="0" wp14:anchorId="3E7CD3F1" wp14:editId="56AACD24">
+            <wp:extent cx="2743200" cy="1121974"/>
+            <wp:effectExtent l="0" t="0" r="0" b="2540"/>
+            <wp:docPr id="480144787" name="Picture 9" descr="A screenshot of a computer&#10;&#10;Description automatically generated"/>
+            <wp:cNvGraphicFramePr>
+              <a:graphicFrameLocks xmlns:a="http://schemas.openxmlformats.org/drawingml/2006/main" noChangeAspect="1"/>
+            </wp:cNvGraphicFramePr>
+            <a:graphic xmlns:a="http://schemas.openxmlformats.org/drawingml/2006/main">
+              <a:graphicData uri="http://schemas.openxmlformats.org/drawingml/2006/picture">
+                <pic:pic xmlns:pic="http://schemas.openxmlformats.org/drawingml/2006/picture">
+                  <pic:nvPicPr>
+                    <pic:cNvPr id="480144787" name="Picture 9" descr="A screenshot of a computer&#10;&#10;Description automatically generated"/>
+                    <pic:cNvPicPr/>
+                  </pic:nvPicPr>
+                  <pic:blipFill>
+                    <a:blip r:embed="rId28">
                       <a:extLst>
                         <a:ext uri="{28A0092B-C50C-407E-A947-70E740481C1C}">
                           <a14:useLocalDpi xmlns:a14="http://schemas.microsoft.com/office/drawing/2010/main" val="0"/>
@@ -1442,31 +3437,46 @@
     </w:p>
     <w:p>
       <w:pPr>
-        <w:numPr>
-          <w:ilvl w:val="0"/>
-          <w:numId w:val="4"/>
-        </w:numPr>
-        <w:spacing w:line="276" w:lineRule="auto"/>
-        <w:rPr>
-          <w:rFonts w:ascii="Segoe UI" w:eastAsia="Times New Roman" w:hAnsi="Segoe UI" w:cs="Segoe UI"/>
-          <w:sz w:val="21"/>
-          <w:szCs w:val="21"/>
-        </w:rPr>
-      </w:pPr>
-      <w:r>
-        <w:rPr>
-          <w:rFonts w:ascii="Segoe UI" w:eastAsia="Times New Roman" w:hAnsi="Segoe UI" w:cs="Segoe UI"/>
-          <w:sz w:val="21"/>
-          <w:szCs w:val="21"/>
-        </w:rPr>
-        <w:t>Type a name for the source.</w:t>
+        <w:spacing w:line="276" w:lineRule="auto"/>
+        <w:ind w:left="720"/>
+        <w:rPr>
+          <w:rFonts w:ascii="Segoe UI" w:eastAsia="Times New Roman" w:hAnsi="Segoe UI" w:cs="Segoe UI"/>
+          <w:sz w:val="21"/>
+          <w:szCs w:val="21"/>
+        </w:rPr>
+      </w:pPr>
+      <w:r>
+        <w:rPr>
+          <w:rFonts w:ascii="Segoe UI" w:eastAsia="Times New Roman" w:hAnsi="Segoe UI" w:cs="Segoe UI"/>
+          <w:sz w:val="21"/>
+          <w:szCs w:val="21"/>
+        </w:rPr>
+        <w:t xml:space="preserve">The </w:t>
+      </w:r>
+      <w:proofErr w:type="spellStart"/>
+      <w:r>
+        <w:rPr>
+          <w:rFonts w:ascii="Segoe UI" w:eastAsia="Times New Roman" w:hAnsi="Segoe UI" w:cs="Segoe UI"/>
+          <w:sz w:val="21"/>
+          <w:szCs w:val="21"/>
+        </w:rPr>
+        <w:t>iNaturalist</w:t>
+      </w:r>
+      <w:proofErr w:type="spellEnd"/>
+      <w:r>
+        <w:rPr>
+          <w:rFonts w:ascii="Segoe UI" w:eastAsia="Times New Roman" w:hAnsi="Segoe UI" w:cs="Segoe UI"/>
+          <w:sz w:val="21"/>
+          <w:szCs w:val="21"/>
+        </w:rPr>
+        <w:t xml:space="preserve"> project ID can be found by doing the following:</w:t>
       </w:r>
     </w:p>
     <w:p>
       <w:pPr>
         <w:numPr>
           <w:ilvl w:val="1"/>
-          <w:numId w:val="4"/>
+          <w:numId w:val="5"/>
         </w:numPr>
         <w:spacing w:line="276" w:lineRule="auto"/>
         <w:rPr>
@@ -1481,29 +3491,26 @@
           <w:sz w:val="21"/>
           <w:szCs w:val="21"/>
         </w:rPr>
-        <w:t>The name cannot contain commas, but all other keyboard characters are allowed.</w:t>
-      </w:r>
-    </w:p>
-    <w:p>
-      <w:pPr>
-        <w:numPr>
-          <w:ilvl w:val="1"/>
-          <w:numId w:val="4"/>
-        </w:numPr>
-        <w:spacing w:line="276" w:lineRule="auto"/>
-        <w:rPr>
-          <w:rFonts w:ascii="Segoe UI" w:eastAsia="Times New Roman" w:hAnsi="Segoe UI" w:cs="Segoe UI"/>
-          <w:sz w:val="21"/>
-          <w:szCs w:val="21"/>
-        </w:rPr>
-      </w:pPr>
-      <w:r>
-        <w:rPr>
-          <w:rFonts w:ascii="Segoe UI" w:eastAsia="Times New Roman" w:hAnsi="Segoe UI" w:cs="Segoe UI"/>
-          <w:sz w:val="21"/>
-          <w:szCs w:val="21"/>
-        </w:rPr>
-        <w:t>New sources will not have an abbreviation unless the code is modified. Output files and folders will use the project ID instead.</w:t>
+        <w:t xml:space="preserve">In a browser, go to </w:t>
+      </w:r>
+      <w:hyperlink r:id="rId29" w:history="1">
+        <w:r>
+          <w:rPr>
+            <w:rStyle w:val="Hyperlink"/>
+            <w:rFonts w:ascii="Segoe UI" w:eastAsia="Times New Roman" w:hAnsi="Segoe UI" w:cs="Segoe UI"/>
+            <w:sz w:val="21"/>
+            <w:szCs w:val="21"/>
+          </w:rPr>
+          <w:t>https://www.inaturalist.org/observations/identify</w:t>
+        </w:r>
+      </w:hyperlink>
+      <w:r>
+        <w:rPr>
+          <w:rFonts w:ascii="Segoe UI" w:eastAsia="Times New Roman" w:hAnsi="Segoe UI" w:cs="Segoe UI"/>
+          <w:sz w:val="21"/>
+          <w:szCs w:val="21"/>
+        </w:rPr>
+        <w:t>.</w:t>
       </w:r>
     </w:p>
     <w:p>
@@ -1524,10 +3531,10 @@
           <w:szCs w:val="21"/>
         </w:rPr>
         <w:drawing>
-          <wp:inline distT="0" distB="0" distL="0" distR="0" wp14:anchorId="29AAA571" wp14:editId="06420E07">
-            <wp:extent cx="2743200" cy="1121974"/>
-            <wp:effectExtent l="0" t="0" r="0" b="2540"/>
-            <wp:docPr id="132145895" name="Picture 8" descr="A screenshot of a computer&#10;&#10;Description automatically generated"/>
+          <wp:inline distT="0" distB="0" distL="0" distR="0" wp14:anchorId="241F441B" wp14:editId="5A65E41A">
+            <wp:extent cx="4114800" cy="3120390"/>
+            <wp:effectExtent l="0" t="0" r="0" b="3810"/>
+            <wp:docPr id="783700802" name="Picture 11" descr="A screenshot of a computer&#10;&#10;Description automatically generated"/>
             <wp:cNvGraphicFramePr>
               <a:graphicFrameLocks xmlns:a="http://schemas.openxmlformats.org/drawingml/2006/main" noChangeAspect="1"/>
             </wp:cNvGraphicFramePr>
@@ -1535,11 +3542,11 @@
               <a:graphicData uri="http://schemas.openxmlformats.org/drawingml/2006/picture">
                 <pic:pic xmlns:pic="http://schemas.openxmlformats.org/drawingml/2006/picture">
                   <pic:nvPicPr>
-                    <pic:cNvPr id="132145895" name="Picture 8" descr="A screenshot of a computer&#10;&#10;Description automatically generated"/>
+                    <pic:cNvPr id="783700802" name="Picture 11" descr="A screenshot of a computer&#10;&#10;Description automatically generated"/>
                     <pic:cNvPicPr/>
                   </pic:nvPicPr>
                   <pic:blipFill>
-                    <a:blip r:embed="rId13">
+                    <a:blip r:embed="rId30" cstate="print">
                       <a:extLst>
                         <a:ext uri="{28A0092B-C50C-407E-A947-70E740481C1C}">
                           <a14:useLocalDpi xmlns:a14="http://schemas.microsoft.com/office/drawing/2010/main" val="0"/>
@@ -1553,7 +3560,7 @@
                   <pic:spPr>
                     <a:xfrm>
                       <a:off x="0" y="0"/>
-                      <a:ext cx="2743200" cy="1121974"/>
+                      <a:ext cx="4114800" cy="3120390"/>
                     </a:xfrm>
                     <a:prstGeom prst="rect">
                       <a:avLst/>
@@ -1569,143 +3576,6 @@
     <w:p>
       <w:pPr>
         <w:numPr>
-          <w:ilvl w:val="0"/>
-          <w:numId w:val="4"/>
-        </w:numPr>
-        <w:spacing w:line="276" w:lineRule="auto"/>
-        <w:rPr>
-          <w:rFonts w:ascii="Segoe UI" w:eastAsia="Times New Roman" w:hAnsi="Segoe UI" w:cs="Segoe UI"/>
-          <w:sz w:val="21"/>
-          <w:szCs w:val="21"/>
-        </w:rPr>
-      </w:pPr>
-      <w:r>
-        <w:rPr>
-          <w:rFonts w:ascii="Segoe UI" w:eastAsia="Times New Roman" w:hAnsi="Segoe UI" w:cs="Segoe UI"/>
-          <w:sz w:val="21"/>
-          <w:szCs w:val="21"/>
-        </w:rPr>
-        <w:t xml:space="preserve">Type a comma and then the </w:t>
-      </w:r>
-      <w:proofErr w:type="spellStart"/>
-      <w:r>
-        <w:rPr>
-          <w:rFonts w:ascii="Segoe UI" w:eastAsia="Times New Roman" w:hAnsi="Segoe UI" w:cs="Segoe UI"/>
-          <w:sz w:val="21"/>
-          <w:szCs w:val="21"/>
-        </w:rPr>
-        <w:t>iNaturalist</w:t>
-      </w:r>
-      <w:proofErr w:type="spellEnd"/>
-      <w:r>
-        <w:rPr>
-          <w:rFonts w:ascii="Segoe UI" w:eastAsia="Times New Roman" w:hAnsi="Segoe UI" w:cs="Segoe UI"/>
-          <w:sz w:val="21"/>
-          <w:szCs w:val="21"/>
-        </w:rPr>
-        <w:t xml:space="preserve"> project ID.</w:t>
-      </w:r>
-    </w:p>
-    <w:p>
-      <w:pPr>
-        <w:spacing w:line="276" w:lineRule="auto"/>
-        <w:jc w:val="center"/>
-        <w:rPr>
-          <w:rFonts w:ascii="Segoe UI" w:eastAsia="Times New Roman" w:hAnsi="Segoe UI" w:cs="Segoe UI"/>
-          <w:sz w:val="21"/>
-          <w:szCs w:val="21"/>
-        </w:rPr>
-      </w:pPr>
-      <w:r>
-        <w:rPr>
-          <w:rFonts w:ascii="Segoe UI" w:eastAsia="Times New Roman" w:hAnsi="Segoe UI" w:cs="Segoe UI"/>
-          <w:noProof/>
-          <w:sz w:val="21"/>
-          <w:szCs w:val="21"/>
-        </w:rPr>
-        <w:drawing>
-          <wp:inline distT="0" distB="0" distL="0" distR="0" wp14:anchorId="3E7CD3F1" wp14:editId="56AACD24">
-            <wp:extent cx="2743200" cy="1121974"/>
-            <wp:effectExtent l="0" t="0" r="0" b="2540"/>
-            <wp:docPr id="480144787" name="Picture 9" descr="A screenshot of a computer&#10;&#10;Description automatically generated"/>
-            <wp:cNvGraphicFramePr>
-              <a:graphicFrameLocks xmlns:a="http://schemas.openxmlformats.org/drawingml/2006/main" noChangeAspect="1"/>
-            </wp:cNvGraphicFramePr>
-            <a:graphic xmlns:a="http://schemas.openxmlformats.org/drawingml/2006/main">
-              <a:graphicData uri="http://schemas.openxmlformats.org/drawingml/2006/picture">
-                <pic:pic xmlns:pic="http://schemas.openxmlformats.org/drawingml/2006/picture">
-                  <pic:nvPicPr>
-                    <pic:cNvPr id="480144787" name="Picture 9" descr="A screenshot of a computer&#10;&#10;Description automatically generated"/>
-                    <pic:cNvPicPr/>
-                  </pic:nvPicPr>
-                  <pic:blipFill>
-                    <a:blip r:embed="rId14">
-                      <a:extLst>
-                        <a:ext uri="{28A0092B-C50C-407E-A947-70E740481C1C}">
-                          <a14:useLocalDpi xmlns:a14="http://schemas.microsoft.com/office/drawing/2010/main" val="0"/>
-                        </a:ext>
-                      </a:extLst>
-                    </a:blip>
-                    <a:stretch>
-                      <a:fillRect/>
-                    </a:stretch>
-                  </pic:blipFill>
-                  <pic:spPr>
-                    <a:xfrm>
-                      <a:off x="0" y="0"/>
-                      <a:ext cx="2743200" cy="1121974"/>
-                    </a:xfrm>
-                    <a:prstGeom prst="rect">
-                      <a:avLst/>
-                    </a:prstGeom>
-                  </pic:spPr>
-                </pic:pic>
-              </a:graphicData>
-            </a:graphic>
-          </wp:inline>
-        </w:drawing>
-      </w:r>
-    </w:p>
-    <w:p>
-      <w:pPr>
-        <w:spacing w:line="276" w:lineRule="auto"/>
-        <w:ind w:left="720"/>
-        <w:rPr>
-          <w:rFonts w:ascii="Segoe UI" w:eastAsia="Times New Roman" w:hAnsi="Segoe UI" w:cs="Segoe UI"/>
-          <w:sz w:val="21"/>
-          <w:szCs w:val="21"/>
-        </w:rPr>
-      </w:pPr>
-      <w:r>
-        <w:rPr>
-          <w:rFonts w:ascii="Segoe UI" w:eastAsia="Times New Roman" w:hAnsi="Segoe UI" w:cs="Segoe UI"/>
-          <w:sz w:val="21"/>
-          <w:szCs w:val="21"/>
-        </w:rPr>
-        <w:t xml:space="preserve">The </w:t>
-      </w:r>
-      <w:proofErr w:type="spellStart"/>
-      <w:r>
-        <w:rPr>
-          <w:rFonts w:ascii="Segoe UI" w:eastAsia="Times New Roman" w:hAnsi="Segoe UI" w:cs="Segoe UI"/>
-          <w:sz w:val="21"/>
-          <w:szCs w:val="21"/>
-        </w:rPr>
-        <w:t>iNaturalist</w:t>
-      </w:r>
-      <w:proofErr w:type="spellEnd"/>
-      <w:r>
-        <w:rPr>
-          <w:rFonts w:ascii="Segoe UI" w:eastAsia="Times New Roman" w:hAnsi="Segoe UI" w:cs="Segoe UI"/>
-          <w:sz w:val="21"/>
-          <w:szCs w:val="21"/>
-        </w:rPr>
-        <w:t xml:space="preserve"> project ID can be found by doing the following:</w:t>
-      </w:r>
-    </w:p>
-    <w:p>
-      <w:pPr>
-        <w:numPr>
           <w:ilvl w:val="1"/>
           <w:numId w:val="5"/>
         </w:numPr>
@@ -1722,108 +3592,6 @@
           <w:sz w:val="21"/>
           <w:szCs w:val="21"/>
         </w:rPr>
-        <w:t xml:space="preserve">In a browser, go to </w:t>
-      </w:r>
-      <w:hyperlink r:id="rId15" w:history="1">
-        <w:r>
-          <w:rPr>
-            <w:rStyle w:val="Hyperlink"/>
-            <w:rFonts w:ascii="Segoe UI" w:eastAsia="Times New Roman" w:hAnsi="Segoe UI" w:cs="Segoe UI"/>
-            <w:sz w:val="21"/>
-            <w:szCs w:val="21"/>
-          </w:rPr>
-          <w:t>https://www.inaturalist.org/observations/identify</w:t>
-        </w:r>
-      </w:hyperlink>
-      <w:r>
-        <w:rPr>
-          <w:rFonts w:ascii="Segoe UI" w:eastAsia="Times New Roman" w:hAnsi="Segoe UI" w:cs="Segoe UI"/>
-          <w:sz w:val="21"/>
-          <w:szCs w:val="21"/>
-        </w:rPr>
-        <w:t>.</w:t>
-      </w:r>
-    </w:p>
-    <w:p>
-      <w:pPr>
-        <w:spacing w:line="276" w:lineRule="auto"/>
-        <w:jc w:val="center"/>
-        <w:rPr>
-          <w:rFonts w:ascii="Segoe UI" w:eastAsia="Times New Roman" w:hAnsi="Segoe UI" w:cs="Segoe UI"/>
-          <w:sz w:val="21"/>
-          <w:szCs w:val="21"/>
-        </w:rPr>
-      </w:pPr>
-      <w:r>
-        <w:rPr>
-          <w:rFonts w:ascii="Segoe UI" w:eastAsia="Times New Roman" w:hAnsi="Segoe UI" w:cs="Segoe UI"/>
-          <w:noProof/>
-          <w:sz w:val="21"/>
-          <w:szCs w:val="21"/>
-        </w:rPr>
-        <w:drawing>
-          <wp:inline distT="0" distB="0" distL="0" distR="0" wp14:anchorId="241F441B" wp14:editId="1627773A">
-            <wp:extent cx="3918857" cy="2971800"/>
-            <wp:effectExtent l="0" t="0" r="5715" b="0"/>
-            <wp:docPr id="783700802" name="Picture 11" descr="A screenshot of a computer&#10;&#10;Description automatically generated"/>
-            <wp:cNvGraphicFramePr>
-              <a:graphicFrameLocks xmlns:a="http://schemas.openxmlformats.org/drawingml/2006/main" noChangeAspect="1"/>
-            </wp:cNvGraphicFramePr>
-            <a:graphic xmlns:a="http://schemas.openxmlformats.org/drawingml/2006/main">
-              <a:graphicData uri="http://schemas.openxmlformats.org/drawingml/2006/picture">
-                <pic:pic xmlns:pic="http://schemas.openxmlformats.org/drawingml/2006/picture">
-                  <pic:nvPicPr>
-                    <pic:cNvPr id="783700802" name="Picture 11" descr="A screenshot of a computer&#10;&#10;Description automatically generated"/>
-                    <pic:cNvPicPr/>
-                  </pic:nvPicPr>
-                  <pic:blipFill>
-                    <a:blip r:embed="rId16" cstate="print">
-                      <a:extLst>
-                        <a:ext uri="{28A0092B-C50C-407E-A947-70E740481C1C}">
-                          <a14:useLocalDpi xmlns:a14="http://schemas.microsoft.com/office/drawing/2010/main" val="0"/>
-                        </a:ext>
-                      </a:extLst>
-                    </a:blip>
-                    <a:stretch>
-                      <a:fillRect/>
-                    </a:stretch>
-                  </pic:blipFill>
-                  <pic:spPr>
-                    <a:xfrm>
-                      <a:off x="0" y="0"/>
-                      <a:ext cx="3918857" cy="2971800"/>
-                    </a:xfrm>
-                    <a:prstGeom prst="rect">
-                      <a:avLst/>
-                    </a:prstGeom>
-                  </pic:spPr>
-                </pic:pic>
-              </a:graphicData>
-            </a:graphic>
-          </wp:inline>
-        </w:drawing>
-      </w:r>
-    </w:p>
-    <w:p>
-      <w:pPr>
-        <w:numPr>
-          <w:ilvl w:val="1"/>
-          <w:numId w:val="5"/>
-        </w:numPr>
-        <w:spacing w:line="276" w:lineRule="auto"/>
-        <w:rPr>
-          <w:rFonts w:ascii="Segoe UI" w:eastAsia="Times New Roman" w:hAnsi="Segoe UI" w:cs="Segoe UI"/>
-          <w:sz w:val="21"/>
-          <w:szCs w:val="21"/>
-        </w:rPr>
-      </w:pPr>
-      <w:r>
-        <w:rPr>
-          <w:rFonts w:ascii="Segoe UI" w:eastAsia="Times New Roman" w:hAnsi="Segoe UI" w:cs="Segoe UI"/>
-          <w:sz w:val="21"/>
-          <w:szCs w:val="21"/>
-        </w:rPr>
-        <w:lastRenderedPageBreak/>
         <w:t>Click the "Filters" button.</w:t>
       </w:r>
     </w:p>
@@ -1860,7 +3628,7 @@
                     <pic:cNvPicPr/>
                   </pic:nvPicPr>
                   <pic:blipFill>
-                    <a:blip r:embed="rId17" cstate="print">
+                    <a:blip r:embed="rId31" cstate="print">
                       <a:extLst>
                         <a:ext uri="{28A0092B-C50C-407E-A947-70E740481C1C}">
                           <a14:useLocalDpi xmlns:a14="http://schemas.microsoft.com/office/drawing/2010/main" val="0"/>
@@ -1906,6 +3674,7 @@
           <w:sz w:val="21"/>
           <w:szCs w:val="21"/>
         </w:rPr>
+        <w:lastRenderedPageBreak/>
         <w:t>Click the "More Filters" button.</w:t>
       </w:r>
     </w:p>
@@ -1942,7 +3711,7 @@
                     <pic:cNvPicPr/>
                   </pic:nvPicPr>
                   <pic:blipFill>
-                    <a:blip r:embed="rId18" cstate="print">
+                    <a:blip r:embed="rId32" cstate="print">
                       <a:extLst>
                         <a:ext uri="{28A0092B-C50C-407E-A947-70E740481C1C}">
                           <a14:useLocalDpi xmlns:a14="http://schemas.microsoft.com/office/drawing/2010/main" val="0"/>
@@ -2038,7 +3807,6 @@
           <w:sz w:val="21"/>
           <w:szCs w:val="21"/>
         </w:rPr>
-        <w:lastRenderedPageBreak/>
         <w:drawing>
           <wp:inline distT="0" distB="0" distL="0" distR="0" wp14:anchorId="60A444AE" wp14:editId="02949CE7">
             <wp:extent cx="3429000" cy="3317631"/>
@@ -2055,7 +3823,7 @@
                     <pic:cNvPicPr/>
                   </pic:nvPicPr>
                   <pic:blipFill>
-                    <a:blip r:embed="rId19" cstate="print">
+                    <a:blip r:embed="rId33" cstate="print">
                       <a:extLst>
                         <a:ext uri="{28A0092B-C50C-407E-A947-70E740481C1C}">
                           <a14:useLocalDpi xmlns:a14="http://schemas.microsoft.com/office/drawing/2010/main" val="0"/>
@@ -2101,6 +3869,7 @@
           <w:sz w:val="21"/>
           <w:szCs w:val="21"/>
         </w:rPr>
+        <w:lastRenderedPageBreak/>
         <w:t>The project ID will appear as a string of about five numbers at the end of the browser's URL bar.</w:t>
       </w:r>
     </w:p>
@@ -2137,7 +3906,7 @@
                     <pic:cNvPicPr/>
                   </pic:nvPicPr>
                   <pic:blipFill rotWithShape="1">
-                    <a:blip r:embed="rId19" cstate="print">
+                    <a:blip r:embed="rId33" cstate="print">
                       <a:extLst>
                         <a:ext uri="{28A0092B-C50C-407E-A947-70E740481C1C}">
                           <a14:useLocalDpi xmlns:a14="http://schemas.microsoft.com/office/drawing/2010/main" val="0"/>
@@ -2277,7 +4046,7 @@
                     <pic:cNvPicPr/>
                   </pic:nvPicPr>
                   <pic:blipFill>
-                    <a:blip r:embed="rId6">
+                    <a:blip r:embed="rId20">
                       <a:extLst>
                         <a:ext uri="{28A0092B-C50C-407E-A947-70E740481C1C}">
                           <a14:useLocalDpi xmlns:a14="http://schemas.microsoft.com/office/drawing/2010/main" val="0"/>
@@ -2365,7 +4134,6 @@
           <w:sz w:val="21"/>
           <w:szCs w:val="21"/>
         </w:rPr>
-        <w:lastRenderedPageBreak/>
         <w:drawing>
           <wp:inline distT="0" distB="0" distL="0" distR="0" wp14:anchorId="49C50CC8" wp14:editId="3B2B7921">
             <wp:extent cx="3429000" cy="2265184"/>
@@ -2382,7 +4150,7 @@
                     <pic:cNvPicPr/>
                   </pic:nvPicPr>
                   <pic:blipFill>
-                    <a:blip r:embed="rId11">
+                    <a:blip r:embed="rId25">
                       <a:extLst>
                         <a:ext uri="{28A0092B-C50C-407E-A947-70E740481C1C}">
                           <a14:useLocalDpi xmlns:a14="http://schemas.microsoft.com/office/drawing/2010/main" val="0"/>
@@ -2439,6 +4207,14 @@
           <w:szCs w:val="21"/>
         </w:rPr>
       </w:pPr>
+      <w:r>
+        <w:rPr>
+          <w:rFonts w:ascii="Segoe UI" w:eastAsia="Times New Roman" w:hAnsi="Segoe UI" w:cs="Segoe UI"/>
+          <w:sz w:val="21"/>
+          <w:szCs w:val="21"/>
+        </w:rPr>
+        <w:br w:type="page"/>
+      </w:r>
     </w:p>
     <w:p>
       <w:pPr>
@@ -2458,6 +4234,7 @@
           <w:sz w:val="32"/>
           <w:szCs w:val="32"/>
         </w:rPr>
+        <w:lastRenderedPageBreak/>
         <w:t>Merging and Indexing Formatted Data</w:t>
       </w:r>
       <w:bookmarkEnd w:id="0"/>
@@ -2552,9 +4329,9 @@
           <w:szCs w:val="21"/>
         </w:rPr>
         <w:drawing>
-          <wp:inline distT="0" distB="0" distL="0" distR="0" wp14:anchorId="5F967DC1" wp14:editId="54DAF9B9">
-            <wp:extent cx="3039115" cy="3429000"/>
-            <wp:effectExtent l="0" t="0" r="8890" b="0"/>
+          <wp:inline distT="0" distB="0" distL="0" distR="0" wp14:anchorId="5F967DC1" wp14:editId="5797C7E3">
+            <wp:extent cx="3200400" cy="3610976"/>
+            <wp:effectExtent l="0" t="0" r="0" b="8890"/>
             <wp:docPr id="1542708473" name="Picture 19" descr="A screenshot of a computer&#10;&#10;Description automatically generated"/>
             <wp:cNvGraphicFramePr>
               <a:graphicFrameLocks xmlns:a="http://schemas.openxmlformats.org/drawingml/2006/main" noChangeAspect="1"/>
@@ -2567,7 +4344,7 @@
                     <pic:cNvPicPr/>
                   </pic:nvPicPr>
                   <pic:blipFill>
-                    <a:blip r:embed="rId20">
+                    <a:blip r:embed="rId34">
                       <a:extLst>
                         <a:ext uri="{28A0092B-C50C-407E-A947-70E740481C1C}">
                           <a14:useLocalDpi xmlns:a14="http://schemas.microsoft.com/office/drawing/2010/main" val="0"/>
@@ -2581,7 +4358,7 @@
                   <pic:spPr>
                     <a:xfrm>
                       <a:off x="0" y="0"/>
-                      <a:ext cx="3039115" cy="3429000"/>
+                      <a:ext cx="3200400" cy="3610976"/>
                     </a:xfrm>
                     <a:prstGeom prst="rect">
                       <a:avLst/>
@@ -2614,7 +4391,6 @@
           <w:sz w:val="21"/>
           <w:szCs w:val="21"/>
         </w:rPr>
-        <w:lastRenderedPageBreak/>
         <w:t>When prompted, type or paste the file path of the base file.</w:t>
       </w:r>
     </w:p>
@@ -2673,7 +4449,7 @@
                     <pic:cNvPicPr/>
                   </pic:nvPicPr>
                   <pic:blipFill rotWithShape="1">
-                    <a:blip r:embed="rId21" cstate="print">
+                    <a:blip r:embed="rId35" cstate="print">
                       <a:extLst>
                         <a:ext uri="{28A0092B-C50C-407E-A947-70E740481C1C}">
                           <a14:useLocalDpi xmlns:a14="http://schemas.microsoft.com/office/drawing/2010/main" val="0"/>
@@ -2727,6 +4503,7 @@
           <w:sz w:val="21"/>
           <w:szCs w:val="21"/>
         </w:rPr>
+        <w:lastRenderedPageBreak/>
         <w:t>When prompted, type or paste the file path of the file to append to the base file.</w:t>
       </w:r>
     </w:p>
@@ -2770,9 +4547,9 @@
           <w:szCs w:val="21"/>
         </w:rPr>
         <w:drawing>
-          <wp:inline distT="0" distB="0" distL="0" distR="0" wp14:anchorId="20B3EB2B" wp14:editId="2BDA434B">
-            <wp:extent cx="4571567" cy="1908313"/>
-            <wp:effectExtent l="0" t="0" r="635" b="0"/>
+          <wp:inline distT="0" distB="0" distL="0" distR="0" wp14:anchorId="20B3EB2B" wp14:editId="0198CCF4">
+            <wp:extent cx="4570730" cy="1625600"/>
+            <wp:effectExtent l="0" t="0" r="1270" b="0"/>
             <wp:docPr id="1008280094" name="Picture 21" descr="A screenshot of a computer&#10;&#10;Description automatically generated with medium confidence"/>
             <wp:cNvGraphicFramePr>
               <a:graphicFrameLocks xmlns:a="http://schemas.openxmlformats.org/drawingml/2006/main" noChangeAspect="1"/>
@@ -2785,20 +4562,20 @@
                     <pic:cNvPicPr/>
                   </pic:nvPicPr>
                   <pic:blipFill rotWithShape="1">
-                    <a:blip r:embed="rId22" cstate="print">
+                    <a:blip r:embed="rId36" cstate="print">
                       <a:extLst>
                         <a:ext uri="{28A0092B-C50C-407E-A947-70E740481C1C}">
                           <a14:useLocalDpi xmlns:a14="http://schemas.microsoft.com/office/drawing/2010/main" val="0"/>
                         </a:ext>
                       </a:extLst>
                     </a:blip>
-                    <a:srcRect b="25889"/>
+                    <a:srcRect b="36856"/>
                     <a:stretch/>
                   </pic:blipFill>
                   <pic:spPr bwMode="auto">
                     <a:xfrm>
                       <a:off x="0" y="0"/>
-                      <a:ext cx="4572000" cy="1908494"/>
+                      <a:ext cx="4572000" cy="1626052"/>
                     </a:xfrm>
                     <a:prstGeom prst="rect">
                       <a:avLst/>
@@ -2897,9 +4674,9 @@
           <w:szCs w:val="21"/>
         </w:rPr>
         <w:drawing>
-          <wp:inline distT="0" distB="0" distL="0" distR="0" wp14:anchorId="16FAF094" wp14:editId="2065FA7A">
-            <wp:extent cx="4568825" cy="2242268"/>
-            <wp:effectExtent l="0" t="0" r="3175" b="5715"/>
+          <wp:inline distT="0" distB="0" distL="0" distR="0" wp14:anchorId="16FAF094" wp14:editId="38850C9A">
+            <wp:extent cx="4568190" cy="1940560"/>
+            <wp:effectExtent l="0" t="0" r="3810" b="2540"/>
             <wp:docPr id="2022114371" name="Picture 22" descr="A screenshot of a computer program&#10;&#10;Description automatically generated with medium confidence"/>
             <wp:cNvGraphicFramePr>
               <a:graphicFrameLocks xmlns:a="http://schemas.openxmlformats.org/drawingml/2006/main" noChangeAspect="1"/>
@@ -2912,20 +4689,20 @@
                     <pic:cNvPicPr/>
                   </pic:nvPicPr>
                   <pic:blipFill rotWithShape="1">
-                    <a:blip r:embed="rId23" cstate="print">
+                    <a:blip r:embed="rId37" cstate="print">
                       <a:extLst>
                         <a:ext uri="{28A0092B-C50C-407E-A947-70E740481C1C}">
                           <a14:useLocalDpi xmlns:a14="http://schemas.microsoft.com/office/drawing/2010/main" val="0"/>
                         </a:ext>
                       </a:extLst>
                     </a:blip>
-                    <a:srcRect b="12869"/>
+                    <a:srcRect b="24583"/>
                     <a:stretch/>
                   </pic:blipFill>
                   <pic:spPr bwMode="auto">
                     <a:xfrm>
                       <a:off x="0" y="0"/>
-                      <a:ext cx="4572000" cy="2243826"/>
+                      <a:ext cx="4572000" cy="1942178"/>
                     </a:xfrm>
                     <a:prstGeom prst="rect">
                       <a:avLst/>
@@ -2966,7 +4743,6 @@
           <w:sz w:val="21"/>
           <w:szCs w:val="21"/>
         </w:rPr>
-        <w:lastRenderedPageBreak/>
         <w:t>Wait while the program merges the data (this may take a minute, depending on the size of the input files).</w:t>
       </w:r>
     </w:p>
@@ -3004,7 +4780,7 @@
                     <pic:cNvPicPr/>
                   </pic:nvPicPr>
                   <pic:blipFill>
-                    <a:blip r:embed="rId24" cstate="print">
+                    <a:blip r:embed="rId38" cstate="print">
                       <a:extLst>
                         <a:ext uri="{28A0092B-C50C-407E-A947-70E740481C1C}">
                           <a14:useLocalDpi xmlns:a14="http://schemas.microsoft.com/office/drawing/2010/main" val="0"/>
@@ -3051,6 +4827,7 @@
           <w:sz w:val="21"/>
           <w:szCs w:val="21"/>
         </w:rPr>
+        <w:lastRenderedPageBreak/>
         <w:t>The resulting merged data will appear in the specified output file path.</w:t>
       </w:r>
     </w:p>
@@ -3088,7 +4865,7 @@
                     <pic:cNvPicPr/>
                   </pic:nvPicPr>
                   <pic:blipFill>
-                    <a:blip r:embed="rId25" cstate="print">
+                    <a:blip r:embed="rId39" cstate="print">
                       <a:extLst>
                         <a:ext uri="{28A0092B-C50C-407E-A947-70E740481C1C}">
                           <a14:useLocalDpi xmlns:a14="http://schemas.microsoft.com/office/drawing/2010/main" val="0"/>
@@ -3259,7 +5036,6 @@
           <w:sz w:val="21"/>
           <w:szCs w:val="21"/>
         </w:rPr>
-        <w:lastRenderedPageBreak/>
         <w:t xml:space="preserve">Alias, Date, Sample ID, and Specimen ID: </w:t>
       </w:r>
       <w:r>
@@ -3517,6 +5293,7 @@
           <w:sz w:val="21"/>
           <w:szCs w:val="21"/>
         </w:rPr>
+        <w:lastRenderedPageBreak/>
         <w:t>in ascending order, with blank values being put at the end. If all "Observation No." fields are blank in the merged data, the indexing will start at YY00000. Otherwise, the indexing will start at the previous largest "Observation No." plus one.</w:t>
       </w:r>
     </w:p>
@@ -3685,9 +5462,9 @@
           <w:szCs w:val="21"/>
         </w:rPr>
         <w:drawing>
-          <wp:inline distT="0" distB="0" distL="0" distR="0" wp14:anchorId="760FC8D9" wp14:editId="319B2B46">
-            <wp:extent cx="4572000" cy="1118440"/>
-            <wp:effectExtent l="0" t="0" r="0" b="5715"/>
+          <wp:inline distT="0" distB="0" distL="0" distR="0" wp14:anchorId="760FC8D9" wp14:editId="023ECAA0">
+            <wp:extent cx="3657600" cy="894752"/>
+            <wp:effectExtent l="0" t="0" r="0" b="635"/>
             <wp:docPr id="1229913909" name="Picture 28" descr="A screenshot of a computer&#10;&#10;Description automatically generated"/>
             <wp:cNvGraphicFramePr>
               <a:graphicFrameLocks xmlns:a="http://schemas.openxmlformats.org/drawingml/2006/main" noChangeAspect="1"/>
@@ -3700,7 +5477,7 @@
                     <pic:cNvPicPr/>
                   </pic:nvPicPr>
                   <pic:blipFill>
-                    <a:blip r:embed="rId26">
+                    <a:blip r:embed="rId40">
                       <a:extLst>
                         <a:ext uri="{28A0092B-C50C-407E-A947-70E740481C1C}">
                           <a14:useLocalDpi xmlns:a14="http://schemas.microsoft.com/office/drawing/2010/main" val="0"/>
@@ -3714,7 +5491,7 @@
                   <pic:spPr>
                     <a:xfrm>
                       <a:off x="0" y="0"/>
-                      <a:ext cx="4572000" cy="1118440"/>
+                      <a:ext cx="3657600" cy="894752"/>
                     </a:xfrm>
                     <a:prstGeom prst="rect">
                       <a:avLst/>
@@ -3766,10 +5543,9 @@
           <w:sz w:val="21"/>
           <w:szCs w:val="21"/>
         </w:rPr>
-        <w:lastRenderedPageBreak/>
         <w:drawing>
-          <wp:inline distT="0" distB="0" distL="0" distR="0" wp14:anchorId="7FAC99CD" wp14:editId="58452A80">
-            <wp:extent cx="4114800" cy="994637"/>
+          <wp:inline distT="0" distB="0" distL="0" distR="0" wp14:anchorId="7FAC99CD" wp14:editId="3C6B45F1">
+            <wp:extent cx="3657600" cy="884122"/>
             <wp:effectExtent l="0" t="0" r="0" b="0"/>
             <wp:docPr id="1232888867" name="Picture 29" descr="A screenshot of a computer&#10;&#10;Description automatically generated"/>
             <wp:cNvGraphicFramePr>
@@ -3783,7 +5559,7 @@
                     <pic:cNvPicPr/>
                   </pic:nvPicPr>
                   <pic:blipFill>
-                    <a:blip r:embed="rId27">
+                    <a:blip r:embed="rId41">
                       <a:extLst>
                         <a:ext uri="{28A0092B-C50C-407E-A947-70E740481C1C}">
                           <a14:useLocalDpi xmlns:a14="http://schemas.microsoft.com/office/drawing/2010/main" val="0"/>
@@ -3797,7 +5573,7 @@
                   <pic:spPr>
                     <a:xfrm>
                       <a:off x="0" y="0"/>
-                      <a:ext cx="4114800" cy="994637"/>
+                      <a:ext cx="3657600" cy="884122"/>
                     </a:xfrm>
                     <a:prstGeom prst="rect">
                       <a:avLst/>
@@ -3882,9 +5658,9 @@
           <w:szCs w:val="21"/>
         </w:rPr>
         <w:drawing>
-          <wp:inline distT="0" distB="0" distL="0" distR="0" wp14:anchorId="66D8DC17" wp14:editId="36929266">
-            <wp:extent cx="3429000" cy="2754537"/>
-            <wp:effectExtent l="0" t="0" r="0" b="8255"/>
+          <wp:inline distT="0" distB="0" distL="0" distR="0" wp14:anchorId="66D8DC17" wp14:editId="0851D635">
+            <wp:extent cx="3427730" cy="2296160"/>
+            <wp:effectExtent l="0" t="0" r="1270" b="8890"/>
             <wp:docPr id="626089065" name="Picture 25" descr="A screenshot of a computer&#10;&#10;Description automatically generated"/>
             <wp:cNvGraphicFramePr>
               <a:graphicFrameLocks xmlns:a="http://schemas.openxmlformats.org/drawingml/2006/main" noChangeAspect="1"/>
@@ -3896,26 +5672,33 @@
                     <pic:cNvPr id="626089065" name="Picture 25" descr="A screenshot of a computer&#10;&#10;Description automatically generated"/>
                     <pic:cNvPicPr/>
                   </pic:nvPicPr>
-                  <pic:blipFill>
-                    <a:blip r:embed="rId28">
+                  <pic:blipFill rotWithShape="1">
+                    <a:blip r:embed="rId42">
                       <a:extLst>
                         <a:ext uri="{28A0092B-C50C-407E-A947-70E740481C1C}">
                           <a14:useLocalDpi xmlns:a14="http://schemas.microsoft.com/office/drawing/2010/main" val="0"/>
                         </a:ext>
                       </a:extLst>
                     </a:blip>
-                    <a:stretch>
-                      <a:fillRect/>
-                    </a:stretch>
+                    <a:srcRect t="-1" b="16611"/>
+                    <a:stretch/>
                   </pic:blipFill>
-                  <pic:spPr>
+                  <pic:spPr bwMode="auto">
                     <a:xfrm>
                       <a:off x="0" y="0"/>
-                      <a:ext cx="3429000" cy="2754537"/>
+                      <a:ext cx="3428325" cy="2296559"/>
                     </a:xfrm>
                     <a:prstGeom prst="rect">
                       <a:avLst/>
                     </a:prstGeom>
+                    <a:ln>
+                      <a:noFill/>
+                    </a:ln>
+                    <a:extLst>
+                      <a:ext uri="{53640926-AAD7-44D8-BBD7-CCE9431645EC}">
+                        <a14:shadowObscured xmlns:a14="http://schemas.microsoft.com/office/drawing/2010/main"/>
+                      </a:ext>
+                    </a:extLst>
                   </pic:spPr>
                 </pic:pic>
               </a:graphicData>
@@ -3943,6 +5726,7 @@
           <w:sz w:val="21"/>
           <w:szCs w:val="21"/>
         </w:rPr>
+        <w:lastRenderedPageBreak/>
         <w:t>Click the terminal window in which Merge_Process.bat is running.</w:t>
       </w:r>
     </w:p>
@@ -4033,7 +5817,7 @@
                     <pic:cNvPicPr/>
                   </pic:nvPicPr>
                   <pic:blipFill rotWithShape="1">
-                    <a:blip r:embed="rId22" cstate="print">
+                    <a:blip r:embed="rId36" cstate="print">
                       <a:extLst>
                         <a:ext uri="{28A0092B-C50C-407E-A947-70E740481C1C}">
                           <a14:useLocalDpi xmlns:a14="http://schemas.microsoft.com/office/drawing/2010/main" val="0"/>
@@ -4190,7 +5974,7 @@
                     <pic:cNvPicPr/>
                   </pic:nvPicPr>
                   <pic:blipFill>
-                    <a:blip r:embed="rId26">
+                    <a:blip r:embed="rId40">
                       <a:extLst>
                         <a:ext uri="{28A0092B-C50C-407E-A947-70E740481C1C}">
                           <a14:useLocalDpi xmlns:a14="http://schemas.microsoft.com/office/drawing/2010/main" val="0"/>
@@ -4236,7 +6020,6 @@
           <w:sz w:val="21"/>
           <w:szCs w:val="21"/>
         </w:rPr>
-        <w:lastRenderedPageBreak/>
         <w:t>Click on the blank space in the file path bar near the top of the window. This should change the file path's display to text, which should be selected.</w:t>
       </w:r>
     </w:p>
@@ -4273,7 +6056,7 @@
                     <pic:cNvPicPr/>
                   </pic:nvPicPr>
                   <pic:blipFill>
-                    <a:blip r:embed="rId29">
+                    <a:blip r:embed="rId43">
                       <a:extLst>
                         <a:ext uri="{28A0092B-C50C-407E-A947-70E740481C1C}">
                           <a14:useLocalDpi xmlns:a14="http://schemas.microsoft.com/office/drawing/2010/main" val="0"/>
@@ -4472,9 +6255,9 @@
           <w:szCs w:val="21"/>
         </w:rPr>
         <w:drawing>
-          <wp:inline distT="0" distB="0" distL="0" distR="0" wp14:anchorId="3EDC4F2E" wp14:editId="0FADD953">
-            <wp:extent cx="5941660" cy="2584174"/>
-            <wp:effectExtent l="0" t="0" r="2540" b="6985"/>
+          <wp:inline distT="0" distB="0" distL="0" distR="0" wp14:anchorId="3EDC4F2E" wp14:editId="2547458A">
+            <wp:extent cx="4572000" cy="1988476"/>
+            <wp:effectExtent l="0" t="0" r="0" b="0"/>
             <wp:docPr id="1032112319" name="Picture 31" descr="A screenshot of a computer program&#10;&#10;Description automatically generated"/>
             <wp:cNvGraphicFramePr>
               <a:graphicFrameLocks xmlns:a="http://schemas.openxmlformats.org/drawingml/2006/main" noChangeAspect="1"/>
@@ -4487,7 +6270,7 @@
                     <pic:cNvPicPr/>
                   </pic:nvPicPr>
                   <pic:blipFill rotWithShape="1">
-                    <a:blip r:embed="rId30">
+                    <a:blip r:embed="rId44" cstate="print">
                       <a:extLst>
                         <a:ext uri="{28A0092B-C50C-407E-A947-70E740481C1C}">
                           <a14:useLocalDpi xmlns:a14="http://schemas.microsoft.com/office/drawing/2010/main" val="0"/>
@@ -4500,7 +6283,7 @@
                   <pic:spPr bwMode="auto">
                     <a:xfrm>
                       <a:off x="0" y="0"/>
-                      <a:ext cx="5943600" cy="2585018"/>
+                      <a:ext cx="4572000" cy="1988476"/>
                     </a:xfrm>
                     <a:prstGeom prst="rect">
                       <a:avLst/>
@@ -4540,6 +6323,7 @@
           <w:sz w:val="21"/>
           <w:szCs w:val="21"/>
         </w:rPr>
+        <w:lastRenderedPageBreak/>
         <w:t>Type slash and the target file's name and extension.</w:t>
       </w:r>
     </w:p>
@@ -4561,8 +6345,8 @@
           <w:szCs w:val="21"/>
         </w:rPr>
         <w:drawing>
-          <wp:inline distT="0" distB="0" distL="0" distR="0" wp14:anchorId="16BFF9EB" wp14:editId="505BB828">
-            <wp:extent cx="5942330" cy="2464904"/>
+          <wp:inline distT="0" distB="0" distL="0" distR="0" wp14:anchorId="16BFF9EB" wp14:editId="103CF40D">
+            <wp:extent cx="4570730" cy="1524000"/>
             <wp:effectExtent l="0" t="0" r="1270" b="0"/>
             <wp:docPr id="764583054" name="Picture 32" descr="A screenshot of a computer program&#10;&#10;Description automatically generated"/>
             <wp:cNvGraphicFramePr>
@@ -4576,20 +6360,20 @@
                     <pic:cNvPicPr/>
                   </pic:nvPicPr>
                   <pic:blipFill rotWithShape="1">
-                    <a:blip r:embed="rId31">
+                    <a:blip r:embed="rId45" cstate="print">
                       <a:extLst>
                         <a:ext uri="{28A0092B-C50C-407E-A947-70E740481C1C}">
                           <a14:useLocalDpi xmlns:a14="http://schemas.microsoft.com/office/drawing/2010/main" val="0"/>
                         </a:ext>
                       </a:extLst>
                     </a:blip>
-                    <a:srcRect t="1" b="26354"/>
+                    <a:srcRect t="1" b="40802"/>
                     <a:stretch/>
                   </pic:blipFill>
                   <pic:spPr bwMode="auto">
                     <a:xfrm>
                       <a:off x="0" y="0"/>
-                      <a:ext cx="5943600" cy="2465431"/>
+                      <a:ext cx="4571096" cy="1524122"/>
                     </a:xfrm>
                     <a:prstGeom prst="rect">
                       <a:avLst/>
@@ -4679,7 +6463,6 @@
           <w:sz w:val="21"/>
           <w:szCs w:val="21"/>
         </w:rPr>
-        <w:lastRenderedPageBreak/>
         <w:t>Resolving Non-matching Header Errors (format_header.txt)</w:t>
       </w:r>
       <w:r>
@@ -4780,8 +6563,8 @@
           <w:szCs w:val="21"/>
         </w:rPr>
         <w:drawing>
-          <wp:inline distT="0" distB="0" distL="0" distR="0" wp14:anchorId="2B36E022" wp14:editId="26504B23">
-            <wp:extent cx="4998642" cy="4114800"/>
+          <wp:inline distT="0" distB="0" distL="0" distR="0" wp14:anchorId="2B36E022" wp14:editId="381CEDCB">
+            <wp:extent cx="4572000" cy="3606019"/>
             <wp:effectExtent l="0" t="0" r="0" b="0"/>
             <wp:docPr id="1372199900" name="Picture 33" descr="A screenshot of a computer&#10;&#10;Description automatically generated"/>
             <wp:cNvGraphicFramePr>
@@ -4794,26 +6577,33 @@
                     <pic:cNvPr id="1372199900" name="Picture 33" descr="A screenshot of a computer&#10;&#10;Description automatically generated"/>
                     <pic:cNvPicPr/>
                   </pic:nvPicPr>
-                  <pic:blipFill>
-                    <a:blip r:embed="rId32" cstate="print">
+                  <pic:blipFill rotWithShape="1">
+                    <a:blip r:embed="rId46" cstate="print">
                       <a:extLst>
                         <a:ext uri="{28A0092B-C50C-407E-A947-70E740481C1C}">
                           <a14:useLocalDpi xmlns:a14="http://schemas.microsoft.com/office/drawing/2010/main" val="0"/>
                         </a:ext>
                       </a:extLst>
                     </a:blip>
-                    <a:stretch>
-                      <a:fillRect/>
-                    </a:stretch>
+                    <a:srcRect b="4187"/>
+                    <a:stretch/>
                   </pic:blipFill>
-                  <pic:spPr>
+                  <pic:spPr bwMode="auto">
                     <a:xfrm>
                       <a:off x="0" y="0"/>
-                      <a:ext cx="4998642" cy="4114800"/>
+                      <a:ext cx="4572000" cy="3606019"/>
                     </a:xfrm>
                     <a:prstGeom prst="rect">
                       <a:avLst/>
                     </a:prstGeom>
+                    <a:ln>
+                      <a:noFill/>
+                    </a:ln>
+                    <a:extLst>
+                      <a:ext uri="{53640926-AAD7-44D8-BBD7-CCE9431645EC}">
+                        <a14:shadowObscured xmlns:a14="http://schemas.microsoft.com/office/drawing/2010/main"/>
+                      </a:ext>
+                    </a:extLst>
                   </pic:spPr>
                 </pic:pic>
               </a:graphicData>
@@ -4841,6 +6631,7 @@
           <w:sz w:val="21"/>
           <w:szCs w:val="21"/>
         </w:rPr>
+        <w:lastRenderedPageBreak/>
         <w:t xml:space="preserve">If the headers have the same number of columns and the columns roughly correspond but they do not match in spelling, capitalization, or spacing, </w:t>
       </w:r>
     </w:p>
@@ -4945,7 +6736,6 @@
           <w:sz w:val="21"/>
           <w:szCs w:val="21"/>
         </w:rPr>
-        <w:lastRenderedPageBreak/>
         <w:t xml:space="preserve">If the number of columns </w:t>
       </w:r>
       <w:r>
@@ -5154,9 +6944,9 @@
           <w:szCs w:val="21"/>
         </w:rPr>
         <w:drawing>
-          <wp:inline distT="0" distB="0" distL="0" distR="0" wp14:anchorId="65D4E1AC" wp14:editId="4885A8DF">
-            <wp:extent cx="5029200" cy="4431672"/>
-            <wp:effectExtent l="0" t="0" r="0" b="6985"/>
+          <wp:inline distT="0" distB="0" distL="0" distR="0" wp14:anchorId="65D4E1AC" wp14:editId="1182CCB8">
+            <wp:extent cx="3657136" cy="3037840"/>
+            <wp:effectExtent l="0" t="0" r="635" b="0"/>
             <wp:docPr id="1667268489" name="Picture 1" descr="A screenshot of a computer program&#10;&#10;Description automatically generated"/>
             <wp:cNvGraphicFramePr>
               <a:graphicFrameLocks xmlns:a="http://schemas.openxmlformats.org/drawingml/2006/main" noChangeAspect="1"/>
@@ -5168,26 +6958,33 @@
                     <pic:cNvPr id="1667268489" name="Picture 1" descr="A screenshot of a computer program&#10;&#10;Description automatically generated"/>
                     <pic:cNvPicPr/>
                   </pic:nvPicPr>
-                  <pic:blipFill>
-                    <a:blip r:embed="rId33">
+                  <pic:blipFill rotWithShape="1">
+                    <a:blip r:embed="rId47">
                       <a:extLst>
                         <a:ext uri="{28A0092B-C50C-407E-A947-70E740481C1C}">
                           <a14:useLocalDpi xmlns:a14="http://schemas.microsoft.com/office/drawing/2010/main" val="0"/>
                         </a:ext>
                       </a:extLst>
                     </a:blip>
-                    <a:stretch>
-                      <a:fillRect/>
-                    </a:stretch>
+                    <a:srcRect b="5734"/>
+                    <a:stretch/>
                   </pic:blipFill>
-                  <pic:spPr>
+                  <pic:spPr bwMode="auto">
                     <a:xfrm>
                       <a:off x="0" y="0"/>
-                      <a:ext cx="5029200" cy="4431672"/>
+                      <a:ext cx="3657600" cy="3038226"/>
                     </a:xfrm>
                     <a:prstGeom prst="rect">
                       <a:avLst/>
                     </a:prstGeom>
+                    <a:ln>
+                      <a:noFill/>
+                    </a:ln>
+                    <a:extLst>
+                      <a:ext uri="{53640926-AAD7-44D8-BBD7-CCE9431645EC}">
+                        <a14:shadowObscured xmlns:a14="http://schemas.microsoft.com/office/drawing/2010/main"/>
+                      </a:ext>
+                    </a:extLst>
                   </pic:spPr>
                 </pic:pic>
               </a:graphicData>
@@ -5280,7 +7077,7 @@
                     <pic:cNvPicPr/>
                   </pic:nvPicPr>
                   <pic:blipFill rotWithShape="1">
-                    <a:blip r:embed="rId34">
+                    <a:blip r:embed="rId48">
                       <a:extLst>
                         <a:ext uri="{28A0092B-C50C-407E-A947-70E740481C1C}">
                           <a14:useLocalDpi xmlns:a14="http://schemas.microsoft.com/office/drawing/2010/main" val="0"/>
@@ -5393,7 +7190,7 @@
                     <pic:cNvPicPr/>
                   </pic:nvPicPr>
                   <pic:blipFill rotWithShape="1">
-                    <a:blip r:embed="rId35">
+                    <a:blip r:embed="rId49">
                       <a:extLst>
                         <a:ext uri="{28A0092B-C50C-407E-A947-70E740481C1C}">
                           <a14:useLocalDpi xmlns:a14="http://schemas.microsoft.com/office/drawing/2010/main" val="0"/>
@@ -5483,7 +7280,7 @@
                     <pic:cNvPicPr/>
                   </pic:nvPicPr>
                   <pic:blipFill>
-                    <a:blip r:embed="rId36">
+                    <a:blip r:embed="rId50">
                       <a:extLst>
                         <a:ext uri="{28A0092B-C50C-407E-A947-70E740481C1C}">
                           <a14:useLocalDpi xmlns:a14="http://schemas.microsoft.com/office/drawing/2010/main" val="0"/>
@@ -5576,7 +7373,7 @@
                     <pic:cNvPicPr/>
                   </pic:nvPicPr>
                   <pic:blipFill>
-                    <a:blip r:embed="rId37">
+                    <a:blip r:embed="rId51">
                       <a:extLst>
                         <a:ext uri="{28A0092B-C50C-407E-A947-70E740481C1C}">
                           <a14:useLocalDpi xmlns:a14="http://schemas.microsoft.com/office/drawing/2010/main" val="0"/>
@@ -6076,6 +7873,7 @@
     </w:p>
     <w:p>
       <w:pPr>
+        <w:spacing w:line="276" w:lineRule="auto"/>
         <w:rPr>
           <w:rFonts w:ascii="Segoe UI" w:eastAsia="Times New Roman" w:hAnsi="Segoe UI" w:cs="Segoe UI"/>
           <w:sz w:val="21"/>
@@ -6093,15 +7891,17 @@
     </w:p>
     <w:p>
       <w:pPr>
-        <w:rPr>
-          <w:rFonts w:ascii="Segoe UI" w:eastAsia="Times New Roman" w:hAnsi="Segoe UI" w:cs="Segoe UI"/>
-          <w:sz w:val="21"/>
-          <w:szCs w:val="21"/>
-        </w:rPr>
-      </w:pPr>
-    </w:p>
-    <w:p>
-      <w:pPr>
+        <w:spacing w:line="276" w:lineRule="auto"/>
+        <w:rPr>
+          <w:rFonts w:ascii="Segoe UI" w:eastAsia="Times New Roman" w:hAnsi="Segoe UI" w:cs="Segoe UI"/>
+          <w:sz w:val="21"/>
+          <w:szCs w:val="21"/>
+        </w:rPr>
+      </w:pPr>
+    </w:p>
+    <w:p>
+      <w:pPr>
+        <w:spacing w:line="276" w:lineRule="auto"/>
         <w:rPr>
           <w:rFonts w:ascii="Segoe UI" w:eastAsia="Times New Roman" w:hAnsi="Segoe UI" w:cs="Segoe UI"/>
           <w:sz w:val="21"/>
@@ -6119,6 +7919,7 @@
     </w:p>
     <w:p>
       <w:pPr>
+        <w:spacing w:line="276" w:lineRule="auto"/>
         <w:rPr>
           <w:rFonts w:ascii="Segoe UI" w:eastAsia="Times New Roman" w:hAnsi="Segoe UI" w:cs="Segoe UI"/>
           <w:sz w:val="21"/>
@@ -6136,6 +7937,7 @@
     </w:p>
     <w:p>
       <w:pPr>
+        <w:spacing w:line="276" w:lineRule="auto"/>
         <w:rPr>
           <w:rFonts w:ascii="Segoe UI" w:eastAsia="Times New Roman" w:hAnsi="Segoe UI" w:cs="Segoe UI"/>
           <w:sz w:val="21"/>
@@ -6153,6 +7955,7 @@
     </w:p>
     <w:p>
       <w:pPr>
+        <w:spacing w:line="276" w:lineRule="auto"/>
         <w:rPr>
           <w:rFonts w:ascii="Segoe UI" w:eastAsia="Times New Roman" w:hAnsi="Segoe UI" w:cs="Segoe UI"/>
           <w:sz w:val="21"/>
@@ -6170,15 +7973,17 @@
     </w:p>
     <w:p>
       <w:pPr>
-        <w:rPr>
-          <w:rFonts w:ascii="Segoe UI" w:eastAsia="Times New Roman" w:hAnsi="Segoe UI" w:cs="Segoe UI"/>
-          <w:sz w:val="21"/>
-          <w:szCs w:val="21"/>
-        </w:rPr>
-      </w:pPr>
-    </w:p>
-    <w:p>
-      <w:pPr>
+        <w:spacing w:line="276" w:lineRule="auto"/>
+        <w:rPr>
+          <w:rFonts w:ascii="Segoe UI" w:eastAsia="Times New Roman" w:hAnsi="Segoe UI" w:cs="Segoe UI"/>
+          <w:sz w:val="21"/>
+          <w:szCs w:val="21"/>
+        </w:rPr>
+      </w:pPr>
+    </w:p>
+    <w:p>
+      <w:pPr>
+        <w:spacing w:line="276" w:lineRule="auto"/>
         <w:rPr>
           <w:rFonts w:ascii="Segoe UI" w:eastAsia="Times New Roman" w:hAnsi="Segoe UI" w:cs="Segoe UI"/>
           <w:sz w:val="21"/>
@@ -6196,6 +8001,7 @@
     </w:p>
     <w:p>
       <w:pPr>
+        <w:spacing w:line="276" w:lineRule="auto"/>
         <w:rPr>
           <w:rFonts w:ascii="Segoe UI" w:eastAsia="Times New Roman" w:hAnsi="Segoe UI" w:cs="Segoe UI"/>
           <w:sz w:val="21"/>
@@ -6213,6 +8019,7 @@
     </w:p>
     <w:p>
       <w:pPr>
+        <w:spacing w:line="276" w:lineRule="auto"/>
         <w:rPr>
           <w:rFonts w:ascii="Segoe UI" w:eastAsia="Times New Roman" w:hAnsi="Segoe UI" w:cs="Segoe UI"/>
           <w:sz w:val="21"/>
@@ -6230,6 +8037,7 @@
     </w:p>
     <w:p>
       <w:pPr>
+        <w:spacing w:line="276" w:lineRule="auto"/>
         <w:rPr>
           <w:rFonts w:ascii="Segoe UI" w:eastAsia="Times New Roman" w:hAnsi="Segoe UI" w:cs="Segoe UI"/>
           <w:sz w:val="21"/>
@@ -6247,6 +8055,7 @@
     </w:p>
     <w:p>
       <w:pPr>
+        <w:spacing w:line="276" w:lineRule="auto"/>
         <w:rPr>
           <w:rFonts w:ascii="Segoe UI" w:eastAsia="Times New Roman" w:hAnsi="Segoe UI" w:cs="Segoe UI"/>
           <w:sz w:val="21"/>
@@ -6264,15 +8073,17 @@
     </w:p>
     <w:p>
       <w:pPr>
-        <w:rPr>
-          <w:rFonts w:ascii="Segoe UI" w:eastAsia="Times New Roman" w:hAnsi="Segoe UI" w:cs="Segoe UI"/>
-          <w:sz w:val="21"/>
-          <w:szCs w:val="21"/>
-        </w:rPr>
-      </w:pPr>
-    </w:p>
-    <w:p>
-      <w:pPr>
+        <w:spacing w:line="276" w:lineRule="auto"/>
+        <w:rPr>
+          <w:rFonts w:ascii="Segoe UI" w:eastAsia="Times New Roman" w:hAnsi="Segoe UI" w:cs="Segoe UI"/>
+          <w:sz w:val="21"/>
+          <w:szCs w:val="21"/>
+        </w:rPr>
+      </w:pPr>
+    </w:p>
+    <w:p>
+      <w:pPr>
+        <w:spacing w:line="276" w:lineRule="auto"/>
         <w:rPr>
           <w:rFonts w:ascii="Segoe UI" w:eastAsia="Times New Roman" w:hAnsi="Segoe UI" w:cs="Segoe UI"/>
           <w:sz w:val="21"/>
@@ -6952,6 +8763,123 @@
     </w:lvl>
   </w:abstractNum>
   <w:abstractNum w:abstractNumId="5" w15:restartNumberingAfterBreak="0">
+    <w:nsid w:val="4101042A"/>
+    <w:multiLevelType w:val="multilevel"/>
+    <w:tmpl w:val="DC3EC8E2"/>
+    <w:lvl w:ilvl="0">
+      <w:start w:val="1"/>
+      <w:numFmt w:val="decimal"/>
+      <w:lvlText w:val="%1."/>
+      <w:lvlJc w:val="left"/>
+      <w:pPr>
+        <w:tabs>
+          <w:tab w:val="num" w:pos="720"/>
+        </w:tabs>
+        <w:ind w:left="720" w:hanging="360"/>
+      </w:pPr>
+    </w:lvl>
+    <w:lvl w:ilvl="1">
+      <w:start w:val="1"/>
+      <w:numFmt w:val="bullet"/>
+      <w:lvlText w:val="o"/>
+      <w:lvlJc w:val="left"/>
+      <w:pPr>
+        <w:tabs>
+          <w:tab w:val="num" w:pos="1440"/>
+        </w:tabs>
+        <w:ind w:left="1440" w:hanging="360"/>
+      </w:pPr>
+      <w:rPr>
+        <w:rFonts w:ascii="Courier New" w:hAnsi="Courier New" w:hint="default"/>
+        <w:sz w:val="20"/>
+      </w:rPr>
+    </w:lvl>
+    <w:lvl w:ilvl="2" w:tentative="1">
+      <w:start w:val="1"/>
+      <w:numFmt w:val="decimal"/>
+      <w:lvlText w:val="%3."/>
+      <w:lvlJc w:val="left"/>
+      <w:pPr>
+        <w:tabs>
+          <w:tab w:val="num" w:pos="2160"/>
+        </w:tabs>
+        <w:ind w:left="2160" w:hanging="360"/>
+      </w:pPr>
+    </w:lvl>
+    <w:lvl w:ilvl="3" w:tentative="1">
+      <w:start w:val="1"/>
+      <w:numFmt w:val="decimal"/>
+      <w:lvlText w:val="%4."/>
+      <w:lvlJc w:val="left"/>
+      <w:pPr>
+        <w:tabs>
+          <w:tab w:val="num" w:pos="2880"/>
+        </w:tabs>
+        <w:ind w:left="2880" w:hanging="360"/>
+      </w:pPr>
+    </w:lvl>
+    <w:lvl w:ilvl="4" w:tentative="1">
+      <w:start w:val="1"/>
+      <w:numFmt w:val="decimal"/>
+      <w:lvlText w:val="%5."/>
+      <w:lvlJc w:val="left"/>
+      <w:pPr>
+        <w:tabs>
+          <w:tab w:val="num" w:pos="3600"/>
+        </w:tabs>
+        <w:ind w:left="3600" w:hanging="360"/>
+      </w:pPr>
+    </w:lvl>
+    <w:lvl w:ilvl="5" w:tentative="1">
+      <w:start w:val="1"/>
+      <w:numFmt w:val="decimal"/>
+      <w:lvlText w:val="%6."/>
+      <w:lvlJc w:val="left"/>
+      <w:pPr>
+        <w:tabs>
+          <w:tab w:val="num" w:pos="4320"/>
+        </w:tabs>
+        <w:ind w:left="4320" w:hanging="360"/>
+      </w:pPr>
+    </w:lvl>
+    <w:lvl w:ilvl="6" w:tentative="1">
+      <w:start w:val="1"/>
+      <w:numFmt w:val="decimal"/>
+      <w:lvlText w:val="%7."/>
+      <w:lvlJc w:val="left"/>
+      <w:pPr>
+        <w:tabs>
+          <w:tab w:val="num" w:pos="5040"/>
+        </w:tabs>
+        <w:ind w:left="5040" w:hanging="360"/>
+      </w:pPr>
+    </w:lvl>
+    <w:lvl w:ilvl="7" w:tentative="1">
+      <w:start w:val="1"/>
+      <w:numFmt w:val="decimal"/>
+      <w:lvlText w:val="%8."/>
+      <w:lvlJc w:val="left"/>
+      <w:pPr>
+        <w:tabs>
+          <w:tab w:val="num" w:pos="5760"/>
+        </w:tabs>
+        <w:ind w:left="5760" w:hanging="360"/>
+      </w:pPr>
+    </w:lvl>
+    <w:lvl w:ilvl="8" w:tentative="1">
+      <w:start w:val="1"/>
+      <w:numFmt w:val="decimal"/>
+      <w:lvlText w:val="%9."/>
+      <w:lvlJc w:val="left"/>
+      <w:pPr>
+        <w:tabs>
+          <w:tab w:val="num" w:pos="6480"/>
+        </w:tabs>
+        <w:ind w:left="6480" w:hanging="360"/>
+      </w:pPr>
+    </w:lvl>
+  </w:abstractNum>
+  <w:abstractNum w:abstractNumId="6" w15:restartNumberingAfterBreak="0">
     <w:nsid w:val="47530DDD"/>
     <w:multiLevelType w:val="multilevel"/>
     <w:tmpl w:val="85687538"/>
@@ -7089,7 +9017,7 @@
       </w:rPr>
     </w:lvl>
   </w:abstractNum>
-  <w:abstractNum w:abstractNumId="6" w15:restartNumberingAfterBreak="0">
+  <w:abstractNum w:abstractNumId="7" w15:restartNumberingAfterBreak="0">
     <w:nsid w:val="48E6546A"/>
     <w:multiLevelType w:val="multilevel"/>
     <w:tmpl w:val="448E6A6E"/>
@@ -7202,7 +9130,7 @@
       </w:pPr>
     </w:lvl>
   </w:abstractNum>
-  <w:abstractNum w:abstractNumId="7" w15:restartNumberingAfterBreak="0">
+  <w:abstractNum w:abstractNumId="8" w15:restartNumberingAfterBreak="0">
     <w:nsid w:val="533A1996"/>
     <w:multiLevelType w:val="multilevel"/>
     <w:tmpl w:val="66205136"/>
@@ -7351,7 +9279,7 @@
       </w:rPr>
     </w:lvl>
   </w:abstractNum>
-  <w:abstractNum w:abstractNumId="8" w15:restartNumberingAfterBreak="0">
+  <w:abstractNum w:abstractNumId="9" w15:restartNumberingAfterBreak="0">
     <w:nsid w:val="6DA3467D"/>
     <w:multiLevelType w:val="multilevel"/>
     <w:tmpl w:val="84287CFA"/>
@@ -7489,7 +9417,124 @@
       </w:rPr>
     </w:lvl>
   </w:abstractNum>
-  <w:abstractNum w:abstractNumId="9" w15:restartNumberingAfterBreak="0">
+  <w:abstractNum w:abstractNumId="10" w15:restartNumberingAfterBreak="0">
+    <w:nsid w:val="6F251C70"/>
+    <w:multiLevelType w:val="multilevel"/>
+    <w:tmpl w:val="4156E42A"/>
+    <w:lvl w:ilvl="0">
+      <w:start w:val="1"/>
+      <w:numFmt w:val="decimal"/>
+      <w:lvlText w:val="%1."/>
+      <w:lvlJc w:val="left"/>
+      <w:pPr>
+        <w:tabs>
+          <w:tab w:val="num" w:pos="720"/>
+        </w:tabs>
+        <w:ind w:left="720" w:hanging="360"/>
+      </w:pPr>
+    </w:lvl>
+    <w:lvl w:ilvl="1">
+      <w:start w:val="1"/>
+      <w:numFmt w:val="bullet"/>
+      <w:lvlText w:val="o"/>
+      <w:lvlJc w:val="left"/>
+      <w:pPr>
+        <w:tabs>
+          <w:tab w:val="num" w:pos="1440"/>
+        </w:tabs>
+        <w:ind w:left="1440" w:hanging="360"/>
+      </w:pPr>
+      <w:rPr>
+        <w:rFonts w:ascii="Courier New" w:hAnsi="Courier New" w:hint="default"/>
+        <w:sz w:val="20"/>
+      </w:rPr>
+    </w:lvl>
+    <w:lvl w:ilvl="2" w:tentative="1">
+      <w:start w:val="1"/>
+      <w:numFmt w:val="decimal"/>
+      <w:lvlText w:val="%3."/>
+      <w:lvlJc w:val="left"/>
+      <w:pPr>
+        <w:tabs>
+          <w:tab w:val="num" w:pos="2160"/>
+        </w:tabs>
+        <w:ind w:left="2160" w:hanging="360"/>
+      </w:pPr>
+    </w:lvl>
+    <w:lvl w:ilvl="3" w:tentative="1">
+      <w:start w:val="1"/>
+      <w:numFmt w:val="decimal"/>
+      <w:lvlText w:val="%4."/>
+      <w:lvlJc w:val="left"/>
+      <w:pPr>
+        <w:tabs>
+          <w:tab w:val="num" w:pos="2880"/>
+        </w:tabs>
+        <w:ind w:left="2880" w:hanging="360"/>
+      </w:pPr>
+    </w:lvl>
+    <w:lvl w:ilvl="4" w:tentative="1">
+      <w:start w:val="1"/>
+      <w:numFmt w:val="decimal"/>
+      <w:lvlText w:val="%5."/>
+      <w:lvlJc w:val="left"/>
+      <w:pPr>
+        <w:tabs>
+          <w:tab w:val="num" w:pos="3600"/>
+        </w:tabs>
+        <w:ind w:left="3600" w:hanging="360"/>
+      </w:pPr>
+    </w:lvl>
+    <w:lvl w:ilvl="5" w:tentative="1">
+      <w:start w:val="1"/>
+      <w:numFmt w:val="decimal"/>
+      <w:lvlText w:val="%6."/>
+      <w:lvlJc w:val="left"/>
+      <w:pPr>
+        <w:tabs>
+          <w:tab w:val="num" w:pos="4320"/>
+        </w:tabs>
+        <w:ind w:left="4320" w:hanging="360"/>
+      </w:pPr>
+    </w:lvl>
+    <w:lvl w:ilvl="6" w:tentative="1">
+      <w:start w:val="1"/>
+      <w:numFmt w:val="decimal"/>
+      <w:lvlText w:val="%7."/>
+      <w:lvlJc w:val="left"/>
+      <w:pPr>
+        <w:tabs>
+          <w:tab w:val="num" w:pos="5040"/>
+        </w:tabs>
+        <w:ind w:left="5040" w:hanging="360"/>
+      </w:pPr>
+    </w:lvl>
+    <w:lvl w:ilvl="7" w:tentative="1">
+      <w:start w:val="1"/>
+      <w:numFmt w:val="decimal"/>
+      <w:lvlText w:val="%8."/>
+      <w:lvlJc w:val="left"/>
+      <w:pPr>
+        <w:tabs>
+          <w:tab w:val="num" w:pos="5760"/>
+        </w:tabs>
+        <w:ind w:left="5760" w:hanging="360"/>
+      </w:pPr>
+    </w:lvl>
+    <w:lvl w:ilvl="8" w:tentative="1">
+      <w:start w:val="1"/>
+      <w:numFmt w:val="decimal"/>
+      <w:lvlText w:val="%9."/>
+      <w:lvlJc w:val="left"/>
+      <w:pPr>
+        <w:tabs>
+          <w:tab w:val="num" w:pos="6480"/>
+        </w:tabs>
+        <w:ind w:left="6480" w:hanging="360"/>
+      </w:pPr>
+    </w:lvl>
+  </w:abstractNum>
+  <w:abstractNum w:abstractNumId="11" w15:restartNumberingAfterBreak="0">
     <w:nsid w:val="77066661"/>
     <w:multiLevelType w:val="multilevel"/>
     <w:tmpl w:val="C7DA709A"/>
@@ -7606,7 +9651,120 @@
       </w:pPr>
     </w:lvl>
   </w:abstractNum>
-  <w:abstractNum w:abstractNumId="10" w15:restartNumberingAfterBreak="0">
+  <w:abstractNum w:abstractNumId="12" w15:restartNumberingAfterBreak="0">
+    <w:nsid w:val="778325FE"/>
+    <w:multiLevelType w:val="multilevel"/>
+    <w:tmpl w:val="91BA0B76"/>
+    <w:lvl w:ilvl="0">
+      <w:start w:val="1"/>
+      <w:numFmt w:val="decimal"/>
+      <w:lvlText w:val="%1."/>
+      <w:lvlJc w:val="left"/>
+      <w:pPr>
+        <w:tabs>
+          <w:tab w:val="num" w:pos="720"/>
+        </w:tabs>
+        <w:ind w:left="720" w:hanging="360"/>
+      </w:pPr>
+    </w:lvl>
+    <w:lvl w:ilvl="1" w:tentative="1">
+      <w:start w:val="1"/>
+      <w:numFmt w:val="decimal"/>
+      <w:lvlText w:val="%2."/>
+      <w:lvlJc w:val="left"/>
+      <w:pPr>
+        <w:tabs>
+          <w:tab w:val="num" w:pos="1440"/>
+        </w:tabs>
+        <w:ind w:left="1440" w:hanging="360"/>
+      </w:pPr>
+    </w:lvl>
+    <w:lvl w:ilvl="2" w:tentative="1">
+      <w:start w:val="1"/>
+      <w:numFmt w:val="decimal"/>
+      <w:lvlText w:val="%3."/>
+      <w:lvlJc w:val="left"/>
+      <w:pPr>
+        <w:tabs>
+          <w:tab w:val="num" w:pos="2160"/>
+        </w:tabs>
+        <w:ind w:left="2160" w:hanging="360"/>
+      </w:pPr>
+    </w:lvl>
+    <w:lvl w:ilvl="3" w:tentative="1">
+      <w:start w:val="1"/>
+      <w:numFmt w:val="decimal"/>
+      <w:lvlText w:val="%4."/>
+      <w:lvlJc w:val="left"/>
+      <w:pPr>
+        <w:tabs>
+          <w:tab w:val="num" w:pos="2880"/>
+        </w:tabs>
+        <w:ind w:left="2880" w:hanging="360"/>
+      </w:pPr>
+    </w:lvl>
+    <w:lvl w:ilvl="4" w:tentative="1">
+      <w:start w:val="1"/>
+      <w:numFmt w:val="decimal"/>
+      <w:lvlText w:val="%5."/>
+      <w:lvlJc w:val="left"/>
+      <w:pPr>
+        <w:tabs>
+          <w:tab w:val="num" w:pos="3600"/>
+        </w:tabs>
+        <w:ind w:left="3600" w:hanging="360"/>
+      </w:pPr>
+    </w:lvl>
+    <w:lvl w:ilvl="5" w:tentative="1">
+      <w:start w:val="1"/>
+      <w:numFmt w:val="decimal"/>
+      <w:lvlText w:val="%6."/>
+      <w:lvlJc w:val="left"/>
+      <w:pPr>
+        <w:tabs>
+          <w:tab w:val="num" w:pos="4320"/>
+        </w:tabs>
+        <w:ind w:left="4320" w:hanging="360"/>
+      </w:pPr>
+    </w:lvl>
+    <w:lvl w:ilvl="6" w:tentative="1">
+      <w:start w:val="1"/>
+      <w:numFmt w:val="decimal"/>
+      <w:lvlText w:val="%7."/>
+      <w:lvlJc w:val="left"/>
+      <w:pPr>
+        <w:tabs>
+          <w:tab w:val="num" w:pos="5040"/>
+        </w:tabs>
+        <w:ind w:left="5040" w:hanging="360"/>
+      </w:pPr>
+    </w:lvl>
+    <w:lvl w:ilvl="7" w:tentative="1">
+      <w:start w:val="1"/>
+      <w:numFmt w:val="decimal"/>
+      <w:lvlText w:val="%8."/>
+      <w:lvlJc w:val="left"/>
+      <w:pPr>
+        <w:tabs>
+          <w:tab w:val="num" w:pos="5760"/>
+        </w:tabs>
+        <w:ind w:left="5760" w:hanging="360"/>
+      </w:pPr>
+    </w:lvl>
+    <w:lvl w:ilvl="8" w:tentative="1">
+      <w:start w:val="1"/>
+      <w:numFmt w:val="decimal"/>
+      <w:lvlText w:val="%9."/>
+      <w:lvlJc w:val="left"/>
+      <w:pPr>
+        <w:tabs>
+          <w:tab w:val="num" w:pos="6480"/>
+        </w:tabs>
+        <w:ind w:left="6480" w:hanging="360"/>
+      </w:pPr>
+    </w:lvl>
+  </w:abstractNum>
+  <w:abstractNum w:abstractNumId="13" w15:restartNumberingAfterBreak="0">
     <w:nsid w:val="785F28C7"/>
     <w:multiLevelType w:val="multilevel"/>
     <w:tmpl w:val="224C0D56"/>
@@ -7723,7 +9881,7 @@
       </w:pPr>
     </w:lvl>
   </w:abstractNum>
-  <w:abstractNum w:abstractNumId="11" w15:restartNumberingAfterBreak="0">
+  <w:abstractNum w:abstractNumId="14" w15:restartNumberingAfterBreak="0">
     <w:nsid w:val="7CF046A4"/>
     <w:multiLevelType w:val="multilevel"/>
     <w:tmpl w:val="BBFC5FE8"/>
@@ -7862,13 +10020,13 @@
     </w:lvl>
   </w:abstractNum>
   <w:num w:numId="1" w16cid:durableId="1256943184">
-    <w:abstractNumId w:val="6"/>
+    <w:abstractNumId w:val="7"/>
   </w:num>
   <w:num w:numId="2" w16cid:durableId="2125490701">
-    <w:abstractNumId w:val="7"/>
+    <w:abstractNumId w:val="8"/>
   </w:num>
   <w:num w:numId="3" w16cid:durableId="1457943870">
-    <w:abstractNumId w:val="5"/>
+    <w:abstractNumId w:val="6"/>
   </w:num>
   <w:num w:numId="4" w16cid:durableId="513618701">
     <w:abstractNumId w:val="0"/>
@@ -7877,13 +10035,13 @@
     <w:abstractNumId w:val="0"/>
   </w:num>
   <w:num w:numId="6" w16cid:durableId="821238945">
-    <w:abstractNumId w:val="9"/>
+    <w:abstractNumId w:val="11"/>
   </w:num>
   <w:num w:numId="7" w16cid:durableId="197283764">
-    <w:abstractNumId w:val="10"/>
+    <w:abstractNumId w:val="13"/>
   </w:num>
   <w:num w:numId="8" w16cid:durableId="2087796106">
-    <w:abstractNumId w:val="10"/>
+    <w:abstractNumId w:val="13"/>
   </w:num>
   <w:num w:numId="9" w16cid:durableId="1206796899">
     <w:abstractNumId w:val="4"/>
@@ -7895,16 +10053,25 @@
     <w:abstractNumId w:val="1"/>
   </w:num>
   <w:num w:numId="12" w16cid:durableId="1891383122">
-    <w:abstractNumId w:val="11"/>
+    <w:abstractNumId w:val="14"/>
   </w:num>
   <w:num w:numId="13" w16cid:durableId="1717386194">
     <w:abstractNumId w:val="3"/>
   </w:num>
   <w:num w:numId="14" w16cid:durableId="2115786363">
-    <w:abstractNumId w:val="8"/>
+    <w:abstractNumId w:val="9"/>
   </w:num>
   <w:num w:numId="15" w16cid:durableId="107937975">
     <w:abstractNumId w:val="2"/>
+  </w:num>
+  <w:num w:numId="16" w16cid:durableId="1556507713">
+    <w:abstractNumId w:val="10"/>
+  </w:num>
+  <w:num w:numId="17" w16cid:durableId="1023748703">
+    <w:abstractNumId w:val="12"/>
+  </w:num>
+  <w:num w:numId="18" w16cid:durableId="1071005678">
+    <w:abstractNumId w:val="5"/>
   </w:num>
 </w:numbering>
 </file>
@@ -8427,7 +10594,6 @@
     <w:name w:val="Hyperlink"/>
     <w:basedOn w:val="DefaultParagraphFont"/>
     <w:uiPriority w:val="99"/>
-    <w:semiHidden/>
     <w:unhideWhenUsed/>
     <w:rPr>
       <w:strike w:val="0"/>
@@ -9356,6 +11522,18 @@
       <w:contextualSpacing/>
     </w:pPr>
   </w:style>
+  <w:style w:type="character" w:styleId="UnresolvedMention">
+    <w:name w:val="Unresolved Mention"/>
+    <w:basedOn w:val="DefaultParagraphFont"/>
+    <w:uiPriority w:val="99"/>
+    <w:semiHidden/>
+    <w:unhideWhenUsed/>
+    <w:rsid w:val="00F93B61"/>
+    <w:rPr>
+      <w:color w:val="605E5C"/>
+      <w:shd w:val="clear" w:color="auto" w:fill="E1DFDD"/>
+    </w:rPr>
+  </w:style>
 </w:styles>
 </file>
 

</xml_diff>

<commit_message>
Mac shell scripts and documentation
</commit_message>
<xml_diff>
--- a/README.docx
+++ b/README.docx
@@ -336,7 +336,37 @@
           <w:szCs w:val="21"/>
           <w14:ligatures w14:val="none"/>
         </w:rPr>
-        <w:t>These processes can be run by executing (double-clicking) Full_Process.bat or Labels_Process.bat, respectively. See the corresponding sections below for details.</w:t>
+        <w:t>These processes can be run by executing (double-clicking) Full_Process.bat or Labels_Process.bat, respectively</w:t>
+      </w:r>
+      <w:r>
+        <w:rPr>
+          <w:rFonts w:ascii="Segoe UI" w:eastAsia="Times New Roman" w:hAnsi="Segoe UI" w:cs="Segoe UI"/>
+          <w:kern w:val="0"/>
+          <w:sz w:val="21"/>
+          <w:szCs w:val="21"/>
+          <w14:ligatures w14:val="none"/>
+        </w:rPr>
+        <w:t xml:space="preserve"> </w:t>
+      </w:r>
+      <w:r>
+        <w:rPr>
+          <w:rFonts w:ascii="Segoe UI" w:eastAsia="Times New Roman" w:hAnsi="Segoe UI" w:cs="Segoe UI"/>
+          <w:kern w:val="0"/>
+          <w:sz w:val="21"/>
+          <w:szCs w:val="21"/>
+          <w14:ligatures w14:val="none"/>
+        </w:rPr>
+        <w:t>(Full_Process.sh and Labels_Process.sh on MacOS)</w:t>
+      </w:r>
+      <w:r>
+        <w:rPr>
+          <w:rFonts w:ascii="Segoe UI" w:eastAsia="Times New Roman" w:hAnsi="Segoe UI" w:cs="Segoe UI"/>
+          <w:kern w:val="0"/>
+          <w:sz w:val="21"/>
+          <w:szCs w:val="21"/>
+          <w14:ligatures w14:val="none"/>
+        </w:rPr>
+        <w:t>. See the corresponding sections below for details.</w:t>
       </w:r>
     </w:p>
     <w:p>
@@ -571,9 +601,9 @@
           <w:szCs w:val="21"/>
         </w:rPr>
         <w:drawing>
-          <wp:inline distT="0" distB="0" distL="0" distR="0" wp14:anchorId="5AC75B92" wp14:editId="5486606B">
-            <wp:extent cx="5485129" cy="1905000"/>
-            <wp:effectExtent l="0" t="0" r="1905" b="0"/>
+          <wp:inline distT="0" distB="0" distL="0" distR="0" wp14:anchorId="5AC75B92" wp14:editId="38449DA5">
+            <wp:extent cx="5484495" cy="1685925"/>
+            <wp:effectExtent l="0" t="0" r="1905" b="9525"/>
             <wp:docPr id="2065873023" name="Picture 2" descr="A screenshot of a computer&#10;&#10;Description automatically generated"/>
             <wp:cNvGraphicFramePr>
               <a:graphicFrameLocks xmlns:a="http://schemas.openxmlformats.org/drawingml/2006/main" noChangeAspect="1"/>
@@ -593,13 +623,13 @@
                         </a:ext>
                       </a:extLst>
                     </a:blip>
-                    <a:srcRect b="38339"/>
+                    <a:srcRect b="45424"/>
                     <a:stretch/>
                   </pic:blipFill>
                   <pic:spPr bwMode="auto">
                     <a:xfrm>
                       <a:off x="0" y="0"/>
-                      <a:ext cx="5486400" cy="1905442"/>
+                      <a:ext cx="5486400" cy="1686511"/>
                     </a:xfrm>
                     <a:prstGeom prst="rect">
                       <a:avLst/>
@@ -1351,7 +1381,7 @@
           <w:szCs w:val="21"/>
         </w:rPr>
         <w:drawing>
-          <wp:inline distT="0" distB="0" distL="0" distR="0" wp14:anchorId="0C82F488" wp14:editId="433E7862">
+          <wp:inline distT="0" distB="0" distL="0" distR="0" wp14:anchorId="0C82F488" wp14:editId="12C99BD8">
             <wp:extent cx="4571365" cy="1543050"/>
             <wp:effectExtent l="0" t="0" r="635" b="0"/>
             <wp:docPr id="1409023859" name="Picture 7" descr="A screenshot of a computer&#10;&#10;Description automatically generated"/>
@@ -1476,7 +1506,7 @@
           <w:szCs w:val="21"/>
         </w:rPr>
         <w:drawing>
-          <wp:inline distT="0" distB="0" distL="0" distR="0" wp14:anchorId="5DBC00F6" wp14:editId="07C8F3D2">
+          <wp:inline distT="0" distB="0" distL="0" distR="0" wp14:anchorId="5DBC00F6" wp14:editId="4D641014">
             <wp:extent cx="4572000" cy="2575169"/>
             <wp:effectExtent l="0" t="0" r="0" b="0"/>
             <wp:docPr id="1695697961" name="Picture 8" descr="A screen shot of a computer program&#10;&#10;Description automatically generated"/>
@@ -2270,7 +2300,27 @@
           <w:szCs w:val="21"/>
           <w14:ligatures w14:val="none"/>
         </w:rPr>
-        <w:t>This script (Full_Process.bat) executes the full data pipeline in four steps:</w:t>
+        <w:t>This script (Full_Process.bat</w:t>
+      </w:r>
+      <w:r>
+        <w:rPr>
+          <w:rFonts w:ascii="Segoe UI" w:eastAsia="Times New Roman" w:hAnsi="Segoe UI" w:cs="Segoe UI"/>
+          <w:kern w:val="0"/>
+          <w:sz w:val="21"/>
+          <w:szCs w:val="21"/>
+          <w14:ligatures w14:val="none"/>
+        </w:rPr>
+        <w:t>/Full_Process.sh</w:t>
+      </w:r>
+      <w:r>
+        <w:rPr>
+          <w:rFonts w:ascii="Segoe UI" w:eastAsia="Times New Roman" w:hAnsi="Segoe UI" w:cs="Segoe UI"/>
+          <w:kern w:val="0"/>
+          <w:sz w:val="21"/>
+          <w:szCs w:val="21"/>
+          <w14:ligatures w14:val="none"/>
+        </w:rPr>
+        <w:t>) executes the full data pipeline in four steps:</w:t>
       </w:r>
     </w:p>
     <w:p>
@@ -2479,7 +2529,37 @@
           <w14:ligatures w14:val="none"/>
         </w:rPr>
         <w:lastRenderedPageBreak/>
-        <w:t>Execute (double-click) Full_Process.bat.</w:t>
+        <w:t>Execute (double-click) Full_Process.bat</w:t>
+      </w:r>
+      <w:r>
+        <w:rPr>
+          <w:rFonts w:ascii="Segoe UI" w:eastAsia="Times New Roman" w:hAnsi="Segoe UI" w:cs="Segoe UI"/>
+          <w:kern w:val="0"/>
+          <w:sz w:val="21"/>
+          <w:szCs w:val="21"/>
+          <w14:ligatures w14:val="none"/>
+        </w:rPr>
+        <w:t xml:space="preserve"> </w:t>
+      </w:r>
+      <w:r>
+        <w:rPr>
+          <w:rFonts w:ascii="Segoe UI" w:eastAsia="Times New Roman" w:hAnsi="Segoe UI" w:cs="Segoe UI"/>
+          <w:kern w:val="0"/>
+          <w:sz w:val="21"/>
+          <w:szCs w:val="21"/>
+          <w14:ligatures w14:val="none"/>
+        </w:rPr>
+        <w:t>(Full_Process.sh on MacOS)</w:t>
+      </w:r>
+      <w:r>
+        <w:rPr>
+          <w:rFonts w:ascii="Segoe UI" w:eastAsia="Times New Roman" w:hAnsi="Segoe UI" w:cs="Segoe UI"/>
+          <w:kern w:val="0"/>
+          <w:sz w:val="21"/>
+          <w:szCs w:val="21"/>
+          <w14:ligatures w14:val="none"/>
+        </w:rPr>
+        <w:t>.</w:t>
       </w:r>
     </w:p>
     <w:p>
@@ -3968,7 +4048,7 @@
           <w:szCs w:val="21"/>
         </w:rPr>
         <w:drawing>
-          <wp:inline distT="0" distB="0" distL="0" distR="0" wp14:anchorId="19E11483" wp14:editId="3516FDAD">
+          <wp:inline distT="0" distB="0" distL="0" distR="0" wp14:anchorId="19E11483" wp14:editId="12C291E7">
             <wp:extent cx="3657600" cy="3538806"/>
             <wp:effectExtent l="0" t="0" r="0" b="5080"/>
             <wp:docPr id="1257936236" name="Picture 15" descr="A screenshot of a computer&#10;&#10;Description automatically generated"/>
@@ -4054,7 +4134,7 @@
           <w:szCs w:val="21"/>
         </w:rPr>
         <w:drawing>
-          <wp:inline distT="0" distB="0" distL="0" distR="0" wp14:anchorId="1958E37D" wp14:editId="1EEE3CBC">
+          <wp:inline distT="0" distB="0" distL="0" distR="0" wp14:anchorId="1958E37D" wp14:editId="7682CB6A">
             <wp:extent cx="3657600" cy="529705"/>
             <wp:effectExtent l="0" t="0" r="0" b="3810"/>
             <wp:docPr id="685572197" name="Picture 16" descr="A screenshot of a computer&#10;&#10;Description automatically generated"/>
@@ -5043,7 +5123,7 @@
           <w:szCs w:val="21"/>
         </w:rPr>
         <w:drawing>
-          <wp:inline distT="0" distB="0" distL="0" distR="0" wp14:anchorId="172A0DF9" wp14:editId="6D01E6D8">
+          <wp:inline distT="0" distB="0" distL="0" distR="0" wp14:anchorId="172A0DF9" wp14:editId="25CAF76D">
             <wp:extent cx="4572000" cy="3606019"/>
             <wp:effectExtent l="0" t="0" r="0" b="0"/>
             <wp:docPr id="1372199900" name="Picture 33" descr="A screenshot of a computer&#10;&#10;Description automatically generated"/>
@@ -7302,7 +7382,7 @@
           <w:szCs w:val="21"/>
         </w:rPr>
         <w:drawing>
-          <wp:inline distT="0" distB="0" distL="0" distR="0" wp14:anchorId="30B7E8FA" wp14:editId="46D59111">
+          <wp:inline distT="0" distB="0" distL="0" distR="0" wp14:anchorId="30B7E8FA" wp14:editId="255AC1D6">
             <wp:extent cx="4572000" cy="2575169"/>
             <wp:effectExtent l="0" t="0" r="0" b="0"/>
             <wp:docPr id="2083788049" name="Picture 18" descr="A screenshot of a computer&#10;&#10;Description automatically generated"/>
@@ -7396,7 +7476,7 @@
           <w:szCs w:val="21"/>
         </w:rPr>
         <w:drawing>
-          <wp:inline distT="0" distB="0" distL="0" distR="0" wp14:anchorId="763B8ECC" wp14:editId="375EAE99">
+          <wp:inline distT="0" distB="0" distL="0" distR="0" wp14:anchorId="763B8ECC" wp14:editId="364C3A06">
             <wp:extent cx="4599940" cy="1971675"/>
             <wp:effectExtent l="0" t="0" r="0" b="9525"/>
             <wp:docPr id="189041867" name="Picture 20" descr="A screenshot of a computer&#10;&#10;Description automatically generated"/>
@@ -7530,7 +7610,7 @@
           <w:szCs w:val="21"/>
         </w:rPr>
         <w:drawing>
-          <wp:inline distT="0" distB="0" distL="0" distR="0" wp14:anchorId="065A1340" wp14:editId="1146EEE2">
+          <wp:inline distT="0" distB="0" distL="0" distR="0" wp14:anchorId="065A1340" wp14:editId="5D76EC18">
             <wp:extent cx="4571567" cy="1466850"/>
             <wp:effectExtent l="0" t="0" r="635" b="0"/>
             <wp:docPr id="1958498201" name="Picture 21" descr="A screenshot of a computer&#10;&#10;Description automatically generated"/>
@@ -7631,7 +7711,7 @@
           <w:szCs w:val="21"/>
         </w:rPr>
         <w:drawing>
-          <wp:inline distT="0" distB="0" distL="0" distR="0" wp14:anchorId="535DEFC4" wp14:editId="017C118A">
+          <wp:inline distT="0" distB="0" distL="0" distR="0" wp14:anchorId="535DEFC4" wp14:editId="3C5329CA">
             <wp:extent cx="4571567" cy="1428750"/>
             <wp:effectExtent l="0" t="0" r="635" b="0"/>
             <wp:docPr id="1005036247" name="Picture 23" descr="A screenshot of a computer program&#10;&#10;Description automatically generated"/>
@@ -7732,7 +7812,7 @@
           <w:szCs w:val="21"/>
         </w:rPr>
         <w:drawing>
-          <wp:inline distT="0" distB="0" distL="0" distR="0" wp14:anchorId="4BBA07F3" wp14:editId="632F81C6">
+          <wp:inline distT="0" distB="0" distL="0" distR="0" wp14:anchorId="4BBA07F3" wp14:editId="56FCD3B8">
             <wp:extent cx="4571567" cy="1876425"/>
             <wp:effectExtent l="0" t="0" r="635" b="0"/>
             <wp:docPr id="1615885653" name="Picture 22" descr="A screenshot of a computer&#10;&#10;Description automatically generated"/>
@@ -7834,7 +7914,7 @@
           <w:szCs w:val="21"/>
         </w:rPr>
         <w:drawing>
-          <wp:inline distT="0" distB="0" distL="0" distR="0" wp14:anchorId="63F37031" wp14:editId="392D5C32">
+          <wp:inline distT="0" distB="0" distL="0" distR="0" wp14:anchorId="63F37031" wp14:editId="17529A79">
             <wp:extent cx="4571365" cy="1943100"/>
             <wp:effectExtent l="0" t="0" r="635" b="0"/>
             <wp:docPr id="1879850102" name="Picture 24" descr="A screenshot of a computer program&#10;&#10;Description automatically generated"/>
@@ -8597,7 +8677,7 @@
           <w:szCs w:val="21"/>
         </w:rPr>
         <w:drawing>
-          <wp:inline distT="0" distB="0" distL="0" distR="0" wp14:anchorId="3F77B794" wp14:editId="762EC9DA">
+          <wp:inline distT="0" distB="0" distL="0" distR="0" wp14:anchorId="3F77B794" wp14:editId="264745EF">
             <wp:extent cx="4571365" cy="1990725"/>
             <wp:effectExtent l="0" t="0" r="635" b="9525"/>
             <wp:docPr id="1305592104" name="Picture 25" descr="A screenshot of a computer&#10;&#10;Description automatically generated"/>
@@ -8992,7 +9072,7 @@
           <w:szCs w:val="21"/>
         </w:rPr>
         <w:drawing>
-          <wp:inline distT="0" distB="0" distL="0" distR="0" wp14:anchorId="1B373CE1" wp14:editId="4999B09F">
+          <wp:inline distT="0" distB="0" distL="0" distR="0" wp14:anchorId="1B373CE1" wp14:editId="1699D32E">
             <wp:extent cx="4572000" cy="1988476"/>
             <wp:effectExtent l="0" t="0" r="0" b="0"/>
             <wp:docPr id="1032112319" name="Picture 31" descr="A screenshot of a computer program&#10;&#10;Description automatically generated"/>
@@ -9085,7 +9165,7 @@
           <w:szCs w:val="21"/>
         </w:rPr>
         <w:drawing>
-          <wp:inline distT="0" distB="0" distL="0" distR="0" wp14:anchorId="6018565B" wp14:editId="567E629B">
+          <wp:inline distT="0" distB="0" distL="0" distR="0" wp14:anchorId="6018565B" wp14:editId="4D5A2713">
             <wp:extent cx="4570730" cy="1524000"/>
             <wp:effectExtent l="0" t="0" r="1270" b="0"/>
             <wp:docPr id="764583054" name="Picture 32" descr="A screenshot of a computer program&#10;&#10;Description automatically generated"/>
@@ -13712,7 +13792,6 @@
   <w:style w:type="character" w:default="1" w:styleId="DefaultParagraphFont">
     <w:name w:val="Default Paragraph Font"/>
     <w:uiPriority w:val="1"/>
-    <w:semiHidden/>
     <w:unhideWhenUsed/>
   </w:style>
   <w:style w:type="table" w:default="1" w:styleId="TableNormal">

</xml_diff>

<commit_message>
Documentation update, I/O file selection fixes
</commit_message>
<xml_diff>
--- a/README.docx
+++ b/README.docx
@@ -1,6 +1,6 @@
 
 <file path=word/document.xml><?xml version="1.0" encoding="utf-8"?>
-<w:document xmlns:wpc="http://schemas.microsoft.com/office/word/2010/wordprocessingCanvas" xmlns:cx="http://schemas.microsoft.com/office/drawing/2014/chartex" xmlns:cx1="http://schemas.microsoft.com/office/drawing/2015/9/8/chartex" xmlns:cx2="http://schemas.microsoft.com/office/drawing/2015/10/21/chartex" xmlns:cx3="http://schemas.microsoft.com/office/drawing/2016/5/9/chartex" xmlns:cx4="http://schemas.microsoft.com/office/drawing/2016/5/10/chartex" xmlns:cx5="http://schemas.microsoft.com/office/drawing/2016/5/11/chartex" xmlns:cx6="http://schemas.microsoft.com/office/drawing/2016/5/12/chartex" xmlns:cx7="http://schemas.microsoft.com/office/drawing/2016/5/13/chartex" xmlns:cx8="http://schemas.microsoft.com/office/drawing/2016/5/14/chartex" xmlns:mc="http://schemas.openxmlformats.org/markup-compatibility/2006" xmlns:aink="http://schemas.microsoft.com/office/drawing/2016/ink" xmlns:am3d="http://schemas.microsoft.com/office/drawing/2017/model3d" xmlns:o="urn:schemas-microsoft-com:office:office" xmlns:oel="http://schemas.microsoft.com/office/2019/extlst" xmlns:r="http://schemas.openxmlformats.org/officeDocument/2006/relationships" xmlns:m="http://schemas.openxmlformats.org/officeDocument/2006/math" xmlns:v="urn:schemas-microsoft-com:vml" xmlns:wp14="http://schemas.microsoft.com/office/word/2010/wordprocessingDrawing" xmlns:wp="http://schemas.openxmlformats.org/drawingml/2006/wordprocessingDrawing" xmlns:w10="urn:schemas-microsoft-com:office:word" xmlns:w="http://schemas.openxmlformats.org/wordprocessingml/2006/main" xmlns:w14="http://schemas.microsoft.com/office/word/2010/wordml" xmlns:w15="http://schemas.microsoft.com/office/word/2012/wordml" xmlns:w16cex="http://schemas.microsoft.com/office/word/2018/wordml/cex" xmlns:w16cid="http://schemas.microsoft.com/office/word/2016/wordml/cid" xmlns:w16="http://schemas.microsoft.com/office/word/2018/wordml" xmlns:w16sdtdh="http://schemas.microsoft.com/office/word/2020/wordml/sdtdatahash" xmlns:w16se="http://schemas.microsoft.com/office/word/2015/wordml/symex" xmlns:wpg="http://schemas.microsoft.com/office/word/2010/wordprocessingGroup" xmlns:wpi="http://schemas.microsoft.com/office/word/2010/wordprocessingInk" xmlns:wne="http://schemas.microsoft.com/office/word/2006/wordml" xmlns:wps="http://schemas.microsoft.com/office/word/2010/wordprocessingShape" mc:Ignorable="w14 w15 w16se w16cid w16 w16cex w16sdtdh wp14">
+<w:document xmlns:wpc="http://schemas.microsoft.com/office/word/2010/wordprocessingCanvas" xmlns:cx="http://schemas.microsoft.com/office/drawing/2014/chartex" xmlns:cx1="http://schemas.microsoft.com/office/drawing/2015/9/8/chartex" xmlns:cx2="http://schemas.microsoft.com/office/drawing/2015/10/21/chartex" xmlns:cx3="http://schemas.microsoft.com/office/drawing/2016/5/9/chartex" xmlns:cx4="http://schemas.microsoft.com/office/drawing/2016/5/10/chartex" xmlns:cx5="http://schemas.microsoft.com/office/drawing/2016/5/11/chartex" xmlns:cx6="http://schemas.microsoft.com/office/drawing/2016/5/12/chartex" xmlns:cx7="http://schemas.microsoft.com/office/drawing/2016/5/13/chartex" xmlns:cx8="http://schemas.microsoft.com/office/drawing/2016/5/14/chartex" xmlns:mc="http://schemas.openxmlformats.org/markup-compatibility/2006" xmlns:aink="http://schemas.microsoft.com/office/drawing/2016/ink" xmlns:am3d="http://schemas.microsoft.com/office/drawing/2017/model3d" xmlns:o="urn:schemas-microsoft-com:office:office" xmlns:oel="http://schemas.microsoft.com/office/2019/extlst" xmlns:r="http://schemas.openxmlformats.org/officeDocument/2006/relationships" xmlns:m="http://schemas.openxmlformats.org/officeDocument/2006/math" xmlns:v="urn:schemas-microsoft-com:vml" xmlns:wp14="http://schemas.microsoft.com/office/word/2010/wordprocessingDrawing" xmlns:wp="http://schemas.openxmlformats.org/drawingml/2006/wordprocessingDrawing" xmlns:w10="urn:schemas-microsoft-com:office:word" xmlns:w="http://schemas.openxmlformats.org/wordprocessingml/2006/main" xmlns:w14="http://schemas.microsoft.com/office/word/2010/wordml" xmlns:w15="http://schemas.microsoft.com/office/word/2012/wordml" xmlns:w16cex="http://schemas.microsoft.com/office/word/2018/wordml/cex" xmlns:w16cid="http://schemas.microsoft.com/office/word/2016/wordml/cid" xmlns:w16="http://schemas.microsoft.com/office/word/2018/wordml" xmlns:w16du="http://schemas.microsoft.com/office/word/2023/wordml/word16du" xmlns:w16sdtdh="http://schemas.microsoft.com/office/word/2020/wordml/sdtdatahash" xmlns:w16se="http://schemas.microsoft.com/office/word/2015/wordml/symex" xmlns:wpg="http://schemas.microsoft.com/office/word/2010/wordprocessingGroup" xmlns:wpi="http://schemas.microsoft.com/office/word/2010/wordprocessingInk" xmlns:wne="http://schemas.microsoft.com/office/word/2006/wordml" xmlns:wps="http://schemas.microsoft.com/office/word/2010/wordprocessingShape" mc:Ignorable="w14 w15 w16se w16cid w16 w16cex w16sdtdh w16du wp14">
   <w:body>
     <w:p>
       <w:pPr>
@@ -278,20 +278,8 @@
           <w:szCs w:val="21"/>
           <w14:ligatures w14:val="none"/>
         </w:rPr>
-        <w:t xml:space="preserve"> - the program creates labels from a given formatted </w:t>
-      </w:r>
-      <w:proofErr w:type="gramStart"/>
-      <w:r>
-        <w:rPr>
-          <w:rFonts w:ascii="Segoe UI" w:eastAsia="Times New Roman" w:hAnsi="Segoe UI" w:cs="Segoe UI"/>
-          <w:kern w:val="0"/>
-          <w:sz w:val="21"/>
-          <w:szCs w:val="21"/>
-          <w14:ligatures w14:val="none"/>
-        </w:rPr>
-        <w:t>dataset</w:t>
-      </w:r>
-      <w:proofErr w:type="gramEnd"/>
+        <w:t> - the program creates labels from a given formatted dataset</w:t>
+      </w:r>
     </w:p>
     <w:p>
       <w:pPr>
@@ -1381,7 +1369,7 @@
           <w:szCs w:val="21"/>
         </w:rPr>
         <w:drawing>
-          <wp:inline distT="0" distB="0" distL="0" distR="0" wp14:anchorId="0C82F488" wp14:editId="12C99BD8">
+          <wp:inline distT="0" distB="0" distL="0" distR="0" wp14:anchorId="0C82F488" wp14:editId="2F33010A">
             <wp:extent cx="4571365" cy="1543050"/>
             <wp:effectExtent l="0" t="0" r="635" b="0"/>
             <wp:docPr id="1409023859" name="Picture 7" descr="A screenshot of a computer&#10;&#10;Description automatically generated"/>
@@ -1506,7 +1494,7 @@
           <w:szCs w:val="21"/>
         </w:rPr>
         <w:drawing>
-          <wp:inline distT="0" distB="0" distL="0" distR="0" wp14:anchorId="5DBC00F6" wp14:editId="4D641014">
+          <wp:inline distT="0" distB="0" distL="0" distR="0" wp14:anchorId="5DBC00F6" wp14:editId="60120ABE">
             <wp:extent cx="4572000" cy="2575169"/>
             <wp:effectExtent l="0" t="0" r="0" b="0"/>
             <wp:docPr id="1695697961" name="Picture 8" descr="A screen shot of a computer program&#10;&#10;Description automatically generated"/>
@@ -2016,29 +2004,7 @@
           <w:szCs w:val="21"/>
           <w14:ligatures w14:val="none"/>
         </w:rPr>
-        <w:t xml:space="preserve">This will require </w:t>
-      </w:r>
-      <w:proofErr w:type="gramStart"/>
-      <w:r>
-        <w:rPr>
-          <w:rFonts w:ascii="Segoe UI" w:eastAsia="Times New Roman" w:hAnsi="Segoe UI" w:cs="Segoe UI"/>
-          <w:kern w:val="0"/>
-          <w:sz w:val="21"/>
-          <w:szCs w:val="21"/>
-          <w14:ligatures w14:val="none"/>
-        </w:rPr>
-        <w:t>administrator</w:t>
-      </w:r>
-      <w:proofErr w:type="gramEnd"/>
-      <w:r>
-        <w:rPr>
-          <w:rFonts w:ascii="Segoe UI" w:eastAsia="Times New Roman" w:hAnsi="Segoe UI" w:cs="Segoe UI"/>
-          <w:kern w:val="0"/>
-          <w:sz w:val="21"/>
-          <w:szCs w:val="21"/>
-          <w14:ligatures w14:val="none"/>
-        </w:rPr>
-        <w:t xml:space="preserve"> privileges on the computer.</w:t>
+        <w:t>This will require administrator privileges on the computer.</w:t>
       </w:r>
     </w:p>
     <w:p>
@@ -2799,22 +2765,8 @@
           <w:szCs w:val="28"/>
           <w14:ligatures w14:val="none"/>
         </w:rPr>
-        <w:t xml:space="preserve">Step 1: Pulling Data from </w:t>
-      </w:r>
-      <w:proofErr w:type="gramStart"/>
-      <w:r>
-        <w:rPr>
-          <w:rFonts w:ascii="Segoe UI" w:eastAsia="Times New Roman" w:hAnsi="Segoe UI" w:cs="Segoe UI"/>
-          <w:b/>
-          <w:bCs/>
-          <w:kern w:val="0"/>
-          <w:sz w:val="28"/>
-          <w:szCs w:val="28"/>
-          <w14:ligatures w14:val="none"/>
-        </w:rPr>
-        <w:t>iNaturalist.org</w:t>
-      </w:r>
-      <w:proofErr w:type="gramEnd"/>
+        <w:t>Step 1: Pulling Data from iNaturalist.org</w:t>
+      </w:r>
     </w:p>
     <w:p>
       <w:pPr>
@@ -4048,7 +4000,7 @@
           <w:szCs w:val="21"/>
         </w:rPr>
         <w:drawing>
-          <wp:inline distT="0" distB="0" distL="0" distR="0" wp14:anchorId="19E11483" wp14:editId="12C291E7">
+          <wp:inline distT="0" distB="0" distL="0" distR="0" wp14:anchorId="19E11483" wp14:editId="1E8B463B">
             <wp:extent cx="3657600" cy="3538806"/>
             <wp:effectExtent l="0" t="0" r="0" b="5080"/>
             <wp:docPr id="1257936236" name="Picture 15" descr="A screenshot of a computer&#10;&#10;Description automatically generated"/>
@@ -4134,7 +4086,7 @@
           <w:szCs w:val="21"/>
         </w:rPr>
         <w:drawing>
-          <wp:inline distT="0" distB="0" distL="0" distR="0" wp14:anchorId="1958E37D" wp14:editId="7682CB6A">
+          <wp:inline distT="0" distB="0" distL="0" distR="0" wp14:anchorId="1958E37D" wp14:editId="016BC5AE">
             <wp:extent cx="3657600" cy="529705"/>
             <wp:effectExtent l="0" t="0" r="0" b="3810"/>
             <wp:docPr id="685572197" name="Picture 16" descr="A screenshot of a computer&#10;&#10;Description automatically generated"/>
@@ -5123,7 +5075,7 @@
           <w:szCs w:val="21"/>
         </w:rPr>
         <w:drawing>
-          <wp:inline distT="0" distB="0" distL="0" distR="0" wp14:anchorId="172A0DF9" wp14:editId="25CAF76D">
+          <wp:inline distT="0" distB="0" distL="0" distR="0" wp14:anchorId="172A0DF9" wp14:editId="0B34BE0E">
             <wp:extent cx="4572000" cy="3606019"/>
             <wp:effectExtent l="0" t="0" r="0" b="0"/>
             <wp:docPr id="1372199900" name="Picture 33" descr="A screenshot of a computer&#10;&#10;Description automatically generated"/>
@@ -5570,7 +5522,7 @@
           <w:szCs w:val="21"/>
           <w14:ligatures w14:val="none"/>
         </w:rPr>
-        <w:t>In this step, the program will combine formatted data from the previous step with an existing dataset of the same format. It will detect duplicate entries and sort and index the output dataset. The input and output file paths for this step are defined in OBP-Script/config/merge_config.csv (see "Data Merging Configuration" below). These files must be CSV files, and the input file must have the exact header specified in OBP-Script/config/header_format.txt.</w:t>
+        <w:t>In this step, the program will combine formatted data from the previous step with an existing dataset of the same format. It will detect duplicate entries and sort and index the output dataset. The input and output file paths for this step are defined in OBP-Script/config/merge_config.csv (see "Data Merging Configuration" below). These files must be CSV files, and the input file must have the exact header specified in OBP-Script/config/header_format.txt. There are special options to prompt the user for these files through a file select dialog.</w:t>
       </w:r>
     </w:p>
     <w:p>
@@ -5754,9 +5706,9 @@
           <w:szCs w:val="21"/>
         </w:rPr>
         <w:drawing>
-          <wp:inline distT="0" distB="0" distL="0" distR="0" wp14:anchorId="3FC357C7" wp14:editId="0033D9A7">
-            <wp:extent cx="3429000" cy="2583839"/>
-            <wp:effectExtent l="0" t="0" r="0" b="6985"/>
+          <wp:inline distT="0" distB="0" distL="0" distR="0" wp14:anchorId="3FC357C7" wp14:editId="2CA251C2">
+            <wp:extent cx="3200400" cy="2411583"/>
+            <wp:effectExtent l="0" t="0" r="0" b="8255"/>
             <wp:docPr id="1040021214" name="Picture 10" descr="A screenshot of a computer program&#10;&#10;Description automatically generated"/>
             <wp:cNvGraphicFramePr>
               <a:graphicFrameLocks xmlns:a="http://schemas.openxmlformats.org/drawingml/2006/main" noChangeAspect="1"/>
@@ -5783,7 +5735,7 @@
                   <pic:spPr>
                     <a:xfrm>
                       <a:off x="0" y="0"/>
-                      <a:ext cx="3429000" cy="2583839"/>
+                      <a:ext cx="3200400" cy="2411583"/>
                     </a:xfrm>
                     <a:prstGeom prst="rect">
                       <a:avLst/>
@@ -5908,6 +5860,26 @@
         </w:rPr>
         <w:t>Type the new value for the Input File Path.</w:t>
       </w:r>
+      <w:r>
+        <w:rPr>
+          <w:rFonts w:ascii="Segoe UI" w:eastAsia="Times New Roman" w:hAnsi="Segoe UI" w:cs="Segoe UI"/>
+          <w:kern w:val="0"/>
+          <w:sz w:val="21"/>
+          <w:szCs w:val="21"/>
+          <w14:ligatures w14:val="none"/>
+        </w:rPr>
+        <w:t xml:space="preserve"> </w:t>
+      </w:r>
+      <w:r>
+        <w:rPr>
+          <w:rFonts w:ascii="Segoe UI" w:eastAsia="Times New Roman" w:hAnsi="Segoe UI" w:cs="Segoe UI"/>
+          <w:kern w:val="0"/>
+          <w:sz w:val="21"/>
+          <w:szCs w:val="21"/>
+          <w14:ligatures w14:val="none"/>
+        </w:rPr>
+        <w:t> The value "Select" (not case-sensitive) will cause the program to prompt the user for a file through a file select dialog.</w:t>
+      </w:r>
     </w:p>
     <w:p>
       <w:pPr>
@@ -6082,6 +6054,26 @@
         </w:rPr>
         <w:t>Type the new value for the Output File Path.</w:t>
       </w:r>
+      <w:r>
+        <w:rPr>
+          <w:rFonts w:ascii="Segoe UI" w:eastAsia="Times New Roman" w:hAnsi="Segoe UI" w:cs="Segoe UI"/>
+          <w:kern w:val="0"/>
+          <w:sz w:val="21"/>
+          <w:szCs w:val="21"/>
+          <w14:ligatures w14:val="none"/>
+        </w:rPr>
+        <w:t xml:space="preserve"> </w:t>
+      </w:r>
+      <w:r>
+        <w:rPr>
+          <w:rFonts w:ascii="Segoe UI" w:eastAsia="Times New Roman" w:hAnsi="Segoe UI" w:cs="Segoe UI"/>
+          <w:kern w:val="0"/>
+          <w:sz w:val="21"/>
+          <w:szCs w:val="21"/>
+          <w14:ligatures w14:val="none"/>
+        </w:rPr>
+        <w:t>The value "Select" (not case-sensitive) will cause the program to prompt the user for a file through a file select dialog.</w:t>
+      </w:r>
     </w:p>
     <w:p>
       <w:pPr>
@@ -6204,6 +6196,28 @@
     </w:p>
     <w:p>
       <w:pPr>
+        <w:rPr>
+          <w:rFonts w:ascii="Segoe UI" w:eastAsia="Times New Roman" w:hAnsi="Segoe UI" w:cs="Segoe UI"/>
+          <w:kern w:val="0"/>
+          <w:sz w:val="21"/>
+          <w:szCs w:val="21"/>
+          <w14:ligatures w14:val="none"/>
+        </w:rPr>
+      </w:pPr>
+    </w:p>
+    <w:p>
+      <w:pPr>
+        <w:rPr>
+          <w:rFonts w:ascii="Segoe UI" w:eastAsia="Times New Roman" w:hAnsi="Segoe UI" w:cs="Segoe UI"/>
+          <w:kern w:val="0"/>
+          <w:sz w:val="21"/>
+          <w:szCs w:val="21"/>
+          <w14:ligatures w14:val="none"/>
+        </w:rPr>
+      </w:pPr>
+    </w:p>
+    <w:p>
+      <w:pPr>
         <w:outlineLvl w:val="2"/>
         <w:rPr>
           <w:rFonts w:ascii="Segoe UI" w:eastAsia="Times New Roman" w:hAnsi="Segoe UI" w:cs="Segoe UI"/>
@@ -6221,6 +6235,7 @@
           <w:szCs w:val="28"/>
           <w14:ligatures w14:val="none"/>
         </w:rPr>
+        <w:lastRenderedPageBreak/>
         <w:t>Data Merging Prompts</w:t>
       </w:r>
     </w:p>
@@ -6242,732 +6257,7 @@
           <w:szCs w:val="21"/>
           <w14:ligatures w14:val="none"/>
         </w:rPr>
-        <w:t>There are no user prompts for this step.</w:t>
-      </w:r>
-    </w:p>
-    <w:p>
-      <w:pPr>
-        <w:rPr>
-          <w:rFonts w:ascii="Segoe UI" w:eastAsia="Times New Roman" w:hAnsi="Segoe UI" w:cs="Segoe UI"/>
-          <w:kern w:val="0"/>
-          <w:sz w:val="21"/>
-          <w:szCs w:val="21"/>
-          <w14:ligatures w14:val="none"/>
-        </w:rPr>
-      </w:pPr>
-    </w:p>
-    <w:p>
-      <w:pPr>
-        <w:outlineLvl w:val="2"/>
-        <w:rPr>
-          <w:rFonts w:ascii="Segoe UI" w:eastAsia="Times New Roman" w:hAnsi="Segoe UI" w:cs="Segoe UI"/>
-          <w:kern w:val="0"/>
-          <w:sz w:val="30"/>
-          <w:szCs w:val="30"/>
-          <w14:ligatures w14:val="none"/>
-        </w:rPr>
-      </w:pPr>
-      <w:r>
-        <w:rPr>
-          <w:rFonts w:ascii="Segoe UI" w:eastAsia="Times New Roman" w:hAnsi="Segoe UI" w:cs="Segoe UI"/>
-          <w:kern w:val="0"/>
-          <w:sz w:val="28"/>
-          <w:szCs w:val="28"/>
-          <w14:ligatures w14:val="none"/>
-        </w:rPr>
-        <w:lastRenderedPageBreak/>
-        <w:t>Data Merging Output</w:t>
-      </w:r>
-    </w:p>
-    <w:p>
-      <w:pPr>
-        <w:rPr>
-          <w:rFonts w:ascii="Segoe UI" w:eastAsia="Times New Roman" w:hAnsi="Segoe UI" w:cs="Segoe UI"/>
-          <w:kern w:val="0"/>
-          <w:sz w:val="21"/>
-          <w:szCs w:val="21"/>
-          <w14:ligatures w14:val="none"/>
-        </w:rPr>
-      </w:pPr>
-      <w:r>
-        <w:rPr>
-          <w:rFonts w:ascii="Segoe UI" w:eastAsia="Times New Roman" w:hAnsi="Segoe UI" w:cs="Segoe UI"/>
-          <w:kern w:val="0"/>
-          <w:sz w:val="21"/>
-          <w:szCs w:val="21"/>
-          <w14:ligatures w14:val="none"/>
-        </w:rPr>
-        <w:t>The data merging step outputs the resulting merged dataset to the file path specified in its configuration. The program checks the data for duplicate entries and adds indices to new data.</w:t>
-      </w:r>
-    </w:p>
-    <w:p>
-      <w:pPr>
-        <w:rPr>
-          <w:rFonts w:ascii="Segoe UI" w:eastAsia="Times New Roman" w:hAnsi="Segoe UI" w:cs="Segoe UI"/>
-          <w:kern w:val="0"/>
-          <w:sz w:val="21"/>
-          <w:szCs w:val="21"/>
-          <w14:ligatures w14:val="none"/>
-        </w:rPr>
-      </w:pPr>
-    </w:p>
-    <w:p>
-      <w:pPr>
-        <w:rPr>
-          <w:rFonts w:ascii="Segoe UI" w:eastAsia="Times New Roman" w:hAnsi="Segoe UI" w:cs="Segoe UI"/>
-          <w:kern w:val="0"/>
-          <w:sz w:val="21"/>
-          <w:szCs w:val="21"/>
-          <w14:ligatures w14:val="none"/>
-        </w:rPr>
-      </w:pPr>
-      <w:r>
-        <w:rPr>
-          <w:rFonts w:ascii="Segoe UI" w:eastAsia="Times New Roman" w:hAnsi="Segoe UI" w:cs="Segoe UI"/>
-          <w:kern w:val="0"/>
-          <w:sz w:val="21"/>
-          <w:szCs w:val="21"/>
-          <w14:ligatures w14:val="none"/>
-        </w:rPr>
-        <w:t>It checks for duplicate entries by comparing each entry in the appending data to each entry in the base dataset. If an entry in the appending data matches in any of the following ways (checked in order), it will not be added to the merged file.</w:t>
-      </w:r>
-    </w:p>
-    <w:p>
-      <w:pPr>
-        <w:numPr>
-          <w:ilvl w:val="0"/>
-          <w:numId w:val="31"/>
-        </w:numPr>
-        <w:rPr>
-          <w:rFonts w:ascii="Segoe UI" w:eastAsia="Times New Roman" w:hAnsi="Segoe UI" w:cs="Segoe UI"/>
-          <w:kern w:val="0"/>
-          <w:sz w:val="21"/>
-          <w:szCs w:val="21"/>
-          <w14:ligatures w14:val="none"/>
-        </w:rPr>
-      </w:pPr>
-      <w:r>
-        <w:rPr>
-          <w:rFonts w:ascii="Segoe UI" w:eastAsia="Times New Roman" w:hAnsi="Segoe UI" w:cs="Segoe UI"/>
-          <w:kern w:val="0"/>
-          <w:sz w:val="21"/>
-          <w:szCs w:val="21"/>
-          <w14:ligatures w14:val="none"/>
-        </w:rPr>
-        <w:t>Observation No.: If the "Observation No." values are not empty, two entries match if their "Observation No." fields match.</w:t>
-      </w:r>
-    </w:p>
-    <w:p>
-      <w:pPr>
-        <w:numPr>
-          <w:ilvl w:val="0"/>
-          <w:numId w:val="31"/>
-        </w:numPr>
-        <w:rPr>
-          <w:rFonts w:ascii="Segoe UI" w:eastAsia="Times New Roman" w:hAnsi="Segoe UI" w:cs="Segoe UI"/>
-          <w:kern w:val="0"/>
-          <w:sz w:val="21"/>
-          <w:szCs w:val="21"/>
-          <w14:ligatures w14:val="none"/>
-        </w:rPr>
-      </w:pPr>
-      <w:r>
-        <w:rPr>
-          <w:rFonts w:ascii="Segoe UI" w:eastAsia="Times New Roman" w:hAnsi="Segoe UI" w:cs="Segoe UI"/>
-          <w:kern w:val="0"/>
-          <w:sz w:val="21"/>
-          <w:szCs w:val="21"/>
-          <w14:ligatures w14:val="none"/>
-        </w:rPr>
-        <w:t xml:space="preserve">URL, Sample ID, and Specimen ID: If the "Associated plant - </w:t>
-      </w:r>
-      <w:proofErr w:type="spellStart"/>
-      <w:r>
-        <w:rPr>
-          <w:rFonts w:ascii="Segoe UI" w:eastAsia="Times New Roman" w:hAnsi="Segoe UI" w:cs="Segoe UI"/>
-          <w:kern w:val="0"/>
-          <w:sz w:val="21"/>
-          <w:szCs w:val="21"/>
-          <w14:ligatures w14:val="none"/>
-        </w:rPr>
-        <w:t>Inaturalist</w:t>
-      </w:r>
-      <w:proofErr w:type="spellEnd"/>
-      <w:r>
-        <w:rPr>
-          <w:rFonts w:ascii="Segoe UI" w:eastAsia="Times New Roman" w:hAnsi="Segoe UI" w:cs="Segoe UI"/>
-          <w:kern w:val="0"/>
-          <w:sz w:val="21"/>
-          <w:szCs w:val="21"/>
-          <w14:ligatures w14:val="none"/>
-        </w:rPr>
-        <w:t xml:space="preserve"> URL" values are not empty, two entries match if their "Associated plant - </w:t>
-      </w:r>
-      <w:proofErr w:type="spellStart"/>
-      <w:r>
-        <w:rPr>
-          <w:rFonts w:ascii="Segoe UI" w:eastAsia="Times New Roman" w:hAnsi="Segoe UI" w:cs="Segoe UI"/>
-          <w:kern w:val="0"/>
-          <w:sz w:val="21"/>
-          <w:szCs w:val="21"/>
-          <w14:ligatures w14:val="none"/>
-        </w:rPr>
-        <w:t>Inaturalist</w:t>
-      </w:r>
-      <w:proofErr w:type="spellEnd"/>
-      <w:r>
-        <w:rPr>
-          <w:rFonts w:ascii="Segoe UI" w:eastAsia="Times New Roman" w:hAnsi="Segoe UI" w:cs="Segoe UI"/>
-          <w:kern w:val="0"/>
-          <w:sz w:val="21"/>
-          <w:szCs w:val="21"/>
-          <w14:ligatures w14:val="none"/>
-        </w:rPr>
-        <w:t xml:space="preserve"> URL", "Sample ID", and "Specimen ID" fields all match.</w:t>
-      </w:r>
-    </w:p>
-    <w:p>
-      <w:pPr>
-        <w:numPr>
-          <w:ilvl w:val="0"/>
-          <w:numId w:val="31"/>
-        </w:numPr>
-        <w:rPr>
-          <w:rFonts w:ascii="Segoe UI" w:eastAsia="Times New Roman" w:hAnsi="Segoe UI" w:cs="Segoe UI"/>
-          <w:kern w:val="0"/>
-          <w:sz w:val="21"/>
-          <w:szCs w:val="21"/>
-          <w14:ligatures w14:val="none"/>
-        </w:rPr>
-      </w:pPr>
-      <w:r>
-        <w:rPr>
-          <w:rFonts w:ascii="Segoe UI" w:eastAsia="Times New Roman" w:hAnsi="Segoe UI" w:cs="Segoe UI"/>
-          <w:kern w:val="0"/>
-          <w:sz w:val="21"/>
-          <w:szCs w:val="21"/>
-          <w14:ligatures w14:val="none"/>
-        </w:rPr>
-        <w:t>Alias, Date, Sample ID, and Specimen ID: In all other cases, two entries match if their "</w:t>
-      </w:r>
-      <w:proofErr w:type="spellStart"/>
-      <w:r>
-        <w:rPr>
-          <w:rFonts w:ascii="Segoe UI" w:eastAsia="Times New Roman" w:hAnsi="Segoe UI" w:cs="Segoe UI"/>
-          <w:kern w:val="0"/>
-          <w:sz w:val="21"/>
-          <w:szCs w:val="21"/>
-          <w14:ligatures w14:val="none"/>
-        </w:rPr>
-        <w:t>iNaturalist</w:t>
-      </w:r>
-      <w:proofErr w:type="spellEnd"/>
-      <w:r>
-        <w:rPr>
-          <w:rFonts w:ascii="Segoe UI" w:eastAsia="Times New Roman" w:hAnsi="Segoe UI" w:cs="Segoe UI"/>
-          <w:kern w:val="0"/>
-          <w:sz w:val="21"/>
-          <w:szCs w:val="21"/>
-          <w14:ligatures w14:val="none"/>
-        </w:rPr>
-        <w:t xml:space="preserve"> Alias", "Collection Day 1", "Month 1", "Year 1", "Sample ID", and "Specimen ID" fields all match.</w:t>
-      </w:r>
-    </w:p>
-    <w:p>
-      <w:pPr>
-        <w:rPr>
-          <w:rFonts w:ascii="Segoe UI" w:eastAsia="Times New Roman" w:hAnsi="Segoe UI" w:cs="Segoe UI"/>
-          <w:kern w:val="0"/>
-          <w:sz w:val="21"/>
-          <w:szCs w:val="21"/>
-          <w14:ligatures w14:val="none"/>
-        </w:rPr>
-      </w:pPr>
-    </w:p>
-    <w:p>
-      <w:pPr>
-        <w:rPr>
-          <w:rFonts w:ascii="Segoe UI" w:eastAsia="Times New Roman" w:hAnsi="Segoe UI" w:cs="Segoe UI"/>
-          <w:kern w:val="0"/>
-          <w:sz w:val="21"/>
-          <w:szCs w:val="21"/>
-          <w14:ligatures w14:val="none"/>
-        </w:rPr>
-      </w:pPr>
-      <w:r>
-        <w:rPr>
-          <w:rFonts w:ascii="Segoe UI" w:eastAsia="Times New Roman" w:hAnsi="Segoe UI" w:cs="Segoe UI"/>
-          <w:kern w:val="0"/>
-          <w:sz w:val="21"/>
-          <w:szCs w:val="21"/>
-          <w14:ligatures w14:val="none"/>
-        </w:rPr>
-        <w:t>Entries with empty "Dec. Lat." or "Dec. Long." fields will also not be added to the merged file.</w:t>
-      </w:r>
-    </w:p>
-    <w:p>
-      <w:pPr>
-        <w:rPr>
-          <w:rFonts w:ascii="Segoe UI" w:eastAsia="Times New Roman" w:hAnsi="Segoe UI" w:cs="Segoe UI"/>
-          <w:kern w:val="0"/>
-          <w:sz w:val="21"/>
-          <w:szCs w:val="21"/>
-          <w14:ligatures w14:val="none"/>
-        </w:rPr>
-      </w:pPr>
-      <w:r>
-        <w:rPr>
-          <w:rFonts w:ascii="Segoe UI" w:eastAsia="Times New Roman" w:hAnsi="Segoe UI" w:cs="Segoe UI"/>
-          <w:kern w:val="0"/>
-          <w:sz w:val="21"/>
-          <w:szCs w:val="21"/>
-          <w14:ligatures w14:val="none"/>
-        </w:rPr>
-        <w:t>The program will index (assign a unique number to) the data in the "Observation No." field using the format YY#####, where YY is the two-digit abbreviation of the year when the script ran and ##### are five sequentially assigned digits.</w:t>
-      </w:r>
-    </w:p>
-    <w:p>
-      <w:pPr>
-        <w:rPr>
-          <w:rFonts w:ascii="Segoe UI" w:eastAsia="Times New Roman" w:hAnsi="Segoe UI" w:cs="Segoe UI"/>
-          <w:kern w:val="0"/>
-          <w:sz w:val="21"/>
-          <w:szCs w:val="21"/>
-          <w14:ligatures w14:val="none"/>
-        </w:rPr>
-      </w:pPr>
-    </w:p>
-    <w:p>
-      <w:pPr>
-        <w:rPr>
-          <w:rFonts w:ascii="Segoe UI" w:eastAsia="Times New Roman" w:hAnsi="Segoe UI" w:cs="Segoe UI"/>
-          <w:kern w:val="0"/>
-          <w:sz w:val="21"/>
-          <w:szCs w:val="21"/>
-          <w14:ligatures w14:val="none"/>
-        </w:rPr>
-      </w:pPr>
-      <w:r>
-        <w:rPr>
-          <w:rFonts w:ascii="Segoe UI" w:eastAsia="Times New Roman" w:hAnsi="Segoe UI" w:cs="Segoe UI"/>
-          <w:kern w:val="0"/>
-          <w:sz w:val="21"/>
-          <w:szCs w:val="21"/>
-          <w14:ligatures w14:val="none"/>
-        </w:rPr>
-        <w:t xml:space="preserve">The script assigns these numbers by sorting the data by </w:t>
-      </w:r>
-    </w:p>
-    <w:p>
-      <w:pPr>
-        <w:pStyle w:val="ListParagraph"/>
-        <w:numPr>
-          <w:ilvl w:val="0"/>
-          <w:numId w:val="36"/>
-        </w:numPr>
-        <w:rPr>
-          <w:rFonts w:ascii="Segoe UI" w:eastAsia="Times New Roman" w:hAnsi="Segoe UI" w:cs="Segoe UI"/>
-          <w:kern w:val="0"/>
-          <w:sz w:val="21"/>
-          <w:szCs w:val="21"/>
-          <w14:ligatures w14:val="none"/>
-        </w:rPr>
-      </w:pPr>
-      <w:r>
-        <w:rPr>
-          <w:rFonts w:ascii="Segoe UI" w:eastAsia="Times New Roman" w:hAnsi="Segoe UI" w:cs="Segoe UI"/>
-          <w:kern w:val="0"/>
-          <w:sz w:val="21"/>
-          <w:szCs w:val="21"/>
-          <w14:ligatures w14:val="none"/>
-        </w:rPr>
-        <w:t>"Observation No."</w:t>
-      </w:r>
-    </w:p>
-    <w:p>
-      <w:pPr>
-        <w:pStyle w:val="ListParagraph"/>
-        <w:numPr>
-          <w:ilvl w:val="0"/>
-          <w:numId w:val="36"/>
-        </w:numPr>
-        <w:rPr>
-          <w:rFonts w:ascii="Segoe UI" w:eastAsia="Times New Roman" w:hAnsi="Segoe UI" w:cs="Segoe UI"/>
-          <w:kern w:val="0"/>
-          <w:sz w:val="21"/>
-          <w:szCs w:val="21"/>
-          <w14:ligatures w14:val="none"/>
-        </w:rPr>
-      </w:pPr>
-      <w:r>
-        <w:rPr>
-          <w:rFonts w:ascii="Segoe UI" w:eastAsia="Times New Roman" w:hAnsi="Segoe UI" w:cs="Segoe UI"/>
-          <w:kern w:val="0"/>
-          <w:sz w:val="21"/>
-          <w:szCs w:val="21"/>
-          <w14:ligatures w14:val="none"/>
-        </w:rPr>
-        <w:t>Then by, "Collector - Last Name"</w:t>
-      </w:r>
-    </w:p>
-    <w:p>
-      <w:pPr>
-        <w:pStyle w:val="ListParagraph"/>
-        <w:numPr>
-          <w:ilvl w:val="0"/>
-          <w:numId w:val="36"/>
-        </w:numPr>
-        <w:rPr>
-          <w:rFonts w:ascii="Segoe UI" w:eastAsia="Times New Roman" w:hAnsi="Segoe UI" w:cs="Segoe UI"/>
-          <w:kern w:val="0"/>
-          <w:sz w:val="21"/>
-          <w:szCs w:val="21"/>
-          <w14:ligatures w14:val="none"/>
-        </w:rPr>
-      </w:pPr>
-      <w:r>
-        <w:rPr>
-          <w:rFonts w:ascii="Segoe UI" w:eastAsia="Times New Roman" w:hAnsi="Segoe UI" w:cs="Segoe UI"/>
-          <w:kern w:val="0"/>
-          <w:sz w:val="21"/>
-          <w:szCs w:val="21"/>
-          <w14:ligatures w14:val="none"/>
-        </w:rPr>
-        <w:t>Then by, "Collector - First Name"</w:t>
-      </w:r>
-    </w:p>
-    <w:p>
-      <w:pPr>
-        <w:pStyle w:val="ListParagraph"/>
-        <w:numPr>
-          <w:ilvl w:val="0"/>
-          <w:numId w:val="36"/>
-        </w:numPr>
-        <w:rPr>
-          <w:rFonts w:ascii="Segoe UI" w:eastAsia="Times New Roman" w:hAnsi="Segoe UI" w:cs="Segoe UI"/>
-          <w:kern w:val="0"/>
-          <w:sz w:val="21"/>
-          <w:szCs w:val="21"/>
-          <w14:ligatures w14:val="none"/>
-        </w:rPr>
-      </w:pPr>
-      <w:r>
-        <w:rPr>
-          <w:rFonts w:ascii="Segoe UI" w:eastAsia="Times New Roman" w:hAnsi="Segoe UI" w:cs="Segoe UI"/>
-          <w:kern w:val="0"/>
-          <w:sz w:val="21"/>
-          <w:szCs w:val="21"/>
-          <w14:ligatures w14:val="none"/>
-        </w:rPr>
-        <w:t>Then by, "Month 1"</w:t>
-      </w:r>
-    </w:p>
-    <w:p>
-      <w:pPr>
-        <w:pStyle w:val="ListParagraph"/>
-        <w:numPr>
-          <w:ilvl w:val="0"/>
-          <w:numId w:val="36"/>
-        </w:numPr>
-        <w:rPr>
-          <w:rFonts w:ascii="Segoe UI" w:eastAsia="Times New Roman" w:hAnsi="Segoe UI" w:cs="Segoe UI"/>
-          <w:kern w:val="0"/>
-          <w:sz w:val="21"/>
-          <w:szCs w:val="21"/>
-          <w14:ligatures w14:val="none"/>
-        </w:rPr>
-      </w:pPr>
-      <w:r>
-        <w:rPr>
-          <w:rFonts w:ascii="Segoe UI" w:eastAsia="Times New Roman" w:hAnsi="Segoe UI" w:cs="Segoe UI"/>
-          <w:kern w:val="0"/>
-          <w:sz w:val="21"/>
-          <w:szCs w:val="21"/>
-          <w14:ligatures w14:val="none"/>
-        </w:rPr>
-        <w:t>Then by, "Collection Day 1"</w:t>
-      </w:r>
-    </w:p>
-    <w:p>
-      <w:pPr>
-        <w:pStyle w:val="ListParagraph"/>
-        <w:numPr>
-          <w:ilvl w:val="0"/>
-          <w:numId w:val="36"/>
-        </w:numPr>
-        <w:rPr>
-          <w:rFonts w:ascii="Segoe UI" w:eastAsia="Times New Roman" w:hAnsi="Segoe UI" w:cs="Segoe UI"/>
-          <w:kern w:val="0"/>
-          <w:sz w:val="21"/>
-          <w:szCs w:val="21"/>
-          <w14:ligatures w14:val="none"/>
-        </w:rPr>
-      </w:pPr>
-      <w:r>
-        <w:rPr>
-          <w:rFonts w:ascii="Segoe UI" w:eastAsia="Times New Roman" w:hAnsi="Segoe UI" w:cs="Segoe UI"/>
-          <w:kern w:val="0"/>
-          <w:sz w:val="21"/>
-          <w:szCs w:val="21"/>
-          <w14:ligatures w14:val="none"/>
-        </w:rPr>
-        <w:t>Then by, "Sample ID"</w:t>
-      </w:r>
-    </w:p>
-    <w:p>
-      <w:pPr>
-        <w:pStyle w:val="ListParagraph"/>
-        <w:numPr>
-          <w:ilvl w:val="0"/>
-          <w:numId w:val="36"/>
-        </w:numPr>
-        <w:rPr>
-          <w:rFonts w:ascii="Segoe UI" w:eastAsia="Times New Roman" w:hAnsi="Segoe UI" w:cs="Segoe UI"/>
-          <w:kern w:val="0"/>
-          <w:sz w:val="21"/>
-          <w:szCs w:val="21"/>
-          <w14:ligatures w14:val="none"/>
-        </w:rPr>
-      </w:pPr>
-      <w:r>
-        <w:rPr>
-          <w:rFonts w:ascii="Segoe UI" w:eastAsia="Times New Roman" w:hAnsi="Segoe UI" w:cs="Segoe UI"/>
-          <w:kern w:val="0"/>
-          <w:sz w:val="21"/>
-          <w:szCs w:val="21"/>
-          <w14:ligatures w14:val="none"/>
-        </w:rPr>
-        <w:t>Then by, "Specimen ID"</w:t>
-      </w:r>
-    </w:p>
-    <w:p>
-      <w:pPr>
-        <w:rPr>
-          <w:rFonts w:ascii="Segoe UI" w:eastAsia="Times New Roman" w:hAnsi="Segoe UI" w:cs="Segoe UI"/>
-          <w:kern w:val="0"/>
-          <w:sz w:val="21"/>
-          <w:szCs w:val="21"/>
-          <w14:ligatures w14:val="none"/>
-        </w:rPr>
-      </w:pPr>
-      <w:r>
-        <w:rPr>
-          <w:rFonts w:ascii="Segoe UI" w:eastAsia="Times New Roman" w:hAnsi="Segoe UI" w:cs="Segoe UI"/>
-          <w:kern w:val="0"/>
-          <w:sz w:val="21"/>
-          <w:szCs w:val="21"/>
-          <w14:ligatures w14:val="none"/>
-        </w:rPr>
-        <w:t>in ascending order, with blank values being put at the end. If all "Observation No." fields are blank in the merged data, the indexing will start at YY00000. Otherwise, the indexing will start at the previous largest "Observation No." plus one.</w:t>
-      </w:r>
-    </w:p>
-    <w:p>
-      <w:pPr>
-        <w:rPr>
-          <w:rFonts w:ascii="Segoe UI" w:eastAsia="Times New Roman" w:hAnsi="Segoe UI" w:cs="Segoe UI"/>
-          <w:kern w:val="0"/>
-          <w:sz w:val="21"/>
-          <w:szCs w:val="21"/>
-          <w14:ligatures w14:val="none"/>
-        </w:rPr>
-      </w:pPr>
-    </w:p>
-    <w:p>
-      <w:pPr>
-        <w:outlineLvl w:val="2"/>
-        <w:rPr>
-          <w:rFonts w:ascii="Segoe UI" w:eastAsia="Times New Roman" w:hAnsi="Segoe UI" w:cs="Segoe UI"/>
-          <w:b/>
-          <w:bCs/>
-          <w:kern w:val="0"/>
-          <w:sz w:val="30"/>
-          <w:szCs w:val="30"/>
-          <w14:ligatures w14:val="none"/>
-        </w:rPr>
-      </w:pPr>
-      <w:r>
-        <w:rPr>
-          <w:rFonts w:ascii="Segoe UI" w:eastAsia="Times New Roman" w:hAnsi="Segoe UI" w:cs="Segoe UI"/>
-          <w:b/>
-          <w:bCs/>
-          <w:kern w:val="0"/>
-          <w:sz w:val="28"/>
-          <w:szCs w:val="28"/>
-          <w14:ligatures w14:val="none"/>
-        </w:rPr>
-        <w:t>Step 4: Creating Labels from Formatted Data</w:t>
-      </w:r>
-    </w:p>
-    <w:p>
-      <w:pPr>
-        <w:rPr>
-          <w:rFonts w:ascii="Segoe UI" w:eastAsia="Times New Roman" w:hAnsi="Segoe UI" w:cs="Segoe UI"/>
-          <w:kern w:val="0"/>
-          <w:sz w:val="21"/>
-          <w:szCs w:val="21"/>
-          <w14:ligatures w14:val="none"/>
-        </w:rPr>
-      </w:pPr>
-      <w:r>
-        <w:rPr>
-          <w:rFonts w:ascii="Segoe UI" w:eastAsia="Times New Roman" w:hAnsi="Segoe UI" w:cs="Segoe UI"/>
-          <w:kern w:val="0"/>
-          <w:sz w:val="21"/>
-          <w:szCs w:val="21"/>
-          <w14:ligatures w14:val="none"/>
-        </w:rPr>
-        <w:t>This step will create a PDF of labels with formatted data from the previous steps or from a CSV file, depending on how it was executed. If this step is reached in Full Pipeline Mode, the user will have the opportunity to check the data before the program begins creating labels. If this step is reached in Labels Only Mode, the user will need to provide a file path of a formatted CSV dataset as input. See "Label Creation Prompts" below for details.</w:t>
-      </w:r>
-    </w:p>
-    <w:p>
-      <w:pPr>
-        <w:outlineLvl w:val="2"/>
-        <w:rPr>
-          <w:rFonts w:ascii="Segoe UI" w:eastAsia="Times New Roman" w:hAnsi="Segoe UI" w:cs="Segoe UI"/>
-          <w:kern w:val="0"/>
-          <w:sz w:val="30"/>
-          <w:szCs w:val="30"/>
-          <w14:ligatures w14:val="none"/>
-        </w:rPr>
-      </w:pPr>
-      <w:r>
-        <w:rPr>
-          <w:rFonts w:ascii="Segoe UI" w:eastAsia="Times New Roman" w:hAnsi="Segoe UI" w:cs="Segoe UI"/>
-          <w:kern w:val="0"/>
-          <w:sz w:val="28"/>
-          <w:szCs w:val="28"/>
-          <w14:ligatures w14:val="none"/>
-        </w:rPr>
-        <w:lastRenderedPageBreak/>
-        <w:t>Label Creation Configuration</w:t>
-      </w:r>
-    </w:p>
-    <w:p>
-      <w:pPr>
-        <w:rPr>
-          <w:rFonts w:ascii="Segoe UI" w:eastAsia="Times New Roman" w:hAnsi="Segoe UI" w:cs="Segoe UI"/>
-          <w:kern w:val="0"/>
-          <w:sz w:val="21"/>
-          <w:szCs w:val="21"/>
-          <w14:ligatures w14:val="none"/>
-        </w:rPr>
-      </w:pPr>
-      <w:r>
-        <w:rPr>
-          <w:rFonts w:ascii="Segoe UI" w:eastAsia="Times New Roman" w:hAnsi="Segoe UI" w:cs="Segoe UI"/>
-          <w:kern w:val="0"/>
-          <w:sz w:val="21"/>
-          <w:szCs w:val="21"/>
-          <w14:ligatures w14:val="none"/>
-        </w:rPr>
-        <w:t>The label creation step will output the labels to a PDF file path specified in OBP-Script/config/labels_config.csv. The configuration file also specifies the default row number in the input dataset from which to create labels. This value is set by the merging process and is optional (see "Label Creation Prompts" below), so editing it is not recommended.</w:t>
-      </w:r>
-    </w:p>
-    <w:p>
-      <w:pPr>
-        <w:numPr>
-          <w:ilvl w:val="0"/>
-          <w:numId w:val="32"/>
-        </w:numPr>
-        <w:rPr>
-          <w:rFonts w:ascii="Segoe UI" w:eastAsia="Times New Roman" w:hAnsi="Segoe UI" w:cs="Segoe UI"/>
-          <w:kern w:val="0"/>
-          <w:sz w:val="21"/>
-          <w:szCs w:val="21"/>
-          <w14:ligatures w14:val="none"/>
-        </w:rPr>
-      </w:pPr>
-      <w:r>
-        <w:rPr>
-          <w:rFonts w:ascii="Segoe UI" w:eastAsia="Times New Roman" w:hAnsi="Segoe UI" w:cs="Segoe UI"/>
-          <w:kern w:val="0"/>
-          <w:sz w:val="21"/>
-          <w:szCs w:val="21"/>
-          <w14:ligatures w14:val="none"/>
-        </w:rPr>
-        <w:t>Output File Path: a relative or absolute file path where the labels will be output. This must be a PDF file.</w:t>
-      </w:r>
-    </w:p>
-    <w:p>
-      <w:pPr>
-        <w:numPr>
-          <w:ilvl w:val="0"/>
-          <w:numId w:val="32"/>
-        </w:numPr>
-        <w:rPr>
-          <w:rFonts w:ascii="Segoe UI" w:eastAsia="Times New Roman" w:hAnsi="Segoe UI" w:cs="Segoe UI"/>
-          <w:kern w:val="0"/>
-          <w:sz w:val="21"/>
-          <w:szCs w:val="21"/>
-          <w14:ligatures w14:val="none"/>
-        </w:rPr>
-      </w:pPr>
-      <w:r>
-        <w:rPr>
-          <w:rFonts w:ascii="Segoe UI" w:eastAsia="Times New Roman" w:hAnsi="Segoe UI" w:cs="Segoe UI"/>
-          <w:kern w:val="0"/>
-          <w:sz w:val="21"/>
-          <w:szCs w:val="21"/>
-          <w14:ligatures w14:val="none"/>
-        </w:rPr>
-        <w:t>Starting Row: the zero-indexed row number of the input dataset from which to create labels. It is not recommended for the user to change this manually.</w:t>
-      </w:r>
-    </w:p>
-    <w:p>
-      <w:pPr>
-        <w:rPr>
-          <w:rFonts w:ascii="Segoe UI" w:eastAsia="Times New Roman" w:hAnsi="Segoe UI" w:cs="Segoe UI"/>
-          <w:kern w:val="0"/>
-          <w:sz w:val="21"/>
-          <w:szCs w:val="21"/>
-          <w14:ligatures w14:val="none"/>
-        </w:rPr>
-      </w:pPr>
-    </w:p>
-    <w:p>
-      <w:pPr>
-        <w:rPr>
-          <w:rFonts w:ascii="Segoe UI" w:eastAsia="Times New Roman" w:hAnsi="Segoe UI" w:cs="Segoe UI"/>
-          <w:kern w:val="0"/>
-          <w:sz w:val="21"/>
-          <w:szCs w:val="21"/>
-          <w14:ligatures w14:val="none"/>
-        </w:rPr>
-      </w:pPr>
-      <w:r>
-        <w:rPr>
-          <w:rFonts w:ascii="Segoe UI" w:eastAsia="Times New Roman" w:hAnsi="Segoe UI" w:cs="Segoe UI"/>
-          <w:kern w:val="0"/>
-          <w:sz w:val="21"/>
-          <w:szCs w:val="21"/>
-          <w14:ligatures w14:val="none"/>
-        </w:rPr>
-        <w:t>To set the Output File Path, do the following:</w:t>
-      </w:r>
-    </w:p>
-    <w:p>
-      <w:pPr>
-        <w:numPr>
-          <w:ilvl w:val="0"/>
-          <w:numId w:val="33"/>
-        </w:numPr>
-        <w:rPr>
-          <w:rFonts w:ascii="Segoe UI" w:eastAsia="Times New Roman" w:hAnsi="Segoe UI" w:cs="Segoe UI"/>
-          <w:kern w:val="0"/>
-          <w:sz w:val="21"/>
-          <w:szCs w:val="21"/>
-          <w14:ligatures w14:val="none"/>
-        </w:rPr>
-      </w:pPr>
-      <w:r>
-        <w:rPr>
-          <w:rFonts w:ascii="Segoe UI" w:eastAsia="Times New Roman" w:hAnsi="Segoe UI" w:cs="Segoe UI"/>
-          <w:kern w:val="0"/>
-          <w:sz w:val="21"/>
-          <w:szCs w:val="21"/>
-          <w14:ligatures w14:val="none"/>
-        </w:rPr>
-        <w:t>Open OBP-Script/config/labels_config.csv in a text editor or Excel.</w:t>
+        <w:t>If the Input File Path is set to "Select", the program will prompt the user at the beginning of this step through an "Open" file select dialog. Navigate to the desired file and click "Open" to choose the input file for the merge step.</w:t>
       </w:r>
     </w:p>
     <w:p>
@@ -6990,10 +6280,10 @@
           <w:szCs w:val="21"/>
         </w:rPr>
         <w:drawing>
-          <wp:inline distT="0" distB="0" distL="0" distR="0" wp14:anchorId="7E603EA4" wp14:editId="2CAD0FD4">
-            <wp:extent cx="3200400" cy="2397565"/>
-            <wp:effectExtent l="0" t="0" r="0" b="3175"/>
-            <wp:docPr id="1263003046" name="Picture 15" descr="A screenshot of a computer program&#10;&#10;Description automatically generated"/>
+          <wp:inline distT="0" distB="0" distL="0" distR="0" wp14:anchorId="554EFF52" wp14:editId="176B33B1">
+            <wp:extent cx="4572000" cy="2576146"/>
+            <wp:effectExtent l="0" t="0" r="0" b="0"/>
+            <wp:docPr id="718300110" name="Picture 1" descr="A screenshot of a computer&#10;&#10;Description automatically generated"/>
             <wp:cNvGraphicFramePr>
               <a:graphicFrameLocks xmlns:a="http://schemas.openxmlformats.org/drawingml/2006/main" noChangeAspect="1"/>
             </wp:cNvGraphicFramePr>
@@ -7001,11 +6291,11 @@
               <a:graphicData uri="http://schemas.openxmlformats.org/drawingml/2006/picture">
                 <pic:pic xmlns:pic="http://schemas.openxmlformats.org/drawingml/2006/picture">
                   <pic:nvPicPr>
-                    <pic:cNvPr id="1263003046" name="Picture 15" descr="A screenshot of a computer program&#10;&#10;Description automatically generated"/>
+                    <pic:cNvPr id="718300110" name="Picture 1" descr="A screenshot of a computer&#10;&#10;Description automatically generated"/>
                     <pic:cNvPicPr/>
                   </pic:nvPicPr>
                   <pic:blipFill>
-                    <a:blip r:embed="rId40">
+                    <a:blip r:embed="rId40" cstate="print">
                       <a:extLst>
                         <a:ext uri="{28A0092B-C50C-407E-A947-70E740481C1C}">
                           <a14:useLocalDpi xmlns:a14="http://schemas.microsoft.com/office/drawing/2010/main" val="0"/>
@@ -7019,7 +6309,7 @@
                   <pic:spPr>
                     <a:xfrm>
                       <a:off x="0" y="0"/>
-                      <a:ext cx="3200400" cy="2397565"/>
+                      <a:ext cx="4572000" cy="2576146"/>
                     </a:xfrm>
                     <a:prstGeom prst="rect">
                       <a:avLst/>
@@ -7034,27 +6324,34 @@
     </w:p>
     <w:p>
       <w:pPr>
-        <w:numPr>
-          <w:ilvl w:val="0"/>
-          <w:numId w:val="33"/>
-        </w:numPr>
-        <w:rPr>
-          <w:rFonts w:ascii="Segoe UI" w:eastAsia="Times New Roman" w:hAnsi="Segoe UI" w:cs="Segoe UI"/>
-          <w:kern w:val="0"/>
-          <w:sz w:val="21"/>
-          <w:szCs w:val="21"/>
-          <w14:ligatures w14:val="none"/>
-        </w:rPr>
-      </w:pPr>
-      <w:r>
-        <w:rPr>
-          <w:rFonts w:ascii="Segoe UI" w:eastAsia="Times New Roman" w:hAnsi="Segoe UI" w:cs="Segoe UI"/>
-          <w:kern w:val="0"/>
-          <w:sz w:val="21"/>
-          <w:szCs w:val="21"/>
-          <w14:ligatures w14:val="none"/>
-        </w:rPr>
-        <w:t>On the first line after the column names, select the value before the first comma (cell A2 in Excel).</w:t>
+        <w:rPr>
+          <w:rFonts w:ascii="Segoe UI" w:eastAsia="Times New Roman" w:hAnsi="Segoe UI" w:cs="Segoe UI"/>
+          <w:kern w:val="0"/>
+          <w:sz w:val="21"/>
+          <w:szCs w:val="21"/>
+          <w14:ligatures w14:val="none"/>
+        </w:rPr>
+      </w:pPr>
+    </w:p>
+    <w:p>
+      <w:pPr>
+        <w:rPr>
+          <w:rFonts w:ascii="Segoe UI" w:eastAsia="Times New Roman" w:hAnsi="Segoe UI" w:cs="Segoe UI"/>
+          <w:kern w:val="0"/>
+          <w:sz w:val="21"/>
+          <w:szCs w:val="21"/>
+          <w14:ligatures w14:val="none"/>
+        </w:rPr>
+      </w:pPr>
+      <w:r>
+        <w:rPr>
+          <w:rFonts w:ascii="Segoe UI" w:eastAsia="Times New Roman" w:hAnsi="Segoe UI" w:cs="Segoe UI"/>
+          <w:kern w:val="0"/>
+          <w:sz w:val="21"/>
+          <w:szCs w:val="21"/>
+          <w14:ligatures w14:val="none"/>
+        </w:rPr>
+        <w:t>If the Output File Path is set to "Select", the program will prompt the user through a "Save As" file select dialog. Navigate to the desired directory, type the name of the output file in the "File name" box, and click "Save".</w:t>
       </w:r>
     </w:p>
     <w:p>
@@ -7077,10 +6374,10 @@
           <w:szCs w:val="21"/>
         </w:rPr>
         <w:drawing>
-          <wp:inline distT="0" distB="0" distL="0" distR="0" wp14:anchorId="4F2D340A" wp14:editId="2A4EF994">
-            <wp:extent cx="3200400" cy="1313848"/>
-            <wp:effectExtent l="0" t="0" r="0" b="635"/>
-            <wp:docPr id="1630168736" name="Picture 16" descr="A screenshot of a computer&#10;&#10;Description automatically generated"/>
+          <wp:inline distT="0" distB="0" distL="0" distR="0" wp14:anchorId="17C5628B" wp14:editId="704885A9">
+            <wp:extent cx="4572000" cy="2576146"/>
+            <wp:effectExtent l="0" t="0" r="0" b="0"/>
+            <wp:docPr id="1037836078" name="Picture 2" descr="A screenshot of a computer&#10;&#10;Description automatically generated"/>
             <wp:cNvGraphicFramePr>
               <a:graphicFrameLocks xmlns:a="http://schemas.openxmlformats.org/drawingml/2006/main" noChangeAspect="1"/>
             </wp:cNvGraphicFramePr>
@@ -7088,11 +6385,11 @@
               <a:graphicData uri="http://schemas.openxmlformats.org/drawingml/2006/picture">
                 <pic:pic xmlns:pic="http://schemas.openxmlformats.org/drawingml/2006/picture">
                   <pic:nvPicPr>
-                    <pic:cNvPr id="1630168736" name="Picture 16" descr="A screenshot of a computer&#10;&#10;Description automatically generated"/>
+                    <pic:cNvPr id="1037836078" name="Picture 2" descr="A screenshot of a computer&#10;&#10;Description automatically generated"/>
                     <pic:cNvPicPr/>
                   </pic:nvPicPr>
                   <pic:blipFill>
-                    <a:blip r:embed="rId41">
+                    <a:blip r:embed="rId41" cstate="print">
                       <a:extLst>
                         <a:ext uri="{28A0092B-C50C-407E-A947-70E740481C1C}">
                           <a14:useLocalDpi xmlns:a14="http://schemas.microsoft.com/office/drawing/2010/main" val="0"/>
@@ -7106,7 +6403,7 @@
                   <pic:spPr>
                     <a:xfrm>
                       <a:off x="0" y="0"/>
-                      <a:ext cx="3200400" cy="1313848"/>
+                      <a:ext cx="4572000" cy="2576146"/>
                     </a:xfrm>
                     <a:prstGeom prst="rect">
                       <a:avLst/>
@@ -7121,6 +6418,770 @@
     </w:p>
     <w:p>
       <w:pPr>
+        <w:rPr>
+          <w:rFonts w:ascii="Segoe UI" w:eastAsia="Times New Roman" w:hAnsi="Segoe UI" w:cs="Segoe UI"/>
+          <w:kern w:val="0"/>
+          <w:sz w:val="21"/>
+          <w:szCs w:val="21"/>
+          <w14:ligatures w14:val="none"/>
+        </w:rPr>
+      </w:pPr>
+    </w:p>
+    <w:p>
+      <w:pPr>
+        <w:rPr>
+          <w:rFonts w:ascii="Segoe UI" w:eastAsia="Times New Roman" w:hAnsi="Segoe UI" w:cs="Segoe UI"/>
+          <w:kern w:val="0"/>
+          <w:sz w:val="21"/>
+          <w:szCs w:val="21"/>
+          <w14:ligatures w14:val="none"/>
+        </w:rPr>
+      </w:pPr>
+      <w:r>
+        <w:rPr>
+          <w:rFonts w:ascii="Segoe UI" w:eastAsia="Times New Roman" w:hAnsi="Segoe UI" w:cs="Segoe UI"/>
+          <w:kern w:val="0"/>
+          <w:sz w:val="21"/>
+          <w:szCs w:val="21"/>
+          <w14:ligatures w14:val="none"/>
+        </w:rPr>
+        <w:t>The program will automatically save these values as relative file paths in OBP-Script/config/merge_config.csv for future executions.</w:t>
+      </w:r>
+    </w:p>
+    <w:p>
+      <w:pPr>
+        <w:rPr>
+          <w:rFonts w:ascii="Segoe UI" w:eastAsia="Times New Roman" w:hAnsi="Segoe UI" w:cs="Segoe UI"/>
+          <w:kern w:val="0"/>
+          <w:sz w:val="21"/>
+          <w:szCs w:val="21"/>
+          <w14:ligatures w14:val="none"/>
+        </w:rPr>
+      </w:pPr>
+    </w:p>
+    <w:p>
+      <w:pPr>
+        <w:rPr>
+          <w:rFonts w:ascii="Segoe UI" w:eastAsia="Times New Roman" w:hAnsi="Segoe UI" w:cs="Segoe UI"/>
+          <w:kern w:val="0"/>
+          <w:sz w:val="21"/>
+          <w:szCs w:val="21"/>
+          <w14:ligatures w14:val="none"/>
+        </w:rPr>
+      </w:pPr>
+    </w:p>
+    <w:p>
+      <w:pPr>
+        <w:rPr>
+          <w:rFonts w:ascii="Segoe UI" w:eastAsia="Times New Roman" w:hAnsi="Segoe UI" w:cs="Segoe UI"/>
+          <w:kern w:val="0"/>
+          <w:sz w:val="21"/>
+          <w:szCs w:val="21"/>
+          <w14:ligatures w14:val="none"/>
+        </w:rPr>
+      </w:pPr>
+    </w:p>
+    <w:p>
+      <w:pPr>
+        <w:outlineLvl w:val="2"/>
+        <w:rPr>
+          <w:rFonts w:ascii="Segoe UI" w:eastAsia="Times New Roman" w:hAnsi="Segoe UI" w:cs="Segoe UI"/>
+          <w:kern w:val="0"/>
+          <w:sz w:val="30"/>
+          <w:szCs w:val="30"/>
+          <w14:ligatures w14:val="none"/>
+        </w:rPr>
+      </w:pPr>
+      <w:r>
+        <w:rPr>
+          <w:rFonts w:ascii="Segoe UI" w:eastAsia="Times New Roman" w:hAnsi="Segoe UI" w:cs="Segoe UI"/>
+          <w:kern w:val="0"/>
+          <w:sz w:val="28"/>
+          <w:szCs w:val="28"/>
+          <w14:ligatures w14:val="none"/>
+        </w:rPr>
+        <w:lastRenderedPageBreak/>
+        <w:t>Data Merging Output</w:t>
+      </w:r>
+    </w:p>
+    <w:p>
+      <w:pPr>
+        <w:rPr>
+          <w:rFonts w:ascii="Segoe UI" w:eastAsia="Times New Roman" w:hAnsi="Segoe UI" w:cs="Segoe UI"/>
+          <w:kern w:val="0"/>
+          <w:sz w:val="21"/>
+          <w:szCs w:val="21"/>
+          <w14:ligatures w14:val="none"/>
+        </w:rPr>
+      </w:pPr>
+      <w:r>
+        <w:rPr>
+          <w:rFonts w:ascii="Segoe UI" w:eastAsia="Times New Roman" w:hAnsi="Segoe UI" w:cs="Segoe UI"/>
+          <w:kern w:val="0"/>
+          <w:sz w:val="21"/>
+          <w:szCs w:val="21"/>
+          <w14:ligatures w14:val="none"/>
+        </w:rPr>
+        <w:t>The data merging step outputs the resulting merged dataset to the file path specified in its configuration. The program checks the data for duplicate entries and adds indices to new data.</w:t>
+      </w:r>
+    </w:p>
+    <w:p>
+      <w:pPr>
+        <w:rPr>
+          <w:rFonts w:ascii="Segoe UI" w:eastAsia="Times New Roman" w:hAnsi="Segoe UI" w:cs="Segoe UI"/>
+          <w:kern w:val="0"/>
+          <w:sz w:val="21"/>
+          <w:szCs w:val="21"/>
+          <w14:ligatures w14:val="none"/>
+        </w:rPr>
+      </w:pPr>
+    </w:p>
+    <w:p>
+      <w:pPr>
+        <w:rPr>
+          <w:rFonts w:ascii="Segoe UI" w:eastAsia="Times New Roman" w:hAnsi="Segoe UI" w:cs="Segoe UI"/>
+          <w:kern w:val="0"/>
+          <w:sz w:val="21"/>
+          <w:szCs w:val="21"/>
+          <w14:ligatures w14:val="none"/>
+        </w:rPr>
+      </w:pPr>
+      <w:r>
+        <w:rPr>
+          <w:rFonts w:ascii="Segoe UI" w:eastAsia="Times New Roman" w:hAnsi="Segoe UI" w:cs="Segoe UI"/>
+          <w:kern w:val="0"/>
+          <w:sz w:val="21"/>
+          <w:szCs w:val="21"/>
+          <w14:ligatures w14:val="none"/>
+        </w:rPr>
+        <w:t>It checks for duplicate entries by comparing each entry in the appending data to each entry in the base dataset. If an entry in the appending data matches in any of the following ways (checked in order), it will not be added to the merged file.</w:t>
+      </w:r>
+    </w:p>
+    <w:p>
+      <w:pPr>
+        <w:numPr>
+          <w:ilvl w:val="0"/>
+          <w:numId w:val="31"/>
+        </w:numPr>
+        <w:rPr>
+          <w:rFonts w:ascii="Segoe UI" w:eastAsia="Times New Roman" w:hAnsi="Segoe UI" w:cs="Segoe UI"/>
+          <w:kern w:val="0"/>
+          <w:sz w:val="21"/>
+          <w:szCs w:val="21"/>
+          <w14:ligatures w14:val="none"/>
+        </w:rPr>
+      </w:pPr>
+      <w:r>
+        <w:rPr>
+          <w:rFonts w:ascii="Segoe UI" w:eastAsia="Times New Roman" w:hAnsi="Segoe UI" w:cs="Segoe UI"/>
+          <w:kern w:val="0"/>
+          <w:sz w:val="21"/>
+          <w:szCs w:val="21"/>
+          <w14:ligatures w14:val="none"/>
+        </w:rPr>
+        <w:t>Observation No.: If the "Observation No." values are not empty, two entries match if their "Observation No." fields match.</w:t>
+      </w:r>
+    </w:p>
+    <w:p>
+      <w:pPr>
+        <w:numPr>
+          <w:ilvl w:val="0"/>
+          <w:numId w:val="31"/>
+        </w:numPr>
+        <w:rPr>
+          <w:rFonts w:ascii="Segoe UI" w:eastAsia="Times New Roman" w:hAnsi="Segoe UI" w:cs="Segoe UI"/>
+          <w:kern w:val="0"/>
+          <w:sz w:val="21"/>
+          <w:szCs w:val="21"/>
+          <w14:ligatures w14:val="none"/>
+        </w:rPr>
+      </w:pPr>
+      <w:r>
+        <w:rPr>
+          <w:rFonts w:ascii="Segoe UI" w:eastAsia="Times New Roman" w:hAnsi="Segoe UI" w:cs="Segoe UI"/>
+          <w:kern w:val="0"/>
+          <w:sz w:val="21"/>
+          <w:szCs w:val="21"/>
+          <w14:ligatures w14:val="none"/>
+        </w:rPr>
+        <w:t xml:space="preserve">URL, Sample ID, and Specimen ID: If the "Associated plant - </w:t>
+      </w:r>
+      <w:proofErr w:type="spellStart"/>
+      <w:r>
+        <w:rPr>
+          <w:rFonts w:ascii="Segoe UI" w:eastAsia="Times New Roman" w:hAnsi="Segoe UI" w:cs="Segoe UI"/>
+          <w:kern w:val="0"/>
+          <w:sz w:val="21"/>
+          <w:szCs w:val="21"/>
+          <w14:ligatures w14:val="none"/>
+        </w:rPr>
+        <w:t>Inaturalist</w:t>
+      </w:r>
+      <w:proofErr w:type="spellEnd"/>
+      <w:r>
+        <w:rPr>
+          <w:rFonts w:ascii="Segoe UI" w:eastAsia="Times New Roman" w:hAnsi="Segoe UI" w:cs="Segoe UI"/>
+          <w:kern w:val="0"/>
+          <w:sz w:val="21"/>
+          <w:szCs w:val="21"/>
+          <w14:ligatures w14:val="none"/>
+        </w:rPr>
+        <w:t xml:space="preserve"> URL" values are not empty, two entries match if their "Associated plant - </w:t>
+      </w:r>
+      <w:proofErr w:type="spellStart"/>
+      <w:r>
+        <w:rPr>
+          <w:rFonts w:ascii="Segoe UI" w:eastAsia="Times New Roman" w:hAnsi="Segoe UI" w:cs="Segoe UI"/>
+          <w:kern w:val="0"/>
+          <w:sz w:val="21"/>
+          <w:szCs w:val="21"/>
+          <w14:ligatures w14:val="none"/>
+        </w:rPr>
+        <w:t>Inaturalist</w:t>
+      </w:r>
+      <w:proofErr w:type="spellEnd"/>
+      <w:r>
+        <w:rPr>
+          <w:rFonts w:ascii="Segoe UI" w:eastAsia="Times New Roman" w:hAnsi="Segoe UI" w:cs="Segoe UI"/>
+          <w:kern w:val="0"/>
+          <w:sz w:val="21"/>
+          <w:szCs w:val="21"/>
+          <w14:ligatures w14:val="none"/>
+        </w:rPr>
+        <w:t xml:space="preserve"> URL", "Sample ID", and "Specimen ID" fields all match.</w:t>
+      </w:r>
+    </w:p>
+    <w:p>
+      <w:pPr>
+        <w:numPr>
+          <w:ilvl w:val="0"/>
+          <w:numId w:val="31"/>
+        </w:numPr>
+        <w:rPr>
+          <w:rFonts w:ascii="Segoe UI" w:eastAsia="Times New Roman" w:hAnsi="Segoe UI" w:cs="Segoe UI"/>
+          <w:kern w:val="0"/>
+          <w:sz w:val="21"/>
+          <w:szCs w:val="21"/>
+          <w14:ligatures w14:val="none"/>
+        </w:rPr>
+      </w:pPr>
+      <w:r>
+        <w:rPr>
+          <w:rFonts w:ascii="Segoe UI" w:eastAsia="Times New Roman" w:hAnsi="Segoe UI" w:cs="Segoe UI"/>
+          <w:kern w:val="0"/>
+          <w:sz w:val="21"/>
+          <w:szCs w:val="21"/>
+          <w14:ligatures w14:val="none"/>
+        </w:rPr>
+        <w:t>Alias, Date, Sample ID, and Specimen ID: In all other cases, two entries match if their "</w:t>
+      </w:r>
+      <w:proofErr w:type="spellStart"/>
+      <w:r>
+        <w:rPr>
+          <w:rFonts w:ascii="Segoe UI" w:eastAsia="Times New Roman" w:hAnsi="Segoe UI" w:cs="Segoe UI"/>
+          <w:kern w:val="0"/>
+          <w:sz w:val="21"/>
+          <w:szCs w:val="21"/>
+          <w14:ligatures w14:val="none"/>
+        </w:rPr>
+        <w:t>iNaturalist</w:t>
+      </w:r>
+      <w:proofErr w:type="spellEnd"/>
+      <w:r>
+        <w:rPr>
+          <w:rFonts w:ascii="Segoe UI" w:eastAsia="Times New Roman" w:hAnsi="Segoe UI" w:cs="Segoe UI"/>
+          <w:kern w:val="0"/>
+          <w:sz w:val="21"/>
+          <w:szCs w:val="21"/>
+          <w14:ligatures w14:val="none"/>
+        </w:rPr>
+        <w:t xml:space="preserve"> Alias", "Collection Day 1", "Month 1", "Year 1", "Sample ID", and "Specimen ID" fields all match.</w:t>
+      </w:r>
+    </w:p>
+    <w:p>
+      <w:pPr>
+        <w:rPr>
+          <w:rFonts w:ascii="Segoe UI" w:eastAsia="Times New Roman" w:hAnsi="Segoe UI" w:cs="Segoe UI"/>
+          <w:kern w:val="0"/>
+          <w:sz w:val="21"/>
+          <w:szCs w:val="21"/>
+          <w14:ligatures w14:val="none"/>
+        </w:rPr>
+      </w:pPr>
+    </w:p>
+    <w:p>
+      <w:pPr>
+        <w:rPr>
+          <w:rFonts w:ascii="Segoe UI" w:eastAsia="Times New Roman" w:hAnsi="Segoe UI" w:cs="Segoe UI"/>
+          <w:kern w:val="0"/>
+          <w:sz w:val="21"/>
+          <w:szCs w:val="21"/>
+          <w14:ligatures w14:val="none"/>
+        </w:rPr>
+      </w:pPr>
+      <w:r>
+        <w:rPr>
+          <w:rFonts w:ascii="Segoe UI" w:eastAsia="Times New Roman" w:hAnsi="Segoe UI" w:cs="Segoe UI"/>
+          <w:kern w:val="0"/>
+          <w:sz w:val="21"/>
+          <w:szCs w:val="21"/>
+          <w14:ligatures w14:val="none"/>
+        </w:rPr>
+        <w:t>Entries with empty "Dec. Lat." or "Dec. Long." fields will also not be added to the merged file.</w:t>
+      </w:r>
+    </w:p>
+    <w:p>
+      <w:pPr>
+        <w:rPr>
+          <w:rFonts w:ascii="Segoe UI" w:eastAsia="Times New Roman" w:hAnsi="Segoe UI" w:cs="Segoe UI"/>
+          <w:kern w:val="0"/>
+          <w:sz w:val="21"/>
+          <w:szCs w:val="21"/>
+          <w14:ligatures w14:val="none"/>
+        </w:rPr>
+      </w:pPr>
+      <w:r>
+        <w:rPr>
+          <w:rFonts w:ascii="Segoe UI" w:eastAsia="Times New Roman" w:hAnsi="Segoe UI" w:cs="Segoe UI"/>
+          <w:kern w:val="0"/>
+          <w:sz w:val="21"/>
+          <w:szCs w:val="21"/>
+          <w14:ligatures w14:val="none"/>
+        </w:rPr>
+        <w:t>The program will index (assign a unique number to) the data in the "Observation No." field using the format YY#####, where YY is the two-digit abbreviation of the year when the script ran and ##### are five sequentially assigned digits.</w:t>
+      </w:r>
+    </w:p>
+    <w:p>
+      <w:pPr>
+        <w:rPr>
+          <w:rFonts w:ascii="Segoe UI" w:eastAsia="Times New Roman" w:hAnsi="Segoe UI" w:cs="Segoe UI"/>
+          <w:kern w:val="0"/>
+          <w:sz w:val="21"/>
+          <w:szCs w:val="21"/>
+          <w14:ligatures w14:val="none"/>
+        </w:rPr>
+      </w:pPr>
+    </w:p>
+    <w:p>
+      <w:pPr>
+        <w:rPr>
+          <w:rFonts w:ascii="Segoe UI" w:eastAsia="Times New Roman" w:hAnsi="Segoe UI" w:cs="Segoe UI"/>
+          <w:kern w:val="0"/>
+          <w:sz w:val="21"/>
+          <w:szCs w:val="21"/>
+          <w14:ligatures w14:val="none"/>
+        </w:rPr>
+      </w:pPr>
+      <w:r>
+        <w:rPr>
+          <w:rFonts w:ascii="Segoe UI" w:eastAsia="Times New Roman" w:hAnsi="Segoe UI" w:cs="Segoe UI"/>
+          <w:kern w:val="0"/>
+          <w:sz w:val="21"/>
+          <w:szCs w:val="21"/>
+          <w14:ligatures w14:val="none"/>
+        </w:rPr>
+        <w:t xml:space="preserve">The script assigns these numbers by sorting the data by </w:t>
+      </w:r>
+    </w:p>
+    <w:p>
+      <w:pPr>
+        <w:pStyle w:val="ListParagraph"/>
+        <w:numPr>
+          <w:ilvl w:val="0"/>
+          <w:numId w:val="36"/>
+        </w:numPr>
+        <w:rPr>
+          <w:rFonts w:ascii="Segoe UI" w:eastAsia="Times New Roman" w:hAnsi="Segoe UI" w:cs="Segoe UI"/>
+          <w:kern w:val="0"/>
+          <w:sz w:val="21"/>
+          <w:szCs w:val="21"/>
+          <w14:ligatures w14:val="none"/>
+        </w:rPr>
+      </w:pPr>
+      <w:r>
+        <w:rPr>
+          <w:rFonts w:ascii="Segoe UI" w:eastAsia="Times New Roman" w:hAnsi="Segoe UI" w:cs="Segoe UI"/>
+          <w:kern w:val="0"/>
+          <w:sz w:val="21"/>
+          <w:szCs w:val="21"/>
+          <w14:ligatures w14:val="none"/>
+        </w:rPr>
+        <w:t>"Observation No."</w:t>
+      </w:r>
+    </w:p>
+    <w:p>
+      <w:pPr>
+        <w:pStyle w:val="ListParagraph"/>
+        <w:numPr>
+          <w:ilvl w:val="0"/>
+          <w:numId w:val="36"/>
+        </w:numPr>
+        <w:rPr>
+          <w:rFonts w:ascii="Segoe UI" w:eastAsia="Times New Roman" w:hAnsi="Segoe UI" w:cs="Segoe UI"/>
+          <w:kern w:val="0"/>
+          <w:sz w:val="21"/>
+          <w:szCs w:val="21"/>
+          <w14:ligatures w14:val="none"/>
+        </w:rPr>
+      </w:pPr>
+      <w:r>
+        <w:rPr>
+          <w:rFonts w:ascii="Segoe UI" w:eastAsia="Times New Roman" w:hAnsi="Segoe UI" w:cs="Segoe UI"/>
+          <w:kern w:val="0"/>
+          <w:sz w:val="21"/>
+          <w:szCs w:val="21"/>
+          <w14:ligatures w14:val="none"/>
+        </w:rPr>
+        <w:t>Then by, "Collector - Last Name"</w:t>
+      </w:r>
+    </w:p>
+    <w:p>
+      <w:pPr>
+        <w:pStyle w:val="ListParagraph"/>
+        <w:numPr>
+          <w:ilvl w:val="0"/>
+          <w:numId w:val="36"/>
+        </w:numPr>
+        <w:rPr>
+          <w:rFonts w:ascii="Segoe UI" w:eastAsia="Times New Roman" w:hAnsi="Segoe UI" w:cs="Segoe UI"/>
+          <w:kern w:val="0"/>
+          <w:sz w:val="21"/>
+          <w:szCs w:val="21"/>
+          <w14:ligatures w14:val="none"/>
+        </w:rPr>
+      </w:pPr>
+      <w:r>
+        <w:rPr>
+          <w:rFonts w:ascii="Segoe UI" w:eastAsia="Times New Roman" w:hAnsi="Segoe UI" w:cs="Segoe UI"/>
+          <w:kern w:val="0"/>
+          <w:sz w:val="21"/>
+          <w:szCs w:val="21"/>
+          <w14:ligatures w14:val="none"/>
+        </w:rPr>
+        <w:t>Then by, "Collector - First Name"</w:t>
+      </w:r>
+    </w:p>
+    <w:p>
+      <w:pPr>
+        <w:pStyle w:val="ListParagraph"/>
+        <w:numPr>
+          <w:ilvl w:val="0"/>
+          <w:numId w:val="36"/>
+        </w:numPr>
+        <w:rPr>
+          <w:rFonts w:ascii="Segoe UI" w:eastAsia="Times New Roman" w:hAnsi="Segoe UI" w:cs="Segoe UI"/>
+          <w:kern w:val="0"/>
+          <w:sz w:val="21"/>
+          <w:szCs w:val="21"/>
+          <w14:ligatures w14:val="none"/>
+        </w:rPr>
+      </w:pPr>
+      <w:r>
+        <w:rPr>
+          <w:rFonts w:ascii="Segoe UI" w:eastAsia="Times New Roman" w:hAnsi="Segoe UI" w:cs="Segoe UI"/>
+          <w:kern w:val="0"/>
+          <w:sz w:val="21"/>
+          <w:szCs w:val="21"/>
+          <w14:ligatures w14:val="none"/>
+        </w:rPr>
+        <w:t>Then by, "Month 1"</w:t>
+      </w:r>
+    </w:p>
+    <w:p>
+      <w:pPr>
+        <w:pStyle w:val="ListParagraph"/>
+        <w:numPr>
+          <w:ilvl w:val="0"/>
+          <w:numId w:val="36"/>
+        </w:numPr>
+        <w:rPr>
+          <w:rFonts w:ascii="Segoe UI" w:eastAsia="Times New Roman" w:hAnsi="Segoe UI" w:cs="Segoe UI"/>
+          <w:kern w:val="0"/>
+          <w:sz w:val="21"/>
+          <w:szCs w:val="21"/>
+          <w14:ligatures w14:val="none"/>
+        </w:rPr>
+      </w:pPr>
+      <w:r>
+        <w:rPr>
+          <w:rFonts w:ascii="Segoe UI" w:eastAsia="Times New Roman" w:hAnsi="Segoe UI" w:cs="Segoe UI"/>
+          <w:kern w:val="0"/>
+          <w:sz w:val="21"/>
+          <w:szCs w:val="21"/>
+          <w14:ligatures w14:val="none"/>
+        </w:rPr>
+        <w:t>Then by, "Collection Day 1"</w:t>
+      </w:r>
+    </w:p>
+    <w:p>
+      <w:pPr>
+        <w:pStyle w:val="ListParagraph"/>
+        <w:numPr>
+          <w:ilvl w:val="0"/>
+          <w:numId w:val="36"/>
+        </w:numPr>
+        <w:rPr>
+          <w:rFonts w:ascii="Segoe UI" w:eastAsia="Times New Roman" w:hAnsi="Segoe UI" w:cs="Segoe UI"/>
+          <w:kern w:val="0"/>
+          <w:sz w:val="21"/>
+          <w:szCs w:val="21"/>
+          <w14:ligatures w14:val="none"/>
+        </w:rPr>
+      </w:pPr>
+      <w:r>
+        <w:rPr>
+          <w:rFonts w:ascii="Segoe UI" w:eastAsia="Times New Roman" w:hAnsi="Segoe UI" w:cs="Segoe UI"/>
+          <w:kern w:val="0"/>
+          <w:sz w:val="21"/>
+          <w:szCs w:val="21"/>
+          <w14:ligatures w14:val="none"/>
+        </w:rPr>
+        <w:t>Then by, "Sample ID"</w:t>
+      </w:r>
+    </w:p>
+    <w:p>
+      <w:pPr>
+        <w:pStyle w:val="ListParagraph"/>
+        <w:numPr>
+          <w:ilvl w:val="0"/>
+          <w:numId w:val="36"/>
+        </w:numPr>
+        <w:rPr>
+          <w:rFonts w:ascii="Segoe UI" w:eastAsia="Times New Roman" w:hAnsi="Segoe UI" w:cs="Segoe UI"/>
+          <w:kern w:val="0"/>
+          <w:sz w:val="21"/>
+          <w:szCs w:val="21"/>
+          <w14:ligatures w14:val="none"/>
+        </w:rPr>
+      </w:pPr>
+      <w:r>
+        <w:rPr>
+          <w:rFonts w:ascii="Segoe UI" w:eastAsia="Times New Roman" w:hAnsi="Segoe UI" w:cs="Segoe UI"/>
+          <w:kern w:val="0"/>
+          <w:sz w:val="21"/>
+          <w:szCs w:val="21"/>
+          <w14:ligatures w14:val="none"/>
+        </w:rPr>
+        <w:t>Then by, "Specimen ID"</w:t>
+      </w:r>
+    </w:p>
+    <w:p>
+      <w:pPr>
+        <w:rPr>
+          <w:rFonts w:ascii="Segoe UI" w:eastAsia="Times New Roman" w:hAnsi="Segoe UI" w:cs="Segoe UI"/>
+          <w:kern w:val="0"/>
+          <w:sz w:val="21"/>
+          <w:szCs w:val="21"/>
+          <w14:ligatures w14:val="none"/>
+        </w:rPr>
+      </w:pPr>
+      <w:r>
+        <w:rPr>
+          <w:rFonts w:ascii="Segoe UI" w:eastAsia="Times New Roman" w:hAnsi="Segoe UI" w:cs="Segoe UI"/>
+          <w:kern w:val="0"/>
+          <w:sz w:val="21"/>
+          <w:szCs w:val="21"/>
+          <w14:ligatures w14:val="none"/>
+        </w:rPr>
+        <w:t>in ascending order, with blank values being put at the end. If all "Observation No." fields are blank in the merged data, the indexing will start at YY00000. Otherwise, the indexing will start at the previous largest "Observation No." plus one.</w:t>
+      </w:r>
+    </w:p>
+    <w:p>
+      <w:pPr>
+        <w:rPr>
+          <w:rFonts w:ascii="Segoe UI" w:eastAsia="Times New Roman" w:hAnsi="Segoe UI" w:cs="Segoe UI"/>
+          <w:kern w:val="0"/>
+          <w:sz w:val="21"/>
+          <w:szCs w:val="21"/>
+          <w14:ligatures w14:val="none"/>
+        </w:rPr>
+      </w:pPr>
+    </w:p>
+    <w:p>
+      <w:pPr>
+        <w:outlineLvl w:val="2"/>
+        <w:rPr>
+          <w:rFonts w:ascii="Segoe UI" w:eastAsia="Times New Roman" w:hAnsi="Segoe UI" w:cs="Segoe UI"/>
+          <w:b/>
+          <w:bCs/>
+          <w:kern w:val="0"/>
+          <w:sz w:val="30"/>
+          <w:szCs w:val="30"/>
+          <w14:ligatures w14:val="none"/>
+        </w:rPr>
+      </w:pPr>
+      <w:r>
+        <w:rPr>
+          <w:rFonts w:ascii="Segoe UI" w:eastAsia="Times New Roman" w:hAnsi="Segoe UI" w:cs="Segoe UI"/>
+          <w:b/>
+          <w:bCs/>
+          <w:kern w:val="0"/>
+          <w:sz w:val="28"/>
+          <w:szCs w:val="28"/>
+          <w14:ligatures w14:val="none"/>
+        </w:rPr>
+        <w:t>Step 4: Creating Labels from Formatted Data</w:t>
+      </w:r>
+    </w:p>
+    <w:p>
+      <w:pPr>
+        <w:rPr>
+          <w:rFonts w:ascii="Segoe UI" w:eastAsia="Times New Roman" w:hAnsi="Segoe UI" w:cs="Segoe UI"/>
+          <w:kern w:val="0"/>
+          <w:sz w:val="21"/>
+          <w:szCs w:val="21"/>
+          <w14:ligatures w14:val="none"/>
+        </w:rPr>
+      </w:pPr>
+      <w:r>
+        <w:rPr>
+          <w:rFonts w:ascii="Segoe UI" w:eastAsia="Times New Roman" w:hAnsi="Segoe UI" w:cs="Segoe UI"/>
+          <w:kern w:val="0"/>
+          <w:sz w:val="21"/>
+          <w:szCs w:val="21"/>
+          <w14:ligatures w14:val="none"/>
+        </w:rPr>
+        <w:t>This step will create a PDF of labels with formatted data from the previous steps or from a CSV file, depending on how it was executed. If this step is reached in Full Pipeline Mode, the user will have the opportunity to check the data before the program begins creating labels. If this step is reached in Labels Only Mode, the user will need to provide a formatted CSV dataset as input. See "Label Creation Prompts" below for details.</w:t>
+      </w:r>
+    </w:p>
+    <w:p>
+      <w:pPr>
+        <w:rPr>
+          <w:rFonts w:ascii="Segoe UI" w:eastAsia="Times New Roman" w:hAnsi="Segoe UI" w:cs="Segoe UI"/>
+          <w:kern w:val="0"/>
+          <w:sz w:val="21"/>
+          <w:szCs w:val="21"/>
+          <w14:ligatures w14:val="none"/>
+        </w:rPr>
+      </w:pPr>
+    </w:p>
+    <w:p>
+      <w:pPr>
+        <w:outlineLvl w:val="2"/>
+        <w:rPr>
+          <w:rFonts w:ascii="Segoe UI" w:eastAsia="Times New Roman" w:hAnsi="Segoe UI" w:cs="Segoe UI"/>
+          <w:kern w:val="0"/>
+          <w:sz w:val="30"/>
+          <w:szCs w:val="30"/>
+          <w14:ligatures w14:val="none"/>
+        </w:rPr>
+      </w:pPr>
+      <w:r>
+        <w:rPr>
+          <w:rFonts w:ascii="Segoe UI" w:eastAsia="Times New Roman" w:hAnsi="Segoe UI" w:cs="Segoe UI"/>
+          <w:kern w:val="0"/>
+          <w:sz w:val="28"/>
+          <w:szCs w:val="28"/>
+          <w14:ligatures w14:val="none"/>
+        </w:rPr>
+        <w:t>Label Creation Configuration</w:t>
+      </w:r>
+    </w:p>
+    <w:p>
+      <w:pPr>
+        <w:rPr>
+          <w:rFonts w:ascii="Segoe UI" w:eastAsia="Times New Roman" w:hAnsi="Segoe UI" w:cs="Segoe UI"/>
+          <w:kern w:val="0"/>
+          <w:sz w:val="21"/>
+          <w:szCs w:val="21"/>
+          <w14:ligatures w14:val="none"/>
+        </w:rPr>
+      </w:pPr>
+      <w:r>
+        <w:rPr>
+          <w:rFonts w:ascii="Segoe UI" w:eastAsia="Times New Roman" w:hAnsi="Segoe UI" w:cs="Segoe UI"/>
+          <w:kern w:val="0"/>
+          <w:sz w:val="21"/>
+          <w:szCs w:val="21"/>
+          <w14:ligatures w14:val="none"/>
+        </w:rPr>
+        <w:t>The label creation step will output the labels to a PDF file path specified in OBP-Script/config/labels_config.csv. The configuration file also specifies the default row number in the input dataset from which to create labels. This value is set by the merging process and is optional (see "Label Creation Prompts" below), so editing it is not recommended.</w:t>
+      </w:r>
+    </w:p>
+    <w:p>
+      <w:pPr>
+        <w:numPr>
+          <w:ilvl w:val="0"/>
+          <w:numId w:val="32"/>
+        </w:numPr>
+        <w:rPr>
+          <w:rFonts w:ascii="Segoe UI" w:eastAsia="Times New Roman" w:hAnsi="Segoe UI" w:cs="Segoe UI"/>
+          <w:kern w:val="0"/>
+          <w:sz w:val="21"/>
+          <w:szCs w:val="21"/>
+          <w14:ligatures w14:val="none"/>
+        </w:rPr>
+      </w:pPr>
+      <w:r>
+        <w:rPr>
+          <w:rFonts w:ascii="Segoe UI" w:eastAsia="Times New Roman" w:hAnsi="Segoe UI" w:cs="Segoe UI"/>
+          <w:kern w:val="0"/>
+          <w:sz w:val="21"/>
+          <w:szCs w:val="21"/>
+          <w14:ligatures w14:val="none"/>
+        </w:rPr>
+        <w:t>Output File Path: a relative or absolute file path where the labels will be output. This must be a PDF file.</w:t>
+      </w:r>
+    </w:p>
+    <w:p>
+      <w:pPr>
+        <w:numPr>
+          <w:ilvl w:val="0"/>
+          <w:numId w:val="32"/>
+        </w:numPr>
+        <w:rPr>
+          <w:rFonts w:ascii="Segoe UI" w:eastAsia="Times New Roman" w:hAnsi="Segoe UI" w:cs="Segoe UI"/>
+          <w:kern w:val="0"/>
+          <w:sz w:val="21"/>
+          <w:szCs w:val="21"/>
+          <w14:ligatures w14:val="none"/>
+        </w:rPr>
+      </w:pPr>
+      <w:r>
+        <w:rPr>
+          <w:rFonts w:ascii="Segoe UI" w:eastAsia="Times New Roman" w:hAnsi="Segoe UI" w:cs="Segoe UI"/>
+          <w:kern w:val="0"/>
+          <w:sz w:val="21"/>
+          <w:szCs w:val="21"/>
+          <w14:ligatures w14:val="none"/>
+        </w:rPr>
+        <w:t>Starting Row: the zero-indexed row number of the input dataset from which to create labels. It is not recommended for the user to change this manually.</w:t>
+      </w:r>
+    </w:p>
+    <w:p>
+      <w:pPr>
+        <w:rPr>
+          <w:rFonts w:ascii="Segoe UI" w:eastAsia="Times New Roman" w:hAnsi="Segoe UI" w:cs="Segoe UI"/>
+          <w:kern w:val="0"/>
+          <w:sz w:val="21"/>
+          <w:szCs w:val="21"/>
+          <w14:ligatures w14:val="none"/>
+        </w:rPr>
+      </w:pPr>
+    </w:p>
+    <w:p>
+      <w:pPr>
+        <w:rPr>
+          <w:rFonts w:ascii="Segoe UI" w:eastAsia="Times New Roman" w:hAnsi="Segoe UI" w:cs="Segoe UI"/>
+          <w:kern w:val="0"/>
+          <w:sz w:val="21"/>
+          <w:szCs w:val="21"/>
+          <w14:ligatures w14:val="none"/>
+        </w:rPr>
+      </w:pPr>
+      <w:r>
+        <w:rPr>
+          <w:rFonts w:ascii="Segoe UI" w:eastAsia="Times New Roman" w:hAnsi="Segoe UI" w:cs="Segoe UI"/>
+          <w:kern w:val="0"/>
+          <w:sz w:val="21"/>
+          <w:szCs w:val="21"/>
+          <w14:ligatures w14:val="none"/>
+        </w:rPr>
+        <w:t>To set the Output File Path, do the following:</w:t>
+      </w:r>
+    </w:p>
+    <w:p>
+      <w:pPr>
         <w:numPr>
           <w:ilvl w:val="0"/>
           <w:numId w:val="33"/>
@@ -7141,7 +7202,7 @@
           <w:szCs w:val="21"/>
           <w14:ligatures w14:val="none"/>
         </w:rPr>
-        <w:t>Type the new value for the Output File Path.</w:t>
+        <w:t>Open OBP-Script/config/labels_config.csv in a text editor or Excel.</w:t>
       </w:r>
     </w:p>
     <w:p>
@@ -7164,10 +7225,10 @@
           <w:szCs w:val="21"/>
         </w:rPr>
         <w:drawing>
-          <wp:inline distT="0" distB="0" distL="0" distR="0" wp14:anchorId="54F05B02" wp14:editId="3E06DB4A">
-            <wp:extent cx="3200400" cy="1313848"/>
-            <wp:effectExtent l="0" t="0" r="0" b="635"/>
-            <wp:docPr id="250197998" name="Picture 17"/>
+          <wp:inline distT="0" distB="0" distL="0" distR="0" wp14:anchorId="7E603EA4" wp14:editId="1F155FFD">
+            <wp:extent cx="2926080" cy="2192059"/>
+            <wp:effectExtent l="0" t="0" r="7620" b="0"/>
+            <wp:docPr id="1263003046" name="Picture 15" descr="A screenshot of a computer program&#10;&#10;Description automatically generated"/>
             <wp:cNvGraphicFramePr>
               <a:graphicFrameLocks xmlns:a="http://schemas.openxmlformats.org/drawingml/2006/main" noChangeAspect="1"/>
             </wp:cNvGraphicFramePr>
@@ -7175,7 +7236,7 @@
               <a:graphicData uri="http://schemas.openxmlformats.org/drawingml/2006/picture">
                 <pic:pic xmlns:pic="http://schemas.openxmlformats.org/drawingml/2006/picture">
                   <pic:nvPicPr>
-                    <pic:cNvPr id="250197998" name="Picture 250197998"/>
+                    <pic:cNvPr id="1263003046" name="Picture 15" descr="A screenshot of a computer program&#10;&#10;Description automatically generated"/>
                     <pic:cNvPicPr/>
                   </pic:nvPicPr>
                   <pic:blipFill>
@@ -7193,7 +7254,7 @@
                   <pic:spPr>
                     <a:xfrm>
                       <a:off x="0" y="0"/>
-                      <a:ext cx="3200400" cy="1313848"/>
+                      <a:ext cx="2926080" cy="2192059"/>
                     </a:xfrm>
                     <a:prstGeom prst="rect">
                       <a:avLst/>
@@ -7228,6 +7289,200 @@
           <w:szCs w:val="21"/>
           <w14:ligatures w14:val="none"/>
         </w:rPr>
+        <w:t>On the first line after the column names, select the value before the first comma (cell A2 in Excel).</w:t>
+      </w:r>
+    </w:p>
+    <w:p>
+      <w:pPr>
+        <w:jc w:val="center"/>
+        <w:rPr>
+          <w:rFonts w:ascii="Segoe UI" w:eastAsia="Times New Roman" w:hAnsi="Segoe UI" w:cs="Segoe UI"/>
+          <w:kern w:val="0"/>
+          <w:sz w:val="21"/>
+          <w:szCs w:val="21"/>
+          <w14:ligatures w14:val="none"/>
+        </w:rPr>
+      </w:pPr>
+      <w:r>
+        <w:rPr>
+          <w:rFonts w:ascii="Segoe UI" w:eastAsia="Times New Roman" w:hAnsi="Segoe UI" w:cs="Segoe UI"/>
+          <w:noProof/>
+          <w:kern w:val="0"/>
+          <w:sz w:val="21"/>
+          <w:szCs w:val="21"/>
+        </w:rPr>
+        <w:drawing>
+          <wp:inline distT="0" distB="0" distL="0" distR="0" wp14:anchorId="4F2D340A" wp14:editId="4D75BC92">
+            <wp:extent cx="2971800" cy="1220003"/>
+            <wp:effectExtent l="0" t="0" r="0" b="0"/>
+            <wp:docPr id="1630168736" name="Picture 16" descr="A screenshot of a computer&#10;&#10;Description automatically generated"/>
+            <wp:cNvGraphicFramePr>
+              <a:graphicFrameLocks xmlns:a="http://schemas.openxmlformats.org/drawingml/2006/main" noChangeAspect="1"/>
+            </wp:cNvGraphicFramePr>
+            <a:graphic xmlns:a="http://schemas.openxmlformats.org/drawingml/2006/main">
+              <a:graphicData uri="http://schemas.openxmlformats.org/drawingml/2006/picture">
+                <pic:pic xmlns:pic="http://schemas.openxmlformats.org/drawingml/2006/picture">
+                  <pic:nvPicPr>
+                    <pic:cNvPr id="1630168736" name="Picture 16" descr="A screenshot of a computer&#10;&#10;Description automatically generated"/>
+                    <pic:cNvPicPr/>
+                  </pic:nvPicPr>
+                  <pic:blipFill>
+                    <a:blip r:embed="rId43">
+                      <a:extLst>
+                        <a:ext uri="{28A0092B-C50C-407E-A947-70E740481C1C}">
+                          <a14:useLocalDpi xmlns:a14="http://schemas.microsoft.com/office/drawing/2010/main" val="0"/>
+                        </a:ext>
+                      </a:extLst>
+                    </a:blip>
+                    <a:stretch>
+                      <a:fillRect/>
+                    </a:stretch>
+                  </pic:blipFill>
+                  <pic:spPr>
+                    <a:xfrm>
+                      <a:off x="0" y="0"/>
+                      <a:ext cx="2971800" cy="1220003"/>
+                    </a:xfrm>
+                    <a:prstGeom prst="rect">
+                      <a:avLst/>
+                    </a:prstGeom>
+                  </pic:spPr>
+                </pic:pic>
+              </a:graphicData>
+            </a:graphic>
+          </wp:inline>
+        </w:drawing>
+      </w:r>
+    </w:p>
+    <w:p>
+      <w:pPr>
+        <w:numPr>
+          <w:ilvl w:val="0"/>
+          <w:numId w:val="33"/>
+        </w:numPr>
+        <w:rPr>
+          <w:rFonts w:ascii="Segoe UI" w:eastAsia="Times New Roman" w:hAnsi="Segoe UI" w:cs="Segoe UI"/>
+          <w:kern w:val="0"/>
+          <w:sz w:val="21"/>
+          <w:szCs w:val="21"/>
+          <w14:ligatures w14:val="none"/>
+        </w:rPr>
+      </w:pPr>
+      <w:r>
+        <w:rPr>
+          <w:rFonts w:ascii="Segoe UI" w:eastAsia="Times New Roman" w:hAnsi="Segoe UI" w:cs="Segoe UI"/>
+          <w:kern w:val="0"/>
+          <w:sz w:val="21"/>
+          <w:szCs w:val="21"/>
+          <w14:ligatures w14:val="none"/>
+        </w:rPr>
+        <w:t>Type the new value for the Output File Path.</w:t>
+      </w:r>
+      <w:r>
+        <w:rPr>
+          <w:rFonts w:ascii="Segoe UI" w:eastAsia="Times New Roman" w:hAnsi="Segoe UI" w:cs="Segoe UI"/>
+          <w:kern w:val="0"/>
+          <w:sz w:val="21"/>
+          <w:szCs w:val="21"/>
+          <w14:ligatures w14:val="none"/>
+        </w:rPr>
+        <w:t xml:space="preserve"> </w:t>
+      </w:r>
+      <w:r>
+        <w:rPr>
+          <w:rFonts w:ascii="Segoe UI" w:eastAsia="Times New Roman" w:hAnsi="Segoe UI" w:cs="Segoe UI"/>
+          <w:kern w:val="0"/>
+          <w:sz w:val="21"/>
+          <w:szCs w:val="21"/>
+          <w14:ligatures w14:val="none"/>
+        </w:rPr>
+        <w:t>The value "Select" (not case-sensitive) will cause the program to prompt the user for a file through a file select dialog.</w:t>
+      </w:r>
+    </w:p>
+    <w:p>
+      <w:pPr>
+        <w:jc w:val="center"/>
+        <w:rPr>
+          <w:rFonts w:ascii="Segoe UI" w:eastAsia="Times New Roman" w:hAnsi="Segoe UI" w:cs="Segoe UI"/>
+          <w:kern w:val="0"/>
+          <w:sz w:val="21"/>
+          <w:szCs w:val="21"/>
+          <w14:ligatures w14:val="none"/>
+        </w:rPr>
+      </w:pPr>
+      <w:r>
+        <w:rPr>
+          <w:rFonts w:ascii="Segoe UI" w:eastAsia="Times New Roman" w:hAnsi="Segoe UI" w:cs="Segoe UI"/>
+          <w:noProof/>
+          <w:kern w:val="0"/>
+          <w:sz w:val="21"/>
+          <w:szCs w:val="21"/>
+        </w:rPr>
+        <w:drawing>
+          <wp:inline distT="0" distB="0" distL="0" distR="0" wp14:anchorId="54F05B02" wp14:editId="0AF7F243">
+            <wp:extent cx="2971800" cy="1220003"/>
+            <wp:effectExtent l="0" t="0" r="0" b="0"/>
+            <wp:docPr id="250197998" name="Picture 17"/>
+            <wp:cNvGraphicFramePr>
+              <a:graphicFrameLocks xmlns:a="http://schemas.openxmlformats.org/drawingml/2006/main" noChangeAspect="1"/>
+            </wp:cNvGraphicFramePr>
+            <a:graphic xmlns:a="http://schemas.openxmlformats.org/drawingml/2006/main">
+              <a:graphicData uri="http://schemas.openxmlformats.org/drawingml/2006/picture">
+                <pic:pic xmlns:pic="http://schemas.openxmlformats.org/drawingml/2006/picture">
+                  <pic:nvPicPr>
+                    <pic:cNvPr id="250197998" name="Picture 250197998"/>
+                    <pic:cNvPicPr/>
+                  </pic:nvPicPr>
+                  <pic:blipFill>
+                    <a:blip r:embed="rId44">
+                      <a:extLst>
+                        <a:ext uri="{28A0092B-C50C-407E-A947-70E740481C1C}">
+                          <a14:useLocalDpi xmlns:a14="http://schemas.microsoft.com/office/drawing/2010/main" val="0"/>
+                        </a:ext>
+                      </a:extLst>
+                    </a:blip>
+                    <a:stretch>
+                      <a:fillRect/>
+                    </a:stretch>
+                  </pic:blipFill>
+                  <pic:spPr>
+                    <a:xfrm>
+                      <a:off x="0" y="0"/>
+                      <a:ext cx="2971800" cy="1220003"/>
+                    </a:xfrm>
+                    <a:prstGeom prst="rect">
+                      <a:avLst/>
+                    </a:prstGeom>
+                  </pic:spPr>
+                </pic:pic>
+              </a:graphicData>
+            </a:graphic>
+          </wp:inline>
+        </w:drawing>
+      </w:r>
+    </w:p>
+    <w:p>
+      <w:pPr>
+        <w:numPr>
+          <w:ilvl w:val="0"/>
+          <w:numId w:val="33"/>
+        </w:numPr>
+        <w:rPr>
+          <w:rFonts w:ascii="Segoe UI" w:eastAsia="Times New Roman" w:hAnsi="Segoe UI" w:cs="Segoe UI"/>
+          <w:kern w:val="0"/>
+          <w:sz w:val="21"/>
+          <w:szCs w:val="21"/>
+          <w14:ligatures w14:val="none"/>
+        </w:rPr>
+      </w:pPr>
+      <w:r>
+        <w:rPr>
+          <w:rFonts w:ascii="Segoe UI" w:eastAsia="Times New Roman" w:hAnsi="Segoe UI" w:cs="Segoe UI"/>
+          <w:kern w:val="0"/>
+          <w:sz w:val="21"/>
+          <w:szCs w:val="21"/>
+          <w14:ligatures w14:val="none"/>
+        </w:rPr>
         <w:lastRenderedPageBreak/>
         <w:t>Save and close labels_config.csv.</w:t>
       </w:r>
@@ -7283,7 +7538,7 @@
           <w:szCs w:val="21"/>
           <w14:ligatures w14:val="none"/>
         </w:rPr>
-        <w:t>The prompts for the label creation step begin differently, depending on whether the program is in Full Pipeline Mode or Labels Only Mode.</w:t>
+        <w:t>The prompts for the label creation step begin differently depending on whether the program is in Full Pipeline Mode or Labels Only Mode.</w:t>
       </w:r>
     </w:p>
     <w:p>
@@ -7382,7 +7637,7 @@
           <w:szCs w:val="21"/>
         </w:rPr>
         <w:drawing>
-          <wp:inline distT="0" distB="0" distL="0" distR="0" wp14:anchorId="30B7E8FA" wp14:editId="255AC1D6">
+          <wp:inline distT="0" distB="0" distL="0" distR="0" wp14:anchorId="30B7E8FA" wp14:editId="3453BADF">
             <wp:extent cx="4572000" cy="2575169"/>
             <wp:effectExtent l="0" t="0" r="0" b="0"/>
             <wp:docPr id="2083788049" name="Picture 18" descr="A screenshot of a computer&#10;&#10;Description automatically generated"/>
@@ -7397,7 +7652,7 @@
                     <pic:cNvPicPr/>
                   </pic:nvPicPr>
                   <pic:blipFill>
-                    <a:blip r:embed="rId43" cstate="print">
+                    <a:blip r:embed="rId45" cstate="print">
                       <a:extLst>
                         <a:ext uri="{28A0092B-C50C-407E-A947-70E740481C1C}">
                           <a14:useLocalDpi xmlns:a14="http://schemas.microsoft.com/office/drawing/2010/main" val="0"/>
@@ -7453,7 +7708,7 @@
           <w:szCs w:val="21"/>
           <w14:ligatures w14:val="none"/>
         </w:rPr>
-        <w:t>In Labels Only Mode, when the user runs the script, they will be prompted to enter a file path for an input dataset. The file path may be relative or absolute and may be wrapped in quotation marks (see "Help and Tips - File Paths" below). The input dataset should be a formatted CSV file with the exact header specified in OBP-Script/config/header_format.txt.</w:t>
+        <w:t>In Labels Only Mode, when the user runs the script, an "Open" file select dialog will appear to choose an input dataset. Navigate to the desired file and click "Open" to select it. The input dataset should be a formatted CSV file with the exact header specified in OBP-Script/config/header_format.txt.</w:t>
       </w:r>
     </w:p>
     <w:p>
@@ -7476,10 +7731,10 @@
           <w:szCs w:val="21"/>
         </w:rPr>
         <w:drawing>
-          <wp:inline distT="0" distB="0" distL="0" distR="0" wp14:anchorId="763B8ECC" wp14:editId="364C3A06">
-            <wp:extent cx="4599940" cy="1971675"/>
-            <wp:effectExtent l="0" t="0" r="0" b="9525"/>
-            <wp:docPr id="189041867" name="Picture 20" descr="A screenshot of a computer&#10;&#10;Description automatically generated"/>
+          <wp:inline distT="0" distB="0" distL="0" distR="0" wp14:anchorId="093A65F8" wp14:editId="79BF2F9B">
+            <wp:extent cx="4343400" cy="2447339"/>
+            <wp:effectExtent l="0" t="0" r="0" b="0"/>
+            <wp:docPr id="965219615" name="Picture 4" descr="A screenshot of a computer program&#10;&#10;Description automatically generated"/>
             <wp:cNvGraphicFramePr>
               <a:graphicFrameLocks xmlns:a="http://schemas.openxmlformats.org/drawingml/2006/main" noChangeAspect="1"/>
             </wp:cNvGraphicFramePr>
@@ -7487,24 +7742,244 @@
               <a:graphicData uri="http://schemas.openxmlformats.org/drawingml/2006/picture">
                 <pic:pic xmlns:pic="http://schemas.openxmlformats.org/drawingml/2006/picture">
                   <pic:nvPicPr>
-                    <pic:cNvPr id="189041867" name="Picture 20" descr="A screenshot of a computer&#10;&#10;Description automatically generated"/>
+                    <pic:cNvPr id="965219615" name="Picture 4" descr="A screenshot of a computer program&#10;&#10;Description automatically generated"/>
                     <pic:cNvPicPr/>
                   </pic:nvPicPr>
-                  <pic:blipFill rotWithShape="1">
-                    <a:blip r:embed="rId44" cstate="print">
+                  <pic:blipFill>
+                    <a:blip r:embed="rId46">
                       <a:extLst>
                         <a:ext uri="{28A0092B-C50C-407E-A947-70E740481C1C}">
                           <a14:useLocalDpi xmlns:a14="http://schemas.microsoft.com/office/drawing/2010/main" val="0"/>
                         </a:ext>
                       </a:extLst>
                     </a:blip>
-                    <a:srcRect l="-625" r="-1" b="23424"/>
+                    <a:stretch>
+                      <a:fillRect/>
+                    </a:stretch>
+                  </pic:blipFill>
+                  <pic:spPr>
+                    <a:xfrm>
+                      <a:off x="0" y="0"/>
+                      <a:ext cx="4343400" cy="2447339"/>
+                    </a:xfrm>
+                    <a:prstGeom prst="rect">
+                      <a:avLst/>
+                    </a:prstGeom>
+                  </pic:spPr>
+                </pic:pic>
+              </a:graphicData>
+            </a:graphic>
+          </wp:inline>
+        </w:drawing>
+      </w:r>
+    </w:p>
+    <w:p>
+      <w:pPr>
+        <w:rPr>
+          <w:rFonts w:ascii="Segoe UI" w:eastAsia="Times New Roman" w:hAnsi="Segoe UI" w:cs="Segoe UI"/>
+          <w:kern w:val="0"/>
+          <w:sz w:val="21"/>
+          <w:szCs w:val="21"/>
+          <w14:ligatures w14:val="none"/>
+        </w:rPr>
+      </w:pPr>
+    </w:p>
+    <w:p>
+      <w:pPr>
+        <w:rPr>
+          <w:rFonts w:ascii="Segoe UI" w:eastAsia="Times New Roman" w:hAnsi="Segoe UI" w:cs="Segoe UI"/>
+          <w:kern w:val="0"/>
+          <w:sz w:val="21"/>
+          <w:szCs w:val="21"/>
+          <w14:ligatures w14:val="none"/>
+        </w:rPr>
+      </w:pPr>
+      <w:r>
+        <w:rPr>
+          <w:rFonts w:ascii="Segoe UI" w:eastAsia="Times New Roman" w:hAnsi="Segoe UI" w:cs="Segoe UI"/>
+          <w:kern w:val="0"/>
+          <w:sz w:val="21"/>
+          <w:szCs w:val="21"/>
+          <w14:ligatures w14:val="none"/>
+        </w:rPr>
+        <w:t>If the Output File Path is set to "Select", the program will next prompt the user through a "Save As" file select dialog. Navigate to the desired directory, type the name of the output file in the "File name" box, and click "Save".</w:t>
+      </w:r>
+    </w:p>
+    <w:p>
+      <w:pPr>
+        <w:jc w:val="center"/>
+        <w:rPr>
+          <w:rFonts w:ascii="Segoe UI" w:eastAsia="Times New Roman" w:hAnsi="Segoe UI" w:cs="Segoe UI"/>
+          <w:kern w:val="0"/>
+          <w:sz w:val="21"/>
+          <w:szCs w:val="21"/>
+          <w14:ligatures w14:val="none"/>
+        </w:rPr>
+      </w:pPr>
+      <w:r>
+        <w:rPr>
+          <w:rFonts w:ascii="Segoe UI" w:eastAsia="Times New Roman" w:hAnsi="Segoe UI" w:cs="Segoe UI"/>
+          <w:noProof/>
+          <w:kern w:val="0"/>
+          <w:sz w:val="21"/>
+          <w:szCs w:val="21"/>
+        </w:rPr>
+        <w:drawing>
+          <wp:inline distT="0" distB="0" distL="0" distR="0" wp14:anchorId="1A7A2B50" wp14:editId="78C68CD2">
+            <wp:extent cx="4572000" cy="2576146"/>
+            <wp:effectExtent l="0" t="0" r="0" b="0"/>
+            <wp:docPr id="932583290" name="Picture 3" descr="A screenshot of a computer&#10;&#10;Description automatically generated"/>
+            <wp:cNvGraphicFramePr>
+              <a:graphicFrameLocks xmlns:a="http://schemas.openxmlformats.org/drawingml/2006/main" noChangeAspect="1"/>
+            </wp:cNvGraphicFramePr>
+            <a:graphic xmlns:a="http://schemas.openxmlformats.org/drawingml/2006/main">
+              <a:graphicData uri="http://schemas.openxmlformats.org/drawingml/2006/picture">
+                <pic:pic xmlns:pic="http://schemas.openxmlformats.org/drawingml/2006/picture">
+                  <pic:nvPicPr>
+                    <pic:cNvPr id="932583290" name="Picture 3" descr="A screenshot of a computer&#10;&#10;Description automatically generated"/>
+                    <pic:cNvPicPr/>
+                  </pic:nvPicPr>
+                  <pic:blipFill>
+                    <a:blip r:embed="rId47">
+                      <a:extLst>
+                        <a:ext uri="{28A0092B-C50C-407E-A947-70E740481C1C}">
+                          <a14:useLocalDpi xmlns:a14="http://schemas.microsoft.com/office/drawing/2010/main" val="0"/>
+                        </a:ext>
+                      </a:extLst>
+                    </a:blip>
+                    <a:stretch>
+                      <a:fillRect/>
+                    </a:stretch>
+                  </pic:blipFill>
+                  <pic:spPr>
+                    <a:xfrm>
+                      <a:off x="0" y="0"/>
+                      <a:ext cx="4572000" cy="2576146"/>
+                    </a:xfrm>
+                    <a:prstGeom prst="rect">
+                      <a:avLst/>
+                    </a:prstGeom>
+                  </pic:spPr>
+                </pic:pic>
+              </a:graphicData>
+            </a:graphic>
+          </wp:inline>
+        </w:drawing>
+      </w:r>
+    </w:p>
+    <w:p>
+      <w:pPr>
+        <w:rPr>
+          <w:rFonts w:ascii="Segoe UI" w:eastAsia="Times New Roman" w:hAnsi="Segoe UI" w:cs="Segoe UI"/>
+          <w:kern w:val="0"/>
+          <w:sz w:val="21"/>
+          <w:szCs w:val="21"/>
+          <w14:ligatures w14:val="none"/>
+        </w:rPr>
+      </w:pPr>
+    </w:p>
+    <w:p>
+      <w:pPr>
+        <w:rPr>
+          <w:rFonts w:ascii="Segoe UI" w:eastAsia="Times New Roman" w:hAnsi="Segoe UI" w:cs="Segoe UI"/>
+          <w:kern w:val="0"/>
+          <w:sz w:val="21"/>
+          <w:szCs w:val="21"/>
+          <w14:ligatures w14:val="none"/>
+        </w:rPr>
+      </w:pPr>
+      <w:r>
+        <w:rPr>
+          <w:rFonts w:ascii="Segoe UI" w:eastAsia="Times New Roman" w:hAnsi="Segoe UI" w:cs="Segoe UI"/>
+          <w:kern w:val="0"/>
+          <w:sz w:val="21"/>
+          <w:szCs w:val="21"/>
+          <w14:ligatures w14:val="none"/>
+        </w:rPr>
+        <w:t>After the above prompts, Full Pipeline Mode and Labels Only Mode have the same prompts.</w:t>
+      </w:r>
+    </w:p>
+    <w:p>
+      <w:pPr>
+        <w:rPr>
+          <w:rFonts w:ascii="Segoe UI" w:eastAsia="Times New Roman" w:hAnsi="Segoe UI" w:cs="Segoe UI"/>
+          <w:kern w:val="0"/>
+          <w:sz w:val="21"/>
+          <w:szCs w:val="21"/>
+          <w14:ligatures w14:val="none"/>
+        </w:rPr>
+      </w:pPr>
+    </w:p>
+    <w:p>
+      <w:pPr>
+        <w:rPr>
+          <w:rFonts w:ascii="Segoe UI" w:eastAsia="Times New Roman" w:hAnsi="Segoe UI" w:cs="Segoe UI"/>
+          <w:kern w:val="0"/>
+          <w:sz w:val="21"/>
+          <w:szCs w:val="21"/>
+          <w14:ligatures w14:val="none"/>
+        </w:rPr>
+      </w:pPr>
+      <w:r>
+        <w:rPr>
+          <w:rFonts w:ascii="Segoe UI" w:eastAsia="Times New Roman" w:hAnsi="Segoe UI" w:cs="Segoe UI"/>
+          <w:kern w:val="0"/>
+          <w:sz w:val="21"/>
+          <w:szCs w:val="21"/>
+          <w14:ligatures w14:val="none"/>
+        </w:rPr>
+        <w:t>The program will next prompt the user for a starting row. This is an integer value representing the first row of the input dataset from which labels will be made. This allows the labels to be made from only part of the input dataset to avoid redundancy and save time. The user may type a number between 0 and the total length of the dataset and press Enter to specify a starting row.</w:t>
+      </w:r>
+    </w:p>
+    <w:p>
+      <w:pPr>
+        <w:jc w:val="center"/>
+        <w:rPr>
+          <w:rFonts w:ascii="Segoe UI" w:eastAsia="Times New Roman" w:hAnsi="Segoe UI" w:cs="Segoe UI"/>
+          <w:kern w:val="0"/>
+          <w:sz w:val="21"/>
+          <w:szCs w:val="21"/>
+          <w14:ligatures w14:val="none"/>
+        </w:rPr>
+      </w:pPr>
+      <w:r>
+        <w:rPr>
+          <w:rFonts w:ascii="Segoe UI" w:eastAsia="Times New Roman" w:hAnsi="Segoe UI" w:cs="Segoe UI"/>
+          <w:noProof/>
+          <w:kern w:val="0"/>
+          <w:sz w:val="21"/>
+          <w:szCs w:val="21"/>
+        </w:rPr>
+        <w:drawing>
+          <wp:inline distT="0" distB="0" distL="0" distR="0" wp14:anchorId="065A1340" wp14:editId="548560ED">
+            <wp:extent cx="4571570" cy="2552700"/>
+            <wp:effectExtent l="0" t="0" r="635" b="0"/>
+            <wp:docPr id="1958498201" name="Picture 21" descr="A screenshot of a computer&#10;&#10;Description automatically generated"/>
+            <wp:cNvGraphicFramePr>
+              <a:graphicFrameLocks xmlns:a="http://schemas.openxmlformats.org/drawingml/2006/main" noChangeAspect="1"/>
+            </wp:cNvGraphicFramePr>
+            <a:graphic xmlns:a="http://schemas.openxmlformats.org/drawingml/2006/main">
+              <a:graphicData uri="http://schemas.openxmlformats.org/drawingml/2006/picture">
+                <pic:pic xmlns:pic="http://schemas.openxmlformats.org/drawingml/2006/picture">
+                  <pic:nvPicPr>
+                    <pic:cNvPr id="1958498201" name="Picture 21" descr="A screenshot of a computer&#10;&#10;Description automatically generated"/>
+                    <pic:cNvPicPr/>
+                  </pic:nvPicPr>
+                  <pic:blipFill rotWithShape="1">
+                    <a:blip r:embed="rId48" cstate="print">
+                      <a:extLst>
+                        <a:ext uri="{28A0092B-C50C-407E-A947-70E740481C1C}">
+                          <a14:useLocalDpi xmlns:a14="http://schemas.microsoft.com/office/drawing/2010/main" val="0"/>
+                        </a:ext>
+                      </a:extLst>
+                    </a:blip>
+                    <a:srcRect t="1" b="5"/>
                     <a:stretch/>
                   </pic:blipFill>
                   <pic:spPr bwMode="auto">
                     <a:xfrm>
                       <a:off x="0" y="0"/>
-                      <a:ext cx="4600579" cy="1971949"/>
+                      <a:ext cx="4572000" cy="2552940"/>
                     </a:xfrm>
                     <a:prstGeom prst="rect">
                       <a:avLst/>
@@ -7546,6 +8021,17 @@
           <w14:ligatures w14:val="none"/>
         </w:rPr>
       </w:pPr>
+    </w:p>
+    <w:p>
+      <w:pPr>
+        <w:rPr>
+          <w:rFonts w:ascii="Segoe UI" w:eastAsia="Times New Roman" w:hAnsi="Segoe UI" w:cs="Segoe UI"/>
+          <w:kern w:val="0"/>
+          <w:sz w:val="21"/>
+          <w:szCs w:val="21"/>
+          <w14:ligatures w14:val="none"/>
+        </w:rPr>
+      </w:pPr>
       <w:r>
         <w:rPr>
           <w:rFonts w:ascii="Segoe UI" w:eastAsia="Times New Roman" w:hAnsi="Segoe UI" w:cs="Segoe UI"/>
@@ -7555,39 +8041,7 @@
           <w14:ligatures w14:val="none"/>
         </w:rPr>
         <w:lastRenderedPageBreak/>
-        <w:t>After the above prompts, Full Pipeline Mode and Labels Only Mode have the same prompts.</w:t>
-      </w:r>
-    </w:p>
-    <w:p>
-      <w:pPr>
-        <w:rPr>
-          <w:rFonts w:ascii="Segoe UI" w:eastAsia="Times New Roman" w:hAnsi="Segoe UI" w:cs="Segoe UI"/>
-          <w:kern w:val="0"/>
-          <w:sz w:val="21"/>
-          <w:szCs w:val="21"/>
-          <w14:ligatures w14:val="none"/>
-        </w:rPr>
-      </w:pPr>
-    </w:p>
-    <w:p>
-      <w:pPr>
-        <w:rPr>
-          <w:rFonts w:ascii="Segoe UI" w:eastAsia="Times New Roman" w:hAnsi="Segoe UI" w:cs="Segoe UI"/>
-          <w:kern w:val="0"/>
-          <w:sz w:val="21"/>
-          <w:szCs w:val="21"/>
-          <w14:ligatures w14:val="none"/>
-        </w:rPr>
-      </w:pPr>
-      <w:r>
-        <w:rPr>
-          <w:rFonts w:ascii="Segoe UI" w:eastAsia="Times New Roman" w:hAnsi="Segoe UI" w:cs="Segoe UI"/>
-          <w:kern w:val="0"/>
-          <w:sz w:val="21"/>
-          <w:szCs w:val="21"/>
-          <w14:ligatures w14:val="none"/>
-        </w:rPr>
-        <w:t>The program will next prompt the user for a starting row. This is an integer value representing the first row of the input dataset from which labels will be made. This allows the labels to be made from only part of the input dataset to avoid redundancy and save time. The user may type a number between 0 and the total length of the dataset and press Enter to specify a starting row.</w:t>
+        <w:t>If the user presses Enter without typing a number, the default value will be used. The default value for the starting row is the first new row. It is set by the data merging step and stored in OBP-Script/config/labels_config.csv, so in Labels Only Mode, it may not actually represent new data.</w:t>
       </w:r>
     </w:p>
     <w:p>
@@ -7610,108 +8064,7 @@
           <w:szCs w:val="21"/>
         </w:rPr>
         <w:drawing>
-          <wp:inline distT="0" distB="0" distL="0" distR="0" wp14:anchorId="065A1340" wp14:editId="5D76EC18">
-            <wp:extent cx="4571567" cy="1466850"/>
-            <wp:effectExtent l="0" t="0" r="635" b="0"/>
-            <wp:docPr id="1958498201" name="Picture 21" descr="A screenshot of a computer&#10;&#10;Description automatically generated"/>
-            <wp:cNvGraphicFramePr>
-              <a:graphicFrameLocks xmlns:a="http://schemas.openxmlformats.org/drawingml/2006/main" noChangeAspect="1"/>
-            </wp:cNvGraphicFramePr>
-            <a:graphic xmlns:a="http://schemas.openxmlformats.org/drawingml/2006/main">
-              <a:graphicData uri="http://schemas.openxmlformats.org/drawingml/2006/picture">
-                <pic:pic xmlns:pic="http://schemas.openxmlformats.org/drawingml/2006/picture">
-                  <pic:nvPicPr>
-                    <pic:cNvPr id="1958498201" name="Picture 21" descr="A screenshot of a computer&#10;&#10;Description automatically generated"/>
-                    <pic:cNvPicPr/>
-                  </pic:nvPicPr>
-                  <pic:blipFill rotWithShape="1">
-                    <a:blip r:embed="rId45" cstate="print">
-                      <a:extLst>
-                        <a:ext uri="{28A0092B-C50C-407E-A947-70E740481C1C}">
-                          <a14:useLocalDpi xmlns:a14="http://schemas.microsoft.com/office/drawing/2010/main" val="0"/>
-                        </a:ext>
-                      </a:extLst>
-                    </a:blip>
-                    <a:srcRect b="43033"/>
-                    <a:stretch/>
-                  </pic:blipFill>
-                  <pic:spPr bwMode="auto">
-                    <a:xfrm>
-                      <a:off x="0" y="0"/>
-                      <a:ext cx="4572000" cy="1466989"/>
-                    </a:xfrm>
-                    <a:prstGeom prst="rect">
-                      <a:avLst/>
-                    </a:prstGeom>
-                    <a:ln>
-                      <a:noFill/>
-                    </a:ln>
-                    <a:extLst>
-                      <a:ext uri="{53640926-AAD7-44D8-BBD7-CCE9431645EC}">
-                        <a14:shadowObscured xmlns:a14="http://schemas.microsoft.com/office/drawing/2010/main"/>
-                      </a:ext>
-                    </a:extLst>
-                  </pic:spPr>
-                </pic:pic>
-              </a:graphicData>
-            </a:graphic>
-          </wp:inline>
-        </w:drawing>
-      </w:r>
-    </w:p>
-    <w:p>
-      <w:pPr>
-        <w:rPr>
-          <w:rFonts w:ascii="Segoe UI" w:eastAsia="Times New Roman" w:hAnsi="Segoe UI" w:cs="Segoe UI"/>
-          <w:kern w:val="0"/>
-          <w:sz w:val="21"/>
-          <w:szCs w:val="21"/>
-          <w14:ligatures w14:val="none"/>
-        </w:rPr>
-      </w:pPr>
-    </w:p>
-    <w:p>
-      <w:pPr>
-        <w:rPr>
-          <w:rFonts w:ascii="Segoe UI" w:eastAsia="Times New Roman" w:hAnsi="Segoe UI" w:cs="Segoe UI"/>
-          <w:kern w:val="0"/>
-          <w:sz w:val="21"/>
-          <w:szCs w:val="21"/>
-          <w14:ligatures w14:val="none"/>
-        </w:rPr>
-      </w:pPr>
-      <w:r>
-        <w:rPr>
-          <w:rFonts w:ascii="Segoe UI" w:eastAsia="Times New Roman" w:hAnsi="Segoe UI" w:cs="Segoe UI"/>
-          <w:kern w:val="0"/>
-          <w:sz w:val="21"/>
-          <w:szCs w:val="21"/>
-          <w14:ligatures w14:val="none"/>
-        </w:rPr>
-        <w:t>If the user presses Enter without typing a number, the default value will be used. The default value for the starting row is the first new row. It is set by the data merging step and stored in OBP-Script/config/labels_config.csv, so in Labels Only Mode, it may not actually represent new data.</w:t>
-      </w:r>
-    </w:p>
-    <w:p>
-      <w:pPr>
-        <w:jc w:val="center"/>
-        <w:rPr>
-          <w:rFonts w:ascii="Segoe UI" w:eastAsia="Times New Roman" w:hAnsi="Segoe UI" w:cs="Segoe UI"/>
-          <w:kern w:val="0"/>
-          <w:sz w:val="21"/>
-          <w:szCs w:val="21"/>
-          <w14:ligatures w14:val="none"/>
-        </w:rPr>
-      </w:pPr>
-      <w:r>
-        <w:rPr>
-          <w:rFonts w:ascii="Segoe UI" w:eastAsia="Times New Roman" w:hAnsi="Segoe UI" w:cs="Segoe UI"/>
-          <w:noProof/>
-          <w:kern w:val="0"/>
-          <w:sz w:val="21"/>
-          <w:szCs w:val="21"/>
-        </w:rPr>
-        <w:drawing>
-          <wp:inline distT="0" distB="0" distL="0" distR="0" wp14:anchorId="535DEFC4" wp14:editId="3C5329CA">
+          <wp:inline distT="0" distB="0" distL="0" distR="0" wp14:anchorId="535DEFC4" wp14:editId="22C55FCA">
             <wp:extent cx="4571567" cy="1428750"/>
             <wp:effectExtent l="0" t="0" r="635" b="0"/>
             <wp:docPr id="1005036247" name="Picture 23" descr="A screenshot of a computer program&#10;&#10;Description automatically generated"/>
@@ -7726,7 +8079,7 @@
                     <pic:cNvPicPr/>
                   </pic:nvPicPr>
                   <pic:blipFill rotWithShape="1">
-                    <a:blip r:embed="rId46" cstate="print">
+                    <a:blip r:embed="rId49" cstate="print">
                       <a:extLst>
                         <a:ext uri="{28A0092B-C50C-407E-A947-70E740481C1C}">
                           <a14:useLocalDpi xmlns:a14="http://schemas.microsoft.com/office/drawing/2010/main" val="0"/>
@@ -7812,7 +8165,7 @@
           <w:szCs w:val="21"/>
         </w:rPr>
         <w:drawing>
-          <wp:inline distT="0" distB="0" distL="0" distR="0" wp14:anchorId="4BBA07F3" wp14:editId="56FCD3B8">
+          <wp:inline distT="0" distB="0" distL="0" distR="0" wp14:anchorId="4BBA07F3" wp14:editId="6E03CC66">
             <wp:extent cx="4571567" cy="1876425"/>
             <wp:effectExtent l="0" t="0" r="635" b="0"/>
             <wp:docPr id="1615885653" name="Picture 22" descr="A screenshot of a computer&#10;&#10;Description automatically generated"/>
@@ -7827,7 +8180,7 @@
                     <pic:cNvPicPr/>
                   </pic:nvPicPr>
                   <pic:blipFill rotWithShape="1">
-                    <a:blip r:embed="rId47" cstate="print">
+                    <a:blip r:embed="rId50" cstate="print">
                       <a:extLst>
                         <a:ext uri="{28A0092B-C50C-407E-A947-70E740481C1C}">
                           <a14:useLocalDpi xmlns:a14="http://schemas.microsoft.com/office/drawing/2010/main" val="0"/>
@@ -7890,7 +8243,6 @@
           <w:szCs w:val="21"/>
           <w14:ligatures w14:val="none"/>
         </w:rPr>
-        <w:lastRenderedPageBreak/>
         <w:t>If the user presses Enter without typing a number, the default value will be used. The default value for the ending row is the last row of the input dataset.</w:t>
       </w:r>
     </w:p>
@@ -7914,7 +8266,7 @@
           <w:szCs w:val="21"/>
         </w:rPr>
         <w:drawing>
-          <wp:inline distT="0" distB="0" distL="0" distR="0" wp14:anchorId="63F37031" wp14:editId="17529A79">
+          <wp:inline distT="0" distB="0" distL="0" distR="0" wp14:anchorId="63F37031" wp14:editId="6832556B">
             <wp:extent cx="4571365" cy="1943100"/>
             <wp:effectExtent l="0" t="0" r="635" b="0"/>
             <wp:docPr id="1879850102" name="Picture 24" descr="A screenshot of a computer program&#10;&#10;Description automatically generated"/>
@@ -7929,7 +8281,7 @@
                     <pic:cNvPicPr/>
                   </pic:nvPicPr>
                   <pic:blipFill rotWithShape="1">
-                    <a:blip r:embed="rId48" cstate="print">
+                    <a:blip r:embed="rId51" cstate="print">
                       <a:extLst>
                         <a:ext uri="{28A0092B-C50C-407E-A947-70E740481C1C}">
                           <a14:useLocalDpi xmlns:a14="http://schemas.microsoft.com/office/drawing/2010/main" val="0"/>
@@ -7976,6 +8328,28 @@
     </w:p>
     <w:p>
       <w:pPr>
+        <w:rPr>
+          <w:rFonts w:ascii="Segoe UI" w:eastAsia="Times New Roman" w:hAnsi="Segoe UI" w:cs="Segoe UI"/>
+          <w:kern w:val="0"/>
+          <w:sz w:val="21"/>
+          <w:szCs w:val="21"/>
+          <w14:ligatures w14:val="none"/>
+        </w:rPr>
+      </w:pPr>
+    </w:p>
+    <w:p>
+      <w:pPr>
+        <w:rPr>
+          <w:rFonts w:ascii="Segoe UI" w:eastAsia="Times New Roman" w:hAnsi="Segoe UI" w:cs="Segoe UI"/>
+          <w:kern w:val="0"/>
+          <w:sz w:val="21"/>
+          <w:szCs w:val="21"/>
+          <w14:ligatures w14:val="none"/>
+        </w:rPr>
+      </w:pPr>
+    </w:p>
+    <w:p>
+      <w:pPr>
         <w:outlineLvl w:val="2"/>
         <w:rPr>
           <w:rFonts w:ascii="Segoe UI" w:eastAsia="Times New Roman" w:hAnsi="Segoe UI" w:cs="Segoe UI"/>
@@ -7993,6 +8367,7 @@
           <w:szCs w:val="28"/>
           <w14:ligatures w14:val="none"/>
         </w:rPr>
+        <w:lastRenderedPageBreak/>
         <w:t>Label Creation Output</w:t>
       </w:r>
     </w:p>
@@ -8318,7 +8693,6 @@
           <w:szCs w:val="21"/>
           <w14:ligatures w14:val="none"/>
         </w:rPr>
-        <w:lastRenderedPageBreak/>
         <w:t>On Windows 11 and some versions of Windows 10,</w:t>
       </w:r>
     </w:p>
@@ -8381,7 +8755,7 @@
                     <pic:cNvPicPr/>
                   </pic:nvPicPr>
                   <pic:blipFill>
-                    <a:blip r:embed="rId49">
+                    <a:blip r:embed="rId52">
                       <a:extLst>
                         <a:ext uri="{28A0092B-C50C-407E-A947-70E740481C1C}">
                           <a14:useLocalDpi xmlns:a14="http://schemas.microsoft.com/office/drawing/2010/main" val="0"/>
@@ -8467,7 +8841,7 @@
                     <pic:cNvPicPr/>
                   </pic:nvPicPr>
                   <pic:blipFill>
-                    <a:blip r:embed="rId50">
+                    <a:blip r:embed="rId53">
                       <a:extLst>
                         <a:ext uri="{28A0092B-C50C-407E-A947-70E740481C1C}">
                           <a14:useLocalDpi xmlns:a14="http://schemas.microsoft.com/office/drawing/2010/main" val="0"/>
@@ -8516,6 +8890,7 @@
           <w:szCs w:val="21"/>
           <w14:ligatures w14:val="none"/>
         </w:rPr>
+        <w:lastRenderedPageBreak/>
         <w:t>Right click on the target file and click "Copy as Path", or press Ctrl + Shift + C, to copy the file path.</w:t>
       </w:r>
     </w:p>
@@ -8538,9 +8913,9 @@
           <w:szCs w:val="21"/>
         </w:rPr>
         <w:drawing>
-          <wp:inline distT="0" distB="0" distL="0" distR="0" wp14:anchorId="68B239AF" wp14:editId="2BEE1613">
-            <wp:extent cx="3657600" cy="2450145"/>
-            <wp:effectExtent l="0" t="0" r="0" b="7620"/>
+          <wp:inline distT="0" distB="0" distL="0" distR="0" wp14:anchorId="68B239AF" wp14:editId="67DB5441">
+            <wp:extent cx="4572000" cy="3062681"/>
+            <wp:effectExtent l="0" t="0" r="0" b="4445"/>
             <wp:docPr id="626089065" name="Picture 25" descr="A screenshot of a computer&#10;&#10;Description automatically generated"/>
             <wp:cNvGraphicFramePr>
               <a:graphicFrameLocks xmlns:a="http://schemas.openxmlformats.org/drawingml/2006/main" noChangeAspect="1"/>
@@ -8553,7 +8928,7 @@
                     <pic:cNvPicPr/>
                   </pic:nvPicPr>
                   <pic:blipFill rotWithShape="1">
-                    <a:blip r:embed="rId51">
+                    <a:blip r:embed="rId54">
                       <a:extLst>
                         <a:ext uri="{28A0092B-C50C-407E-A947-70E740481C1C}">
                           <a14:useLocalDpi xmlns:a14="http://schemas.microsoft.com/office/drawing/2010/main" val="0"/>
@@ -8566,7 +8941,7 @@
                   <pic:spPr bwMode="auto">
                     <a:xfrm>
                       <a:off x="0" y="0"/>
-                      <a:ext cx="3657600" cy="2450145"/>
+                      <a:ext cx="4572000" cy="3062681"/>
                     </a:xfrm>
                     <a:prstGeom prst="rect">
                       <a:avLst/>
@@ -8677,7 +9052,7 @@
           <w:szCs w:val="21"/>
         </w:rPr>
         <w:drawing>
-          <wp:inline distT="0" distB="0" distL="0" distR="0" wp14:anchorId="3F77B794" wp14:editId="264745EF">
+          <wp:inline distT="0" distB="0" distL="0" distR="0" wp14:anchorId="3F77B794" wp14:editId="317ECAAE">
             <wp:extent cx="4571365" cy="1990725"/>
             <wp:effectExtent l="0" t="0" r="635" b="9525"/>
             <wp:docPr id="1305592104" name="Picture 25" descr="A screenshot of a computer&#10;&#10;Description automatically generated"/>
@@ -8692,7 +9067,7 @@
                     <pic:cNvPicPr/>
                   </pic:nvPicPr>
                   <pic:blipFill rotWithShape="1">
-                    <a:blip r:embed="rId52" cstate="print">
+                    <a:blip r:embed="rId55" cstate="print">
                       <a:extLst>
                         <a:ext uri="{28A0092B-C50C-407E-A947-70E740481C1C}">
                           <a14:useLocalDpi xmlns:a14="http://schemas.microsoft.com/office/drawing/2010/main" val="0"/>
@@ -8782,7 +9157,6 @@
           <w:szCs w:val="21"/>
           <w14:ligatures w14:val="none"/>
         </w:rPr>
-        <w:lastRenderedPageBreak/>
         <w:t>On Windows 10,</w:t>
       </w:r>
     </w:p>
@@ -8830,9 +9204,9 @@
           <w:szCs w:val="21"/>
         </w:rPr>
         <w:drawing>
-          <wp:inline distT="0" distB="0" distL="0" distR="0" wp14:anchorId="17B4919D" wp14:editId="5913E889">
-            <wp:extent cx="3657600" cy="894752"/>
-            <wp:effectExtent l="0" t="0" r="0" b="635"/>
+          <wp:inline distT="0" distB="0" distL="0" distR="0" wp14:anchorId="17B4919D" wp14:editId="0127E4D9">
+            <wp:extent cx="4572000" cy="1118440"/>
+            <wp:effectExtent l="0" t="0" r="0" b="5715"/>
             <wp:docPr id="1951866142" name="Picture 27" descr="A screenshot of a computer&#10;&#10;Description automatically generated"/>
             <wp:cNvGraphicFramePr>
               <a:graphicFrameLocks xmlns:a="http://schemas.openxmlformats.org/drawingml/2006/main" noChangeAspect="1"/>
@@ -8845,7 +9219,7 @@
                     <pic:cNvPicPr/>
                   </pic:nvPicPr>
                   <pic:blipFill>
-                    <a:blip r:embed="rId49">
+                    <a:blip r:embed="rId52">
                       <a:extLst>
                         <a:ext uri="{28A0092B-C50C-407E-A947-70E740481C1C}">
                           <a14:useLocalDpi xmlns:a14="http://schemas.microsoft.com/office/drawing/2010/main" val="0"/>
@@ -8859,7 +9233,7 @@
                   <pic:spPr>
                     <a:xfrm>
                       <a:off x="0" y="0"/>
-                      <a:ext cx="3657600" cy="894752"/>
+                      <a:ext cx="4572000" cy="1118440"/>
                     </a:xfrm>
                     <a:prstGeom prst="rect">
                       <a:avLst/>
@@ -8894,6 +9268,7 @@
           <w:szCs w:val="21"/>
           <w14:ligatures w14:val="none"/>
         </w:rPr>
+        <w:lastRenderedPageBreak/>
         <w:t>Click on the blank space in the file path bar near the top of the window. This should change the file path's display to text, which should be selected.</w:t>
       </w:r>
     </w:p>
@@ -8931,7 +9306,7 @@
                     <pic:cNvPicPr/>
                   </pic:nvPicPr>
                   <pic:blipFill>
-                    <a:blip r:embed="rId53">
+                    <a:blip r:embed="rId56">
                       <a:extLst>
                         <a:ext uri="{28A0092B-C50C-407E-A947-70E740481C1C}">
                           <a14:useLocalDpi xmlns:a14="http://schemas.microsoft.com/office/drawing/2010/main" val="0"/>
@@ -9072,7 +9447,7 @@
           <w:szCs w:val="21"/>
         </w:rPr>
         <w:drawing>
-          <wp:inline distT="0" distB="0" distL="0" distR="0" wp14:anchorId="1B373CE1" wp14:editId="1699D32E">
+          <wp:inline distT="0" distB="0" distL="0" distR="0" wp14:anchorId="1B373CE1" wp14:editId="5FB4ADDC">
             <wp:extent cx="4572000" cy="1988476"/>
             <wp:effectExtent l="0" t="0" r="0" b="0"/>
             <wp:docPr id="1032112319" name="Picture 31" descr="A screenshot of a computer program&#10;&#10;Description automatically generated"/>
@@ -9087,7 +9462,7 @@
                     <pic:cNvPicPr/>
                   </pic:nvPicPr>
                   <pic:blipFill rotWithShape="1">
-                    <a:blip r:embed="rId54" cstate="print">
+                    <a:blip r:embed="rId57" cstate="print">
                       <a:extLst>
                         <a:ext uri="{28A0092B-C50C-407E-A947-70E740481C1C}">
                           <a14:useLocalDpi xmlns:a14="http://schemas.microsoft.com/office/drawing/2010/main" val="0"/>
@@ -9165,7 +9540,7 @@
           <w:szCs w:val="21"/>
         </w:rPr>
         <w:drawing>
-          <wp:inline distT="0" distB="0" distL="0" distR="0" wp14:anchorId="6018565B" wp14:editId="4D5A2713">
+          <wp:inline distT="0" distB="0" distL="0" distR="0" wp14:anchorId="6018565B" wp14:editId="0AB1BD37">
             <wp:extent cx="4570730" cy="1524000"/>
             <wp:effectExtent l="0" t="0" r="1270" b="0"/>
             <wp:docPr id="764583054" name="Picture 32" descr="A screenshot of a computer program&#10;&#10;Description automatically generated"/>
@@ -9180,7 +9555,7 @@
                     <pic:cNvPicPr/>
                   </pic:nvPicPr>
                   <pic:blipFill rotWithShape="1">
-                    <a:blip r:embed="rId55" cstate="print">
+                    <a:blip r:embed="rId58" cstate="print">
                       <a:extLst>
                         <a:ext uri="{28A0092B-C50C-407E-A947-70E740481C1C}">
                           <a14:useLocalDpi xmlns:a14="http://schemas.microsoft.com/office/drawing/2010/main" val="0"/>
@@ -9250,7 +9625,7 @@
 </file>
 
 <file path=word/numbering.xml><?xml version="1.0" encoding="utf-8"?>
-<w:numbering xmlns:wpc="http://schemas.microsoft.com/office/word/2010/wordprocessingCanvas" xmlns:cx="http://schemas.microsoft.com/office/drawing/2014/chartex" xmlns:cx1="http://schemas.microsoft.com/office/drawing/2015/9/8/chartex" xmlns:cx2="http://schemas.microsoft.com/office/drawing/2015/10/21/chartex" xmlns:cx3="http://schemas.microsoft.com/office/drawing/2016/5/9/chartex" xmlns:cx4="http://schemas.microsoft.com/office/drawing/2016/5/10/chartex" xmlns:cx5="http://schemas.microsoft.com/office/drawing/2016/5/11/chartex" xmlns:cx6="http://schemas.microsoft.com/office/drawing/2016/5/12/chartex" xmlns:cx7="http://schemas.microsoft.com/office/drawing/2016/5/13/chartex" xmlns:cx8="http://schemas.microsoft.com/office/drawing/2016/5/14/chartex" xmlns:mc="http://schemas.openxmlformats.org/markup-compatibility/2006" xmlns:aink="http://schemas.microsoft.com/office/drawing/2016/ink" xmlns:am3d="http://schemas.microsoft.com/office/drawing/2017/model3d" xmlns:o="urn:schemas-microsoft-com:office:office" xmlns:oel="http://schemas.microsoft.com/office/2019/extlst" xmlns:r="http://schemas.openxmlformats.org/officeDocument/2006/relationships" xmlns:m="http://schemas.openxmlformats.org/officeDocument/2006/math" xmlns:v="urn:schemas-microsoft-com:vml" xmlns:wp14="http://schemas.microsoft.com/office/word/2010/wordprocessingDrawing" xmlns:wp="http://schemas.openxmlformats.org/drawingml/2006/wordprocessingDrawing" xmlns:w10="urn:schemas-microsoft-com:office:word" xmlns:w="http://schemas.openxmlformats.org/wordprocessingml/2006/main" xmlns:w14="http://schemas.microsoft.com/office/word/2010/wordml" xmlns:w15="http://schemas.microsoft.com/office/word/2012/wordml" xmlns:w16cex="http://schemas.microsoft.com/office/word/2018/wordml/cex" xmlns:w16cid="http://schemas.microsoft.com/office/word/2016/wordml/cid" xmlns:w16="http://schemas.microsoft.com/office/word/2018/wordml" xmlns:w16sdtdh="http://schemas.microsoft.com/office/word/2020/wordml/sdtdatahash" xmlns:w16se="http://schemas.microsoft.com/office/word/2015/wordml/symex" xmlns:wpg="http://schemas.microsoft.com/office/word/2010/wordprocessingGroup" xmlns:wpi="http://schemas.microsoft.com/office/word/2010/wordprocessingInk" xmlns:wne="http://schemas.microsoft.com/office/word/2006/wordml" xmlns:wps="http://schemas.microsoft.com/office/word/2010/wordprocessingShape" mc:Ignorable="w14 w15 w16se w16cid w16 w16cex w16sdtdh wp14">
+<w:numbering xmlns:wpc="http://schemas.microsoft.com/office/word/2010/wordprocessingCanvas" xmlns:cx="http://schemas.microsoft.com/office/drawing/2014/chartex" xmlns:cx1="http://schemas.microsoft.com/office/drawing/2015/9/8/chartex" xmlns:cx2="http://schemas.microsoft.com/office/drawing/2015/10/21/chartex" xmlns:cx3="http://schemas.microsoft.com/office/drawing/2016/5/9/chartex" xmlns:cx4="http://schemas.microsoft.com/office/drawing/2016/5/10/chartex" xmlns:cx5="http://schemas.microsoft.com/office/drawing/2016/5/11/chartex" xmlns:cx6="http://schemas.microsoft.com/office/drawing/2016/5/12/chartex" xmlns:cx7="http://schemas.microsoft.com/office/drawing/2016/5/13/chartex" xmlns:cx8="http://schemas.microsoft.com/office/drawing/2016/5/14/chartex" xmlns:mc="http://schemas.openxmlformats.org/markup-compatibility/2006" xmlns:aink="http://schemas.microsoft.com/office/drawing/2016/ink" xmlns:am3d="http://schemas.microsoft.com/office/drawing/2017/model3d" xmlns:o="urn:schemas-microsoft-com:office:office" xmlns:oel="http://schemas.microsoft.com/office/2019/extlst" xmlns:r="http://schemas.openxmlformats.org/officeDocument/2006/relationships" xmlns:m="http://schemas.openxmlformats.org/officeDocument/2006/math" xmlns:v="urn:schemas-microsoft-com:vml" xmlns:wp14="http://schemas.microsoft.com/office/word/2010/wordprocessingDrawing" xmlns:wp="http://schemas.openxmlformats.org/drawingml/2006/wordprocessingDrawing" xmlns:w10="urn:schemas-microsoft-com:office:word" xmlns:w="http://schemas.openxmlformats.org/wordprocessingml/2006/main" xmlns:w14="http://schemas.microsoft.com/office/word/2010/wordml" xmlns:w15="http://schemas.microsoft.com/office/word/2012/wordml" xmlns:w16cex="http://schemas.microsoft.com/office/word/2018/wordml/cex" xmlns:w16cid="http://schemas.microsoft.com/office/word/2016/wordml/cid" xmlns:w16="http://schemas.microsoft.com/office/word/2018/wordml" xmlns:w16du="http://schemas.microsoft.com/office/word/2023/wordml/word16du" xmlns:w16sdtdh="http://schemas.microsoft.com/office/word/2020/wordml/sdtdatahash" xmlns:w16se="http://schemas.microsoft.com/office/word/2015/wordml/symex" xmlns:wpg="http://schemas.microsoft.com/office/word/2010/wordprocessingGroup" xmlns:wpi="http://schemas.microsoft.com/office/word/2010/wordprocessingInk" xmlns:wne="http://schemas.microsoft.com/office/word/2006/wordml" xmlns:wps="http://schemas.microsoft.com/office/word/2010/wordprocessingShape" mc:Ignorable="w14 w15 w16se w16cid w16 w16cex w16sdtdh w16du wp14">
   <w:abstractNum w:abstractNumId="0" w15:restartNumberingAfterBreak="0">
     <w:nsid w:val="08AF5652"/>
     <w:multiLevelType w:val="multilevel"/>
@@ -13364,7 +13739,7 @@
 </file>
 
 <file path=word/styles.xml><?xml version="1.0" encoding="utf-8"?>
-<w:styles xmlns:mc="http://schemas.openxmlformats.org/markup-compatibility/2006" xmlns:r="http://schemas.openxmlformats.org/officeDocument/2006/relationships" xmlns:w="http://schemas.openxmlformats.org/wordprocessingml/2006/main" xmlns:w14="http://schemas.microsoft.com/office/word/2010/wordml" xmlns:w15="http://schemas.microsoft.com/office/word/2012/wordml" xmlns:w16cex="http://schemas.microsoft.com/office/word/2018/wordml/cex" xmlns:w16cid="http://schemas.microsoft.com/office/word/2016/wordml/cid" xmlns:w16="http://schemas.microsoft.com/office/word/2018/wordml" xmlns:w16sdtdh="http://schemas.microsoft.com/office/word/2020/wordml/sdtdatahash" xmlns:w16se="http://schemas.microsoft.com/office/word/2015/wordml/symex" mc:Ignorable="w14 w15 w16se w16cid w16 w16cex w16sdtdh">
+<w:styles xmlns:mc="http://schemas.openxmlformats.org/markup-compatibility/2006" xmlns:r="http://schemas.openxmlformats.org/officeDocument/2006/relationships" xmlns:w="http://schemas.openxmlformats.org/wordprocessingml/2006/main" xmlns:w14="http://schemas.microsoft.com/office/word/2010/wordml" xmlns:w15="http://schemas.microsoft.com/office/word/2012/wordml" xmlns:w16cex="http://schemas.microsoft.com/office/word/2018/wordml/cex" xmlns:w16cid="http://schemas.microsoft.com/office/word/2016/wordml/cid" xmlns:w16="http://schemas.microsoft.com/office/word/2018/wordml" xmlns:w16du="http://schemas.microsoft.com/office/word/2023/wordml/word16du" xmlns:w16sdtdh="http://schemas.microsoft.com/office/word/2020/wordml/sdtdatahash" xmlns:w16se="http://schemas.microsoft.com/office/word/2015/wordml/symex" mc:Ignorable="w14 w15 w16se w16cid w16 w16cex w16sdtdh w16du">
   <w:docDefaults>
     <w:rPrDefault>
       <w:rPr>

</xml_diff>